<commit_message>
paper work, 1st section almost done
</commit_message>
<xml_diff>
--- a/paper_work/masters thesis/msc_report.docx
+++ b/paper_work/masters thesis/msc_report.docx
@@ -5652,6 +5652,12 @@
             <w:webHidden/>
           </w:rPr>
           <w:instrText xml:space="preserve"> PAGEREF _Toc7039646 \h </w:instrText>
+        </w:r>
+        <w:r>
+          <w:rPr>
+            <w:noProof/>
+            <w:webHidden/>
+          </w:rPr>
         </w:r>
         <w:r>
           <w:rPr>
@@ -5835,6 +5841,12 @@
             <w:noProof/>
             <w:webHidden/>
           </w:rPr>
+        </w:r>
+        <w:r>
+          <w:rPr>
+            <w:noProof/>
+            <w:webHidden/>
+          </w:rPr>
           <w:fldChar w:fldCharType="separate"/>
         </w:r>
         <w:r>
@@ -6318,9 +6330,9 @@
         <w:ind w:firstLine="709"/>
         <w:rPr>
           <w:rFonts w:ascii="Times New Roman" w:hAnsi="Times New Roman"/>
-          <w:b/>
-          <w:sz w:val="28"/>
-          <w:szCs w:val="28"/>
+          <w:sz w:val="28"/>
+          <w:szCs w:val="28"/>
+          <w:shd w:val="clear" w:color="auto" w:fill="FFFFFF"/>
         </w:rPr>
       </w:pPr>
       <w:r>
@@ -6341,6 +6353,29 @@
         </w:rPr>
         <w:lastRenderedPageBreak/>
         <w:t>исправление недочетов и отправка на повторную проверку – данные этапы могут занимать достаточно много времени. В связи с этим, автоматизация данного процесса является актуальной задачей, позволяющей значительно ускорить процесс выявления ошибок для исправления, и в следствие этого ускорить сам процесс публикации статьи, а также ускорить обучение начинающих авторов.</w:t>
+      </w:r>
+    </w:p>
+    <w:p>
+      <w:pPr>
+        <w:spacing w:before="240" w:after="0" w:line="360" w:lineRule="auto"/>
+        <w:ind w:firstLine="709"/>
+        <w:rPr>
+          <w:rFonts w:ascii="Times New Roman" w:hAnsi="Times New Roman"/>
+          <w:b/>
+          <w:color w:val="FF0000"/>
+          <w:sz w:val="28"/>
+          <w:szCs w:val="28"/>
+        </w:rPr>
+      </w:pPr>
+      <w:r>
+        <w:rPr>
+          <w:rFonts w:ascii="Times New Roman" w:hAnsi="Times New Roman"/>
+          <w:color w:val="FF0000"/>
+          <w:sz w:val="28"/>
+          <w:szCs w:val="28"/>
+          <w:shd w:val="clear" w:color="auto" w:fill="FFFFFF"/>
+        </w:rPr>
+        <w:t>ПОДРОБНЕЕ</w:t>
       </w:r>
     </w:p>
     <w:p>
@@ -6383,25 +6418,16 @@
           <w:szCs w:val="28"/>
           <w:shd w:val="clear" w:color="auto" w:fill="FFFFFF"/>
         </w:rPr>
-        <w:t>П</w:t>
-      </w:r>
-      <w:r>
-        <w:rPr>
-          <w:rFonts w:ascii="Times New Roman" w:hAnsi="Times New Roman"/>
-          <w:sz w:val="28"/>
-          <w:szCs w:val="28"/>
-          <w:shd w:val="clear" w:color="auto" w:fill="FFFFFF"/>
-        </w:rPr>
-        <w:t>редложить решен</w:t>
-      </w:r>
-      <w:r>
-        <w:rPr>
-          <w:rFonts w:ascii="Times New Roman" w:hAnsi="Times New Roman"/>
-          <w:sz w:val="28"/>
-          <w:szCs w:val="28"/>
-          <w:shd w:val="clear" w:color="auto" w:fill="FFFFFF"/>
-        </w:rPr>
-        <w:t>ие для проверки статьи на соответствие научному стилю и поиску наиболее частых ошибок в ней.</w:t>
+        <w:t>Разработать программу</w:t>
+      </w:r>
+      <w:r>
+        <w:rPr>
+          <w:rFonts w:ascii="Times New Roman" w:hAnsi="Times New Roman"/>
+          <w:sz w:val="28"/>
+          <w:szCs w:val="28"/>
+          <w:shd w:val="clear" w:color="auto" w:fill="FFFFFF"/>
+        </w:rPr>
+        <w:t xml:space="preserve"> для проверки статьи на соответствие научному стилю и поиску наиболее частых ошибок в ней.</w:t>
       </w:r>
     </w:p>
     <w:p>
@@ -6611,6 +6637,7 @@
           <w:sz w:val="28"/>
           <w:szCs w:val="28"/>
         </w:rPr>
+        <w:lastRenderedPageBreak/>
         <w:t>Практическая значимость.</w:t>
       </w:r>
     </w:p>
@@ -6630,7 +6657,6 @@
           <w:sz w:val="28"/>
           <w:szCs w:val="28"/>
         </w:rPr>
-        <w:lastRenderedPageBreak/>
         <w:t>Решение позволяет ускорить процесс рецензирования статьи за счет своевременных исправлений наиболее частых ошибок до отправки статьи рецензенту.</w:t>
       </w:r>
     </w:p>
@@ -7026,6 +7052,1067 @@
         <w:t>ОБЛАСТИ</w:t>
       </w:r>
       <w:bookmarkEnd w:id="4"/>
+    </w:p>
+    <w:p>
+      <w:pPr>
+        <w:pStyle w:val="ListParagraph"/>
+        <w:numPr>
+          <w:ilvl w:val="1"/>
+          <w:numId w:val="8"/>
+        </w:numPr>
+        <w:spacing w:before="240" w:after="0" w:line="360" w:lineRule="auto"/>
+        <w:ind w:right="-1"/>
+        <w:jc w:val="both"/>
+        <w:rPr>
+          <w:rFonts w:ascii="Times New Roman" w:hAnsi="Times New Roman"/>
+          <w:b/>
+          <w:color w:val="000000"/>
+          <w:sz w:val="28"/>
+          <w:szCs w:val="28"/>
+        </w:rPr>
+      </w:pPr>
+      <w:r>
+        <w:rPr>
+          <w:rFonts w:ascii="Times New Roman" w:hAnsi="Times New Roman"/>
+          <w:b/>
+          <w:color w:val="000000"/>
+          <w:sz w:val="28"/>
+          <w:szCs w:val="28"/>
+        </w:rPr>
+        <w:t>Основные понятия</w:t>
+      </w:r>
+    </w:p>
+    <w:p>
+      <w:pPr>
+        <w:spacing w:after="0" w:line="360" w:lineRule="auto"/>
+        <w:ind w:right="-1" w:firstLine="709"/>
+        <w:jc w:val="both"/>
+        <w:rPr>
+          <w:rFonts w:ascii="Times New Roman" w:hAnsi="Times New Roman"/>
+          <w:sz w:val="28"/>
+          <w:szCs w:val="28"/>
+          <w:shd w:val="clear" w:color="auto" w:fill="FFFFFF"/>
+        </w:rPr>
+      </w:pPr>
+      <w:r>
+        <w:rPr>
+          <w:rFonts w:ascii="Times New Roman" w:hAnsi="Times New Roman"/>
+          <w:sz w:val="28"/>
+          <w:szCs w:val="28"/>
+          <w:shd w:val="clear" w:color="auto" w:fill="FFFFFF"/>
+        </w:rPr>
+        <w:t>Научный стиль — наиболее строгий стиль речи, используемый для написания научных статей. Стиль научных работ определяется содержанием и целями научного сообщения: точно и полно объяснить факты, показать причинно-следственные связи между явлениями, выявить закономерности, доказать утверждения</w:t>
+      </w:r>
+      <w:r>
+        <w:rPr>
+          <w:rFonts w:ascii="Times New Roman" w:hAnsi="Times New Roman"/>
+          <w:sz w:val="28"/>
+          <w:szCs w:val="28"/>
+          <w:shd w:val="clear" w:color="auto" w:fill="FFFFFF"/>
+        </w:rPr>
+        <w:t>.</w:t>
+      </w:r>
+    </w:p>
+    <w:p>
+      <w:pPr>
+        <w:pStyle w:val="ListParagraph"/>
+        <w:numPr>
+          <w:ilvl w:val="2"/>
+          <w:numId w:val="8"/>
+        </w:numPr>
+        <w:spacing w:before="240" w:after="0" w:line="360" w:lineRule="auto"/>
+        <w:ind w:right="-1"/>
+        <w:jc w:val="both"/>
+        <w:rPr>
+          <w:rFonts w:ascii="Times New Roman" w:hAnsi="Times New Roman"/>
+          <w:b/>
+          <w:sz w:val="28"/>
+          <w:szCs w:val="28"/>
+          <w:shd w:val="clear" w:color="auto" w:fill="FFFFFF"/>
+        </w:rPr>
+      </w:pPr>
+      <w:r>
+        <w:rPr>
+          <w:rFonts w:ascii="Times New Roman" w:hAnsi="Times New Roman"/>
+          <w:b/>
+          <w:sz w:val="28"/>
+          <w:szCs w:val="28"/>
+          <w:shd w:val="clear" w:color="auto" w:fill="FFFFFF"/>
+        </w:rPr>
+        <w:t>Стилистические о</w:t>
+      </w:r>
+      <w:r>
+        <w:rPr>
+          <w:rFonts w:ascii="Times New Roman" w:hAnsi="Times New Roman"/>
+          <w:b/>
+          <w:sz w:val="28"/>
+          <w:szCs w:val="28"/>
+          <w:shd w:val="clear" w:color="auto" w:fill="FFFFFF"/>
+        </w:rPr>
+        <w:t>собенности научного стиля</w:t>
+      </w:r>
+    </w:p>
+    <w:p>
+      <w:pPr>
+        <w:spacing w:after="0" w:line="360" w:lineRule="auto"/>
+        <w:ind w:right="-1" w:firstLine="709"/>
+        <w:jc w:val="both"/>
+        <w:rPr>
+          <w:rFonts w:ascii="Times New Roman" w:hAnsi="Times New Roman"/>
+          <w:sz w:val="28"/>
+          <w:szCs w:val="28"/>
+          <w:shd w:val="clear" w:color="auto" w:fill="FFFFFF"/>
+        </w:rPr>
+      </w:pPr>
+      <w:r>
+        <w:rPr>
+          <w:rFonts w:ascii="Times New Roman" w:hAnsi="Times New Roman"/>
+          <w:sz w:val="28"/>
+          <w:szCs w:val="28"/>
+          <w:shd w:val="clear" w:color="auto" w:fill="FFFFFF"/>
+        </w:rPr>
+        <w:t>Научный стиль характеризуется логической последовательностью изложения, упорядоченной системой связи между частями высказывания, стремлением авторов к точности, сжатости, однозначности при сохранении насыщенности содержания.</w:t>
+      </w:r>
+      <w:r>
+        <w:rPr>
+          <w:rFonts w:ascii="Times New Roman" w:hAnsi="Times New Roman"/>
+          <w:sz w:val="28"/>
+          <w:szCs w:val="28"/>
+          <w:shd w:val="clear" w:color="auto" w:fill="FFFFFF"/>
+        </w:rPr>
+        <w:t xml:space="preserve"> Выделяются следующие </w:t>
+      </w:r>
+      <w:r>
+        <w:rPr>
+          <w:rFonts w:ascii="Times New Roman" w:hAnsi="Times New Roman"/>
+          <w:sz w:val="28"/>
+          <w:szCs w:val="28"/>
+          <w:shd w:val="clear" w:color="auto" w:fill="FFFFFF"/>
+        </w:rPr>
+        <w:t xml:space="preserve">стилистические </w:t>
+      </w:r>
+      <w:r>
+        <w:rPr>
+          <w:rFonts w:ascii="Times New Roman" w:hAnsi="Times New Roman"/>
+          <w:sz w:val="28"/>
+          <w:szCs w:val="28"/>
+          <w:shd w:val="clear" w:color="auto" w:fill="FFFFFF"/>
+        </w:rPr>
+        <w:t>особенности научного стиля:</w:t>
+      </w:r>
+    </w:p>
+    <w:p>
+      <w:pPr>
+        <w:pStyle w:val="ListParagraph"/>
+        <w:numPr>
+          <w:ilvl w:val="0"/>
+          <w:numId w:val="44"/>
+        </w:numPr>
+        <w:spacing w:after="0" w:line="360" w:lineRule="auto"/>
+        <w:ind w:left="284" w:right="-1" w:firstLine="567"/>
+        <w:jc w:val="both"/>
+        <w:rPr>
+          <w:rFonts w:ascii="Times New Roman" w:hAnsi="Times New Roman"/>
+          <w:sz w:val="28"/>
+          <w:szCs w:val="28"/>
+          <w:shd w:val="clear" w:color="auto" w:fill="FFFFFF"/>
+        </w:rPr>
+      </w:pPr>
+      <w:r>
+        <w:rPr>
+          <w:rFonts w:ascii="Times New Roman" w:hAnsi="Times New Roman"/>
+          <w:sz w:val="28"/>
+          <w:szCs w:val="28"/>
+          <w:shd w:val="clear" w:color="auto" w:fill="FFFFFF"/>
+        </w:rPr>
+        <w:t xml:space="preserve">Логичность — наличие смысловых связей между последовательными единицами (блоками) текста. Логичность, тесно связанная с последовательностью, доказательностью и аргументированностью изложения, выражается на синтаксическом уровне и на уровне текста. Для создания логичности используют </w:t>
+      </w:r>
+      <w:proofErr w:type="spellStart"/>
+      <w:r>
+        <w:rPr>
+          <w:rFonts w:ascii="Times New Roman" w:hAnsi="Times New Roman"/>
+          <w:sz w:val="28"/>
+          <w:szCs w:val="28"/>
+          <w:shd w:val="clear" w:color="auto" w:fill="FFFFFF"/>
+        </w:rPr>
+        <w:t>полнооформленность</w:t>
+      </w:r>
+      <w:proofErr w:type="spellEnd"/>
+      <w:r>
+        <w:rPr>
+          <w:rFonts w:ascii="Times New Roman" w:hAnsi="Times New Roman"/>
+          <w:sz w:val="28"/>
+          <w:szCs w:val="28"/>
+          <w:shd w:val="clear" w:color="auto" w:fill="FFFFFF"/>
+        </w:rPr>
+        <w:t xml:space="preserve"> высказывания — полнота грамматического оформления предикативных единиц, что выражается в преобладании союзных предложений над бессоюзными, так как союзы четче передают смысловые и логические связи частей предложения. Также для выражения логичности в научной речи используются рассуждение и доказательство</w:t>
+      </w:r>
+      <w:r>
+        <w:rPr>
+          <w:rFonts w:ascii="Times New Roman" w:hAnsi="Times New Roman"/>
+          <w:sz w:val="28"/>
+          <w:szCs w:val="28"/>
+          <w:shd w:val="clear" w:color="auto" w:fill="FFFFFF"/>
+        </w:rPr>
+        <w:t>;</w:t>
+      </w:r>
+    </w:p>
+    <w:p>
+      <w:pPr>
+        <w:pStyle w:val="ListParagraph"/>
+        <w:numPr>
+          <w:ilvl w:val="0"/>
+          <w:numId w:val="44"/>
+        </w:numPr>
+        <w:spacing w:after="0" w:line="360" w:lineRule="auto"/>
+        <w:ind w:left="284" w:right="-1" w:firstLine="567"/>
+        <w:jc w:val="both"/>
+        <w:rPr>
+          <w:rFonts w:ascii="Times New Roman" w:hAnsi="Times New Roman"/>
+          <w:sz w:val="28"/>
+          <w:szCs w:val="28"/>
+          <w:shd w:val="clear" w:color="auto" w:fill="FFFFFF"/>
+        </w:rPr>
+      </w:pPr>
+      <w:r>
+        <w:rPr>
+          <w:rFonts w:ascii="Times New Roman" w:hAnsi="Times New Roman"/>
+          <w:sz w:val="28"/>
+          <w:szCs w:val="28"/>
+          <w:shd w:val="clear" w:color="auto" w:fill="FFFFFF"/>
+        </w:rPr>
+        <w:t xml:space="preserve">Последовательность — характеристика текста, в котором выводы вытекают из содержания и непротиворечивы, текст разбит на отдельные смысловые отрезки, отражающие движение мысли от частного к общему или от общего к частному.  В простом и сложном предложениях используются вводные слова и словосочетания, подчеркивающие логику мысли и последовательность изложения (во-первых, во-вторых, </w:t>
+      </w:r>
+      <w:r>
+        <w:rPr>
+          <w:rFonts w:ascii="Times New Roman" w:hAnsi="Times New Roman"/>
+          <w:sz w:val="28"/>
+          <w:szCs w:val="28"/>
+          <w:shd w:val="clear" w:color="auto" w:fill="FFFFFF"/>
+        </w:rPr>
+        <w:lastRenderedPageBreak/>
+        <w:t>следовательно, итак, таким образом, с одной стороны, с другой стороны и т.п.)</w:t>
+      </w:r>
+      <w:r>
+        <w:rPr>
+          <w:rFonts w:ascii="Times New Roman" w:hAnsi="Times New Roman"/>
+          <w:sz w:val="28"/>
+          <w:szCs w:val="28"/>
+          <w:shd w:val="clear" w:color="auto" w:fill="FFFFFF"/>
+        </w:rPr>
+        <w:t>;</w:t>
+      </w:r>
+    </w:p>
+    <w:p>
+      <w:pPr>
+        <w:pStyle w:val="ListParagraph"/>
+        <w:numPr>
+          <w:ilvl w:val="0"/>
+          <w:numId w:val="44"/>
+        </w:numPr>
+        <w:spacing w:after="0" w:line="360" w:lineRule="auto"/>
+        <w:ind w:left="284" w:right="-1" w:firstLine="567"/>
+        <w:jc w:val="both"/>
+        <w:rPr>
+          <w:rFonts w:ascii="Times New Roman" w:hAnsi="Times New Roman"/>
+          <w:sz w:val="28"/>
+          <w:szCs w:val="28"/>
+          <w:shd w:val="clear" w:color="auto" w:fill="FFFFFF"/>
+        </w:rPr>
+      </w:pPr>
+      <w:r>
+        <w:rPr>
+          <w:rFonts w:ascii="Times New Roman" w:hAnsi="Times New Roman"/>
+          <w:sz w:val="28"/>
+          <w:szCs w:val="28"/>
+          <w:shd w:val="clear" w:color="auto" w:fill="FFFFFF"/>
+        </w:rPr>
+        <w:t>Точность (а также ясность) научного стиля — употребление большого числа терминов, как правило, слов однозначных, строго определенных в пределах конкретной науки. Нежелательна и даже недопустима замена терминов синонимами, для научной речи характерно ограничение синонимических замен; важно давать четкие определения вновь вводимым понятиям; слова — однозначны, высказывания — недвусмысленны (явление многозначности слов несвойственно научной речи). Используются вводные слова и обороты, вводные и вставные конструкции в функции уточнения; употребляются обособленные согласованные определения, в том числе причастные обороты (в синтаксической функции уточнения); необходима четкость оформления синтаксических связей; кроме того, — точные библиографические ссылки и сноски</w:t>
+      </w:r>
+      <w:r>
+        <w:rPr>
+          <w:rFonts w:ascii="Times New Roman" w:hAnsi="Times New Roman"/>
+          <w:sz w:val="28"/>
+          <w:szCs w:val="28"/>
+          <w:shd w:val="clear" w:color="auto" w:fill="FFFFFF"/>
+        </w:rPr>
+        <w:t>.</w:t>
+      </w:r>
+    </w:p>
+    <w:p>
+      <w:pPr>
+        <w:pStyle w:val="ListParagraph"/>
+        <w:numPr>
+          <w:ilvl w:val="0"/>
+          <w:numId w:val="44"/>
+        </w:numPr>
+        <w:spacing w:after="0" w:line="360" w:lineRule="auto"/>
+        <w:ind w:left="284" w:right="-1" w:firstLine="567"/>
+        <w:jc w:val="both"/>
+        <w:rPr>
+          <w:rFonts w:ascii="Times New Roman" w:hAnsi="Times New Roman"/>
+          <w:sz w:val="28"/>
+          <w:szCs w:val="28"/>
+          <w:shd w:val="clear" w:color="auto" w:fill="FFFFFF"/>
+        </w:rPr>
+      </w:pPr>
+      <w:proofErr w:type="spellStart"/>
+      <w:r>
+        <w:rPr>
+          <w:rFonts w:ascii="Times New Roman" w:hAnsi="Times New Roman"/>
+          <w:sz w:val="28"/>
+          <w:szCs w:val="28"/>
+          <w:shd w:val="clear" w:color="auto" w:fill="FFFFFF"/>
+        </w:rPr>
+        <w:t>Некатегоричность</w:t>
+      </w:r>
+      <w:proofErr w:type="spellEnd"/>
+      <w:r>
+        <w:rPr>
+          <w:rFonts w:ascii="Times New Roman" w:hAnsi="Times New Roman"/>
+          <w:sz w:val="28"/>
+          <w:szCs w:val="28"/>
+          <w:shd w:val="clear" w:color="auto" w:fill="FFFFFF"/>
+        </w:rPr>
+        <w:t xml:space="preserve"> изложения — взвешенность оценок в отношении степени изученности темы, действенности теории и путей решения исследуемых проблем, степени завершенности результатов исследования, так и упоминаемых в работе и цитируемых мнений других авторов-ученых и личных;</w:t>
+      </w:r>
+    </w:p>
+    <w:p>
+      <w:pPr>
+        <w:pStyle w:val="ListParagraph"/>
+        <w:numPr>
+          <w:ilvl w:val="0"/>
+          <w:numId w:val="44"/>
+        </w:numPr>
+        <w:spacing w:after="0" w:line="360" w:lineRule="auto"/>
+        <w:ind w:left="284" w:right="-1" w:firstLine="567"/>
+        <w:jc w:val="both"/>
+        <w:rPr>
+          <w:rFonts w:ascii="Times New Roman" w:hAnsi="Times New Roman"/>
+          <w:sz w:val="28"/>
+          <w:szCs w:val="28"/>
+          <w:shd w:val="clear" w:color="auto" w:fill="FFFFFF"/>
+        </w:rPr>
+      </w:pPr>
+      <w:r>
+        <w:rPr>
+          <w:rFonts w:ascii="Times New Roman" w:hAnsi="Times New Roman"/>
+          <w:color w:val="1C1C1C"/>
+          <w:sz w:val="28"/>
+          <w:szCs w:val="28"/>
+          <w:shd w:val="clear" w:color="auto" w:fill="FFFFFF"/>
+        </w:rPr>
+        <w:t>Диалогичность — коммуникативная направленность научной речи, необходимость учета адресата. Хотя научный текст квалифицируется как монологический, ему свойственна диалогичность, т.е. направленность речи на адресата</w:t>
+      </w:r>
+      <w:r>
+        <w:rPr>
+          <w:rFonts w:ascii="Times New Roman" w:hAnsi="Times New Roman"/>
+          <w:color w:val="1C1C1C"/>
+          <w:sz w:val="28"/>
+          <w:szCs w:val="28"/>
+          <w:shd w:val="clear" w:color="auto" w:fill="FFFFFF"/>
+        </w:rPr>
+        <w:t>.</w:t>
+      </w:r>
+    </w:p>
+    <w:p>
+      <w:pPr>
+        <w:pStyle w:val="ListParagraph"/>
+        <w:numPr>
+          <w:ilvl w:val="0"/>
+          <w:numId w:val="44"/>
+        </w:numPr>
+        <w:spacing w:after="0" w:line="360" w:lineRule="auto"/>
+        <w:ind w:left="284" w:right="-1" w:firstLine="567"/>
+        <w:jc w:val="both"/>
+        <w:rPr>
+          <w:rFonts w:ascii="Times New Roman" w:hAnsi="Times New Roman"/>
+          <w:sz w:val="28"/>
+          <w:szCs w:val="28"/>
+          <w:shd w:val="clear" w:color="auto" w:fill="FFFFFF"/>
+        </w:rPr>
+      </w:pPr>
+      <w:r>
+        <w:rPr>
+          <w:rStyle w:val="Strong"/>
+          <w:rFonts w:ascii="Times New Roman" w:hAnsi="Times New Roman"/>
+          <w:b w:val="0"/>
+          <w:color w:val="1C1C1C"/>
+          <w:sz w:val="28"/>
+          <w:szCs w:val="28"/>
+          <w:bdr w:val="none" w:sz="0" w:space="0" w:color="auto" w:frame="1"/>
+          <w:shd w:val="clear" w:color="auto" w:fill="FFFFFF"/>
+        </w:rPr>
+        <w:t>Аргументированность научной речи — обоснованность; отсутствие или слабость аргументов в научной речи — логическая и стратегическая ошибкой.</w:t>
+      </w:r>
+    </w:p>
+    <w:p>
+      <w:pPr>
+        <w:pStyle w:val="ListParagraph"/>
+        <w:numPr>
+          <w:ilvl w:val="2"/>
+          <w:numId w:val="8"/>
+        </w:numPr>
+        <w:spacing w:before="240" w:after="0" w:line="360" w:lineRule="auto"/>
+        <w:ind w:right="-1"/>
+        <w:jc w:val="both"/>
+        <w:rPr>
+          <w:rFonts w:ascii="Times New Roman" w:hAnsi="Times New Roman"/>
+          <w:b/>
+          <w:sz w:val="28"/>
+          <w:szCs w:val="28"/>
+          <w:shd w:val="clear" w:color="auto" w:fill="FFFFFF"/>
+          <w:lang w:val="en-US"/>
+        </w:rPr>
+      </w:pPr>
+      <w:proofErr w:type="spellStart"/>
+      <w:r>
+        <w:rPr>
+          <w:rFonts w:ascii="Times New Roman" w:hAnsi="Times New Roman"/>
+          <w:b/>
+          <w:sz w:val="28"/>
+          <w:szCs w:val="28"/>
+          <w:shd w:val="clear" w:color="auto" w:fill="FFFFFF"/>
+        </w:rPr>
+        <w:t>П</w:t>
+      </w:r>
+      <w:r>
+        <w:rPr>
+          <w:rFonts w:ascii="Times New Roman" w:hAnsi="Times New Roman"/>
+          <w:b/>
+          <w:sz w:val="28"/>
+          <w:szCs w:val="28"/>
+          <w:shd w:val="clear" w:color="auto" w:fill="FFFFFF"/>
+        </w:rPr>
+        <w:t>одстил</w:t>
+      </w:r>
+      <w:r>
+        <w:rPr>
+          <w:rFonts w:ascii="Times New Roman" w:hAnsi="Times New Roman"/>
+          <w:b/>
+          <w:sz w:val="28"/>
+          <w:szCs w:val="28"/>
+          <w:shd w:val="clear" w:color="auto" w:fill="FFFFFF"/>
+        </w:rPr>
+        <w:t>и</w:t>
+      </w:r>
+      <w:proofErr w:type="spellEnd"/>
+      <w:r>
+        <w:rPr>
+          <w:rFonts w:ascii="Times New Roman" w:hAnsi="Times New Roman"/>
+          <w:b/>
+          <w:sz w:val="28"/>
+          <w:szCs w:val="28"/>
+          <w:shd w:val="clear" w:color="auto" w:fill="FFFFFF"/>
+        </w:rPr>
+        <w:t xml:space="preserve"> научного стиля</w:t>
+      </w:r>
+    </w:p>
+    <w:p>
+      <w:pPr>
+        <w:pStyle w:val="p1"/>
+        <w:spacing w:before="0" w:beforeAutospacing="0" w:after="0" w:afterAutospacing="0" w:line="360" w:lineRule="auto"/>
+        <w:ind w:firstLine="709"/>
+        <w:jc w:val="both"/>
+        <w:rPr>
+          <w:sz w:val="28"/>
+          <w:szCs w:val="28"/>
+          <w:lang w:val="ru-RU"/>
+        </w:rPr>
+      </w:pPr>
+      <w:r>
+        <w:rPr>
+          <w:sz w:val="28"/>
+          <w:szCs w:val="28"/>
+          <w:lang w:val="ru-RU"/>
+        </w:rPr>
+        <w:lastRenderedPageBreak/>
+        <w:t xml:space="preserve">Научный стиль речи подразделяется на </w:t>
+      </w:r>
+      <w:proofErr w:type="spellStart"/>
+      <w:r>
+        <w:rPr>
+          <w:sz w:val="28"/>
+          <w:szCs w:val="28"/>
+          <w:lang w:val="ru-RU"/>
+        </w:rPr>
+        <w:t>подстили</w:t>
+      </w:r>
+      <w:proofErr w:type="spellEnd"/>
+      <w:r>
+        <w:rPr>
+          <w:sz w:val="28"/>
+          <w:szCs w:val="28"/>
+          <w:lang w:val="ru-RU"/>
+        </w:rPr>
+        <w:t>: собственно-научный, научно-информативный</w:t>
+      </w:r>
+      <w:r>
+        <w:rPr>
+          <w:sz w:val="28"/>
+          <w:szCs w:val="28"/>
+          <w:lang w:val="ru-RU"/>
+        </w:rPr>
+        <w:t xml:space="preserve">, </w:t>
+      </w:r>
+      <w:r>
+        <w:rPr>
+          <w:sz w:val="28"/>
+          <w:szCs w:val="28"/>
+          <w:lang w:val="ru-RU"/>
+        </w:rPr>
+        <w:t>научно-</w:t>
+      </w:r>
+      <w:r>
+        <w:rPr>
+          <w:sz w:val="28"/>
+          <w:szCs w:val="28"/>
+          <w:lang w:val="ru-RU"/>
+        </w:rPr>
+        <w:t>технический</w:t>
+      </w:r>
+      <w:r>
+        <w:rPr>
+          <w:sz w:val="28"/>
+          <w:szCs w:val="28"/>
+          <w:lang w:val="ru-RU"/>
+        </w:rPr>
+        <w:t>, учебно-научный, научно-популярный</w:t>
+      </w:r>
+      <w:r>
+        <w:rPr>
+          <w:sz w:val="28"/>
+          <w:szCs w:val="28"/>
+          <w:lang w:val="ru-RU"/>
+        </w:rPr>
+        <w:t>.</w:t>
+      </w:r>
+    </w:p>
+    <w:p>
+      <w:pPr>
+        <w:shd w:val="clear" w:color="auto" w:fill="FFFFFF"/>
+        <w:spacing w:after="0" w:line="360" w:lineRule="auto"/>
+        <w:ind w:firstLine="709"/>
+        <w:jc w:val="both"/>
+        <w:rPr>
+          <w:rFonts w:ascii="Times New Roman" w:eastAsia="Times New Roman" w:hAnsi="Times New Roman"/>
+          <w:sz w:val="28"/>
+          <w:szCs w:val="28"/>
+        </w:rPr>
+      </w:pPr>
+      <w:r>
+        <w:rPr>
+          <w:rFonts w:ascii="Times New Roman" w:eastAsia="Times New Roman" w:hAnsi="Times New Roman"/>
+          <w:sz w:val="28"/>
+          <w:szCs w:val="28"/>
+        </w:rPr>
+        <w:t xml:space="preserve">Отличительная черта собственно-научного стиля — академическое изложение, адресованное специалистам. Признаки этого </w:t>
+      </w:r>
+      <w:proofErr w:type="spellStart"/>
+      <w:r>
+        <w:rPr>
+          <w:rFonts w:ascii="Times New Roman" w:eastAsia="Times New Roman" w:hAnsi="Times New Roman"/>
+          <w:sz w:val="28"/>
+          <w:szCs w:val="28"/>
+        </w:rPr>
+        <w:t>подстиля</w:t>
+      </w:r>
+      <w:proofErr w:type="spellEnd"/>
+      <w:r>
+        <w:rPr>
+          <w:rFonts w:ascii="Times New Roman" w:eastAsia="Times New Roman" w:hAnsi="Times New Roman"/>
+          <w:sz w:val="28"/>
+          <w:szCs w:val="28"/>
+        </w:rPr>
+        <w:t xml:space="preserve"> — точность передаваемой информации, убедительность аргументации, логическая последовательность изложения, лаконичность. Цель стиля — выявление и описание новых фактов, закономерностей, открытий. К собственно-научному </w:t>
+      </w:r>
+      <w:proofErr w:type="spellStart"/>
+      <w:r>
+        <w:rPr>
+          <w:rFonts w:ascii="Times New Roman" w:eastAsia="Times New Roman" w:hAnsi="Times New Roman"/>
+          <w:sz w:val="28"/>
+          <w:szCs w:val="28"/>
+        </w:rPr>
+        <w:t>подстилю</w:t>
+      </w:r>
+      <w:proofErr w:type="spellEnd"/>
+      <w:r>
+        <w:rPr>
+          <w:rFonts w:ascii="Times New Roman" w:eastAsia="Times New Roman" w:hAnsi="Times New Roman"/>
+          <w:sz w:val="28"/>
+          <w:szCs w:val="28"/>
+        </w:rPr>
+        <w:t xml:space="preserve"> относятся такие жанры, как статья, доклад, </w:t>
+      </w:r>
+      <w:proofErr w:type="spellStart"/>
+      <w:r>
+        <w:rPr>
+          <w:rFonts w:ascii="Times New Roman" w:eastAsia="Times New Roman" w:hAnsi="Times New Roman"/>
+          <w:sz w:val="28"/>
+          <w:szCs w:val="28"/>
+        </w:rPr>
+        <w:t>монография.</w:t>
+      </w:r>
+    </w:p>
+    <w:p>
+      <w:pPr>
+        <w:shd w:val="clear" w:color="auto" w:fill="FFFFFF"/>
+        <w:spacing w:after="0" w:line="360" w:lineRule="auto"/>
+        <w:ind w:firstLine="709"/>
+        <w:jc w:val="both"/>
+        <w:rPr>
+          <w:rFonts w:ascii="Times New Roman" w:eastAsia="Times New Roman" w:hAnsi="Times New Roman"/>
+          <w:sz w:val="28"/>
+          <w:szCs w:val="28"/>
+        </w:rPr>
+      </w:pPr>
+      <w:proofErr w:type="spellEnd"/>
+      <w:r>
+        <w:rPr>
+          <w:rFonts w:ascii="Times New Roman" w:eastAsia="Times New Roman" w:hAnsi="Times New Roman"/>
+          <w:sz w:val="28"/>
+          <w:szCs w:val="28"/>
+        </w:rPr>
+        <w:t xml:space="preserve">Назначение научно-информативного </w:t>
+      </w:r>
+      <w:proofErr w:type="spellStart"/>
+      <w:r>
+        <w:rPr>
+          <w:rFonts w:ascii="Times New Roman" w:eastAsia="Times New Roman" w:hAnsi="Times New Roman"/>
+          <w:sz w:val="28"/>
+          <w:szCs w:val="28"/>
+        </w:rPr>
+        <w:t>подстиля</w:t>
+      </w:r>
+      <w:proofErr w:type="spellEnd"/>
+      <w:r>
+        <w:rPr>
+          <w:rFonts w:ascii="Times New Roman" w:eastAsia="Times New Roman" w:hAnsi="Times New Roman"/>
+          <w:sz w:val="28"/>
+          <w:szCs w:val="28"/>
+        </w:rPr>
+        <w:t xml:space="preserve"> — сообщение научной информации с точным объектным описанием фактов. </w:t>
+      </w:r>
+      <w:proofErr w:type="gramStart"/>
+      <w:r>
+        <w:rPr>
+          <w:rFonts w:ascii="Times New Roman" w:eastAsia="Times New Roman" w:hAnsi="Times New Roman"/>
+          <w:sz w:val="28"/>
+          <w:szCs w:val="28"/>
+        </w:rPr>
+        <w:t>К стереотипность</w:t>
+      </w:r>
+      <w:proofErr w:type="gramEnd"/>
+      <w:r>
+        <w:rPr>
+          <w:rFonts w:ascii="Times New Roman" w:eastAsia="Times New Roman" w:hAnsi="Times New Roman"/>
+          <w:sz w:val="28"/>
+          <w:szCs w:val="28"/>
+        </w:rPr>
+        <w:t xml:space="preserve"> композиции, к особенностям относятся стандартизация языковых средств, унификация синтаксических конструкций. Этот </w:t>
+      </w:r>
+      <w:proofErr w:type="spellStart"/>
+      <w:r>
+        <w:rPr>
+          <w:rFonts w:ascii="Times New Roman" w:eastAsia="Times New Roman" w:hAnsi="Times New Roman"/>
+          <w:sz w:val="28"/>
+          <w:szCs w:val="28"/>
+        </w:rPr>
+        <w:t>подстиль</w:t>
+      </w:r>
+      <w:proofErr w:type="spellEnd"/>
+      <w:r>
+        <w:rPr>
+          <w:rFonts w:ascii="Times New Roman" w:eastAsia="Times New Roman" w:hAnsi="Times New Roman"/>
+          <w:sz w:val="28"/>
+          <w:szCs w:val="28"/>
+        </w:rPr>
+        <w:t xml:space="preserve"> реализуется в рефератах, аннотациях, каталогах, специальных словарях, патентных и технологических описаниях.</w:t>
+      </w:r>
+    </w:p>
+    <w:p>
+      <w:pPr>
+        <w:shd w:val="clear" w:color="auto" w:fill="FFFFFF"/>
+        <w:spacing w:after="0" w:line="360" w:lineRule="auto"/>
+        <w:ind w:firstLine="709"/>
+        <w:jc w:val="both"/>
+        <w:rPr>
+          <w:rFonts w:ascii="Times New Roman" w:eastAsia="Times New Roman" w:hAnsi="Times New Roman"/>
+          <w:bCs/>
+          <w:sz w:val="28"/>
+          <w:szCs w:val="28"/>
+          <w:bdr w:val="none" w:sz="0" w:space="0" w:color="auto" w:frame="1"/>
+        </w:rPr>
+      </w:pPr>
+      <w:r>
+        <w:rPr>
+          <w:rFonts w:ascii="Times New Roman" w:eastAsia="Times New Roman" w:hAnsi="Times New Roman"/>
+          <w:bCs/>
+          <w:sz w:val="28"/>
+          <w:szCs w:val="28"/>
+          <w:bdr w:val="none" w:sz="0" w:space="0" w:color="auto" w:frame="1"/>
+        </w:rPr>
+        <w:t>Научно-технический стиль направлен на применение достижений фундаментальной науки на практике. Адресат — профессионалы технико-технического профиля. Используется в руководствах, справочниках.</w:t>
+      </w:r>
+    </w:p>
+    <w:p>
+      <w:pPr>
+        <w:shd w:val="clear" w:color="auto" w:fill="FFFFFF"/>
+        <w:spacing w:after="0" w:line="360" w:lineRule="auto"/>
+        <w:ind w:firstLine="709"/>
+        <w:jc w:val="both"/>
+        <w:rPr>
+          <w:rFonts w:ascii="Times New Roman" w:eastAsia="Times New Roman" w:hAnsi="Times New Roman"/>
+          <w:bCs/>
+          <w:sz w:val="28"/>
+          <w:szCs w:val="28"/>
+          <w:bdr w:val="none" w:sz="0" w:space="0" w:color="auto" w:frame="1"/>
+        </w:rPr>
+      </w:pPr>
+      <w:r>
+        <w:rPr>
+          <w:rFonts w:ascii="Times New Roman" w:eastAsia="Times New Roman" w:hAnsi="Times New Roman"/>
+          <w:bCs/>
+          <w:sz w:val="28"/>
+          <w:szCs w:val="28"/>
+          <w:bdr w:val="none" w:sz="0" w:space="0" w:color="auto" w:frame="1"/>
+        </w:rPr>
+        <w:t xml:space="preserve">В учебно-научном подстиле излагаются основы наук в учебной литературе. Отличительные признаки </w:t>
+      </w:r>
+      <w:proofErr w:type="spellStart"/>
+      <w:r>
+        <w:rPr>
+          <w:rFonts w:ascii="Times New Roman" w:eastAsia="Times New Roman" w:hAnsi="Times New Roman"/>
+          <w:bCs/>
+          <w:sz w:val="28"/>
+          <w:szCs w:val="28"/>
+          <w:bdr w:val="none" w:sz="0" w:space="0" w:color="auto" w:frame="1"/>
+        </w:rPr>
+        <w:t>подстиля</w:t>
+      </w:r>
+      <w:proofErr w:type="spellEnd"/>
+      <w:r>
+        <w:rPr>
+          <w:rFonts w:ascii="Times New Roman" w:eastAsia="Times New Roman" w:hAnsi="Times New Roman"/>
+          <w:bCs/>
+          <w:sz w:val="28"/>
+          <w:szCs w:val="28"/>
+          <w:bdr w:val="none" w:sz="0" w:space="0" w:color="auto" w:frame="1"/>
+        </w:rPr>
+        <w:t xml:space="preserve"> определяются задачами, вытекающими из направленности адресату — будущему специалисту: тематическое ограничение в освещении основ научных дисциплин; обучающий характер; обилие определений, примеров, иллюстраций, пояснений, толкований. </w:t>
+      </w:r>
+      <w:proofErr w:type="spellStart"/>
+      <w:r>
+        <w:rPr>
+          <w:rFonts w:ascii="Times New Roman" w:eastAsia="Times New Roman" w:hAnsi="Times New Roman"/>
+          <w:bCs/>
+          <w:sz w:val="28"/>
+          <w:szCs w:val="28"/>
+          <w:bdr w:val="none" w:sz="0" w:space="0" w:color="auto" w:frame="1"/>
+        </w:rPr>
+        <w:t>Подстиль</w:t>
+      </w:r>
+      <w:proofErr w:type="spellEnd"/>
+      <w:r>
+        <w:rPr>
+          <w:rFonts w:ascii="Times New Roman" w:eastAsia="Times New Roman" w:hAnsi="Times New Roman"/>
+          <w:bCs/>
+          <w:sz w:val="28"/>
+          <w:szCs w:val="28"/>
+          <w:bdr w:val="none" w:sz="0" w:space="0" w:color="auto" w:frame="1"/>
+        </w:rPr>
+        <w:t xml:space="preserve"> объединяет жанры учебников (учебных монографий), учебных и учебно-методических пособий, учебных словарей, лекций, конспектов и другого и предполагает последовательное, системное раскрытие основных вопросов предмета или учебной темы с подробным изложением устоявшейся в науке точки зрения.</w:t>
+      </w:r>
+    </w:p>
+    <w:p>
+      <w:pPr>
+        <w:shd w:val="clear" w:color="auto" w:fill="FFFFFF"/>
+        <w:spacing w:after="0" w:line="360" w:lineRule="auto"/>
+        <w:ind w:firstLine="709"/>
+        <w:jc w:val="both"/>
+        <w:rPr>
+          <w:rFonts w:ascii="Times New Roman" w:hAnsi="Times New Roman"/>
+          <w:sz w:val="28"/>
+          <w:szCs w:val="28"/>
+          <w:shd w:val="clear" w:color="auto" w:fill="FFFFFF"/>
+        </w:rPr>
+      </w:pPr>
+      <w:r>
+        <w:rPr>
+          <w:rFonts w:ascii="Times New Roman" w:eastAsia="Times New Roman" w:hAnsi="Times New Roman"/>
+          <w:sz w:val="28"/>
+          <w:szCs w:val="28"/>
+        </w:rPr>
+        <w:t>Произведения научно-популярного</w:t>
+      </w:r>
+      <w:r>
+        <w:rPr>
+          <w:rFonts w:ascii="Times New Roman" w:eastAsia="Times New Roman" w:hAnsi="Times New Roman"/>
+          <w:sz w:val="28"/>
+          <w:szCs w:val="28"/>
+        </w:rPr>
+        <w:t xml:space="preserve"> </w:t>
+      </w:r>
+      <w:proofErr w:type="spellStart"/>
+      <w:r>
+        <w:rPr>
+          <w:rFonts w:ascii="Times New Roman" w:eastAsia="Times New Roman" w:hAnsi="Times New Roman"/>
+          <w:sz w:val="28"/>
+          <w:szCs w:val="28"/>
+        </w:rPr>
+        <w:t>подстиля</w:t>
+      </w:r>
+      <w:proofErr w:type="spellEnd"/>
+      <w:r>
+        <w:rPr>
+          <w:rFonts w:ascii="Times New Roman" w:eastAsia="Times New Roman" w:hAnsi="Times New Roman"/>
+          <w:sz w:val="28"/>
+          <w:szCs w:val="28"/>
+        </w:rPr>
+        <w:t xml:space="preserve"> адресованы широкому кругу читателей, поэтому научные данные излагаются в доступной и </w:t>
+      </w:r>
+      <w:r>
+        <w:rPr>
+          <w:rFonts w:ascii="Times New Roman" w:eastAsia="Times New Roman" w:hAnsi="Times New Roman"/>
+          <w:sz w:val="28"/>
+          <w:szCs w:val="28"/>
+        </w:rPr>
+        <w:lastRenderedPageBreak/>
+        <w:t xml:space="preserve">занимательной форме. Научно-популярное сообщение по характеру близко к художественной прозе — допускается эмоциональная окрашенность, образность языковых средств, замена узкоспециальной лексики общедоступной, обилие конкретных примеров и сравнений, употребление элементов устной (разговорной) речи. К </w:t>
+      </w:r>
+      <w:proofErr w:type="spellStart"/>
+      <w:r>
+        <w:rPr>
+          <w:rFonts w:ascii="Times New Roman" w:eastAsia="Times New Roman" w:hAnsi="Times New Roman"/>
+          <w:sz w:val="28"/>
+          <w:szCs w:val="28"/>
+        </w:rPr>
+        <w:t>подстилю</w:t>
+      </w:r>
+      <w:proofErr w:type="spellEnd"/>
+      <w:r>
+        <w:rPr>
+          <w:rFonts w:ascii="Times New Roman" w:eastAsia="Times New Roman" w:hAnsi="Times New Roman"/>
+          <w:sz w:val="28"/>
+          <w:szCs w:val="28"/>
+        </w:rPr>
+        <w:t xml:space="preserve"> относятся такие жанры, как очерк, эссе, книга, лекция научно-популярного характера, статья в периодическом издании. Цель стиля — ознакомление с описываемыми явлениями и фактами. Употребление цифр и специальных терминов минимально (каждый из них подробно поясняется). Особенности стиля: относительная лёгкость чтения, использование сравнения с привычными явлениями и предметами, упрощения, рассматривание частных явлений без обзора и классификации.</w:t>
+      </w:r>
+    </w:p>
+    <w:p>
+      <w:pPr>
+        <w:pStyle w:val="ListParagraph"/>
+        <w:numPr>
+          <w:ilvl w:val="2"/>
+          <w:numId w:val="8"/>
+        </w:numPr>
+        <w:spacing w:before="240" w:after="0" w:line="360" w:lineRule="auto"/>
+        <w:ind w:right="-1"/>
+        <w:jc w:val="both"/>
+        <w:rPr>
+          <w:rFonts w:ascii="Times New Roman" w:hAnsi="Times New Roman"/>
+          <w:b/>
+          <w:sz w:val="28"/>
+          <w:szCs w:val="28"/>
+          <w:shd w:val="clear" w:color="auto" w:fill="FFFFFF"/>
+        </w:rPr>
+      </w:pPr>
+      <w:r>
+        <w:rPr>
+          <w:rFonts w:ascii="Times New Roman" w:hAnsi="Times New Roman"/>
+          <w:b/>
+          <w:sz w:val="28"/>
+          <w:szCs w:val="28"/>
+          <w:shd w:val="clear" w:color="auto" w:fill="FFFFFF"/>
+        </w:rPr>
+        <w:t>Морфологические особенности научного стиля</w:t>
+      </w:r>
+    </w:p>
+    <w:p>
+      <w:pPr>
+        <w:spacing w:after="0" w:line="360" w:lineRule="auto"/>
+        <w:ind w:right="-1" w:firstLine="709"/>
+        <w:jc w:val="both"/>
+        <w:rPr>
+          <w:rFonts w:ascii="Times New Roman" w:hAnsi="Times New Roman"/>
+          <w:sz w:val="28"/>
+          <w:szCs w:val="28"/>
+          <w:shd w:val="clear" w:color="auto" w:fill="FFFFFF"/>
+        </w:rPr>
+      </w:pPr>
+      <w:r>
+        <w:rPr>
+          <w:rFonts w:ascii="Times New Roman" w:hAnsi="Times New Roman"/>
+          <w:sz w:val="28"/>
+          <w:szCs w:val="28"/>
+          <w:shd w:val="clear" w:color="auto" w:fill="FFFFFF"/>
+        </w:rPr>
+        <w:t>Из-за наличия стилистических особенностей, описанных выше, научному стилю характерны морфологические особенности написания текста. Часть этих особенностей выражается в ограничениях:</w:t>
+      </w:r>
+    </w:p>
+    <w:p>
+      <w:pPr>
+        <w:pStyle w:val="ListParagraph"/>
+        <w:numPr>
+          <w:ilvl w:val="0"/>
+          <w:numId w:val="45"/>
+        </w:numPr>
+        <w:spacing w:after="0" w:line="360" w:lineRule="auto"/>
+        <w:ind w:right="-1"/>
+        <w:jc w:val="both"/>
+        <w:rPr>
+          <w:rFonts w:ascii="Times New Roman" w:hAnsi="Times New Roman"/>
+          <w:sz w:val="28"/>
+          <w:szCs w:val="28"/>
+          <w:shd w:val="clear" w:color="auto" w:fill="FFFFFF"/>
+        </w:rPr>
+      </w:pPr>
+      <w:r>
+        <w:rPr>
+          <w:rFonts w:ascii="Times New Roman" w:hAnsi="Times New Roman"/>
+          <w:sz w:val="28"/>
+          <w:szCs w:val="28"/>
+          <w:shd w:val="clear" w:color="auto" w:fill="FFFFFF"/>
+        </w:rPr>
+        <w:t xml:space="preserve">Использование личных местоимений. </w:t>
+      </w:r>
+      <w:r>
+        <w:rPr>
+          <w:rFonts w:ascii="Times New Roman" w:hAnsi="Times New Roman"/>
+          <w:sz w:val="28"/>
+          <w:szCs w:val="28"/>
+          <w:shd w:val="clear" w:color="auto" w:fill="FFFFFF"/>
+        </w:rPr>
+        <w:t xml:space="preserve">Личные и притяжательные местоимения </w:t>
+      </w:r>
+      <w:r>
+        <w:rPr>
+          <w:rFonts w:ascii="Times New Roman" w:hAnsi="Times New Roman"/>
+          <w:sz w:val="28"/>
+          <w:szCs w:val="28"/>
+          <w:shd w:val="clear" w:color="auto" w:fill="FFFFFF"/>
+        </w:rPr>
+        <w:t xml:space="preserve">(я, ты, мною, вы, наш) </w:t>
+      </w:r>
+      <w:r>
+        <w:rPr>
+          <w:rFonts w:ascii="Times New Roman" w:hAnsi="Times New Roman"/>
+          <w:sz w:val="28"/>
+          <w:szCs w:val="28"/>
+          <w:shd w:val="clear" w:color="auto" w:fill="FFFFFF"/>
+        </w:rPr>
+        <w:t>имеют отвлеченно-обобщенный характер</w:t>
+      </w:r>
+      <w:r>
+        <w:rPr>
+          <w:rFonts w:ascii="Times New Roman" w:hAnsi="Times New Roman"/>
+          <w:sz w:val="28"/>
+          <w:szCs w:val="28"/>
+          <w:shd w:val="clear" w:color="auto" w:fill="FFFFFF"/>
+        </w:rPr>
+        <w:t xml:space="preserve"> и их употребление необходимо избегать, но некоторые формы употреблять для связи допускается (</w:t>
+      </w:r>
+      <w:r>
+        <w:rPr>
+          <w:rFonts w:ascii="Arial" w:hAnsi="Arial" w:cs="Arial"/>
+          <w:color w:val="1C1C1C"/>
+          <w:shd w:val="clear" w:color="auto" w:fill="FFFFFF"/>
+        </w:rPr>
+        <w:t>их</w:t>
+      </w:r>
+      <w:r>
+        <w:rPr>
+          <w:rFonts w:ascii="Arial" w:hAnsi="Arial" w:cs="Arial"/>
+          <w:color w:val="1C1C1C"/>
+          <w:shd w:val="clear" w:color="auto" w:fill="FFFFFF"/>
+        </w:rPr>
+        <w:t>, своих</w:t>
+      </w:r>
+      <w:r>
+        <w:rPr>
+          <w:rFonts w:ascii="Times New Roman" w:hAnsi="Times New Roman"/>
+          <w:sz w:val="28"/>
+          <w:szCs w:val="28"/>
+          <w:shd w:val="clear" w:color="auto" w:fill="FFFFFF"/>
+        </w:rPr>
+        <w:t>);</w:t>
+      </w:r>
+    </w:p>
+    <w:p>
+      <w:pPr>
+        <w:pStyle w:val="ListParagraph"/>
+        <w:numPr>
+          <w:ilvl w:val="0"/>
+          <w:numId w:val="45"/>
+        </w:numPr>
+        <w:spacing w:after="0" w:line="360" w:lineRule="auto"/>
+        <w:ind w:right="-1"/>
+        <w:jc w:val="both"/>
+        <w:rPr>
+          <w:rFonts w:ascii="Times New Roman" w:hAnsi="Times New Roman"/>
+          <w:sz w:val="28"/>
+          <w:szCs w:val="28"/>
+          <w:shd w:val="clear" w:color="auto" w:fill="FFFFFF"/>
+        </w:rPr>
+      </w:pPr>
+      <w:r>
+        <w:rPr>
+          <w:rFonts w:ascii="Times New Roman" w:hAnsi="Times New Roman"/>
+          <w:sz w:val="28"/>
+          <w:szCs w:val="28"/>
+          <w:shd w:val="clear" w:color="auto" w:fill="FFFFFF"/>
+        </w:rPr>
+        <w:t>Использование неопределенных местоимений (кое-что, что-нибудь)</w:t>
+      </w:r>
+      <w:r>
+        <w:rPr>
+          <w:rFonts w:ascii="Times New Roman" w:hAnsi="Times New Roman"/>
+          <w:sz w:val="28"/>
+          <w:szCs w:val="28"/>
+          <w:shd w:val="clear" w:color="auto" w:fill="FFFFFF"/>
+        </w:rPr>
+        <w:t>. Эти местоимения,</w:t>
+      </w:r>
+      <w:r>
+        <w:rPr>
+          <w:rFonts w:ascii="Times New Roman" w:hAnsi="Times New Roman"/>
+          <w:sz w:val="28"/>
+          <w:szCs w:val="28"/>
+          <w:shd w:val="clear" w:color="auto" w:fill="FFFFFF"/>
+        </w:rPr>
+        <w:t xml:space="preserve"> в силу их неопределенности</w:t>
+      </w:r>
+      <w:r>
+        <w:rPr>
+          <w:rFonts w:ascii="Times New Roman" w:hAnsi="Times New Roman"/>
+          <w:sz w:val="28"/>
+          <w:szCs w:val="28"/>
+          <w:shd w:val="clear" w:color="auto" w:fill="FFFFFF"/>
+        </w:rPr>
+        <w:t>,</w:t>
+      </w:r>
+      <w:r>
+        <w:rPr>
+          <w:rFonts w:ascii="Times New Roman" w:hAnsi="Times New Roman"/>
+          <w:sz w:val="28"/>
+          <w:szCs w:val="28"/>
+          <w:shd w:val="clear" w:color="auto" w:fill="FFFFFF"/>
+        </w:rPr>
+        <w:t xml:space="preserve"> не употребляются;</w:t>
+      </w:r>
+    </w:p>
+    <w:p>
+      <w:pPr>
+        <w:spacing w:after="0" w:line="360" w:lineRule="auto"/>
+        <w:ind w:right="-1"/>
+        <w:jc w:val="both"/>
+        <w:rPr>
+          <w:rFonts w:ascii="Times New Roman" w:hAnsi="Times New Roman"/>
+          <w:sz w:val="28"/>
+          <w:szCs w:val="28"/>
+          <w:shd w:val="clear" w:color="auto" w:fill="FFFFFF"/>
+        </w:rPr>
+      </w:pPr>
     </w:p>
     <w:p>
       <w:pPr>
@@ -7040,20 +8127,20 @@
         <w:rPr>
           <w:rFonts w:ascii="Times New Roman" w:hAnsi="Times New Roman"/>
           <w:b/>
-          <w:color w:val="000000"/>
-          <w:sz w:val="28"/>
-          <w:szCs w:val="28"/>
+          <w:sz w:val="28"/>
+          <w:szCs w:val="28"/>
+          <w:shd w:val="clear" w:color="auto" w:fill="FFFFFF"/>
         </w:rPr>
       </w:pPr>
       <w:r>
         <w:rPr>
           <w:rFonts w:ascii="Times New Roman" w:hAnsi="Times New Roman"/>
           <w:b/>
-          <w:color w:val="000000"/>
-          <w:sz w:val="28"/>
-          <w:szCs w:val="28"/>
-        </w:rPr>
-        <w:t>Основные понятия</w:t>
+          <w:sz w:val="28"/>
+          <w:szCs w:val="28"/>
+          <w:shd w:val="clear" w:color="auto" w:fill="FFFFFF"/>
+        </w:rPr>
+        <w:t>Проверка качества текста</w:t>
       </w:r>
     </w:p>
     <w:p>
@@ -7075,7 +8162,25 @@
           <w:szCs w:val="28"/>
           <w:shd w:val="clear" w:color="auto" w:fill="FFFFFF"/>
         </w:rPr>
-        <w:t>Научный стиль - наиболее строгий стиль речи, используемый для написания научных статей. Характеризуется использованием научной терминологии, исключая жаргонизмы. Научный стиль не допускает личного изложения [1]. Проверяя текст на соответствие научному стилю, следует в первую очередь реализовать и базовую проверку на качество текста. К такого рода анализу можно отнести SEO-анализ. SEO (</w:t>
+        <w:t xml:space="preserve">Проверяя текст на соответствие научному стилю, следует в первую очередь реализовать и базовую проверку на качество текста. К такого рода анализу </w:t>
+      </w:r>
+      <w:r>
+        <w:rPr>
+          <w:rFonts w:ascii="Times New Roman" w:hAnsi="Times New Roman"/>
+          <w:sz w:val="28"/>
+          <w:szCs w:val="28"/>
+          <w:shd w:val="clear" w:color="auto" w:fill="FFFFFF"/>
+        </w:rPr>
+        <w:t>относится</w:t>
+      </w:r>
+      <w:r>
+        <w:rPr>
+          <w:rFonts w:ascii="Times New Roman" w:hAnsi="Times New Roman"/>
+          <w:sz w:val="28"/>
+          <w:szCs w:val="28"/>
+          <w:shd w:val="clear" w:color="auto" w:fill="FFFFFF"/>
+        </w:rPr>
+        <w:t xml:space="preserve"> SEO-анализ. SEO (</w:t>
       </w:r>
       <w:proofErr w:type="spellStart"/>
       <w:r>
@@ -7135,7 +8240,109 @@
           <w:szCs w:val="28"/>
           <w:shd w:val="clear" w:color="auto" w:fill="FFFFFF"/>
         </w:rPr>
-        <w:t>) анализ [2-3] популярен и актуален в связи с необходимостью продвижения ресурсов, товаров и услуг в сети Интернет. SEO анализ текста дает возможность понять, насколько часто употребляются ключевые слова в тексте, как много в тексте слов, не имеющих смысловой нагрузки и другое. SEO-анализе вводит следующие термины для двух критериев, которые проверяются в данной работе: Тошнота – это показатель повторений в текстовом документе ключевых слов и фраз. Синонимом тошноты является термин плотность [3]. Вода - процентное соотношение стоп-слов и общего количества слов в тексте [3]. Так как эти критерии вычисляемы, то можно автоматизировать их получение. Так же существует эмпирическая закономерность распределения частоты слов естественного языка - Закон Ципфа: если все слова языка или достаточно длинного текста упорядочить по убыванию частоты их использования, то частота n-</w:t>
+        <w:t xml:space="preserve">) анализ [2-3] популярен и актуален в связи с необходимостью продвижения ресурсов, </w:t>
+      </w:r>
+      <w:r>
+        <w:rPr>
+          <w:rFonts w:ascii="Times New Roman" w:hAnsi="Times New Roman"/>
+          <w:sz w:val="28"/>
+          <w:szCs w:val="28"/>
+          <w:shd w:val="clear" w:color="auto" w:fill="FFFFFF"/>
+        </w:rPr>
+        <w:lastRenderedPageBreak/>
+        <w:t>товаров и услуг в сети Интернет. SEO анализ текста дает возможность понять, насколько часто употребляются ключевые слова в тексте, как много в тексте слов, не имеющих смысловой нагрузки и другое.</w:t>
+      </w:r>
+    </w:p>
+    <w:p>
+      <w:pPr>
+        <w:pStyle w:val="ListParagraph"/>
+        <w:numPr>
+          <w:ilvl w:val="2"/>
+          <w:numId w:val="8"/>
+        </w:numPr>
+        <w:spacing w:before="240" w:after="0" w:line="360" w:lineRule="auto"/>
+        <w:ind w:right="-1"/>
+        <w:jc w:val="both"/>
+        <w:rPr>
+          <w:rFonts w:ascii="Times New Roman" w:hAnsi="Times New Roman"/>
+          <w:b/>
+          <w:sz w:val="28"/>
+          <w:szCs w:val="28"/>
+          <w:shd w:val="clear" w:color="auto" w:fill="FFFFFF"/>
+        </w:rPr>
+      </w:pPr>
+      <w:r>
+        <w:rPr>
+          <w:rFonts w:ascii="Times New Roman" w:hAnsi="Times New Roman"/>
+          <w:b/>
+          <w:sz w:val="28"/>
+          <w:szCs w:val="28"/>
+          <w:shd w:val="clear" w:color="auto" w:fill="FFFFFF"/>
+        </w:rPr>
+        <w:t>Числовые критерии проверки</w:t>
+      </w:r>
+    </w:p>
+    <w:p>
+      <w:pPr>
+        <w:spacing w:after="0" w:line="360" w:lineRule="auto"/>
+        <w:ind w:right="-1" w:firstLine="709"/>
+        <w:jc w:val="both"/>
+        <w:rPr>
+          <w:rFonts w:ascii="Times New Roman" w:hAnsi="Times New Roman"/>
+          <w:sz w:val="28"/>
+          <w:szCs w:val="28"/>
+          <w:shd w:val="clear" w:color="auto" w:fill="FFFFFF"/>
+        </w:rPr>
+      </w:pPr>
+      <w:r>
+        <w:rPr>
+          <w:rFonts w:ascii="Times New Roman" w:hAnsi="Times New Roman"/>
+          <w:sz w:val="28"/>
+          <w:szCs w:val="28"/>
+          <w:shd w:val="clear" w:color="auto" w:fill="FFFFFF"/>
+        </w:rPr>
+        <w:t xml:space="preserve">SEO-анализе вводит следующие термины для двух критериев, которые проверяются в данной работе: Тошнота – это показатель повторений в текстовом документе ключевых слов и фраз. Синонимом тошноты является термин плотность [3]. </w:t>
+      </w:r>
+      <w:r>
+        <w:rPr>
+          <w:rFonts w:ascii="Times New Roman" w:hAnsi="Times New Roman"/>
+          <w:sz w:val="28"/>
+          <w:szCs w:val="28"/>
+        </w:rPr>
+        <w:t>Стоп-слова – это слова в тексте, которые не несут смысловой нагрузки</w:t>
+      </w:r>
+      <w:r>
+        <w:rPr>
+          <w:rFonts w:ascii="Times New Roman" w:hAnsi="Times New Roman"/>
+          <w:sz w:val="28"/>
+          <w:szCs w:val="28"/>
+        </w:rPr>
+        <w:t xml:space="preserve"> </w:t>
+      </w:r>
+      <w:r>
+        <w:rPr>
+          <w:rFonts w:ascii="Times New Roman" w:hAnsi="Times New Roman"/>
+          <w:sz w:val="28"/>
+          <w:szCs w:val="28"/>
+        </w:rPr>
+        <w:t>[3]</w:t>
+      </w:r>
+      <w:r>
+        <w:rPr>
+          <w:rFonts w:ascii="Times New Roman" w:hAnsi="Times New Roman"/>
+          <w:sz w:val="28"/>
+          <w:szCs w:val="28"/>
+        </w:rPr>
+        <w:t xml:space="preserve">. </w:t>
+      </w:r>
+      <w:r>
+        <w:rPr>
+          <w:rFonts w:ascii="Times New Roman" w:hAnsi="Times New Roman"/>
+          <w:sz w:val="28"/>
+          <w:szCs w:val="28"/>
+          <w:shd w:val="clear" w:color="auto" w:fill="FFFFFF"/>
+        </w:rPr>
+        <w:t>Вода - процентное соотношение стоп-слов и общего количества слов в тексте [3]. Так как эти критерии вычисляемы, то можно автоматизировать их получение. Так же существует эмпирическая закономерность распределения частоты слов естественного языка - Закон Ципфа: если все слова языка или достаточно длинного текста упорядочить по убыванию частоты их использования, то частота n-</w:t>
       </w:r>
       <w:proofErr w:type="spellStart"/>
       <w:r>
@@ -7155,7 +8362,313 @@
           <w:szCs w:val="28"/>
           <w:shd w:val="clear" w:color="auto" w:fill="FFFFFF"/>
         </w:rPr>
-        <w:t xml:space="preserve"> слова в таком списке окажется приблизительно обратно пропорциональной его порядковому номеру n [4-5]. Соответствие распределения слов в тексте закону Ципфа говорит об уровне его естественности. Расчет этого критерия так же можно автоматизировать. В предыдущей работе [7] был проведен более детальный обзор пригодности данных критериев к задачам автоматической проверки качества стиля статей. Помимо описанных числовых критериев важными показателями качества научной статьи являются её </w:t>
+        <w:t xml:space="preserve"> слова в таком списке окажется приблизительно обратно пропорциональной его порядковому номеру n [4-5]. Соответствие распределения слов в тексте закону Ципфа говорит об уровне его естественности. Расчет этого критерия так же можно автоматизировать.</w:t>
+      </w:r>
+    </w:p>
+    <w:p>
+      <w:pPr>
+        <w:pStyle w:val="ListParagraph"/>
+        <w:numPr>
+          <w:ilvl w:val="2"/>
+          <w:numId w:val="8"/>
+        </w:numPr>
+        <w:spacing w:before="240" w:after="0" w:line="360" w:lineRule="auto"/>
+        <w:ind w:right="-1"/>
+        <w:jc w:val="both"/>
+        <w:rPr>
+          <w:rFonts w:ascii="Times New Roman" w:hAnsi="Times New Roman"/>
+          <w:b/>
+          <w:sz w:val="28"/>
+          <w:szCs w:val="28"/>
+          <w:shd w:val="clear" w:color="auto" w:fill="FFFFFF"/>
+        </w:rPr>
+      </w:pPr>
+      <w:r>
+        <w:rPr>
+          <w:rFonts w:ascii="Times New Roman" w:hAnsi="Times New Roman"/>
+          <w:b/>
+          <w:sz w:val="28"/>
+          <w:szCs w:val="28"/>
+          <w:shd w:val="clear" w:color="auto" w:fill="FFFFFF"/>
+        </w:rPr>
+        <w:t>Морфологические ограничения</w:t>
+      </w:r>
+    </w:p>
+    <w:p>
+      <w:pPr>
+        <w:spacing w:after="0" w:line="360" w:lineRule="auto"/>
+        <w:ind w:right="-1" w:firstLine="709"/>
+        <w:jc w:val="both"/>
+        <w:rPr>
+          <w:rFonts w:ascii="Times New Roman" w:hAnsi="Times New Roman"/>
+          <w:sz w:val="28"/>
+          <w:szCs w:val="28"/>
+          <w:shd w:val="clear" w:color="auto" w:fill="FFFFFF"/>
+        </w:rPr>
+      </w:pPr>
+      <w:r>
+        <w:rPr>
+          <w:rFonts w:ascii="Times New Roman" w:hAnsi="Times New Roman"/>
+          <w:sz w:val="28"/>
+          <w:szCs w:val="28"/>
+          <w:shd w:val="clear" w:color="auto" w:fill="FFFFFF"/>
+        </w:rPr>
+        <w:t xml:space="preserve">Одна из главных задач научного текста - донесение информации. В связи с чем, каждый научный текст является информационным. Информационный стиль в виду </w:t>
+      </w:r>
+      <w:r>
+        <w:rPr>
+          <w:rFonts w:ascii="Times New Roman" w:hAnsi="Times New Roman"/>
+          <w:sz w:val="28"/>
+          <w:szCs w:val="28"/>
+          <w:shd w:val="clear" w:color="auto" w:fill="FFFFFF"/>
+        </w:rPr>
+        <w:t>его</w:t>
+      </w:r>
+      <w:r>
+        <w:rPr>
+          <w:rFonts w:ascii="Times New Roman" w:hAnsi="Times New Roman"/>
+          <w:sz w:val="28"/>
+          <w:szCs w:val="28"/>
+          <w:shd w:val="clear" w:color="auto" w:fill="FFFFFF"/>
+        </w:rPr>
+        <w:t xml:space="preserve"> </w:t>
+      </w:r>
+      <w:r>
+        <w:rPr>
+          <w:rFonts w:ascii="Times New Roman" w:hAnsi="Times New Roman"/>
+          <w:sz w:val="28"/>
+          <w:szCs w:val="28"/>
+          <w:shd w:val="clear" w:color="auto" w:fill="FFFFFF"/>
+        </w:rPr>
+        <w:t xml:space="preserve">главной </w:t>
+      </w:r>
+      <w:r>
+        <w:rPr>
+          <w:rFonts w:ascii="Times New Roman" w:hAnsi="Times New Roman"/>
+          <w:sz w:val="28"/>
+          <w:szCs w:val="28"/>
+          <w:shd w:val="clear" w:color="auto" w:fill="FFFFFF"/>
+        </w:rPr>
+        <w:t>цели</w:t>
+      </w:r>
+      <w:r>
+        <w:rPr>
+          <w:rFonts w:ascii="Times New Roman" w:hAnsi="Times New Roman"/>
+          <w:sz w:val="28"/>
+          <w:szCs w:val="28"/>
+          <w:shd w:val="clear" w:color="auto" w:fill="FFFFFF"/>
+        </w:rPr>
+        <w:t xml:space="preserve"> – лаконичного донесения информации</w:t>
+      </w:r>
+      <w:r>
+        <w:rPr>
+          <w:rFonts w:ascii="Times New Roman" w:hAnsi="Times New Roman"/>
+          <w:sz w:val="28"/>
+          <w:szCs w:val="28"/>
+          <w:shd w:val="clear" w:color="auto" w:fill="FFFFFF"/>
+        </w:rPr>
+        <w:t>, также обладает морфологическими ограничениями:</w:t>
+      </w:r>
+    </w:p>
+    <w:p>
+      <w:pPr>
+        <w:pStyle w:val="ListParagraph"/>
+        <w:numPr>
+          <w:ilvl w:val="0"/>
+          <w:numId w:val="46"/>
+        </w:numPr>
+        <w:spacing w:after="0" w:line="360" w:lineRule="auto"/>
+        <w:ind w:right="-1"/>
+        <w:jc w:val="both"/>
+        <w:rPr>
+          <w:rFonts w:ascii="Times New Roman" w:hAnsi="Times New Roman"/>
+          <w:sz w:val="28"/>
+          <w:szCs w:val="28"/>
+          <w:shd w:val="clear" w:color="auto" w:fill="FFFFFF"/>
+        </w:rPr>
+      </w:pPr>
+      <w:r>
+        <w:rPr>
+          <w:rFonts w:ascii="Times New Roman" w:hAnsi="Times New Roman"/>
+          <w:sz w:val="28"/>
+          <w:szCs w:val="28"/>
+          <w:shd w:val="clear" w:color="auto" w:fill="FFFFFF"/>
+        </w:rPr>
+        <w:t>Использование слов усилителей (безусловно, очень, абсолютно и др.);</w:t>
+      </w:r>
+    </w:p>
+    <w:p>
+      <w:pPr>
+        <w:pStyle w:val="ListParagraph"/>
+        <w:numPr>
+          <w:ilvl w:val="0"/>
+          <w:numId w:val="46"/>
+        </w:numPr>
+        <w:shd w:val="clear" w:color="auto" w:fill="FFFFFF"/>
+        <w:spacing w:after="0" w:line="360" w:lineRule="auto"/>
+        <w:ind w:right="-1"/>
+        <w:jc w:val="both"/>
+        <w:rPr>
+          <w:rFonts w:ascii="Times New Roman" w:hAnsi="Times New Roman"/>
+          <w:sz w:val="28"/>
+          <w:szCs w:val="28"/>
+        </w:rPr>
+      </w:pPr>
+      <w:r>
+        <w:rPr>
+          <w:rFonts w:ascii="Times New Roman" w:hAnsi="Times New Roman"/>
+          <w:sz w:val="28"/>
+          <w:szCs w:val="28"/>
+          <w:shd w:val="clear" w:color="auto" w:fill="FFFFFF"/>
+        </w:rPr>
+        <w:t>Использование обобщений (</w:t>
+      </w:r>
+      <w:r>
+        <w:rPr>
+          <w:rFonts w:ascii="Times New Roman" w:hAnsi="Times New Roman"/>
+          <w:sz w:val="28"/>
+          <w:szCs w:val="28"/>
+          <w:shd w:val="clear" w:color="auto" w:fill="FFFFFF"/>
+        </w:rPr>
+        <w:t>со всего мира, весь, в общем</w:t>
+      </w:r>
+      <w:r>
+        <w:rPr>
+          <w:rFonts w:ascii="Times New Roman" w:hAnsi="Times New Roman"/>
+          <w:sz w:val="28"/>
+          <w:szCs w:val="28"/>
+          <w:shd w:val="clear" w:color="auto" w:fill="FFFFFF"/>
+        </w:rPr>
+        <w:t>)</w:t>
+      </w:r>
+      <w:r>
+        <w:rPr>
+          <w:rFonts w:ascii="Times New Roman" w:hAnsi="Times New Roman"/>
+          <w:sz w:val="28"/>
+          <w:szCs w:val="28"/>
+          <w:shd w:val="clear" w:color="auto" w:fill="FFFFFF"/>
+        </w:rPr>
+        <w:t>;</w:t>
+      </w:r>
+    </w:p>
+    <w:p>
+      <w:pPr>
+        <w:pStyle w:val="ListParagraph"/>
+        <w:numPr>
+          <w:ilvl w:val="0"/>
+          <w:numId w:val="46"/>
+        </w:numPr>
+        <w:shd w:val="clear" w:color="auto" w:fill="FFFFFF"/>
+        <w:spacing w:after="0" w:line="360" w:lineRule="auto"/>
+        <w:ind w:right="-1"/>
+        <w:jc w:val="both"/>
+        <w:rPr>
+          <w:rFonts w:ascii="Times New Roman" w:hAnsi="Times New Roman"/>
+          <w:sz w:val="28"/>
+          <w:szCs w:val="28"/>
+        </w:rPr>
+      </w:pPr>
+      <w:r>
+        <w:rPr>
+          <w:rFonts w:ascii="Times New Roman" w:hAnsi="Times New Roman"/>
+          <w:sz w:val="28"/>
+          <w:szCs w:val="28"/>
+        </w:rPr>
+        <w:t>Необъективная оценка</w:t>
+      </w:r>
+      <w:r>
+        <w:rPr>
+          <w:rFonts w:ascii="Times New Roman" w:hAnsi="Times New Roman"/>
+          <w:sz w:val="28"/>
+          <w:szCs w:val="28"/>
+        </w:rPr>
+        <w:t xml:space="preserve"> (уникальный, новейший)</w:t>
+      </w:r>
+      <w:r>
+        <w:rPr>
+          <w:rFonts w:ascii="Times New Roman" w:hAnsi="Times New Roman"/>
+          <w:sz w:val="28"/>
+          <w:szCs w:val="28"/>
+        </w:rPr>
+        <w:t>;</w:t>
+      </w:r>
+    </w:p>
+    <w:p>
+      <w:pPr>
+        <w:pStyle w:val="ListParagraph"/>
+        <w:numPr>
+          <w:ilvl w:val="0"/>
+          <w:numId w:val="46"/>
+        </w:numPr>
+        <w:shd w:val="clear" w:color="auto" w:fill="FFFFFF"/>
+        <w:spacing w:after="0" w:line="360" w:lineRule="auto"/>
+        <w:ind w:right="-1"/>
+        <w:jc w:val="both"/>
+        <w:rPr>
+          <w:rFonts w:ascii="Times New Roman" w:hAnsi="Times New Roman"/>
+          <w:sz w:val="28"/>
+          <w:szCs w:val="28"/>
+        </w:rPr>
+      </w:pPr>
+      <w:r>
+        <w:rPr>
+          <w:rFonts w:ascii="Times New Roman" w:hAnsi="Times New Roman"/>
+          <w:sz w:val="28"/>
+          <w:szCs w:val="28"/>
+        </w:rPr>
+        <w:t>Использование риторических вопросов.</w:t>
+      </w:r>
+    </w:p>
+    <w:p>
+      <w:pPr>
+        <w:pStyle w:val="ListParagraph"/>
+        <w:numPr>
+          <w:ilvl w:val="2"/>
+          <w:numId w:val="8"/>
+        </w:numPr>
+        <w:spacing w:before="240" w:after="0" w:line="360" w:lineRule="auto"/>
+        <w:ind w:right="-1"/>
+        <w:jc w:val="both"/>
+        <w:rPr>
+          <w:rFonts w:ascii="Times New Roman" w:hAnsi="Times New Roman"/>
+          <w:b/>
+          <w:sz w:val="28"/>
+          <w:szCs w:val="28"/>
+          <w:shd w:val="clear" w:color="auto" w:fill="FFFFFF"/>
+        </w:rPr>
+      </w:pPr>
+      <w:r>
+        <w:rPr>
+          <w:rFonts w:ascii="Times New Roman" w:hAnsi="Times New Roman"/>
+          <w:b/>
+          <w:sz w:val="28"/>
+          <w:szCs w:val="28"/>
+          <w:shd w:val="clear" w:color="auto" w:fill="FFFFFF"/>
+        </w:rPr>
+        <w:lastRenderedPageBreak/>
+        <w:t>Качество содержания текста</w:t>
+      </w:r>
+    </w:p>
+    <w:p>
+      <w:pPr>
+        <w:spacing w:after="0" w:line="360" w:lineRule="auto"/>
+        <w:ind w:right="-1" w:firstLine="709"/>
+        <w:jc w:val="both"/>
+        <w:rPr>
+          <w:rFonts w:ascii="Times New Roman" w:hAnsi="Times New Roman"/>
+          <w:sz w:val="28"/>
+          <w:szCs w:val="28"/>
+          <w:shd w:val="clear" w:color="auto" w:fill="FFFFFF"/>
+        </w:rPr>
+      </w:pPr>
+      <w:r>
+        <w:rPr>
+          <w:rFonts w:ascii="Times New Roman" w:hAnsi="Times New Roman"/>
+          <w:sz w:val="28"/>
+          <w:szCs w:val="28"/>
+          <w:shd w:val="clear" w:color="auto" w:fill="FFFFFF"/>
+        </w:rPr>
+        <w:t xml:space="preserve">Помимо описанных критериев важными показателями качества научной статьи являются её </w:t>
       </w:r>
       <w:proofErr w:type="spellStart"/>
       <w:r>
@@ -7175,17 +8688,7 @@
           <w:szCs w:val="28"/>
           <w:shd w:val="clear" w:color="auto" w:fill="FFFFFF"/>
         </w:rPr>
-        <w:t xml:space="preserve"> и полезность. На данный момент верификация этих критериев возможна только силами человека, однако ведутся разработки инструментов, способных выполнить </w:t>
-      </w:r>
-      <w:r>
-        <w:rPr>
-          <w:rFonts w:ascii="Times New Roman" w:hAnsi="Times New Roman"/>
-          <w:sz w:val="28"/>
-          <w:szCs w:val="28"/>
-          <w:shd w:val="clear" w:color="auto" w:fill="FFFFFF"/>
-        </w:rPr>
-        <w:lastRenderedPageBreak/>
-        <w:t>данную задачу с помощью методов машинного обучения [6]. Недостатком подобных систем является сложность настройки, необходимость больших обучающих выборок и узкая ориентация в смысле предметной области.</w:t>
+        <w:t xml:space="preserve"> и полезность. На данный момент верификация этих критериев возможна только силами человека, однако ведутся разработки инструментов, способных выполнить данную задачу с помощью методов машинного обучения [6]. Недостатком подобных систем является сложность настройки, необходимость больших обучающих выборок и узкая ориентация в смысле предметной области.</w:t>
       </w:r>
     </w:p>
     <w:p>
@@ -7195,7 +8698,7 @@
           <w:ilvl w:val="1"/>
           <w:numId w:val="8"/>
         </w:numPr>
-        <w:spacing w:after="0" w:line="360" w:lineRule="auto"/>
+        <w:spacing w:before="240" w:after="0" w:line="360" w:lineRule="auto"/>
         <w:ind w:right="-1"/>
         <w:jc w:val="both"/>
         <w:rPr>
@@ -7252,27 +8755,25 @@
           <w:szCs w:val="28"/>
           <w:shd w:val="clear" w:color="auto" w:fill="FFFFFF"/>
         </w:rPr>
-        <w:t xml:space="preserve">сервисы, проверяющие текст по этим критериям - сервисы, позволяющие провести </w:t>
-      </w:r>
-      <w:proofErr w:type="spellStart"/>
-      <w:r>
-        <w:rPr>
-          <w:rFonts w:ascii="Times New Roman" w:hAnsi="Times New Roman"/>
-          <w:sz w:val="28"/>
-          <w:szCs w:val="28"/>
-          <w:shd w:val="clear" w:color="auto" w:fill="FFFFFF"/>
-        </w:rPr>
-        <w:t>SEOанализ</w:t>
-      </w:r>
-      <w:proofErr w:type="spellEnd"/>
-      <w:r>
-        <w:rPr>
-          <w:rFonts w:ascii="Times New Roman" w:hAnsi="Times New Roman"/>
-          <w:sz w:val="28"/>
-          <w:szCs w:val="28"/>
-          <w:shd w:val="clear" w:color="auto" w:fill="FFFFFF"/>
-        </w:rPr>
-        <w:t xml:space="preserve"> текста, например Анализатор качества контента 1y.ru [5], сервис проверки текстов text.ru [6], сервис, осуществляющий поиск стоп-слов и подсчет их процентного соотношения к общей длине текста contentmonster.ru [7].</w:t>
+        <w:t>сервисы, проверяющие текст по этим критериям - сервисы, позволяющие провести SEO</w:t>
+      </w:r>
+      <w:r>
+        <w:rPr>
+          <w:rFonts w:ascii="Times New Roman" w:hAnsi="Times New Roman"/>
+          <w:sz w:val="28"/>
+          <w:szCs w:val="28"/>
+          <w:shd w:val="clear" w:color="auto" w:fill="FFFFFF"/>
+        </w:rPr>
+        <w:t xml:space="preserve"> </w:t>
+      </w:r>
+      <w:r>
+        <w:rPr>
+          <w:rFonts w:ascii="Times New Roman" w:hAnsi="Times New Roman"/>
+          <w:sz w:val="28"/>
+          <w:szCs w:val="28"/>
+          <w:shd w:val="clear" w:color="auto" w:fill="FFFFFF"/>
+        </w:rPr>
+        <w:t>анализ текста, например Анализатор качества контента 1y.ru [5], сервис проверки текстов text.ru [6], сервис, осуществляющий поиск стоп-слов и подсчет их процентного соотношения к общей длине текста contentmonster.ru [7].</w:t>
       </w:r>
     </w:p>
     <w:p>
@@ -7720,7 +9221,6 @@
                 <w:sz w:val="28"/>
                 <w:szCs w:val="28"/>
               </w:rPr>
-              <w:lastRenderedPageBreak/>
               <w:t>1y.ru</w:t>
             </w:r>
           </w:p>
@@ -8288,7 +9788,7 @@
           <w:ilvl w:val="1"/>
           <w:numId w:val="8"/>
         </w:numPr>
-        <w:spacing w:after="0" w:line="360" w:lineRule="auto"/>
+        <w:spacing w:before="240" w:after="0" w:line="360" w:lineRule="auto"/>
         <w:ind w:right="-1"/>
         <w:jc w:val="both"/>
         <w:rPr>
@@ -8382,11 +9882,510 @@
     </w:p>
     <w:p>
       <w:pPr>
-        <w:pStyle w:val="ListParagraph"/>
         <w:numPr>
           <w:ilvl w:val="0"/>
           <w:numId w:val="40"/>
         </w:numPr>
+        <w:shd w:val="clear" w:color="auto" w:fill="FFFFFF"/>
+        <w:spacing w:after="0" w:line="360" w:lineRule="auto"/>
+        <w:ind w:left="0" w:firstLine="1134"/>
+        <w:jc w:val="both"/>
+        <w:rPr>
+          <w:rFonts w:ascii="Times New Roman" w:eastAsia="Times New Roman" w:hAnsi="Times New Roman"/>
+          <w:color w:val="222222"/>
+          <w:sz w:val="28"/>
+          <w:szCs w:val="28"/>
+        </w:rPr>
+      </w:pPr>
+      <w:r>
+        <w:rPr>
+          <w:rFonts w:ascii="Times New Roman" w:eastAsia="Times New Roman" w:hAnsi="Times New Roman"/>
+          <w:color w:val="222222"/>
+          <w:sz w:val="28"/>
+          <w:szCs w:val="28"/>
+        </w:rPr>
+        <w:t>Термины из названия упоминаются равномерно по тексту статьи.</w:t>
+      </w:r>
+    </w:p>
+    <w:p>
+      <w:pPr>
+        <w:numPr>
+          <w:ilvl w:val="0"/>
+          <w:numId w:val="40"/>
+        </w:numPr>
+        <w:shd w:val="clear" w:color="auto" w:fill="FFFFFF"/>
+        <w:spacing w:after="0" w:line="360" w:lineRule="auto"/>
+        <w:ind w:left="0" w:firstLine="1134"/>
+        <w:jc w:val="both"/>
+        <w:rPr>
+          <w:rFonts w:ascii="Times New Roman" w:eastAsia="Times New Roman" w:hAnsi="Times New Roman"/>
+          <w:color w:val="222222"/>
+          <w:sz w:val="28"/>
+          <w:szCs w:val="28"/>
+        </w:rPr>
+      </w:pPr>
+      <w:r>
+        <w:rPr>
+          <w:rFonts w:ascii="Times New Roman" w:eastAsia="Times New Roman" w:hAnsi="Times New Roman"/>
+          <w:color w:val="222222"/>
+          <w:sz w:val="28"/>
+          <w:szCs w:val="28"/>
+        </w:rPr>
+        <w:t>Каждое ключевое слово упоминается в основном тексте хотя бы один раз.</w:t>
+      </w:r>
+    </w:p>
+    <w:p>
+      <w:pPr>
+        <w:numPr>
+          <w:ilvl w:val="0"/>
+          <w:numId w:val="40"/>
+        </w:numPr>
+        <w:shd w:val="clear" w:color="auto" w:fill="FFFFFF"/>
+        <w:spacing w:after="0" w:line="360" w:lineRule="auto"/>
+        <w:ind w:left="0" w:firstLine="1134"/>
+        <w:jc w:val="both"/>
+        <w:rPr>
+          <w:rFonts w:ascii="Times New Roman" w:eastAsia="Times New Roman" w:hAnsi="Times New Roman"/>
+          <w:color w:val="222222"/>
+          <w:sz w:val="28"/>
+          <w:szCs w:val="28"/>
+        </w:rPr>
+      </w:pPr>
+      <w:r>
+        <w:rPr>
+          <w:rFonts w:ascii="Times New Roman" w:eastAsia="Times New Roman" w:hAnsi="Times New Roman"/>
+          <w:bCs/>
+          <w:color w:val="222222"/>
+          <w:sz w:val="28"/>
+          <w:szCs w:val="28"/>
+        </w:rPr>
+        <w:t>Аннотация</w:t>
+      </w:r>
+      <w:r>
+        <w:rPr>
+          <w:rFonts w:ascii="Times New Roman" w:eastAsia="Times New Roman" w:hAnsi="Times New Roman"/>
+          <w:color w:val="222222"/>
+          <w:sz w:val="28"/>
+          <w:szCs w:val="28"/>
+          <w:lang w:val="en-US"/>
+        </w:rPr>
+        <w:t> </w:t>
+      </w:r>
+      <w:r>
+        <w:rPr>
+          <w:rFonts w:ascii="Times New Roman" w:eastAsia="Times New Roman" w:hAnsi="Times New Roman"/>
+          <w:color w:val="222222"/>
+          <w:sz w:val="28"/>
+          <w:szCs w:val="28"/>
+        </w:rPr>
+        <w:t>написана в совершенном времени.</w:t>
+      </w:r>
+    </w:p>
+    <w:p>
+      <w:pPr>
+        <w:numPr>
+          <w:ilvl w:val="0"/>
+          <w:numId w:val="40"/>
+        </w:numPr>
+        <w:shd w:val="clear" w:color="auto" w:fill="FFFFFF"/>
+        <w:spacing w:after="0" w:line="360" w:lineRule="auto"/>
+        <w:ind w:left="0" w:firstLine="1134"/>
+        <w:jc w:val="both"/>
+        <w:rPr>
+          <w:rFonts w:ascii="Times New Roman" w:eastAsia="Times New Roman" w:hAnsi="Times New Roman"/>
+          <w:color w:val="222222"/>
+          <w:sz w:val="28"/>
+          <w:szCs w:val="28"/>
+        </w:rPr>
+      </w:pPr>
+      <w:r>
+        <w:rPr>
+          <w:rFonts w:ascii="Times New Roman" w:eastAsia="Times New Roman" w:hAnsi="Times New Roman"/>
+          <w:color w:val="222222"/>
+          <w:sz w:val="28"/>
+          <w:szCs w:val="28"/>
+        </w:rPr>
+        <w:t>Во</w:t>
+      </w:r>
+      <w:r>
+        <w:rPr>
+          <w:rFonts w:ascii="Times New Roman" w:eastAsia="Times New Roman" w:hAnsi="Times New Roman"/>
+          <w:color w:val="222222"/>
+          <w:sz w:val="28"/>
+          <w:szCs w:val="28"/>
+          <w:lang w:val="en-US"/>
+        </w:rPr>
+        <w:t> </w:t>
+      </w:r>
+      <w:r>
+        <w:rPr>
+          <w:rFonts w:ascii="Times New Roman" w:eastAsia="Times New Roman" w:hAnsi="Times New Roman"/>
+          <w:bCs/>
+          <w:color w:val="222222"/>
+          <w:sz w:val="28"/>
+          <w:szCs w:val="28"/>
+        </w:rPr>
+        <w:t>Введении</w:t>
+      </w:r>
+      <w:r>
+        <w:rPr>
+          <w:rFonts w:ascii="Times New Roman" w:eastAsia="Times New Roman" w:hAnsi="Times New Roman"/>
+          <w:color w:val="222222"/>
+          <w:sz w:val="28"/>
+          <w:szCs w:val="28"/>
+          <w:lang w:val="en-US"/>
+        </w:rPr>
+        <w:t> </w:t>
+      </w:r>
+      <w:r>
+        <w:rPr>
+          <w:rFonts w:ascii="Times New Roman" w:eastAsia="Times New Roman" w:hAnsi="Times New Roman"/>
+          <w:color w:val="222222"/>
+          <w:sz w:val="28"/>
+          <w:szCs w:val="28"/>
+        </w:rPr>
+        <w:t>выполнена постановка цели, кратко описана решаемая проблема, обозначены задачи.</w:t>
+      </w:r>
+    </w:p>
+    <w:p>
+      <w:pPr>
+        <w:numPr>
+          <w:ilvl w:val="0"/>
+          <w:numId w:val="40"/>
+        </w:numPr>
+        <w:shd w:val="clear" w:color="auto" w:fill="FFFFFF"/>
+        <w:spacing w:after="0" w:line="360" w:lineRule="auto"/>
+        <w:ind w:left="0" w:firstLine="1134"/>
+        <w:jc w:val="both"/>
+        <w:rPr>
+          <w:rFonts w:ascii="Times New Roman" w:eastAsia="Times New Roman" w:hAnsi="Times New Roman"/>
+          <w:color w:val="222222"/>
+          <w:sz w:val="28"/>
+          <w:szCs w:val="28"/>
+        </w:rPr>
+      </w:pPr>
+      <w:r>
+        <w:rPr>
+          <w:rFonts w:ascii="Times New Roman" w:eastAsia="Times New Roman" w:hAnsi="Times New Roman"/>
+          <w:color w:val="222222"/>
+          <w:sz w:val="28"/>
+          <w:szCs w:val="28"/>
+        </w:rPr>
+        <w:t>В основной части вашей работы присутствует развернутая постановка цели исследования, описание методов решения и результатов их применения.</w:t>
+      </w:r>
+    </w:p>
+    <w:p>
+      <w:pPr>
+        <w:numPr>
+          <w:ilvl w:val="0"/>
+          <w:numId w:val="40"/>
+        </w:numPr>
+        <w:shd w:val="clear" w:color="auto" w:fill="FFFFFF"/>
+        <w:spacing w:after="0" w:line="360" w:lineRule="auto"/>
+        <w:ind w:left="0" w:firstLine="1134"/>
+        <w:jc w:val="both"/>
+        <w:rPr>
+          <w:rFonts w:ascii="Times New Roman" w:eastAsia="Times New Roman" w:hAnsi="Times New Roman"/>
+          <w:color w:val="222222"/>
+          <w:sz w:val="28"/>
+          <w:szCs w:val="28"/>
+        </w:rPr>
+      </w:pPr>
+      <w:r>
+        <w:rPr>
+          <w:rFonts w:ascii="Times New Roman" w:eastAsia="Times New Roman" w:hAnsi="Times New Roman"/>
+          <w:color w:val="222222"/>
+          <w:sz w:val="28"/>
+          <w:szCs w:val="28"/>
+        </w:rPr>
+        <w:t>В</w:t>
+      </w:r>
+      <w:r>
+        <w:rPr>
+          <w:rFonts w:ascii="Times New Roman" w:eastAsia="Times New Roman" w:hAnsi="Times New Roman"/>
+          <w:color w:val="222222"/>
+          <w:sz w:val="28"/>
+          <w:szCs w:val="28"/>
+          <w:lang w:val="en-US"/>
+        </w:rPr>
+        <w:t> </w:t>
+      </w:r>
+      <w:r>
+        <w:rPr>
+          <w:rFonts w:ascii="Times New Roman" w:eastAsia="Times New Roman" w:hAnsi="Times New Roman"/>
+          <w:bCs/>
+          <w:color w:val="222222"/>
+          <w:sz w:val="28"/>
+          <w:szCs w:val="28"/>
+        </w:rPr>
+        <w:t>Выводах</w:t>
+      </w:r>
+      <w:r>
+        <w:rPr>
+          <w:rFonts w:ascii="Times New Roman" w:eastAsia="Times New Roman" w:hAnsi="Times New Roman"/>
+          <w:color w:val="222222"/>
+          <w:sz w:val="28"/>
+          <w:szCs w:val="28"/>
+          <w:lang w:val="en-US"/>
+        </w:rPr>
+        <w:t> </w:t>
+      </w:r>
+      <w:r>
+        <w:rPr>
+          <w:rFonts w:ascii="Times New Roman" w:eastAsia="Times New Roman" w:hAnsi="Times New Roman"/>
+          <w:color w:val="222222"/>
+          <w:sz w:val="28"/>
+          <w:szCs w:val="28"/>
+        </w:rPr>
+        <w:t>описан краткий результат решения каждой из поставленных задач.</w:t>
+      </w:r>
+    </w:p>
+    <w:p>
+      <w:pPr>
+        <w:numPr>
+          <w:ilvl w:val="0"/>
+          <w:numId w:val="40"/>
+        </w:numPr>
+        <w:shd w:val="clear" w:color="auto" w:fill="FFFFFF"/>
+        <w:spacing w:after="0" w:line="360" w:lineRule="auto"/>
+        <w:ind w:left="0" w:firstLine="1134"/>
+        <w:jc w:val="both"/>
+        <w:rPr>
+          <w:rFonts w:ascii="Times New Roman" w:eastAsia="Times New Roman" w:hAnsi="Times New Roman"/>
+          <w:color w:val="222222"/>
+          <w:sz w:val="28"/>
+          <w:szCs w:val="28"/>
+        </w:rPr>
+      </w:pPr>
+      <w:r>
+        <w:rPr>
+          <w:rFonts w:ascii="Times New Roman" w:eastAsia="Times New Roman" w:hAnsi="Times New Roman"/>
+          <w:color w:val="222222"/>
+          <w:sz w:val="28"/>
+          <w:szCs w:val="28"/>
+        </w:rPr>
+        <w:lastRenderedPageBreak/>
+        <w:t>В</w:t>
+      </w:r>
+      <w:r>
+        <w:rPr>
+          <w:rFonts w:ascii="Times New Roman" w:eastAsia="Times New Roman" w:hAnsi="Times New Roman"/>
+          <w:color w:val="222222"/>
+          <w:sz w:val="28"/>
+          <w:szCs w:val="28"/>
+          <w:lang w:val="en-US"/>
+        </w:rPr>
+        <w:t> </w:t>
+      </w:r>
+      <w:r>
+        <w:rPr>
+          <w:rFonts w:ascii="Times New Roman" w:eastAsia="Times New Roman" w:hAnsi="Times New Roman"/>
+          <w:bCs/>
+          <w:color w:val="222222"/>
+          <w:sz w:val="28"/>
+          <w:szCs w:val="28"/>
+        </w:rPr>
+        <w:t>Выводах</w:t>
+      </w:r>
+      <w:r>
+        <w:rPr>
+          <w:rFonts w:ascii="Times New Roman" w:eastAsia="Times New Roman" w:hAnsi="Times New Roman"/>
+          <w:color w:val="222222"/>
+          <w:sz w:val="28"/>
+          <w:szCs w:val="28"/>
+          <w:lang w:val="en-US"/>
+        </w:rPr>
+        <w:t> </w:t>
+      </w:r>
+      <w:r>
+        <w:rPr>
+          <w:rFonts w:ascii="Times New Roman" w:eastAsia="Times New Roman" w:hAnsi="Times New Roman"/>
+          <w:color w:val="222222"/>
+          <w:sz w:val="28"/>
+          <w:szCs w:val="28"/>
+        </w:rPr>
+        <w:t>обозначены направления для дальнейших исследований.</w:t>
+      </w:r>
+    </w:p>
+    <w:p>
+      <w:pPr>
+        <w:numPr>
+          <w:ilvl w:val="0"/>
+          <w:numId w:val="40"/>
+        </w:numPr>
+        <w:shd w:val="clear" w:color="auto" w:fill="FFFFFF"/>
+        <w:spacing w:after="0" w:line="360" w:lineRule="auto"/>
+        <w:ind w:left="0" w:firstLine="1134"/>
+        <w:jc w:val="both"/>
+        <w:rPr>
+          <w:rFonts w:ascii="Times New Roman" w:eastAsia="Times New Roman" w:hAnsi="Times New Roman"/>
+          <w:color w:val="222222"/>
+          <w:sz w:val="28"/>
+          <w:szCs w:val="28"/>
+        </w:rPr>
+      </w:pPr>
+      <w:r>
+        <w:rPr>
+          <w:rFonts w:ascii="Times New Roman" w:eastAsia="Times New Roman" w:hAnsi="Times New Roman"/>
+          <w:color w:val="222222"/>
+          <w:sz w:val="28"/>
+          <w:szCs w:val="28"/>
+        </w:rPr>
+        <w:t>Более половины элементов списка литературы - актуальные и значимые научные работы.</w:t>
+      </w:r>
+    </w:p>
+    <w:p>
+      <w:pPr>
+        <w:numPr>
+          <w:ilvl w:val="0"/>
+          <w:numId w:val="40"/>
+        </w:numPr>
+        <w:shd w:val="clear" w:color="auto" w:fill="FFFFFF"/>
+        <w:spacing w:after="0" w:line="360" w:lineRule="auto"/>
+        <w:ind w:left="0" w:firstLine="1134"/>
+        <w:jc w:val="both"/>
+        <w:rPr>
+          <w:rFonts w:ascii="Times New Roman" w:eastAsia="Times New Roman" w:hAnsi="Times New Roman"/>
+          <w:color w:val="222222"/>
+          <w:sz w:val="28"/>
+          <w:szCs w:val="28"/>
+        </w:rPr>
+      </w:pPr>
+      <w:r>
+        <w:rPr>
+          <w:rFonts w:ascii="Times New Roman" w:eastAsia="Times New Roman" w:hAnsi="Times New Roman"/>
+          <w:color w:val="222222"/>
+          <w:sz w:val="28"/>
+          <w:szCs w:val="28"/>
+        </w:rPr>
+        <w:t>Все элементы списка литературы имеют минимум одно упоминание в тексте</w:t>
+      </w:r>
+      <w:r>
+        <w:rPr>
+          <w:rFonts w:ascii="Times New Roman" w:eastAsia="Times New Roman" w:hAnsi="Times New Roman"/>
+          <w:color w:val="222222"/>
+          <w:sz w:val="28"/>
+          <w:szCs w:val="28"/>
+        </w:rPr>
+        <w:t>.</w:t>
+      </w:r>
+    </w:p>
+    <w:p>
+      <w:pPr>
+        <w:numPr>
+          <w:ilvl w:val="0"/>
+          <w:numId w:val="40"/>
+        </w:numPr>
+        <w:shd w:val="clear" w:color="auto" w:fill="FFFFFF"/>
+        <w:spacing w:after="0" w:line="360" w:lineRule="auto"/>
+        <w:ind w:left="0" w:firstLine="1134"/>
+        <w:jc w:val="both"/>
+        <w:rPr>
+          <w:rFonts w:ascii="Times New Roman" w:eastAsia="Times New Roman" w:hAnsi="Times New Roman"/>
+          <w:color w:val="222222"/>
+          <w:sz w:val="28"/>
+          <w:szCs w:val="28"/>
+        </w:rPr>
+      </w:pPr>
+      <w:r>
+        <w:rPr>
+          <w:rFonts w:ascii="Times New Roman" w:eastAsia="Times New Roman" w:hAnsi="Times New Roman"/>
+          <w:color w:val="222222"/>
+          <w:sz w:val="28"/>
+          <w:szCs w:val="28"/>
+        </w:rPr>
+        <w:t>Все рисунки и таблицы имеют подрисуночные подписи и ссылки в тексте.</w:t>
+      </w:r>
+    </w:p>
+    <w:p>
+      <w:pPr>
+        <w:numPr>
+          <w:ilvl w:val="0"/>
+          <w:numId w:val="40"/>
+        </w:numPr>
+        <w:shd w:val="clear" w:color="auto" w:fill="FFFFFF"/>
+        <w:spacing w:after="0" w:line="360" w:lineRule="auto"/>
+        <w:ind w:left="0" w:firstLine="1134"/>
+        <w:jc w:val="both"/>
+        <w:rPr>
+          <w:rFonts w:ascii="Times New Roman" w:eastAsia="Times New Roman" w:hAnsi="Times New Roman"/>
+          <w:color w:val="222222"/>
+          <w:sz w:val="28"/>
+          <w:szCs w:val="28"/>
+        </w:rPr>
+      </w:pPr>
+      <w:r>
+        <w:rPr>
+          <w:rFonts w:ascii="Times New Roman" w:eastAsia="Times New Roman" w:hAnsi="Times New Roman"/>
+          <w:color w:val="222222"/>
+          <w:sz w:val="28"/>
+          <w:szCs w:val="28"/>
+        </w:rPr>
+        <w:t>Все формулы имеют ссылки в тексте и описание используемых обозначений.</w:t>
+      </w:r>
+    </w:p>
+    <w:p>
+      <w:pPr>
+        <w:numPr>
+          <w:ilvl w:val="0"/>
+          <w:numId w:val="40"/>
+        </w:numPr>
+        <w:shd w:val="clear" w:color="auto" w:fill="FFFFFF"/>
+        <w:spacing w:after="0" w:line="360" w:lineRule="auto"/>
+        <w:ind w:left="0" w:firstLine="1134"/>
+        <w:jc w:val="both"/>
+        <w:rPr>
+          <w:rFonts w:ascii="Times New Roman" w:eastAsia="Times New Roman" w:hAnsi="Times New Roman"/>
+          <w:color w:val="222222"/>
+          <w:sz w:val="28"/>
+          <w:szCs w:val="28"/>
+        </w:rPr>
+      </w:pPr>
+      <w:r>
+        <w:rPr>
+          <w:rFonts w:ascii="Times New Roman" w:eastAsia="Times New Roman" w:hAnsi="Times New Roman"/>
+          <w:color w:val="222222"/>
+          <w:sz w:val="28"/>
+          <w:szCs w:val="28"/>
+        </w:rPr>
+        <w:t>Иллюстративный материал занимает не более 30-40% от общего объема работы.</w:t>
+      </w:r>
+    </w:p>
+    <w:p>
+      <w:pPr>
+        <w:spacing w:after="0" w:line="360" w:lineRule="auto"/>
+        <w:ind w:right="-1" w:firstLine="709"/>
+        <w:jc w:val="both"/>
+        <w:rPr>
+          <w:rFonts w:ascii="Times New Roman" w:hAnsi="Times New Roman"/>
+          <w:sz w:val="28"/>
+          <w:szCs w:val="28"/>
+          <w:shd w:val="clear" w:color="auto" w:fill="FFFFFF"/>
+        </w:rPr>
+      </w:pPr>
+      <w:r>
+        <w:rPr>
+          <w:rFonts w:ascii="Times New Roman" w:hAnsi="Times New Roman"/>
+          <w:sz w:val="28"/>
+          <w:szCs w:val="28"/>
+          <w:shd w:val="clear" w:color="auto" w:fill="FFFFFF"/>
+        </w:rPr>
+        <w:t>Большая часть требований – структур</w:t>
+      </w:r>
+      <w:bookmarkStart w:id="5" w:name="_GoBack"/>
+      <w:bookmarkEnd w:id="5"/>
+      <w:r>
+        <w:rPr>
+          <w:rFonts w:ascii="Times New Roman" w:hAnsi="Times New Roman"/>
+          <w:sz w:val="28"/>
+          <w:szCs w:val="28"/>
+          <w:shd w:val="clear" w:color="auto" w:fill="FFFFFF"/>
+        </w:rPr>
+        <w:t>ные. Проверку структурных требований возможно автоматизировать.</w:t>
+      </w:r>
+    </w:p>
+    <w:p>
+      <w:pPr>
         <w:spacing w:after="0" w:line="360" w:lineRule="auto"/>
         <w:ind w:right="-1"/>
         <w:jc w:val="both"/>
@@ -8398,16 +10397,6 @@
           <w:shd w:val="clear" w:color="auto" w:fill="FFFFFF"/>
         </w:rPr>
       </w:pPr>
-      <w:r>
-        <w:rPr>
-          <w:rFonts w:ascii="Times New Roman" w:hAnsi="Times New Roman"/>
-          <w:color w:val="FF0000"/>
-          <w:sz w:val="28"/>
-          <w:szCs w:val="28"/>
-          <w:shd w:val="clear" w:color="auto" w:fill="FFFFFF"/>
-        </w:rPr>
-        <w:t>Откуда взять информацию?</w:t>
-      </w:r>
     </w:p>
     <w:p>
       <w:pPr>
@@ -8630,6 +10619,7 @@
           <w:szCs w:val="28"/>
           <w:lang w:eastAsia="ru-RU"/>
         </w:rPr>
+        <w:lastRenderedPageBreak/>
         <w:t>Наглядное представление результатов</w:t>
       </w:r>
       <w:r>
@@ -8664,7 +10654,6 @@
           <w:szCs w:val="28"/>
           <w:lang w:eastAsia="ru-RU"/>
         </w:rPr>
-        <w:lastRenderedPageBreak/>
         <w:t>Возможность контейнеризации решения для быстрого развертывания в любой среде.</w:t>
       </w:r>
     </w:p>
@@ -8984,7 +10973,7 @@
           <w:sz w:val="28"/>
           <w:szCs w:val="28"/>
         </w:rPr>
-        <w:t xml:space="preserve">Поскольку требования научного стиля плохо формализуемы, то будем рассматривать экспериментальные свидетельства качества научных текстов — факты публикации определенных текстов в научных изданиях, индексируемых в ВАК [8] и РИНЦ [9]. Для простоты анализа установили, что качество научной статьи можно выразить булевой переменной (1 - текст соответствует нормам научного стиля, 0 - текст не соответствует нормам </w:t>
+        <w:t xml:space="preserve">Поскольку требования научного стиля плохо формализуемы, то будем рассматривать экспериментальные свидетельства качества научных текстов — факты публикации определенных текстов в научных изданиях, индексируемых в ВАК [8] и РИНЦ [9]. Для простоты анализа установили, что качество научной статьи можно выразить булевой переменной (1 - текст </w:t>
       </w:r>
       <w:r>
         <w:rPr>
@@ -8993,7 +10982,7 @@
           <w:szCs w:val="28"/>
         </w:rPr>
         <w:lastRenderedPageBreak/>
-        <w:t xml:space="preserve">научного стиля). Рассмотрим, статистические свойства распределений значений критериев </w:t>
+        <w:t xml:space="preserve">соответствует нормам научного стиля, 0 - текст не соответствует нормам научного стиля). Рассмотрим, статистические свойства распределений значений критериев </w:t>
       </w:r>
       <w:r>
         <w:rPr>
@@ -11398,7 +13387,7 @@
                 <v:shape id="_x0000_i1025" type="#_x0000_t75" style="width:12pt;height:11.25pt" o:ole="">
                   <v:imagedata r:id="rId13" o:title=""/>
                 </v:shape>
-                <o:OLEObject Type="Embed" ProgID="Equation.DSMT4" ShapeID="_x0000_i1025" DrawAspect="Content" ObjectID="_1618627727" r:id="rId14"/>
+                <o:OLEObject Type="Embed" ProgID="Equation.DSMT4" ShapeID="_x0000_i1025" DrawAspect="Content" ObjectID="_1618698438" r:id="rId14"/>
               </w:object>
             </w:r>
           </w:p>
@@ -11493,7 +13482,7 @@
                 <v:shape id="_x0000_i1026" type="#_x0000_t75" style="width:12pt;height:15.75pt" o:ole="">
                   <v:imagedata r:id="rId15" o:title=""/>
                 </v:shape>
-                <o:OLEObject Type="Embed" ProgID="Equation.DSMT4" ShapeID="_x0000_i1026" DrawAspect="Content" ObjectID="_1618627728" r:id="rId16"/>
+                <o:OLEObject Type="Embed" ProgID="Equation.DSMT4" ShapeID="_x0000_i1026" DrawAspect="Content" ObjectID="_1618698439" r:id="rId16"/>
               </w:object>
             </w:r>
           </w:p>
@@ -11587,7 +13576,7 @@
                 <v:shape id="_x0000_i1027" type="#_x0000_t75" style="width:11.25pt;height:14.25pt" o:ole="">
                   <v:imagedata r:id="rId17" o:title=""/>
                 </v:shape>
-                <o:OLEObject Type="Embed" ProgID="Equation.DSMT4" ShapeID="_x0000_i1027" DrawAspect="Content" ObjectID="_1618627729" r:id="rId18"/>
+                <o:OLEObject Type="Embed" ProgID="Equation.DSMT4" ShapeID="_x0000_i1027" DrawAspect="Content" ObjectID="_1618698440" r:id="rId18"/>
               </w:object>
             </w:r>
           </w:p>
@@ -11696,7 +13685,7 @@
           <v:shape id="_x0000_i1028" type="#_x0000_t75" style="width:69pt;height:15.75pt" o:ole="">
             <v:imagedata r:id="rId19" o:title=""/>
           </v:shape>
-          <o:OLEObject Type="Embed" ProgID="Equation.DSMT4" ShapeID="_x0000_i1028" DrawAspect="Content" ObjectID="_1618627730" r:id="rId20"/>
+          <o:OLEObject Type="Embed" ProgID="Equation.DSMT4" ShapeID="_x0000_i1028" DrawAspect="Content" ObjectID="_1618698441" r:id="rId20"/>
         </w:object>
       </w:r>
       <w:r>
@@ -11925,7 +13914,7 @@
                 <v:shape id="_x0000_i1029" type="#_x0000_t75" style="width:12pt;height:11.25pt" o:ole="">
                   <v:imagedata r:id="rId13" o:title=""/>
                 </v:shape>
-                <o:OLEObject Type="Embed" ProgID="Equation.DSMT4" ShapeID="_x0000_i1029" DrawAspect="Content" ObjectID="_1618627731" r:id="rId21"/>
+                <o:OLEObject Type="Embed" ProgID="Equation.DSMT4" ShapeID="_x0000_i1029" DrawAspect="Content" ObjectID="_1618698442" r:id="rId21"/>
               </w:object>
             </w:r>
           </w:p>
@@ -12028,7 +14017,7 @@
                 <v:shape id="_x0000_i1030" type="#_x0000_t75" style="width:12pt;height:15.75pt" o:ole="">
                   <v:imagedata r:id="rId15" o:title=""/>
                 </v:shape>
-                <o:OLEObject Type="Embed" ProgID="Equation.DSMT4" ShapeID="_x0000_i1030" DrawAspect="Content" ObjectID="_1618627732" r:id="rId22"/>
+                <o:OLEObject Type="Embed" ProgID="Equation.DSMT4" ShapeID="_x0000_i1030" DrawAspect="Content" ObjectID="_1618698443" r:id="rId22"/>
               </w:object>
             </w:r>
           </w:p>
@@ -12093,7 +14082,7 @@
                 <v:shape id="_x0000_i1031" type="#_x0000_t75" style="width:11.25pt;height:14.25pt" o:ole="">
                   <v:imagedata r:id="rId17" o:title=""/>
                 </v:shape>
-                <o:OLEObject Type="Embed" ProgID="Equation.DSMT4" ShapeID="_x0000_i1031" DrawAspect="Content" ObjectID="_1618627733" r:id="rId23"/>
+                <o:OLEObject Type="Embed" ProgID="Equation.DSMT4" ShapeID="_x0000_i1031" DrawAspect="Content" ObjectID="_1618698444" r:id="rId23"/>
               </w:object>
             </w:r>
           </w:p>
@@ -12259,7 +14248,7 @@
         </w:rPr>
       </w:pPr>
     </w:p>
-    <w:bookmarkStart w:id="5" w:name="MTBlankEqn"/>
+    <w:bookmarkStart w:id="6" w:name="MTBlankEqn"/>
     <w:p>
       <w:pPr>
         <w:keepNext/>
@@ -12283,7 +14272,7 @@
           <v:shape id="_x0000_i1032" type="#_x0000_t75" style="width:199.5pt;height:45.75pt" o:ole="">
             <v:imagedata r:id="rId24" o:title=""/>
           </v:shape>
-          <o:OLEObject Type="Embed" ProgID="Equation.DSMT4" ShapeID="_x0000_i1032" DrawAspect="Content" ObjectID="_1618627734" r:id="rId25"/>
+          <o:OLEObject Type="Embed" ProgID="Equation.DSMT4" ShapeID="_x0000_i1032" DrawAspect="Content" ObjectID="_1618698445" r:id="rId25"/>
         </w:object>
       </w:r>
       <w:r>
@@ -12408,7 +14397,7 @@
           <v:shape id="_x0000_i1033" type="#_x0000_t75" style="width:30.75pt;height:18pt" o:ole="">
             <v:imagedata r:id="rId26" o:title=""/>
           </v:shape>
-          <o:OLEObject Type="Embed" ProgID="Equation.DSMT4" ShapeID="_x0000_i1033" DrawAspect="Content" ObjectID="_1618627735" r:id="rId27"/>
+          <o:OLEObject Type="Embed" ProgID="Equation.DSMT4" ShapeID="_x0000_i1033" DrawAspect="Content" ObjectID="_1618698446" r:id="rId27"/>
         </w:object>
       </w:r>
       <w:r>
@@ -12475,7 +14464,7 @@
           <v:shape id="_x0000_i1034" type="#_x0000_t75" style="width:14.25pt;height:15pt" o:ole="">
             <v:imagedata r:id="rId28" o:title=""/>
           </v:shape>
-          <o:OLEObject Type="Embed" ProgID="Equation.DSMT4" ShapeID="_x0000_i1034" DrawAspect="Content" ObjectID="_1618627736" r:id="rId29"/>
+          <o:OLEObject Type="Embed" ProgID="Equation.DSMT4" ShapeID="_x0000_i1034" DrawAspect="Content" ObjectID="_1618698447" r:id="rId29"/>
         </w:object>
       </w:r>
       <w:r>
@@ -12499,7 +14488,7 @@
           <v:shape id="_x0000_i1035" type="#_x0000_t75" style="width:11.25pt;height:15.75pt" o:ole="">
             <v:imagedata r:id="rId30" o:title=""/>
           </v:shape>
-          <o:OLEObject Type="Embed" ProgID="Equation.DSMT4" ShapeID="_x0000_i1035" DrawAspect="Content" ObjectID="_1618627737" r:id="rId31"/>
+          <o:OLEObject Type="Embed" ProgID="Equation.DSMT4" ShapeID="_x0000_i1035" DrawAspect="Content" ObjectID="_1618698448" r:id="rId31"/>
         </w:object>
       </w:r>
       <w:r>
@@ -12556,7 +14545,7 @@
           <v:shape id="_x0000_i1036" type="#_x0000_t75" style="width:120.75pt;height:60pt" o:ole="">
             <v:imagedata r:id="rId32" o:title=""/>
           </v:shape>
-          <o:OLEObject Type="Embed" ProgID="Equation.DSMT4" ShapeID="_x0000_i1036" DrawAspect="Content" ObjectID="_1618627738" r:id="rId33"/>
+          <o:OLEObject Type="Embed" ProgID="Equation.DSMT4" ShapeID="_x0000_i1036" DrawAspect="Content" ObjectID="_1618698449" r:id="rId33"/>
         </w:object>
       </w:r>
       <w:r>
@@ -12568,7 +14557,7 @@
         <w:t xml:space="preserve">                                                          (2)</w:t>
       </w:r>
     </w:p>
-    <w:bookmarkEnd w:id="5"/>
+    <w:bookmarkEnd w:id="6"/>
     <w:p>
       <w:pPr>
         <w:shd w:val="clear" w:color="auto" w:fill="FFFFFF"/>
@@ -12600,7 +14589,7 @@
           <v:shape id="_x0000_i1037" type="#_x0000_t75" style="width:12pt;height:11.25pt" o:ole="">
             <v:imagedata r:id="rId13" o:title=""/>
           </v:shape>
-          <o:OLEObject Type="Embed" ProgID="Equation.DSMT4" ShapeID="_x0000_i1037" DrawAspect="Content" ObjectID="_1618627739" r:id="rId34"/>
+          <o:OLEObject Type="Embed" ProgID="Equation.DSMT4" ShapeID="_x0000_i1037" DrawAspect="Content" ObjectID="_1618698450" r:id="rId34"/>
         </w:object>
       </w:r>
       <w:r>
@@ -12622,7 +14611,7 @@
           <v:shape id="_x0000_i1038" type="#_x0000_t75" style="width:12pt;height:15.75pt" o:ole="">
             <v:imagedata r:id="rId15" o:title=""/>
           </v:shape>
-          <o:OLEObject Type="Embed" ProgID="Equation.DSMT4" ShapeID="_x0000_i1038" DrawAspect="Content" ObjectID="_1618627740" r:id="rId35"/>
+          <o:OLEObject Type="Embed" ProgID="Equation.DSMT4" ShapeID="_x0000_i1038" DrawAspect="Content" ObjectID="_1618698451" r:id="rId35"/>
         </w:object>
       </w:r>
       <w:r>
@@ -12644,7 +14633,7 @@
           <v:shape id="_x0000_i1039" type="#_x0000_t75" style="width:12pt;height:15.75pt" o:ole="">
             <v:imagedata r:id="rId15" o:title=""/>
           </v:shape>
-          <o:OLEObject Type="Embed" ProgID="Equation.DSMT4" ShapeID="_x0000_i1039" DrawAspect="Content" ObjectID="_1618627741" r:id="rId36"/>
+          <o:OLEObject Type="Embed" ProgID="Equation.DSMT4" ShapeID="_x0000_i1039" DrawAspect="Content" ObjectID="_1618698452" r:id="rId36"/>
         </w:object>
       </w:r>
       <w:r>
@@ -12666,7 +14655,7 @@
           <v:shape id="_x0000_i1040" type="#_x0000_t75" style="width:11.25pt;height:14.25pt" o:ole="">
             <v:imagedata r:id="rId17" o:title=""/>
           </v:shape>
-          <o:OLEObject Type="Embed" ProgID="Equation.DSMT4" ShapeID="_x0000_i1040" DrawAspect="Content" ObjectID="_1618627742" r:id="rId37"/>
+          <o:OLEObject Type="Embed" ProgID="Equation.DSMT4" ShapeID="_x0000_i1040" DrawAspect="Content" ObjectID="_1618698453" r:id="rId37"/>
         </w:object>
       </w:r>
       <w:r>
@@ -12688,7 +14677,7 @@
           <v:shape id="_x0000_i1041" type="#_x0000_t75" style="width:12pt;height:11.25pt" o:ole="">
             <v:imagedata r:id="rId13" o:title=""/>
           </v:shape>
-          <o:OLEObject Type="Embed" ProgID="Equation.DSMT4" ShapeID="_x0000_i1041" DrawAspect="Content" ObjectID="_1618627743" r:id="rId38"/>
+          <o:OLEObject Type="Embed" ProgID="Equation.DSMT4" ShapeID="_x0000_i1041" DrawAspect="Content" ObjectID="_1618698454" r:id="rId38"/>
         </w:object>
       </w:r>
       <w:r>
@@ -12710,7 +14699,7 @@
           <v:shape id="_x0000_i1042" type="#_x0000_t75" style="width:11.25pt;height:14.25pt" o:ole="">
             <v:imagedata r:id="rId17" o:title=""/>
           </v:shape>
-          <o:OLEObject Type="Embed" ProgID="Equation.DSMT4" ShapeID="_x0000_i1042" DrawAspect="Content" ObjectID="_1618627744" r:id="rId39"/>
+          <o:OLEObject Type="Embed" ProgID="Equation.DSMT4" ShapeID="_x0000_i1042" DrawAspect="Content" ObjectID="_1618698455" r:id="rId39"/>
         </w:object>
       </w:r>
       <w:r>
@@ -13006,7 +14995,7 @@
                 <v:shape id="_x0000_i1043" type="#_x0000_t75" style="width:48pt;height:20.25pt" o:ole="">
                   <v:imagedata r:id="rId40" o:title=""/>
                 </v:shape>
-                <o:OLEObject Type="Embed" ProgID="Equation.DSMT4" ShapeID="_x0000_i1043" DrawAspect="Content" ObjectID="_1618627745" r:id="rId41"/>
+                <o:OLEObject Type="Embed" ProgID="Equation.DSMT4" ShapeID="_x0000_i1043" DrawAspect="Content" ObjectID="_1618698456" r:id="rId41"/>
               </w:object>
             </w:r>
             <w:r>
@@ -13080,7 +15069,7 @@
                 <v:shape id="_x0000_i1044" type="#_x0000_t75" style="width:47.25pt;height:20.25pt" o:ole="">
                   <v:imagedata r:id="rId42" o:title=""/>
                 </v:shape>
-                <o:OLEObject Type="Embed" ProgID="Equation.DSMT4" ShapeID="_x0000_i1044" DrawAspect="Content" ObjectID="_1618627746" r:id="rId43"/>
+                <o:OLEObject Type="Embed" ProgID="Equation.DSMT4" ShapeID="_x0000_i1044" DrawAspect="Content" ObjectID="_1618698457" r:id="rId43"/>
               </w:object>
             </w:r>
           </w:p>
@@ -13145,7 +15134,7 @@
                 <v:shape id="_x0000_i1045" type="#_x0000_t75" style="width:47.25pt;height:20.25pt" o:ole="">
                   <v:imagedata r:id="rId44" o:title=""/>
                 </v:shape>
-                <o:OLEObject Type="Embed" ProgID="Equation.DSMT4" ShapeID="_x0000_i1045" DrawAspect="Content" ObjectID="_1618627747" r:id="rId45"/>
+                <o:OLEObject Type="Embed" ProgID="Equation.DSMT4" ShapeID="_x0000_i1045" DrawAspect="Content" ObjectID="_1618698458" r:id="rId45"/>
               </w:object>
             </w:r>
           </w:p>
@@ -13196,7 +15185,7 @@
           <v:shape id="_x0000_i1046" type="#_x0000_t75" style="width:221.25pt;height:24pt" o:ole="">
             <v:imagedata r:id="rId46" o:title=""/>
           </v:shape>
-          <o:OLEObject Type="Embed" ProgID="Equation.DSMT4" ShapeID="_x0000_i1046" DrawAspect="Content" ObjectID="_1618627748" r:id="rId47"/>
+          <o:OLEObject Type="Embed" ProgID="Equation.DSMT4" ShapeID="_x0000_i1046" DrawAspect="Content" ObjectID="_1618698459" r:id="rId47"/>
         </w:object>
       </w:r>
       <w:r>
@@ -13634,7 +15623,7 @@
                 <v:shape id="_x0000_i1047" type="#_x0000_t75" style="width:12pt;height:11.25pt" o:ole="">
                   <v:imagedata r:id="rId13" o:title=""/>
                 </v:shape>
-                <o:OLEObject Type="Embed" ProgID="Equation.DSMT4" ShapeID="_x0000_i1047" DrawAspect="Content" ObjectID="_1618627749" r:id="rId48"/>
+                <o:OLEObject Type="Embed" ProgID="Equation.DSMT4" ShapeID="_x0000_i1047" DrawAspect="Content" ObjectID="_1618698460" r:id="rId48"/>
               </w:object>
             </w:r>
           </w:p>
@@ -13670,7 +15659,7 @@
                 <v:shape id="_x0000_i1048" type="#_x0000_t75" style="width:51.75pt;height:20.25pt" o:ole="">
                   <v:imagedata r:id="rId49" o:title=""/>
                 </v:shape>
-                <o:OLEObject Type="Embed" ProgID="Equation.DSMT4" ShapeID="_x0000_i1048" DrawAspect="Content" ObjectID="_1618627750" r:id="rId50"/>
+                <o:OLEObject Type="Embed" ProgID="Equation.DSMT4" ShapeID="_x0000_i1048" DrawAspect="Content" ObjectID="_1618698461" r:id="rId50"/>
               </w:object>
             </w:r>
           </w:p>
@@ -13704,7 +15693,7 @@
                 <v:shape id="_x0000_i1049" type="#_x0000_t75" style="width:12pt;height:15.75pt" o:ole="">
                   <v:imagedata r:id="rId15" o:title=""/>
                 </v:shape>
-                <o:OLEObject Type="Embed" ProgID="Equation.DSMT4" ShapeID="_x0000_i1049" DrawAspect="Content" ObjectID="_1618627751" r:id="rId51"/>
+                <o:OLEObject Type="Embed" ProgID="Equation.DSMT4" ShapeID="_x0000_i1049" DrawAspect="Content" ObjectID="_1618698462" r:id="rId51"/>
               </w:object>
             </w:r>
           </w:p>
@@ -13738,7 +15727,7 @@
                 <v:shape id="_x0000_i1050" type="#_x0000_t75" style="width:57.75pt;height:19.5pt" o:ole="">
                   <v:imagedata r:id="rId52" o:title=""/>
                 </v:shape>
-                <o:OLEObject Type="Embed" ProgID="Equation.DSMT4" ShapeID="_x0000_i1050" DrawAspect="Content" ObjectID="_1618627752" r:id="rId53"/>
+                <o:OLEObject Type="Embed" ProgID="Equation.DSMT4" ShapeID="_x0000_i1050" DrawAspect="Content" ObjectID="_1618698463" r:id="rId53"/>
               </w:object>
             </w:r>
           </w:p>
@@ -13772,7 +15761,7 @@
                 <v:shape id="_x0000_i1051" type="#_x0000_t75" style="width:11.25pt;height:14.25pt" o:ole="">
                   <v:imagedata r:id="rId17" o:title=""/>
                 </v:shape>
-                <o:OLEObject Type="Embed" ProgID="Equation.DSMT4" ShapeID="_x0000_i1051" DrawAspect="Content" ObjectID="_1618627753" r:id="rId54"/>
+                <o:OLEObject Type="Embed" ProgID="Equation.DSMT4" ShapeID="_x0000_i1051" DrawAspect="Content" ObjectID="_1618698464" r:id="rId54"/>
               </w:object>
             </w:r>
           </w:p>
@@ -13806,7 +15795,7 @@
                 <v:shape id="_x0000_i1052" type="#_x0000_t75" style="width:68.25pt;height:20.25pt" o:ole="">
                   <v:imagedata r:id="rId55" o:title=""/>
                 </v:shape>
-                <o:OLEObject Type="Embed" ProgID="Equation.DSMT4" ShapeID="_x0000_i1052" DrawAspect="Content" ObjectID="_1618627754" r:id="rId56"/>
+                <o:OLEObject Type="Embed" ProgID="Equation.DSMT4" ShapeID="_x0000_i1052" DrawAspect="Content" ObjectID="_1618698465" r:id="rId56"/>
               </w:object>
             </w:r>
           </w:p>
@@ -15716,7 +17705,7 @@
           <v:shape id="_x0000_i1053" type="#_x0000_t75" style="width:12pt;height:15.75pt" o:ole="">
             <v:imagedata r:id="rId15" o:title=""/>
           </v:shape>
-          <o:OLEObject Type="Embed" ProgID="Equation.DSMT4" ShapeID="_x0000_i1053" DrawAspect="Content" ObjectID="_1618627755" r:id="rId57"/>
+          <o:OLEObject Type="Embed" ProgID="Equation.DSMT4" ShapeID="_x0000_i1053" DrawAspect="Content" ObjectID="_1618698466" r:id="rId57"/>
         </w:object>
       </w:r>
       <w:r>
@@ -16054,23 +18043,7 @@
           <w:sz w:val="28"/>
           <w:szCs w:val="28"/>
         </w:rPr>
-        <w:t xml:space="preserve">Реализована проверка следующих </w:t>
-      </w:r>
-      <w:r>
-        <w:rPr>
-          <w:rFonts w:ascii="Times New Roman" w:hAnsi="Times New Roman"/>
-          <w:sz w:val="28"/>
-          <w:szCs w:val="28"/>
-        </w:rPr>
-        <w:t>структурных</w:t>
-      </w:r>
-      <w:r>
-        <w:rPr>
-          <w:rFonts w:ascii="Times New Roman" w:hAnsi="Times New Roman"/>
-          <w:sz w:val="28"/>
-          <w:szCs w:val="28"/>
-        </w:rPr>
-        <w:t xml:space="preserve"> ошибок:</w:t>
+        <w:t>Реализована проверка следующих структурных ошибок:</w:t>
       </w:r>
     </w:p>
     <w:p>
@@ -16450,7 +18423,7 @@
           <w:lang w:eastAsia="ru-RU"/>
         </w:rPr>
       </w:pPr>
-      <w:bookmarkStart w:id="6" w:name="_Toc7039647"/>
+      <w:bookmarkStart w:id="7" w:name="_Toc7039647"/>
       <w:r>
         <w:rPr>
           <w:rFonts w:ascii="Times New Roman" w:hAnsi="Times New Roman"/>
@@ -16478,7 +18451,7 @@
         </w:rPr>
         <w:t>РЕШЕНИЯ</w:t>
       </w:r>
-      <w:bookmarkEnd w:id="6"/>
+      <w:bookmarkEnd w:id="7"/>
     </w:p>
     <w:p>
       <w:pPr>
@@ -18916,18 +20889,7 @@
           <w:szCs w:val="28"/>
           <w:lang w:eastAsia="ru-RU"/>
         </w:rPr>
-        <w:t>Анализ структурны</w:t>
-      </w:r>
-      <w:bookmarkStart w:id="7" w:name="_GoBack"/>
-      <w:bookmarkEnd w:id="7"/>
-      <w:r>
-        <w:rPr>
-          <w:rFonts w:ascii="Times New Roman" w:hAnsi="Times New Roman"/>
-          <w:sz w:val="28"/>
-          <w:szCs w:val="28"/>
-          <w:lang w:eastAsia="ru-RU"/>
-        </w:rPr>
-        <w:t>х ошибок в тексте</w:t>
+        <w:t>Анализ структурных ошибок в тексте</w:t>
       </w:r>
     </w:p>
     <w:p>
@@ -20059,6 +22021,155 @@
     </w:lvl>
   </w:abstractNum>
   <w:abstractNum w:abstractNumId="3" w15:restartNumberingAfterBreak="0">
+    <w:nsid w:val="04D91F20"/>
+    <w:multiLevelType w:val="multilevel"/>
+    <w:tmpl w:val="93E89A9E"/>
+    <w:lvl w:ilvl="0">
+      <w:start w:val="1"/>
+      <w:numFmt w:val="bullet"/>
+      <w:lvlText w:val=""/>
+      <w:lvlJc w:val="left"/>
+      <w:pPr>
+        <w:tabs>
+          <w:tab w:val="num" w:pos="720"/>
+        </w:tabs>
+        <w:ind w:left="720" w:hanging="360"/>
+      </w:pPr>
+      <w:rPr>
+        <w:rFonts w:ascii="Symbol" w:hAnsi="Symbol" w:hint="default"/>
+        <w:sz w:val="20"/>
+      </w:rPr>
+    </w:lvl>
+    <w:lvl w:ilvl="1" w:tentative="1">
+      <w:start w:val="1"/>
+      <w:numFmt w:val="bullet"/>
+      <w:lvlText w:val=""/>
+      <w:lvlJc w:val="left"/>
+      <w:pPr>
+        <w:tabs>
+          <w:tab w:val="num" w:pos="1440"/>
+        </w:tabs>
+        <w:ind w:left="1440" w:hanging="360"/>
+      </w:pPr>
+      <w:rPr>
+        <w:rFonts w:ascii="Symbol" w:hAnsi="Symbol" w:hint="default"/>
+        <w:sz w:val="20"/>
+      </w:rPr>
+    </w:lvl>
+    <w:lvl w:ilvl="2" w:tentative="1">
+      <w:start w:val="1"/>
+      <w:numFmt w:val="bullet"/>
+      <w:lvlText w:val=""/>
+      <w:lvlJc w:val="left"/>
+      <w:pPr>
+        <w:tabs>
+          <w:tab w:val="num" w:pos="2160"/>
+        </w:tabs>
+        <w:ind w:left="2160" w:hanging="360"/>
+      </w:pPr>
+      <w:rPr>
+        <w:rFonts w:ascii="Symbol" w:hAnsi="Symbol" w:hint="default"/>
+        <w:sz w:val="20"/>
+      </w:rPr>
+    </w:lvl>
+    <w:lvl w:ilvl="3" w:tentative="1">
+      <w:start w:val="1"/>
+      <w:numFmt w:val="bullet"/>
+      <w:lvlText w:val=""/>
+      <w:lvlJc w:val="left"/>
+      <w:pPr>
+        <w:tabs>
+          <w:tab w:val="num" w:pos="2880"/>
+        </w:tabs>
+        <w:ind w:left="2880" w:hanging="360"/>
+      </w:pPr>
+      <w:rPr>
+        <w:rFonts w:ascii="Symbol" w:hAnsi="Symbol" w:hint="default"/>
+        <w:sz w:val="20"/>
+      </w:rPr>
+    </w:lvl>
+    <w:lvl w:ilvl="4" w:tentative="1">
+      <w:start w:val="1"/>
+      <w:numFmt w:val="bullet"/>
+      <w:lvlText w:val=""/>
+      <w:lvlJc w:val="left"/>
+      <w:pPr>
+        <w:tabs>
+          <w:tab w:val="num" w:pos="3600"/>
+        </w:tabs>
+        <w:ind w:left="3600" w:hanging="360"/>
+      </w:pPr>
+      <w:rPr>
+        <w:rFonts w:ascii="Symbol" w:hAnsi="Symbol" w:hint="default"/>
+        <w:sz w:val="20"/>
+      </w:rPr>
+    </w:lvl>
+    <w:lvl w:ilvl="5" w:tentative="1">
+      <w:start w:val="1"/>
+      <w:numFmt w:val="bullet"/>
+      <w:lvlText w:val=""/>
+      <w:lvlJc w:val="left"/>
+      <w:pPr>
+        <w:tabs>
+          <w:tab w:val="num" w:pos="4320"/>
+        </w:tabs>
+        <w:ind w:left="4320" w:hanging="360"/>
+      </w:pPr>
+      <w:rPr>
+        <w:rFonts w:ascii="Symbol" w:hAnsi="Symbol" w:hint="default"/>
+        <w:sz w:val="20"/>
+      </w:rPr>
+    </w:lvl>
+    <w:lvl w:ilvl="6" w:tentative="1">
+      <w:start w:val="1"/>
+      <w:numFmt w:val="bullet"/>
+      <w:lvlText w:val=""/>
+      <w:lvlJc w:val="left"/>
+      <w:pPr>
+        <w:tabs>
+          <w:tab w:val="num" w:pos="5040"/>
+        </w:tabs>
+        <w:ind w:left="5040" w:hanging="360"/>
+      </w:pPr>
+      <w:rPr>
+        <w:rFonts w:ascii="Symbol" w:hAnsi="Symbol" w:hint="default"/>
+        <w:sz w:val="20"/>
+      </w:rPr>
+    </w:lvl>
+    <w:lvl w:ilvl="7" w:tentative="1">
+      <w:start w:val="1"/>
+      <w:numFmt w:val="bullet"/>
+      <w:lvlText w:val=""/>
+      <w:lvlJc w:val="left"/>
+      <w:pPr>
+        <w:tabs>
+          <w:tab w:val="num" w:pos="5760"/>
+        </w:tabs>
+        <w:ind w:left="5760" w:hanging="360"/>
+      </w:pPr>
+      <w:rPr>
+        <w:rFonts w:ascii="Symbol" w:hAnsi="Symbol" w:hint="default"/>
+        <w:sz w:val="20"/>
+      </w:rPr>
+    </w:lvl>
+    <w:lvl w:ilvl="8" w:tentative="1">
+      <w:start w:val="1"/>
+      <w:numFmt w:val="bullet"/>
+      <w:lvlText w:val=""/>
+      <w:lvlJc w:val="left"/>
+      <w:pPr>
+        <w:tabs>
+          <w:tab w:val="num" w:pos="6480"/>
+        </w:tabs>
+        <w:ind w:left="6480" w:hanging="360"/>
+      </w:pPr>
+      <w:rPr>
+        <w:rFonts w:ascii="Symbol" w:hAnsi="Symbol" w:hint="default"/>
+        <w:sz w:val="20"/>
+      </w:rPr>
+    </w:lvl>
+  </w:abstractNum>
+  <w:abstractNum w:abstractNumId="4" w15:restartNumberingAfterBreak="0">
     <w:nsid w:val="09F11849"/>
     <w:multiLevelType w:val="multilevel"/>
     <w:tmpl w:val="CC4ADE9A"/>
@@ -20171,7 +22282,120 @@
       </w:pPr>
     </w:lvl>
   </w:abstractNum>
-  <w:abstractNum w:abstractNumId="4" w15:restartNumberingAfterBreak="0">
+  <w:abstractNum w:abstractNumId="5" w15:restartNumberingAfterBreak="0">
+    <w:nsid w:val="0DD96DF7"/>
+    <w:multiLevelType w:val="hybridMultilevel"/>
+    <w:tmpl w:val="BC64E322"/>
+    <w:lvl w:ilvl="0" w:tplc="04090001">
+      <w:start w:val="1"/>
+      <w:numFmt w:val="bullet"/>
+      <w:lvlText w:val=""/>
+      <w:lvlJc w:val="left"/>
+      <w:pPr>
+        <w:ind w:left="1429" w:hanging="360"/>
+      </w:pPr>
+      <w:rPr>
+        <w:rFonts w:ascii="Symbol" w:hAnsi="Symbol" w:hint="default"/>
+      </w:rPr>
+    </w:lvl>
+    <w:lvl w:ilvl="1" w:tplc="04090003" w:tentative="1">
+      <w:start w:val="1"/>
+      <w:numFmt w:val="bullet"/>
+      <w:lvlText w:val="o"/>
+      <w:lvlJc w:val="left"/>
+      <w:pPr>
+        <w:ind w:left="2149" w:hanging="360"/>
+      </w:pPr>
+      <w:rPr>
+        <w:rFonts w:ascii="Courier New" w:hAnsi="Courier New" w:cs="Courier New" w:hint="default"/>
+      </w:rPr>
+    </w:lvl>
+    <w:lvl w:ilvl="2" w:tplc="04090005" w:tentative="1">
+      <w:start w:val="1"/>
+      <w:numFmt w:val="bullet"/>
+      <w:lvlText w:val=""/>
+      <w:lvlJc w:val="left"/>
+      <w:pPr>
+        <w:ind w:left="2869" w:hanging="360"/>
+      </w:pPr>
+      <w:rPr>
+        <w:rFonts w:ascii="Wingdings" w:hAnsi="Wingdings" w:hint="default"/>
+      </w:rPr>
+    </w:lvl>
+    <w:lvl w:ilvl="3" w:tplc="04090001" w:tentative="1">
+      <w:start w:val="1"/>
+      <w:numFmt w:val="bullet"/>
+      <w:lvlText w:val=""/>
+      <w:lvlJc w:val="left"/>
+      <w:pPr>
+        <w:ind w:left="3589" w:hanging="360"/>
+      </w:pPr>
+      <w:rPr>
+        <w:rFonts w:ascii="Symbol" w:hAnsi="Symbol" w:hint="default"/>
+      </w:rPr>
+    </w:lvl>
+    <w:lvl w:ilvl="4" w:tplc="04090003" w:tentative="1">
+      <w:start w:val="1"/>
+      <w:numFmt w:val="bullet"/>
+      <w:lvlText w:val="o"/>
+      <w:lvlJc w:val="left"/>
+      <w:pPr>
+        <w:ind w:left="4309" w:hanging="360"/>
+      </w:pPr>
+      <w:rPr>
+        <w:rFonts w:ascii="Courier New" w:hAnsi="Courier New" w:cs="Courier New" w:hint="default"/>
+      </w:rPr>
+    </w:lvl>
+    <w:lvl w:ilvl="5" w:tplc="04090005" w:tentative="1">
+      <w:start w:val="1"/>
+      <w:numFmt w:val="bullet"/>
+      <w:lvlText w:val=""/>
+      <w:lvlJc w:val="left"/>
+      <w:pPr>
+        <w:ind w:left="5029" w:hanging="360"/>
+      </w:pPr>
+      <w:rPr>
+        <w:rFonts w:ascii="Wingdings" w:hAnsi="Wingdings" w:hint="default"/>
+      </w:rPr>
+    </w:lvl>
+    <w:lvl w:ilvl="6" w:tplc="04090001" w:tentative="1">
+      <w:start w:val="1"/>
+      <w:numFmt w:val="bullet"/>
+      <w:lvlText w:val=""/>
+      <w:lvlJc w:val="left"/>
+      <w:pPr>
+        <w:ind w:left="5749" w:hanging="360"/>
+      </w:pPr>
+      <w:rPr>
+        <w:rFonts w:ascii="Symbol" w:hAnsi="Symbol" w:hint="default"/>
+      </w:rPr>
+    </w:lvl>
+    <w:lvl w:ilvl="7" w:tplc="04090003" w:tentative="1">
+      <w:start w:val="1"/>
+      <w:numFmt w:val="bullet"/>
+      <w:lvlText w:val="o"/>
+      <w:lvlJc w:val="left"/>
+      <w:pPr>
+        <w:ind w:left="6469" w:hanging="360"/>
+      </w:pPr>
+      <w:rPr>
+        <w:rFonts w:ascii="Courier New" w:hAnsi="Courier New" w:cs="Courier New" w:hint="default"/>
+      </w:rPr>
+    </w:lvl>
+    <w:lvl w:ilvl="8" w:tplc="04090005" w:tentative="1">
+      <w:start w:val="1"/>
+      <w:numFmt w:val="bullet"/>
+      <w:lvlText w:val=""/>
+      <w:lvlJc w:val="left"/>
+      <w:pPr>
+        <w:ind w:left="7189" w:hanging="360"/>
+      </w:pPr>
+      <w:rPr>
+        <w:rFonts w:ascii="Wingdings" w:hAnsi="Wingdings" w:hint="default"/>
+      </w:rPr>
+    </w:lvl>
+  </w:abstractNum>
+  <w:abstractNum w:abstractNumId="6" w15:restartNumberingAfterBreak="0">
     <w:nsid w:val="13596A0A"/>
     <w:multiLevelType w:val="hybridMultilevel"/>
     <w:tmpl w:val="A05A0660"/>
@@ -20284,7 +22508,7 @@
       </w:rPr>
     </w:lvl>
   </w:abstractNum>
-  <w:abstractNum w:abstractNumId="5" w15:restartNumberingAfterBreak="0">
+  <w:abstractNum w:abstractNumId="7" w15:restartNumberingAfterBreak="0">
     <w:nsid w:val="13846B2A"/>
     <w:multiLevelType w:val="multilevel"/>
     <w:tmpl w:val="6A163130"/>
@@ -20405,7 +22629,7 @@
       </w:rPr>
     </w:lvl>
   </w:abstractNum>
-  <w:abstractNum w:abstractNumId="6" w15:restartNumberingAfterBreak="0">
+  <w:abstractNum w:abstractNumId="8" w15:restartNumberingAfterBreak="0">
     <w:nsid w:val="172F0CB9"/>
     <w:multiLevelType w:val="hybridMultilevel"/>
     <w:tmpl w:val="48FA3592"/>
@@ -20494,7 +22718,7 @@
       </w:pPr>
     </w:lvl>
   </w:abstractNum>
-  <w:abstractNum w:abstractNumId="7" w15:restartNumberingAfterBreak="0">
+  <w:abstractNum w:abstractNumId="9" w15:restartNumberingAfterBreak="0">
     <w:nsid w:val="1EA12CF0"/>
     <w:multiLevelType w:val="hybridMultilevel"/>
     <w:tmpl w:val="6FA0BFAC"/>
@@ -20607,7 +22831,120 @@
       </w:rPr>
     </w:lvl>
   </w:abstractNum>
-  <w:abstractNum w:abstractNumId="8" w15:restartNumberingAfterBreak="0">
+  <w:abstractNum w:abstractNumId="10" w15:restartNumberingAfterBreak="0">
+    <w:nsid w:val="1FF11CB7"/>
+    <w:multiLevelType w:val="hybridMultilevel"/>
+    <w:tmpl w:val="7DD60DEA"/>
+    <w:lvl w:ilvl="0" w:tplc="04090001">
+      <w:start w:val="1"/>
+      <w:numFmt w:val="bullet"/>
+      <w:lvlText w:val=""/>
+      <w:lvlJc w:val="left"/>
+      <w:pPr>
+        <w:ind w:left="1429" w:hanging="360"/>
+      </w:pPr>
+      <w:rPr>
+        <w:rFonts w:ascii="Symbol" w:hAnsi="Symbol" w:hint="default"/>
+      </w:rPr>
+    </w:lvl>
+    <w:lvl w:ilvl="1" w:tplc="04090003" w:tentative="1">
+      <w:start w:val="1"/>
+      <w:numFmt w:val="bullet"/>
+      <w:lvlText w:val="o"/>
+      <w:lvlJc w:val="left"/>
+      <w:pPr>
+        <w:ind w:left="2149" w:hanging="360"/>
+      </w:pPr>
+      <w:rPr>
+        <w:rFonts w:ascii="Courier New" w:hAnsi="Courier New" w:cs="Courier New" w:hint="default"/>
+      </w:rPr>
+    </w:lvl>
+    <w:lvl w:ilvl="2" w:tplc="04090005" w:tentative="1">
+      <w:start w:val="1"/>
+      <w:numFmt w:val="bullet"/>
+      <w:lvlText w:val=""/>
+      <w:lvlJc w:val="left"/>
+      <w:pPr>
+        <w:ind w:left="2869" w:hanging="360"/>
+      </w:pPr>
+      <w:rPr>
+        <w:rFonts w:ascii="Wingdings" w:hAnsi="Wingdings" w:hint="default"/>
+      </w:rPr>
+    </w:lvl>
+    <w:lvl w:ilvl="3" w:tplc="04090001" w:tentative="1">
+      <w:start w:val="1"/>
+      <w:numFmt w:val="bullet"/>
+      <w:lvlText w:val=""/>
+      <w:lvlJc w:val="left"/>
+      <w:pPr>
+        <w:ind w:left="3589" w:hanging="360"/>
+      </w:pPr>
+      <w:rPr>
+        <w:rFonts w:ascii="Symbol" w:hAnsi="Symbol" w:hint="default"/>
+      </w:rPr>
+    </w:lvl>
+    <w:lvl w:ilvl="4" w:tplc="04090003" w:tentative="1">
+      <w:start w:val="1"/>
+      <w:numFmt w:val="bullet"/>
+      <w:lvlText w:val="o"/>
+      <w:lvlJc w:val="left"/>
+      <w:pPr>
+        <w:ind w:left="4309" w:hanging="360"/>
+      </w:pPr>
+      <w:rPr>
+        <w:rFonts w:ascii="Courier New" w:hAnsi="Courier New" w:cs="Courier New" w:hint="default"/>
+      </w:rPr>
+    </w:lvl>
+    <w:lvl w:ilvl="5" w:tplc="04090005" w:tentative="1">
+      <w:start w:val="1"/>
+      <w:numFmt w:val="bullet"/>
+      <w:lvlText w:val=""/>
+      <w:lvlJc w:val="left"/>
+      <w:pPr>
+        <w:ind w:left="5029" w:hanging="360"/>
+      </w:pPr>
+      <w:rPr>
+        <w:rFonts w:ascii="Wingdings" w:hAnsi="Wingdings" w:hint="default"/>
+      </w:rPr>
+    </w:lvl>
+    <w:lvl w:ilvl="6" w:tplc="04090001" w:tentative="1">
+      <w:start w:val="1"/>
+      <w:numFmt w:val="bullet"/>
+      <w:lvlText w:val=""/>
+      <w:lvlJc w:val="left"/>
+      <w:pPr>
+        <w:ind w:left="5749" w:hanging="360"/>
+      </w:pPr>
+      <w:rPr>
+        <w:rFonts w:ascii="Symbol" w:hAnsi="Symbol" w:hint="default"/>
+      </w:rPr>
+    </w:lvl>
+    <w:lvl w:ilvl="7" w:tplc="04090003" w:tentative="1">
+      <w:start w:val="1"/>
+      <w:numFmt w:val="bullet"/>
+      <w:lvlText w:val="o"/>
+      <w:lvlJc w:val="left"/>
+      <w:pPr>
+        <w:ind w:left="6469" w:hanging="360"/>
+      </w:pPr>
+      <w:rPr>
+        <w:rFonts w:ascii="Courier New" w:hAnsi="Courier New" w:cs="Courier New" w:hint="default"/>
+      </w:rPr>
+    </w:lvl>
+    <w:lvl w:ilvl="8" w:tplc="04090005" w:tentative="1">
+      <w:start w:val="1"/>
+      <w:numFmt w:val="bullet"/>
+      <w:lvlText w:val=""/>
+      <w:lvlJc w:val="left"/>
+      <w:pPr>
+        <w:ind w:left="7189" w:hanging="360"/>
+      </w:pPr>
+      <w:rPr>
+        <w:rFonts w:ascii="Wingdings" w:hAnsi="Wingdings" w:hint="default"/>
+      </w:rPr>
+    </w:lvl>
+  </w:abstractNum>
+  <w:abstractNum w:abstractNumId="11" w15:restartNumberingAfterBreak="0">
     <w:nsid w:val="289213F4"/>
     <w:multiLevelType w:val="hybridMultilevel"/>
     <w:tmpl w:val="65FAA268"/>
@@ -20720,7 +23057,7 @@
       </w:rPr>
     </w:lvl>
   </w:abstractNum>
-  <w:abstractNum w:abstractNumId="9" w15:restartNumberingAfterBreak="0">
+  <w:abstractNum w:abstractNumId="12" w15:restartNumberingAfterBreak="0">
     <w:nsid w:val="2AB47F7E"/>
     <w:multiLevelType w:val="hybridMultilevel"/>
     <w:tmpl w:val="102CE080"/>
@@ -20833,7 +23170,7 @@
       </w:rPr>
     </w:lvl>
   </w:abstractNum>
-  <w:abstractNum w:abstractNumId="10" w15:restartNumberingAfterBreak="0">
+  <w:abstractNum w:abstractNumId="13" w15:restartNumberingAfterBreak="0">
     <w:nsid w:val="31D5030D"/>
     <w:multiLevelType w:val="multilevel"/>
     <w:tmpl w:val="6A3CF0DA"/>
@@ -20946,7 +23283,7 @@
       </w:pPr>
     </w:lvl>
   </w:abstractNum>
-  <w:abstractNum w:abstractNumId="11" w15:restartNumberingAfterBreak="0">
+  <w:abstractNum w:abstractNumId="14" w15:restartNumberingAfterBreak="0">
     <w:nsid w:val="3398140D"/>
     <w:multiLevelType w:val="hybridMultilevel"/>
     <w:tmpl w:val="9C0CEF78"/>
@@ -21038,7 +23375,7 @@
       </w:pPr>
     </w:lvl>
   </w:abstractNum>
-  <w:abstractNum w:abstractNumId="12" w15:restartNumberingAfterBreak="0">
+  <w:abstractNum w:abstractNumId="15" w15:restartNumberingAfterBreak="0">
     <w:nsid w:val="33A92B22"/>
     <w:multiLevelType w:val="hybridMultilevel"/>
     <w:tmpl w:val="52866BF0"/>
@@ -21151,7 +23488,7 @@
       </w:rPr>
     </w:lvl>
   </w:abstractNum>
-  <w:abstractNum w:abstractNumId="13" w15:restartNumberingAfterBreak="0">
+  <w:abstractNum w:abstractNumId="16" w15:restartNumberingAfterBreak="0">
     <w:nsid w:val="34F72781"/>
     <w:multiLevelType w:val="hybridMultilevel"/>
     <w:tmpl w:val="B2EEDA40"/>
@@ -21264,7 +23601,7 @@
       </w:rPr>
     </w:lvl>
   </w:abstractNum>
-  <w:abstractNum w:abstractNumId="14" w15:restartNumberingAfterBreak="0">
+  <w:abstractNum w:abstractNumId="17" w15:restartNumberingAfterBreak="0">
     <w:nsid w:val="35827A02"/>
     <w:multiLevelType w:val="hybridMultilevel"/>
     <w:tmpl w:val="E430A562"/>
@@ -21377,7 +23714,7 @@
       </w:rPr>
     </w:lvl>
   </w:abstractNum>
-  <w:abstractNum w:abstractNumId="15" w15:restartNumberingAfterBreak="0">
+  <w:abstractNum w:abstractNumId="18" w15:restartNumberingAfterBreak="0">
     <w:nsid w:val="35DD132E"/>
     <w:multiLevelType w:val="hybridMultilevel"/>
     <w:tmpl w:val="DFCE6DF6"/>
@@ -21490,7 +23827,120 @@
       </w:rPr>
     </w:lvl>
   </w:abstractNum>
-  <w:abstractNum w:abstractNumId="16" w15:restartNumberingAfterBreak="0">
+  <w:abstractNum w:abstractNumId="19" w15:restartNumberingAfterBreak="0">
+    <w:nsid w:val="367A31A2"/>
+    <w:multiLevelType w:val="hybridMultilevel"/>
+    <w:tmpl w:val="A1A0FD02"/>
+    <w:lvl w:ilvl="0" w:tplc="04090001">
+      <w:start w:val="1"/>
+      <w:numFmt w:val="bullet"/>
+      <w:lvlText w:val=""/>
+      <w:lvlJc w:val="left"/>
+      <w:pPr>
+        <w:ind w:left="1429" w:hanging="360"/>
+      </w:pPr>
+      <w:rPr>
+        <w:rFonts w:ascii="Symbol" w:hAnsi="Symbol" w:hint="default"/>
+      </w:rPr>
+    </w:lvl>
+    <w:lvl w:ilvl="1" w:tplc="04090003" w:tentative="1">
+      <w:start w:val="1"/>
+      <w:numFmt w:val="bullet"/>
+      <w:lvlText w:val="o"/>
+      <w:lvlJc w:val="left"/>
+      <w:pPr>
+        <w:ind w:left="2149" w:hanging="360"/>
+      </w:pPr>
+      <w:rPr>
+        <w:rFonts w:ascii="Courier New" w:hAnsi="Courier New" w:cs="Courier New" w:hint="default"/>
+      </w:rPr>
+    </w:lvl>
+    <w:lvl w:ilvl="2" w:tplc="04090005" w:tentative="1">
+      <w:start w:val="1"/>
+      <w:numFmt w:val="bullet"/>
+      <w:lvlText w:val=""/>
+      <w:lvlJc w:val="left"/>
+      <w:pPr>
+        <w:ind w:left="2869" w:hanging="360"/>
+      </w:pPr>
+      <w:rPr>
+        <w:rFonts w:ascii="Wingdings" w:hAnsi="Wingdings" w:hint="default"/>
+      </w:rPr>
+    </w:lvl>
+    <w:lvl w:ilvl="3" w:tplc="04090001" w:tentative="1">
+      <w:start w:val="1"/>
+      <w:numFmt w:val="bullet"/>
+      <w:lvlText w:val=""/>
+      <w:lvlJc w:val="left"/>
+      <w:pPr>
+        <w:ind w:left="3589" w:hanging="360"/>
+      </w:pPr>
+      <w:rPr>
+        <w:rFonts w:ascii="Symbol" w:hAnsi="Symbol" w:hint="default"/>
+      </w:rPr>
+    </w:lvl>
+    <w:lvl w:ilvl="4" w:tplc="04090003" w:tentative="1">
+      <w:start w:val="1"/>
+      <w:numFmt w:val="bullet"/>
+      <w:lvlText w:val="o"/>
+      <w:lvlJc w:val="left"/>
+      <w:pPr>
+        <w:ind w:left="4309" w:hanging="360"/>
+      </w:pPr>
+      <w:rPr>
+        <w:rFonts w:ascii="Courier New" w:hAnsi="Courier New" w:cs="Courier New" w:hint="default"/>
+      </w:rPr>
+    </w:lvl>
+    <w:lvl w:ilvl="5" w:tplc="04090005" w:tentative="1">
+      <w:start w:val="1"/>
+      <w:numFmt w:val="bullet"/>
+      <w:lvlText w:val=""/>
+      <w:lvlJc w:val="left"/>
+      <w:pPr>
+        <w:ind w:left="5029" w:hanging="360"/>
+      </w:pPr>
+      <w:rPr>
+        <w:rFonts w:ascii="Wingdings" w:hAnsi="Wingdings" w:hint="default"/>
+      </w:rPr>
+    </w:lvl>
+    <w:lvl w:ilvl="6" w:tplc="04090001" w:tentative="1">
+      <w:start w:val="1"/>
+      <w:numFmt w:val="bullet"/>
+      <w:lvlText w:val=""/>
+      <w:lvlJc w:val="left"/>
+      <w:pPr>
+        <w:ind w:left="5749" w:hanging="360"/>
+      </w:pPr>
+      <w:rPr>
+        <w:rFonts w:ascii="Symbol" w:hAnsi="Symbol" w:hint="default"/>
+      </w:rPr>
+    </w:lvl>
+    <w:lvl w:ilvl="7" w:tplc="04090003" w:tentative="1">
+      <w:start w:val="1"/>
+      <w:numFmt w:val="bullet"/>
+      <w:lvlText w:val="o"/>
+      <w:lvlJc w:val="left"/>
+      <w:pPr>
+        <w:ind w:left="6469" w:hanging="360"/>
+      </w:pPr>
+      <w:rPr>
+        <w:rFonts w:ascii="Courier New" w:hAnsi="Courier New" w:cs="Courier New" w:hint="default"/>
+      </w:rPr>
+    </w:lvl>
+    <w:lvl w:ilvl="8" w:tplc="04090005" w:tentative="1">
+      <w:start w:val="1"/>
+      <w:numFmt w:val="bullet"/>
+      <w:lvlText w:val=""/>
+      <w:lvlJc w:val="left"/>
+      <w:pPr>
+        <w:ind w:left="7189" w:hanging="360"/>
+      </w:pPr>
+      <w:rPr>
+        <w:rFonts w:ascii="Wingdings" w:hAnsi="Wingdings" w:hint="default"/>
+      </w:rPr>
+    </w:lvl>
+  </w:abstractNum>
+  <w:abstractNum w:abstractNumId="20" w15:restartNumberingAfterBreak="0">
     <w:nsid w:val="381652DF"/>
     <w:multiLevelType w:val="hybridMultilevel"/>
     <w:tmpl w:val="07F234F8"/>
@@ -21603,7 +24053,7 @@
       </w:rPr>
     </w:lvl>
   </w:abstractNum>
-  <w:abstractNum w:abstractNumId="17" w15:restartNumberingAfterBreak="0">
+  <w:abstractNum w:abstractNumId="21" w15:restartNumberingAfterBreak="0">
     <w:nsid w:val="3F24150E"/>
     <w:multiLevelType w:val="hybridMultilevel"/>
     <w:tmpl w:val="27184EAA"/>
@@ -21716,7 +24166,7 @@
       </w:rPr>
     </w:lvl>
   </w:abstractNum>
-  <w:abstractNum w:abstractNumId="18" w15:restartNumberingAfterBreak="0">
+  <w:abstractNum w:abstractNumId="22" w15:restartNumberingAfterBreak="0">
     <w:nsid w:val="44B527B3"/>
     <w:multiLevelType w:val="hybridMultilevel"/>
     <w:tmpl w:val="70028730"/>
@@ -21829,7 +24279,7 @@
       </w:rPr>
     </w:lvl>
   </w:abstractNum>
-  <w:abstractNum w:abstractNumId="19" w15:restartNumberingAfterBreak="0">
+  <w:abstractNum w:abstractNumId="23" w15:restartNumberingAfterBreak="0">
     <w:nsid w:val="44FC3152"/>
     <w:multiLevelType w:val="multilevel"/>
     <w:tmpl w:val="4A565160"/>
@@ -21951,7 +24401,7 @@
       </w:rPr>
     </w:lvl>
   </w:abstractNum>
-  <w:abstractNum w:abstractNumId="20" w15:restartNumberingAfterBreak="0">
+  <w:abstractNum w:abstractNumId="24" w15:restartNumberingAfterBreak="0">
     <w:nsid w:val="45A03C68"/>
     <w:multiLevelType w:val="hybridMultilevel"/>
     <w:tmpl w:val="1FBA7E6E"/>
@@ -22064,7 +24514,7 @@
       </w:rPr>
     </w:lvl>
   </w:abstractNum>
-  <w:abstractNum w:abstractNumId="21" w15:restartNumberingAfterBreak="0">
+  <w:abstractNum w:abstractNumId="25" w15:restartNumberingAfterBreak="0">
     <w:nsid w:val="48C5638A"/>
     <w:multiLevelType w:val="hybridMultilevel"/>
     <w:tmpl w:val="844E0282"/>
@@ -22177,7 +24627,7 @@
       </w:rPr>
     </w:lvl>
   </w:abstractNum>
-  <w:abstractNum w:abstractNumId="22" w15:restartNumberingAfterBreak="0">
+  <w:abstractNum w:abstractNumId="26" w15:restartNumberingAfterBreak="0">
     <w:nsid w:val="55EC0642"/>
     <w:multiLevelType w:val="hybridMultilevel"/>
     <w:tmpl w:val="7F86A294"/>
@@ -22290,7 +24740,7 @@
       </w:rPr>
     </w:lvl>
   </w:abstractNum>
-  <w:abstractNum w:abstractNumId="23" w15:restartNumberingAfterBreak="0">
+  <w:abstractNum w:abstractNumId="27" w15:restartNumberingAfterBreak="0">
     <w:nsid w:val="5889373E"/>
     <w:multiLevelType w:val="hybridMultilevel"/>
     <w:tmpl w:val="0EFE8440"/>
@@ -22403,7 +24853,7 @@
       </w:rPr>
     </w:lvl>
   </w:abstractNum>
-  <w:abstractNum w:abstractNumId="24" w15:restartNumberingAfterBreak="0">
+  <w:abstractNum w:abstractNumId="28" w15:restartNumberingAfterBreak="0">
     <w:nsid w:val="589507FD"/>
     <w:multiLevelType w:val="hybridMultilevel"/>
     <w:tmpl w:val="23CA8346"/>
@@ -22516,7 +24966,7 @@
       </w:rPr>
     </w:lvl>
   </w:abstractNum>
-  <w:abstractNum w:abstractNumId="25" w15:restartNumberingAfterBreak="0">
+  <w:abstractNum w:abstractNumId="29" w15:restartNumberingAfterBreak="0">
     <w:nsid w:val="5E7D3279"/>
     <w:multiLevelType w:val="hybridMultilevel"/>
     <w:tmpl w:val="3BFEE5F4"/>
@@ -22605,7 +25055,7 @@
       </w:pPr>
     </w:lvl>
   </w:abstractNum>
-  <w:abstractNum w:abstractNumId="26" w15:restartNumberingAfterBreak="0">
+  <w:abstractNum w:abstractNumId="30" w15:restartNumberingAfterBreak="0">
     <w:nsid w:val="602F2F02"/>
     <w:multiLevelType w:val="multilevel"/>
     <w:tmpl w:val="FD703F7C"/>
@@ -22726,7 +25176,7 @@
       </w:rPr>
     </w:lvl>
   </w:abstractNum>
-  <w:abstractNum w:abstractNumId="27" w15:restartNumberingAfterBreak="0">
+  <w:abstractNum w:abstractNumId="31" w15:restartNumberingAfterBreak="0">
     <w:nsid w:val="613A370D"/>
     <w:multiLevelType w:val="hybridMultilevel"/>
     <w:tmpl w:val="3FE838D4"/>
@@ -22839,7 +25289,7 @@
       </w:rPr>
     </w:lvl>
   </w:abstractNum>
-  <w:abstractNum w:abstractNumId="28" w15:restartNumberingAfterBreak="0">
+  <w:abstractNum w:abstractNumId="32" w15:restartNumberingAfterBreak="0">
     <w:nsid w:val="6256562A"/>
     <w:multiLevelType w:val="hybridMultilevel"/>
     <w:tmpl w:val="9DBCE104"/>
@@ -22952,7 +25402,7 @@
       </w:rPr>
     </w:lvl>
   </w:abstractNum>
-  <w:abstractNum w:abstractNumId="29" w15:restartNumberingAfterBreak="0">
+  <w:abstractNum w:abstractNumId="33" w15:restartNumberingAfterBreak="0">
     <w:nsid w:val="63947E82"/>
     <w:multiLevelType w:val="hybridMultilevel"/>
     <w:tmpl w:val="4B58D9C2"/>
@@ -23065,7 +25515,7 @@
       </w:rPr>
     </w:lvl>
   </w:abstractNum>
-  <w:abstractNum w:abstractNumId="30" w15:restartNumberingAfterBreak="0">
+  <w:abstractNum w:abstractNumId="34" w15:restartNumberingAfterBreak="0">
     <w:nsid w:val="670E5BB1"/>
     <w:multiLevelType w:val="hybridMultilevel"/>
     <w:tmpl w:val="E3FA9952"/>
@@ -23178,7 +25628,7 @@
       </w:rPr>
     </w:lvl>
   </w:abstractNum>
-  <w:abstractNum w:abstractNumId="31" w15:restartNumberingAfterBreak="0">
+  <w:abstractNum w:abstractNumId="35" w15:restartNumberingAfterBreak="0">
     <w:nsid w:val="684D0FA1"/>
     <w:multiLevelType w:val="hybridMultilevel"/>
     <w:tmpl w:val="B036B9E8"/>
@@ -23291,7 +25741,7 @@
       </w:rPr>
     </w:lvl>
   </w:abstractNum>
-  <w:abstractNum w:abstractNumId="32" w15:restartNumberingAfterBreak="0">
+  <w:abstractNum w:abstractNumId="36" w15:restartNumberingAfterBreak="0">
     <w:nsid w:val="69150D0F"/>
     <w:multiLevelType w:val="hybridMultilevel"/>
     <w:tmpl w:val="7842DA6E"/>
@@ -23404,7 +25854,7 @@
       </w:rPr>
     </w:lvl>
   </w:abstractNum>
-  <w:abstractNum w:abstractNumId="33" w15:restartNumberingAfterBreak="0">
+  <w:abstractNum w:abstractNumId="37" w15:restartNumberingAfterBreak="0">
     <w:nsid w:val="6A7B2F3A"/>
     <w:multiLevelType w:val="hybridMultilevel"/>
     <w:tmpl w:val="E50827AE"/>
@@ -23517,7 +25967,7 @@
       </w:rPr>
     </w:lvl>
   </w:abstractNum>
-  <w:abstractNum w:abstractNumId="34" w15:restartNumberingAfterBreak="0">
+  <w:abstractNum w:abstractNumId="38" w15:restartNumberingAfterBreak="0">
     <w:nsid w:val="6FB42A63"/>
     <w:multiLevelType w:val="multilevel"/>
     <w:tmpl w:val="D2885436"/>
@@ -23638,7 +26088,7 @@
       </w:rPr>
     </w:lvl>
   </w:abstractNum>
-  <w:abstractNum w:abstractNumId="35" w15:restartNumberingAfterBreak="0">
+  <w:abstractNum w:abstractNumId="39" w15:restartNumberingAfterBreak="0">
     <w:nsid w:val="721F53C6"/>
     <w:multiLevelType w:val="multilevel"/>
     <w:tmpl w:val="2F9494FA"/>
@@ -23787,7 +26237,7 @@
       </w:rPr>
     </w:lvl>
   </w:abstractNum>
-  <w:abstractNum w:abstractNumId="36" w15:restartNumberingAfterBreak="0">
+  <w:abstractNum w:abstractNumId="40" w15:restartNumberingAfterBreak="0">
     <w:nsid w:val="755B0470"/>
     <w:multiLevelType w:val="hybridMultilevel"/>
     <w:tmpl w:val="AF225C92"/>
@@ -23900,7 +26350,7 @@
       </w:rPr>
     </w:lvl>
   </w:abstractNum>
-  <w:abstractNum w:abstractNumId="37" w15:restartNumberingAfterBreak="0">
+  <w:abstractNum w:abstractNumId="41" w15:restartNumberingAfterBreak="0">
     <w:nsid w:val="765905F3"/>
     <w:multiLevelType w:val="hybridMultilevel"/>
     <w:tmpl w:val="DAE03E20"/>
@@ -24013,7 +26463,7 @@
       </w:rPr>
     </w:lvl>
   </w:abstractNum>
-  <w:abstractNum w:abstractNumId="38" w15:restartNumberingAfterBreak="0">
+  <w:abstractNum w:abstractNumId="42" w15:restartNumberingAfterBreak="0">
     <w:nsid w:val="772754C8"/>
     <w:multiLevelType w:val="hybridMultilevel"/>
     <w:tmpl w:val="8D9290E2"/>
@@ -24126,7 +26576,7 @@
       </w:rPr>
     </w:lvl>
   </w:abstractNum>
-  <w:abstractNum w:abstractNumId="39" w15:restartNumberingAfterBreak="0">
+  <w:abstractNum w:abstractNumId="43" w15:restartNumberingAfterBreak="0">
     <w:nsid w:val="7908034D"/>
     <w:multiLevelType w:val="hybridMultilevel"/>
     <w:tmpl w:val="03788606"/>
@@ -24239,7 +26689,7 @@
       </w:rPr>
     </w:lvl>
   </w:abstractNum>
-  <w:abstractNum w:abstractNumId="40" w15:restartNumberingAfterBreak="0">
+  <w:abstractNum w:abstractNumId="44" w15:restartNumberingAfterBreak="0">
     <w:nsid w:val="7CB73C43"/>
     <w:multiLevelType w:val="hybridMultilevel"/>
     <w:tmpl w:val="53BA6816"/>
@@ -24352,7 +26802,7 @@
       </w:rPr>
     </w:lvl>
   </w:abstractNum>
-  <w:abstractNum w:abstractNumId="41" w15:restartNumberingAfterBreak="0">
+  <w:abstractNum w:abstractNumId="45" w15:restartNumberingAfterBreak="0">
     <w:nsid w:val="7DB72317"/>
     <w:multiLevelType w:val="multilevel"/>
     <w:tmpl w:val="E1285DA4"/>
@@ -24465,7 +26915,7 @@
       </w:rPr>
     </w:lvl>
   </w:abstractNum>
-  <w:abstractNum w:abstractNumId="42" w15:restartNumberingAfterBreak="0">
+  <w:abstractNum w:abstractNumId="46" w15:restartNumberingAfterBreak="0">
     <w:nsid w:val="7FC218B9"/>
     <w:multiLevelType w:val="hybridMultilevel"/>
     <w:tmpl w:val="2C901840"/>
@@ -24579,133 +27029,145 @@
     </w:lvl>
   </w:abstractNum>
   <w:num w:numId="1">
-    <w:abstractNumId w:val="11"/>
+    <w:abstractNumId w:val="14"/>
   </w:num>
   <w:num w:numId="2">
-    <w:abstractNumId w:val="19"/>
+    <w:abstractNumId w:val="23"/>
   </w:num>
   <w:num w:numId="3">
-    <w:abstractNumId w:val="12"/>
+    <w:abstractNumId w:val="15"/>
   </w:num>
   <w:num w:numId="4">
-    <w:abstractNumId w:val="5"/>
+    <w:abstractNumId w:val="7"/>
   </w:num>
   <w:num w:numId="5">
-    <w:abstractNumId w:val="35"/>
+    <w:abstractNumId w:val="39"/>
   </w:num>
   <w:num w:numId="6">
-    <w:abstractNumId w:val="10"/>
+    <w:abstractNumId w:val="13"/>
   </w:num>
   <w:num w:numId="7">
-    <w:abstractNumId w:val="24"/>
+    <w:abstractNumId w:val="28"/>
   </w:num>
   <w:num w:numId="8">
-    <w:abstractNumId w:val="34"/>
+    <w:abstractNumId w:val="38"/>
   </w:num>
   <w:num w:numId="9">
     <w:abstractNumId w:val="0"/>
   </w:num>
   <w:num w:numId="10">
-    <w:abstractNumId w:val="3"/>
+    <w:abstractNumId w:val="4"/>
   </w:num>
   <w:num w:numId="11">
-    <w:abstractNumId w:val="16"/>
+    <w:abstractNumId w:val="20"/>
   </w:num>
   <w:num w:numId="12">
-    <w:abstractNumId w:val="40"/>
+    <w:abstractNumId w:val="44"/>
   </w:num>
   <w:num w:numId="13">
-    <w:abstractNumId w:val="39"/>
+    <w:abstractNumId w:val="43"/>
   </w:num>
   <w:num w:numId="14">
-    <w:abstractNumId w:val="18"/>
+    <w:abstractNumId w:val="22"/>
   </w:num>
   <w:num w:numId="15">
-    <w:abstractNumId w:val="7"/>
+    <w:abstractNumId w:val="9"/>
   </w:num>
   <w:num w:numId="16">
     <w:abstractNumId w:val="2"/>
   </w:num>
   <w:num w:numId="17">
-    <w:abstractNumId w:val="20"/>
+    <w:abstractNumId w:val="24"/>
   </w:num>
   <w:num w:numId="18">
+    <w:abstractNumId w:val="35"/>
+  </w:num>
+  <w:num w:numId="19">
+    <w:abstractNumId w:val="25"/>
+  </w:num>
+  <w:num w:numId="20">
+    <w:abstractNumId w:val="16"/>
+  </w:num>
+  <w:num w:numId="21">
+    <w:abstractNumId w:val="18"/>
+  </w:num>
+  <w:num w:numId="22">
+    <w:abstractNumId w:val="21"/>
+  </w:num>
+  <w:num w:numId="23">
+    <w:abstractNumId w:val="12"/>
+  </w:num>
+  <w:num w:numId="24">
+    <w:abstractNumId w:val="46"/>
+  </w:num>
+  <w:num w:numId="25">
+    <w:abstractNumId w:val="6"/>
+  </w:num>
+  <w:num w:numId="26">
+    <w:abstractNumId w:val="17"/>
+  </w:num>
+  <w:num w:numId="27">
+    <w:abstractNumId w:val="41"/>
+  </w:num>
+  <w:num w:numId="28">
+    <w:abstractNumId w:val="42"/>
+  </w:num>
+  <w:num w:numId="29">
+    <w:abstractNumId w:val="40"/>
+  </w:num>
+  <w:num w:numId="30">
+    <w:abstractNumId w:val="26"/>
+  </w:num>
+  <w:num w:numId="31">
+    <w:abstractNumId w:val="37"/>
+  </w:num>
+  <w:num w:numId="32">
+    <w:abstractNumId w:val="8"/>
+  </w:num>
+  <w:num w:numId="33">
+    <w:abstractNumId w:val="34"/>
+  </w:num>
+  <w:num w:numId="34">
+    <w:abstractNumId w:val="29"/>
+  </w:num>
+  <w:num w:numId="35">
+    <w:abstractNumId w:val="45"/>
+  </w:num>
+  <w:num w:numId="36">
+    <w:abstractNumId w:val="32"/>
+  </w:num>
+  <w:num w:numId="37">
     <w:abstractNumId w:val="31"/>
   </w:num>
-  <w:num w:numId="19">
-    <w:abstractNumId w:val="21"/>
-  </w:num>
-  <w:num w:numId="20">
-    <w:abstractNumId w:val="13"/>
-  </w:num>
-  <w:num w:numId="21">
-    <w:abstractNumId w:val="15"/>
-  </w:num>
-  <w:num w:numId="22">
-    <w:abstractNumId w:val="17"/>
-  </w:num>
-  <w:num w:numId="23">
-    <w:abstractNumId w:val="9"/>
-  </w:num>
-  <w:num w:numId="24">
-    <w:abstractNumId w:val="42"/>
-  </w:num>
-  <w:num w:numId="25">
-    <w:abstractNumId w:val="4"/>
-  </w:num>
-  <w:num w:numId="26">
-    <w:abstractNumId w:val="14"/>
-  </w:num>
-  <w:num w:numId="27">
-    <w:abstractNumId w:val="37"/>
-  </w:num>
-  <w:num w:numId="28">
-    <w:abstractNumId w:val="38"/>
-  </w:num>
-  <w:num w:numId="29">
-    <w:abstractNumId w:val="36"/>
-  </w:num>
-  <w:num w:numId="30">
-    <w:abstractNumId w:val="22"/>
-  </w:num>
-  <w:num w:numId="31">
+  <w:num w:numId="38">
     <w:abstractNumId w:val="33"/>
   </w:num>
-  <w:num w:numId="32">
-    <w:abstractNumId w:val="6"/>
-  </w:num>
-  <w:num w:numId="33">
+  <w:num w:numId="39">
     <w:abstractNumId w:val="30"/>
   </w:num>
-  <w:num w:numId="34">
-    <w:abstractNumId w:val="25"/>
-  </w:num>
-  <w:num w:numId="35">
-    <w:abstractNumId w:val="41"/>
-  </w:num>
-  <w:num w:numId="36">
-    <w:abstractNumId w:val="28"/>
-  </w:num>
-  <w:num w:numId="37">
-    <w:abstractNumId w:val="27"/>
-  </w:num>
-  <w:num w:numId="38">
-    <w:abstractNumId w:val="29"/>
-  </w:num>
-  <w:num w:numId="39">
-    <w:abstractNumId w:val="26"/>
-  </w:num>
   <w:num w:numId="40">
-    <w:abstractNumId w:val="8"/>
+    <w:abstractNumId w:val="11"/>
   </w:num>
   <w:num w:numId="41">
-    <w:abstractNumId w:val="23"/>
+    <w:abstractNumId w:val="27"/>
   </w:num>
   <w:num w:numId="42">
     <w:abstractNumId w:val="1"/>
   </w:num>
   <w:num w:numId="43">
-    <w:abstractNumId w:val="32"/>
+    <w:abstractNumId w:val="36"/>
+  </w:num>
+  <w:num w:numId="44">
+    <w:abstractNumId w:val="19"/>
+  </w:num>
+  <w:num w:numId="45">
+    <w:abstractNumId w:val="10"/>
+  </w:num>
+  <w:num w:numId="46">
+    <w:abstractNumId w:val="5"/>
+  </w:num>
+  <w:num w:numId="47">
+    <w:abstractNumId w:val="3"/>
   </w:num>
 </w:numbering>
 </file>
@@ -25668,6 +28130,20 @@
       <w:u w:val="single"/>
     </w:rPr>
   </w:style>
+  <w:style w:type="paragraph" w:customStyle="1" w:styleId="p1">
+    <w:name w:val="p1"/>
+    <w:basedOn w:val="Normal"/>
+    <w:rsid w:val="002D58F1"/>
+    <w:pPr>
+      <w:spacing w:before="100" w:beforeAutospacing="1" w:after="100" w:afterAutospacing="1" w:line="240" w:lineRule="auto"/>
+    </w:pPr>
+    <w:rPr>
+      <w:rFonts w:ascii="Times New Roman" w:eastAsia="Times New Roman" w:hAnsi="Times New Roman"/>
+      <w:sz w:val="24"/>
+      <w:szCs w:val="24"/>
+      <w:lang w:val="en-US"/>
+    </w:rPr>
+  </w:style>
 </w:styles>
 </file>
 
@@ -25971,7 +28447,7 @@
 </file>
 
 <file path=customXml/itemProps1.xml><?xml version="1.0" encoding="utf-8"?>
-<ds:datastoreItem xmlns:ds="http://schemas.openxmlformats.org/officeDocument/2006/customXml" ds:itemID="{CDCAAE2F-400B-4436-B903-371BFEB15CC5}">
+<ds:datastoreItem xmlns:ds="http://schemas.openxmlformats.org/officeDocument/2006/customXml" ds:itemID="{C6435EFA-76A8-41F4-933C-4EA22E03BFBA}">
   <ds:schemaRefs>
     <ds:schemaRef ds:uri="http://schemas.openxmlformats.org/officeDocument/2006/bibliography"/>
   </ds:schemaRefs>

</xml_diff>

<commit_message>
sections 2,3 almost done
</commit_message>
<xml_diff>
--- a/paper_work/masters thesis/msc_report.docx
+++ b/paper_work/masters thesis/msc_report.docx
@@ -5658,12 +5658,6 @@
             <w:noProof/>
             <w:webHidden/>
           </w:rPr>
-        </w:r>
-        <w:r>
-          <w:rPr>
-            <w:noProof/>
-            <w:webHidden/>
-          </w:rPr>
           <w:fldChar w:fldCharType="separate"/>
         </w:r>
         <w:r>
@@ -5764,7 +5758,7 @@
             <w:noProof/>
             <w:webHidden/>
           </w:rPr>
-          <w:t>20</w:t>
+          <w:t>27</w:t>
         </w:r>
         <w:r>
           <w:rPr>
@@ -5841,12 +5835,6 @@
             <w:noProof/>
             <w:webHidden/>
           </w:rPr>
-        </w:r>
-        <w:r>
-          <w:rPr>
-            <w:noProof/>
-            <w:webHidden/>
-          </w:rPr>
           <w:fldChar w:fldCharType="separate"/>
         </w:r>
         <w:r>
@@ -5929,7 +5917,7 @@
             <w:noProof/>
             <w:webHidden/>
           </w:rPr>
-          <w:t>24</w:t>
+          <w:t>30</w:t>
         </w:r>
         <w:r>
           <w:rPr>
@@ -6352,7 +6340,16 @@
           <w:shd w:val="clear" w:color="auto" w:fill="FFFFFF"/>
         </w:rPr>
         <w:lastRenderedPageBreak/>
-        <w:t>исправление недочетов и отправка на повторную проверку – данные этапы могут занимать достаточно много времени. В связи с этим, автоматизация данного процесса является актуальной задачей, позволяющей значительно ускорить процесс выявления ошибок для исправления, и в следствие этого ускорить сам процесс публикации статьи, а также ускорить обучение начинающих авторов.</w:t>
+        <w:t>исправление недочетов и отправка на повторную проверку – данные этапы могут занимать достаточно много времени. В связи с этим, автоматизация данного процесса является актуальной задачей, позволяющей значительно ускорить процесс выявления ошибок для исправления, и в следствие этого ускорить сам процесс публикации статьи, а также ускорить обучение начинающих авторов</w:t>
+      </w:r>
+      <w:r>
+        <w:rPr>
+          <w:rFonts w:ascii="Times New Roman" w:hAnsi="Times New Roman"/>
+          <w:sz w:val="28"/>
+          <w:szCs w:val="28"/>
+          <w:shd w:val="clear" w:color="auto" w:fill="FFFFFF"/>
+        </w:rPr>
+        <w:t>.</w:t>
       </w:r>
     </w:p>
     <w:p>
@@ -6427,7 +6424,16 @@
           <w:szCs w:val="28"/>
           <w:shd w:val="clear" w:color="auto" w:fill="FFFFFF"/>
         </w:rPr>
-        <w:t xml:space="preserve"> для проверки статьи на соответствие научному стилю и поиску наиболее частых ошибок в ней.</w:t>
+        <w:t xml:space="preserve"> для проверки статьи на соответствие научному стилю и поиску наиболее частых ошибок в ней</w:t>
+      </w:r>
+      <w:r>
+        <w:rPr>
+          <w:rFonts w:ascii="Times New Roman" w:hAnsi="Times New Roman"/>
+          <w:sz w:val="28"/>
+          <w:szCs w:val="28"/>
+          <w:shd w:val="clear" w:color="auto" w:fill="FFFFFF"/>
+        </w:rPr>
+        <w:t>.</w:t>
       </w:r>
     </w:p>
     <w:p>
@@ -6659,6 +6665,40 @@
         </w:rPr>
         <w:t>Решение позволяет ускорить процесс рецензирования статьи за счет своевременных исправлений наиболее частых ошибок до отправки статьи рецензенту.</w:t>
       </w:r>
+      <w:r>
+        <w:rPr>
+          <w:rFonts w:ascii="Times New Roman" w:hAnsi="Times New Roman"/>
+          <w:sz w:val="28"/>
+          <w:szCs w:val="28"/>
+        </w:rPr>
+        <w:t xml:space="preserve"> Решение будет применяться для проверки статей студентов </w:t>
+      </w:r>
+      <w:proofErr w:type="spellStart"/>
+      <w:r>
+        <w:rPr>
+          <w:rFonts w:ascii="Times New Roman" w:hAnsi="Times New Roman"/>
+          <w:sz w:val="28"/>
+          <w:szCs w:val="28"/>
+        </w:rPr>
+        <w:t>СПбГЭТУ</w:t>
+      </w:r>
+      <w:proofErr w:type="spellEnd"/>
+      <w:r>
+        <w:rPr>
+          <w:rFonts w:ascii="Times New Roman" w:hAnsi="Times New Roman"/>
+          <w:sz w:val="28"/>
+          <w:szCs w:val="28"/>
+        </w:rPr>
+        <w:t xml:space="preserve"> кафедры МОЭВМ</w:t>
+      </w:r>
+      <w:r>
+        <w:rPr>
+          <w:rFonts w:ascii="Times New Roman" w:hAnsi="Times New Roman"/>
+          <w:sz w:val="28"/>
+          <w:szCs w:val="28"/>
+        </w:rPr>
+        <w:t xml:space="preserve"> в рамках курса обучения написанию научных статей студентов.</w:t>
+      </w:r>
     </w:p>
     <w:p>
       <w:pPr>
@@ -7008,7 +7048,6 @@
           <w:sz w:val="28"/>
           <w:szCs w:val="28"/>
         </w:rPr>
-        <w:lastRenderedPageBreak/>
         <w:t>О</w:t>
       </w:r>
       <w:r>
@@ -7115,6 +7154,100 @@
     </w:p>
     <w:p>
       <w:pPr>
+        <w:spacing w:after="0" w:line="360" w:lineRule="auto"/>
+        <w:ind w:right="-1" w:firstLine="709"/>
+        <w:jc w:val="both"/>
+        <w:rPr>
+          <w:rFonts w:ascii="Times New Roman" w:hAnsi="Times New Roman"/>
+          <w:sz w:val="28"/>
+          <w:szCs w:val="28"/>
+          <w:shd w:val="clear" w:color="auto" w:fill="FFFFFF"/>
+        </w:rPr>
+      </w:pPr>
+      <w:r>
+        <w:rPr>
+          <w:rFonts w:ascii="Times New Roman" w:hAnsi="Times New Roman"/>
+          <w:sz w:val="28"/>
+          <w:szCs w:val="28"/>
+          <w:shd w:val="clear" w:color="auto" w:fill="FFFFFF"/>
+        </w:rPr>
+        <w:t>В научных журналах су</w:t>
+      </w:r>
+      <w:r>
+        <w:rPr>
+          <w:rFonts w:ascii="Times New Roman" w:hAnsi="Times New Roman"/>
+          <w:sz w:val="28"/>
+          <w:szCs w:val="28"/>
+          <w:shd w:val="clear" w:color="auto" w:fill="FFFFFF"/>
+        </w:rPr>
+        <w:t>ществуют требования к структуре статьи,</w:t>
+      </w:r>
+      <w:r>
+        <w:rPr>
+          <w:rFonts w:ascii="Times New Roman" w:hAnsi="Times New Roman"/>
+          <w:sz w:val="28"/>
+          <w:szCs w:val="28"/>
+          <w:shd w:val="clear" w:color="auto" w:fill="FFFFFF"/>
+        </w:rPr>
+        <w:t xml:space="preserve"> но отсутствуют структурированные требования к её стилю. В связи с этим, </w:t>
+      </w:r>
+      <w:r>
+        <w:rPr>
+          <w:rFonts w:ascii="Times New Roman" w:hAnsi="Times New Roman"/>
+          <w:sz w:val="28"/>
+          <w:szCs w:val="28"/>
+          <w:shd w:val="clear" w:color="auto" w:fill="FFFFFF"/>
+        </w:rPr>
+        <w:t>характеристика</w:t>
+      </w:r>
+      <w:r>
+        <w:rPr>
+          <w:rFonts w:ascii="Times New Roman" w:hAnsi="Times New Roman"/>
+          <w:sz w:val="28"/>
+          <w:szCs w:val="28"/>
+          <w:shd w:val="clear" w:color="auto" w:fill="FFFFFF"/>
+        </w:rPr>
+        <w:t xml:space="preserve"> научного стиля получен</w:t>
+      </w:r>
+      <w:r>
+        <w:rPr>
+          <w:rFonts w:ascii="Times New Roman" w:hAnsi="Times New Roman"/>
+          <w:sz w:val="28"/>
+          <w:szCs w:val="28"/>
+          <w:shd w:val="clear" w:color="auto" w:fill="FFFFFF"/>
+        </w:rPr>
+        <w:t>а</w:t>
+      </w:r>
+      <w:r>
+        <w:rPr>
+          <w:rFonts w:ascii="Times New Roman" w:hAnsi="Times New Roman"/>
+          <w:sz w:val="28"/>
+          <w:szCs w:val="28"/>
+          <w:shd w:val="clear" w:color="auto" w:fill="FFFFFF"/>
+        </w:rPr>
+        <w:t xml:space="preserve"> из пособий</w:t>
+      </w:r>
+      <w:r>
+        <w:rPr>
+          <w:rFonts w:ascii="Times New Roman" w:hAnsi="Times New Roman"/>
+          <w:sz w:val="28"/>
+          <w:szCs w:val="28"/>
+          <w:shd w:val="clear" w:color="auto" w:fill="FFFFFF"/>
+        </w:rPr>
+        <w:t>, посвященных определению</w:t>
+      </w:r>
+      <w:r>
+        <w:rPr>
+          <w:rFonts w:ascii="Times New Roman" w:hAnsi="Times New Roman"/>
+          <w:sz w:val="28"/>
+          <w:szCs w:val="28"/>
+          <w:shd w:val="clear" w:color="auto" w:fill="FFFFFF"/>
+        </w:rPr>
+        <w:t xml:space="preserve"> стилей русского языка и речи.</w:t>
+      </w:r>
+    </w:p>
+    <w:p>
+      <w:pPr>
         <w:pStyle w:val="ListParagraph"/>
         <w:numPr>
           <w:ilvl w:val="2"/>
@@ -7281,17 +7414,8 @@
           <w:szCs w:val="28"/>
           <w:shd w:val="clear" w:color="auto" w:fill="FFFFFF"/>
         </w:rPr>
-        <w:t xml:space="preserve">Последовательность — характеристика текста, в котором выводы вытекают из содержания и непротиворечивы, текст разбит на отдельные смысловые отрезки, отражающие движение мысли от частного к общему или от общего к частному.  В простом и сложном предложениях используются вводные слова и словосочетания, подчеркивающие логику мысли и последовательность изложения (во-первых, во-вторых, </w:t>
-      </w:r>
-      <w:r>
-        <w:rPr>
-          <w:rFonts w:ascii="Times New Roman" w:hAnsi="Times New Roman"/>
-          <w:sz w:val="28"/>
-          <w:szCs w:val="28"/>
-          <w:shd w:val="clear" w:color="auto" w:fill="FFFFFF"/>
-        </w:rPr>
         <w:lastRenderedPageBreak/>
-        <w:t>следовательно, итак, таким образом, с одной стороны, с другой стороны и т.п.)</w:t>
+        <w:t>Последовательность — характеристика текста, в котором выводы вытекают из содержания и непротиворечивы, текст разбит на отдельные смысловые отрезки, отражающие движение мысли от частного к общему или от общего к частному.  В простом и сложном предложениях используются вводные слова и словосочетания, подчеркивающие логику мысли и последовательность изложения (во-первых, во-вторых, следовательно, итак, таким образом, с одной стороны, с другой стороны и т.п.)</w:t>
       </w:r>
       <w:r>
         <w:rPr>
@@ -7443,6 +7567,7 @@
           <w:bdr w:val="none" w:sz="0" w:space="0" w:color="auto" w:frame="1"/>
           <w:shd w:val="clear" w:color="auto" w:fill="FFFFFF"/>
         </w:rPr>
+        <w:lastRenderedPageBreak/>
         <w:t>Аргументированность научной речи — обоснованность; отсутствие или слабость аргументов в научной речи — логическая и стратегическая ошибкой.</w:t>
       </w:r>
     </w:p>
@@ -7526,7 +7651,6 @@
           <w:szCs w:val="28"/>
           <w:lang w:val="ru-RU"/>
         </w:rPr>
-        <w:lastRenderedPageBreak/>
         <w:t xml:space="preserve">Научный стиль речи подразделяется на </w:t>
       </w:r>
       <w:proofErr w:type="spellStart"/>
@@ -7642,16 +7766,7 @@
           <w:sz w:val="28"/>
           <w:szCs w:val="28"/>
         </w:rPr>
-        <w:t xml:space="preserve"> относятся такие жанры, как статья, доклад, </w:t>
-      </w:r>
-      <w:proofErr w:type="spellStart"/>
-      <w:r>
-        <w:rPr>
-          <w:rFonts w:ascii="Times New Roman" w:eastAsia="Times New Roman" w:hAnsi="Times New Roman"/>
-          <w:sz w:val="28"/>
-          <w:szCs w:val="28"/>
-        </w:rPr>
-        <w:t>монография.</w:t>
+        <w:t xml:space="preserve"> относятся такие жанры, как статья, доклад, монография.</w:t>
       </w:r>
     </w:p>
     <w:p>
@@ -7666,7 +7781,6 @@
           <w:szCs w:val="28"/>
         </w:rPr>
       </w:pPr>
-      <w:proofErr w:type="spellEnd"/>
       <w:r>
         <w:rPr>
           <w:rFonts w:ascii="Times New Roman" w:eastAsia="Times New Roman" w:hAnsi="Times New Roman"/>
@@ -7821,7 +7935,18 @@
           <w:szCs w:val="28"/>
           <w:bdr w:val="none" w:sz="0" w:space="0" w:color="auto" w:frame="1"/>
         </w:rPr>
-        <w:t xml:space="preserve"> объединяет жанры учебников (учебных монографий), учебных и учебно-методических пособий, учебных словарей, лекций, конспектов и другого и предполагает последовательное, системное раскрытие основных вопросов предмета или учебной темы с подробным изложением устоявшейся в науке точки зрения.</w:t>
+        <w:t xml:space="preserve"> объединяет жанры учебников (учебных монографий), учебных и учебно-методических пособий, учебных словарей, </w:t>
+      </w:r>
+      <w:r>
+        <w:rPr>
+          <w:rFonts w:ascii="Times New Roman" w:eastAsia="Times New Roman" w:hAnsi="Times New Roman"/>
+          <w:bCs/>
+          <w:sz w:val="28"/>
+          <w:szCs w:val="28"/>
+          <w:bdr w:val="none" w:sz="0" w:space="0" w:color="auto" w:frame="1"/>
+        </w:rPr>
+        <w:lastRenderedPageBreak/>
+        <w:t>лекций, конспектов и другого и предполагает последовательное, системное раскрытие основных вопросов предмета или учебной темы с подробным изложением устоявшейся в науке точки зрения.</w:t>
       </w:r>
     </w:p>
     <w:p>
@@ -7869,16 +7994,7 @@
           <w:sz w:val="28"/>
           <w:szCs w:val="28"/>
         </w:rPr>
-        <w:t xml:space="preserve"> адресованы широкому кругу читателей, поэтому научные данные излагаются в доступной и </w:t>
-      </w:r>
-      <w:r>
-        <w:rPr>
-          <w:rFonts w:ascii="Times New Roman" w:eastAsia="Times New Roman" w:hAnsi="Times New Roman"/>
-          <w:sz w:val="28"/>
-          <w:szCs w:val="28"/>
-        </w:rPr>
-        <w:lastRenderedPageBreak/>
-        <w:t xml:space="preserve">занимательной форме. Научно-популярное сообщение по характеру близко к художественной прозе — допускается эмоциональная окрашенность, образность языковых средств, замена узкоспециальной лексики общедоступной, обилие конкретных примеров и сравнений, употребление элементов устной (разговорной) речи. К </w:t>
+        <w:t xml:space="preserve"> адресованы широкому кругу читателей, поэтому научные данные излагаются в доступной и занимательной форме. Научно-популярное сообщение по характеру близко к художественной прозе — допускается эмоциональная окрашенность, образность языковых средств, замена узкоспециальной лексики общедоступной, обилие конкретных примеров и сравнений, употребление элементов устной (разговорной) речи. К </w:t>
       </w:r>
       <w:proofErr w:type="spellStart"/>
       <w:r>
@@ -8018,15 +8134,7 @@
           <w:color w:val="1C1C1C"/>
           <w:shd w:val="clear" w:color="auto" w:fill="FFFFFF"/>
         </w:rPr>
-        <w:t>их</w:t>
-      </w:r>
-      <w:r>
-        <w:rPr>
-          <w:rFonts w:ascii="Arial" w:hAnsi="Arial" w:cs="Arial"/>
-          <w:color w:val="1C1C1C"/>
-          <w:shd w:val="clear" w:color="auto" w:fill="FFFFFF"/>
-        </w:rPr>
-        <w:t>, своих</w:t>
+        <w:t>их, своих</w:t>
       </w:r>
       <w:r>
         <w:rPr>
@@ -8140,6 +8248,7 @@
           <w:szCs w:val="28"/>
           <w:shd w:val="clear" w:color="auto" w:fill="FFFFFF"/>
         </w:rPr>
+        <w:lastRenderedPageBreak/>
         <w:t>Проверка качества текста</w:t>
       </w:r>
     </w:p>
@@ -8240,17 +8349,7 @@
           <w:szCs w:val="28"/>
           <w:shd w:val="clear" w:color="auto" w:fill="FFFFFF"/>
         </w:rPr>
-        <w:t xml:space="preserve">) анализ [2-3] популярен и актуален в связи с необходимостью продвижения ресурсов, </w:t>
-      </w:r>
-      <w:r>
-        <w:rPr>
-          <w:rFonts w:ascii="Times New Roman" w:hAnsi="Times New Roman"/>
-          <w:sz w:val="28"/>
-          <w:szCs w:val="28"/>
-          <w:shd w:val="clear" w:color="auto" w:fill="FFFFFF"/>
-        </w:rPr>
-        <w:lastRenderedPageBreak/>
-        <w:t>товаров и услуг в сети Интернет. SEO анализ текста дает возможность понять, насколько часто употребляются ключевые слова в тексте, как много в тексте слов, не имеющих смысловой нагрузки и другое.</w:t>
+        <w:t>) анализ [2-3] популярен и актуален в связи с необходимостью продвижения ресурсов, товаров и услуг в сети Интернет. SEO анализ текста дает возможность понять, насколько часто употребляются ключевые слова в тексте, как много в тексте слов, не имеющих смысловой нагрузки и другое.</w:t>
       </w:r>
     </w:p>
     <w:p>
@@ -8309,31 +8408,7 @@
           <w:sz w:val="28"/>
           <w:szCs w:val="28"/>
         </w:rPr>
-        <w:t>Стоп-слова – это слова в тексте, которые не несут смысловой нагрузки</w:t>
-      </w:r>
-      <w:r>
-        <w:rPr>
-          <w:rFonts w:ascii="Times New Roman" w:hAnsi="Times New Roman"/>
-          <w:sz w:val="28"/>
-          <w:szCs w:val="28"/>
-        </w:rPr>
-        <w:t xml:space="preserve"> </w:t>
-      </w:r>
-      <w:r>
-        <w:rPr>
-          <w:rFonts w:ascii="Times New Roman" w:hAnsi="Times New Roman"/>
-          <w:sz w:val="28"/>
-          <w:szCs w:val="28"/>
-        </w:rPr>
-        <w:t>[3]</w:t>
-      </w:r>
-      <w:r>
-        <w:rPr>
-          <w:rFonts w:ascii="Times New Roman" w:hAnsi="Times New Roman"/>
-          <w:sz w:val="28"/>
-          <w:szCs w:val="28"/>
-        </w:rPr>
-        <w:t xml:space="preserve">. </w:t>
+        <w:t xml:space="preserve">Стоп-слова – это слова в тексте, которые не несут смысловой нагрузки [3]. </w:t>
       </w:r>
       <w:r>
         <w:rPr>
@@ -8494,6 +8569,7 @@
           <w:szCs w:val="28"/>
           <w:shd w:val="clear" w:color="auto" w:fill="FFFFFF"/>
         </w:rPr>
+        <w:lastRenderedPageBreak/>
         <w:t>Использование слов усилителей (безусловно, очень, абсолютно и др.);</w:t>
       </w:r>
     </w:p>
@@ -8645,7 +8721,6 @@
           <w:szCs w:val="28"/>
           <w:shd w:val="clear" w:color="auto" w:fill="FFFFFF"/>
         </w:rPr>
-        <w:lastRenderedPageBreak/>
         <w:t>Качество содержания текста</w:t>
       </w:r>
     </w:p>
@@ -8773,7 +8848,25 @@
           <w:szCs w:val="28"/>
           <w:shd w:val="clear" w:color="auto" w:fill="FFFFFF"/>
         </w:rPr>
-        <w:t>анализ текста, например Анализатор качества контента 1y.ru [5], сервис проверки текстов text.ru [6], сервис, осуществляющий поиск стоп-слов и подсчет их процентного соотношения к общей длине текста contentmonster.ru [7].</w:t>
+        <w:t xml:space="preserve">анализ текста, например </w:t>
+      </w:r>
+      <w:r>
+        <w:rPr>
+          <w:rFonts w:ascii="Times New Roman" w:hAnsi="Times New Roman"/>
+          <w:sz w:val="28"/>
+          <w:szCs w:val="28"/>
+          <w:shd w:val="clear" w:color="auto" w:fill="FFFFFF"/>
+        </w:rPr>
+        <w:t>а</w:t>
+      </w:r>
+      <w:r>
+        <w:rPr>
+          <w:rFonts w:ascii="Times New Roman" w:hAnsi="Times New Roman"/>
+          <w:sz w:val="28"/>
+          <w:szCs w:val="28"/>
+          <w:shd w:val="clear" w:color="auto" w:fill="FFFFFF"/>
+        </w:rPr>
+        <w:t>нализатор качества контента 1y.ru [5], сервис проверки текстов text.ru [6], сервис, осуществляющий поиск стоп-слов и подсчет их процентного соотношения к общей длине текста contentmonster.ru [7].</w:t>
       </w:r>
     </w:p>
     <w:p>
@@ -8795,7 +8888,7 @@
           <w:szCs w:val="28"/>
           <w:shd w:val="clear" w:color="auto" w:fill="FFFFFF"/>
         </w:rPr>
-        <w:t xml:space="preserve">Так же существует веб ресурс </w:t>
+        <w:t xml:space="preserve">Также существует веб ресурс </w:t>
       </w:r>
       <w:proofErr w:type="spellStart"/>
       <w:r>
@@ -8954,6 +9047,7 @@
           <w:szCs w:val="28"/>
           <w:shd w:val="clear" w:color="auto" w:fill="FFFFFF"/>
         </w:rPr>
+        <w:lastRenderedPageBreak/>
         <w:t>• Проверка стиля - проверка текста на соответствие научному</w:t>
       </w:r>
       <w:r>
@@ -9829,7 +9923,79 @@
           <w:szCs w:val="28"/>
           <w:shd w:val="clear" w:color="auto" w:fill="FFFFFF"/>
         </w:rPr>
-        <w:t xml:space="preserve">Существует открытый курс по написанию научных статей на </w:t>
+        <w:t xml:space="preserve"> </w:t>
+      </w:r>
+      <w:r>
+        <w:rPr>
+          <w:rFonts w:ascii="Times New Roman" w:hAnsi="Times New Roman"/>
+          <w:sz w:val="28"/>
+          <w:szCs w:val="28"/>
+          <w:shd w:val="clear" w:color="auto" w:fill="FFFFFF"/>
+        </w:rPr>
+        <w:t xml:space="preserve">В связи с отсутствием </w:t>
+      </w:r>
+      <w:r>
+        <w:rPr>
+          <w:rFonts w:ascii="Times New Roman" w:hAnsi="Times New Roman"/>
+          <w:sz w:val="28"/>
+          <w:szCs w:val="28"/>
+          <w:shd w:val="clear" w:color="auto" w:fill="FFFFFF"/>
+        </w:rPr>
+        <w:t>формализованных</w:t>
+      </w:r>
+      <w:r>
+        <w:rPr>
+          <w:rFonts w:ascii="Times New Roman" w:hAnsi="Times New Roman"/>
+          <w:sz w:val="28"/>
+          <w:szCs w:val="28"/>
+          <w:shd w:val="clear" w:color="auto" w:fill="FFFFFF"/>
+        </w:rPr>
+        <w:t xml:space="preserve"> </w:t>
+      </w:r>
+      <w:r>
+        <w:rPr>
+          <w:rFonts w:ascii="Times New Roman" w:hAnsi="Times New Roman"/>
+          <w:sz w:val="28"/>
+          <w:szCs w:val="28"/>
+          <w:shd w:val="clear" w:color="auto" w:fill="FFFFFF"/>
+        </w:rPr>
+        <w:t xml:space="preserve">правил </w:t>
+      </w:r>
+      <w:r>
+        <w:rPr>
+          <w:rFonts w:ascii="Times New Roman" w:hAnsi="Times New Roman"/>
+          <w:sz w:val="28"/>
+          <w:szCs w:val="28"/>
+          <w:shd w:val="clear" w:color="auto" w:fill="FFFFFF"/>
+        </w:rPr>
+        <w:t xml:space="preserve">проверки научных статей в </w:t>
+      </w:r>
+      <w:r>
+        <w:rPr>
+          <w:rFonts w:ascii="Times New Roman" w:hAnsi="Times New Roman"/>
+          <w:sz w:val="28"/>
+          <w:szCs w:val="28"/>
+          <w:shd w:val="clear" w:color="auto" w:fill="FFFFFF"/>
+        </w:rPr>
+        <w:t>научных журналах</w:t>
+      </w:r>
+      <w:r>
+        <w:rPr>
+          <w:rFonts w:ascii="Times New Roman" w:hAnsi="Times New Roman"/>
+          <w:sz w:val="28"/>
+          <w:szCs w:val="28"/>
+          <w:shd w:val="clear" w:color="auto" w:fill="FFFFFF"/>
+        </w:rPr>
+        <w:t>,</w:t>
+      </w:r>
+      <w:r>
+        <w:rPr>
+          <w:rFonts w:ascii="Times New Roman" w:hAnsi="Times New Roman"/>
+          <w:sz w:val="28"/>
+          <w:szCs w:val="28"/>
+          <w:shd w:val="clear" w:color="auto" w:fill="FFFFFF"/>
+        </w:rPr>
+        <w:t xml:space="preserve"> для обучения студентов </w:t>
       </w:r>
       <w:proofErr w:type="spellStart"/>
       <w:r>
@@ -9838,9 +10004,29 @@
           <w:sz w:val="28"/>
           <w:szCs w:val="28"/>
           <w:shd w:val="clear" w:color="auto" w:fill="FFFFFF"/>
+        </w:rPr>
+        <w:t>СпбГЭТУ</w:t>
+      </w:r>
+      <w:proofErr w:type="spellEnd"/>
+      <w:r>
+        <w:rPr>
+          <w:rFonts w:ascii="Times New Roman" w:hAnsi="Times New Roman"/>
+          <w:sz w:val="28"/>
+          <w:szCs w:val="28"/>
+          <w:shd w:val="clear" w:color="auto" w:fill="FFFFFF"/>
+        </w:rPr>
+        <w:t xml:space="preserve"> на кафедре МОЭВМ был создан онлайн курс на платформе </w:t>
+      </w:r>
+      <w:proofErr w:type="spellStart"/>
+      <w:r>
+        <w:rPr>
+          <w:rFonts w:ascii="Times New Roman" w:hAnsi="Times New Roman"/>
+          <w:sz w:val="28"/>
+          <w:szCs w:val="28"/>
+          <w:shd w:val="clear" w:color="auto" w:fill="FFFFFF"/>
           <w:lang w:val="en-US"/>
         </w:rPr>
-        <w:t>Stepic</w:t>
+        <w:t>Stepik</w:t>
       </w:r>
       <w:proofErr w:type="spellEnd"/>
       <w:r>
@@ -9850,49 +10036,29 @@
           <w:szCs w:val="28"/>
           <w:shd w:val="clear" w:color="auto" w:fill="FFFFFF"/>
         </w:rPr>
-        <w:t xml:space="preserve"> [</w:t>
-      </w:r>
-      <w:r>
-        <w:rPr>
-          <w:rFonts w:ascii="Times New Roman" w:hAnsi="Times New Roman"/>
-          <w:sz w:val="28"/>
-          <w:szCs w:val="28"/>
-          <w:shd w:val="clear" w:color="auto" w:fill="FFFFFF"/>
-        </w:rPr>
-        <w:t>ссылка</w:t>
-      </w:r>
-      <w:r>
-        <w:rPr>
-          <w:rFonts w:ascii="Times New Roman" w:hAnsi="Times New Roman"/>
-          <w:sz w:val="28"/>
-          <w:szCs w:val="28"/>
-          <w:shd w:val="clear" w:color="auto" w:fill="FFFFFF"/>
-        </w:rPr>
-        <w:t>]</w:t>
-      </w:r>
-      <w:r>
-        <w:rPr>
-          <w:rFonts w:ascii="Times New Roman" w:hAnsi="Times New Roman"/>
-          <w:sz w:val="28"/>
-          <w:szCs w:val="28"/>
-          <w:shd w:val="clear" w:color="auto" w:fill="FFFFFF"/>
-        </w:rPr>
-        <w:t>, в котором используются следующие правила проверки:</w:t>
+        <w:t xml:space="preserve"> [ссылка],</w:t>
+      </w:r>
+      <w:r>
+        <w:rPr>
+          <w:rFonts w:ascii="Times New Roman" w:hAnsi="Times New Roman"/>
+          <w:sz w:val="28"/>
+          <w:szCs w:val="28"/>
+          <w:shd w:val="clear" w:color="auto" w:fill="FFFFFF"/>
+        </w:rPr>
+        <w:t xml:space="preserve"> в котором используются следующие правила проверки:</w:t>
       </w:r>
     </w:p>
     <w:p>
       <w:pPr>
         <w:numPr>
           <w:ilvl w:val="0"/>
-          <w:numId w:val="40"/>
+          <w:numId w:val="48"/>
         </w:numPr>
         <w:shd w:val="clear" w:color="auto" w:fill="FFFFFF"/>
         <w:spacing w:after="0" w:line="360" w:lineRule="auto"/>
-        <w:ind w:left="0" w:firstLine="1134"/>
         <w:jc w:val="both"/>
         <w:rPr>
           <w:rFonts w:ascii="Times New Roman" w:eastAsia="Times New Roman" w:hAnsi="Times New Roman"/>
-          <w:color w:val="222222"/>
           <w:sz w:val="28"/>
           <w:szCs w:val="28"/>
         </w:rPr>
@@ -9900,7 +10066,6 @@
       <w:r>
         <w:rPr>
           <w:rFonts w:ascii="Times New Roman" w:eastAsia="Times New Roman" w:hAnsi="Times New Roman"/>
-          <w:color w:val="222222"/>
           <w:sz w:val="28"/>
           <w:szCs w:val="28"/>
         </w:rPr>
@@ -9911,15 +10076,13 @@
       <w:pPr>
         <w:numPr>
           <w:ilvl w:val="0"/>
-          <w:numId w:val="40"/>
+          <w:numId w:val="48"/>
         </w:numPr>
         <w:shd w:val="clear" w:color="auto" w:fill="FFFFFF"/>
         <w:spacing w:after="0" w:line="360" w:lineRule="auto"/>
-        <w:ind w:left="0" w:firstLine="1134"/>
         <w:jc w:val="both"/>
         <w:rPr>
           <w:rFonts w:ascii="Times New Roman" w:eastAsia="Times New Roman" w:hAnsi="Times New Roman"/>
-          <w:color w:val="222222"/>
           <w:sz w:val="28"/>
           <w:szCs w:val="28"/>
         </w:rPr>
@@ -9927,7 +10090,6 @@
       <w:r>
         <w:rPr>
           <w:rFonts w:ascii="Times New Roman" w:eastAsia="Times New Roman" w:hAnsi="Times New Roman"/>
-          <w:color w:val="222222"/>
           <w:sz w:val="28"/>
           <w:szCs w:val="28"/>
         </w:rPr>
@@ -9938,15 +10100,13 @@
       <w:pPr>
         <w:numPr>
           <w:ilvl w:val="0"/>
-          <w:numId w:val="40"/>
+          <w:numId w:val="48"/>
         </w:numPr>
         <w:shd w:val="clear" w:color="auto" w:fill="FFFFFF"/>
         <w:spacing w:after="0" w:line="360" w:lineRule="auto"/>
-        <w:ind w:left="0" w:firstLine="1134"/>
         <w:jc w:val="both"/>
         <w:rPr>
           <w:rFonts w:ascii="Times New Roman" w:eastAsia="Times New Roman" w:hAnsi="Times New Roman"/>
-          <w:color w:val="222222"/>
           <w:sz w:val="28"/>
           <w:szCs w:val="28"/>
         </w:rPr>
@@ -9955,7 +10115,6 @@
         <w:rPr>
           <w:rFonts w:ascii="Times New Roman" w:eastAsia="Times New Roman" w:hAnsi="Times New Roman"/>
           <w:bCs/>
-          <w:color w:val="222222"/>
           <w:sz w:val="28"/>
           <w:szCs w:val="28"/>
         </w:rPr>
@@ -9964,7 +10123,6 @@
       <w:r>
         <w:rPr>
           <w:rFonts w:ascii="Times New Roman" w:eastAsia="Times New Roman" w:hAnsi="Times New Roman"/>
-          <w:color w:val="222222"/>
           <w:sz w:val="28"/>
           <w:szCs w:val="28"/>
           <w:lang w:val="en-US"/>
@@ -9974,7 +10132,6 @@
       <w:r>
         <w:rPr>
           <w:rFonts w:ascii="Times New Roman" w:eastAsia="Times New Roman" w:hAnsi="Times New Roman"/>
-          <w:color w:val="222222"/>
           <w:sz w:val="28"/>
           <w:szCs w:val="28"/>
         </w:rPr>
@@ -9985,15 +10142,13 @@
       <w:pPr>
         <w:numPr>
           <w:ilvl w:val="0"/>
-          <w:numId w:val="40"/>
+          <w:numId w:val="48"/>
         </w:numPr>
         <w:shd w:val="clear" w:color="auto" w:fill="FFFFFF"/>
         <w:spacing w:after="0" w:line="360" w:lineRule="auto"/>
-        <w:ind w:left="0" w:firstLine="1134"/>
         <w:jc w:val="both"/>
         <w:rPr>
           <w:rFonts w:ascii="Times New Roman" w:eastAsia="Times New Roman" w:hAnsi="Times New Roman"/>
-          <w:color w:val="222222"/>
           <w:sz w:val="28"/>
           <w:szCs w:val="28"/>
         </w:rPr>
@@ -10001,16 +10156,15 @@
       <w:r>
         <w:rPr>
           <w:rFonts w:ascii="Times New Roman" w:eastAsia="Times New Roman" w:hAnsi="Times New Roman"/>
-          <w:color w:val="222222"/>
-          <w:sz w:val="28"/>
-          <w:szCs w:val="28"/>
-        </w:rPr>
+          <w:sz w:val="28"/>
+          <w:szCs w:val="28"/>
+        </w:rPr>
+        <w:lastRenderedPageBreak/>
         <w:t>Во</w:t>
       </w:r>
       <w:r>
         <w:rPr>
           <w:rFonts w:ascii="Times New Roman" w:eastAsia="Times New Roman" w:hAnsi="Times New Roman"/>
-          <w:color w:val="222222"/>
           <w:sz w:val="28"/>
           <w:szCs w:val="28"/>
           <w:lang w:val="en-US"/>
@@ -10021,7 +10175,6 @@
         <w:rPr>
           <w:rFonts w:ascii="Times New Roman" w:eastAsia="Times New Roman" w:hAnsi="Times New Roman"/>
           <w:bCs/>
-          <w:color w:val="222222"/>
           <w:sz w:val="28"/>
           <w:szCs w:val="28"/>
         </w:rPr>
@@ -10030,7 +10183,6 @@
       <w:r>
         <w:rPr>
           <w:rFonts w:ascii="Times New Roman" w:eastAsia="Times New Roman" w:hAnsi="Times New Roman"/>
-          <w:color w:val="222222"/>
           <w:sz w:val="28"/>
           <w:szCs w:val="28"/>
           <w:lang w:val="en-US"/>
@@ -10040,7 +10192,6 @@
       <w:r>
         <w:rPr>
           <w:rFonts w:ascii="Times New Roman" w:eastAsia="Times New Roman" w:hAnsi="Times New Roman"/>
-          <w:color w:val="222222"/>
           <w:sz w:val="28"/>
           <w:szCs w:val="28"/>
         </w:rPr>
@@ -10051,15 +10202,13 @@
       <w:pPr>
         <w:numPr>
           <w:ilvl w:val="0"/>
-          <w:numId w:val="40"/>
+          <w:numId w:val="48"/>
         </w:numPr>
         <w:shd w:val="clear" w:color="auto" w:fill="FFFFFF"/>
         <w:spacing w:after="0" w:line="360" w:lineRule="auto"/>
-        <w:ind w:left="0" w:firstLine="1134"/>
         <w:jc w:val="both"/>
         <w:rPr>
           <w:rFonts w:ascii="Times New Roman" w:eastAsia="Times New Roman" w:hAnsi="Times New Roman"/>
-          <w:color w:val="222222"/>
           <w:sz w:val="28"/>
           <w:szCs w:val="28"/>
         </w:rPr>
@@ -10067,7 +10216,6 @@
       <w:r>
         <w:rPr>
           <w:rFonts w:ascii="Times New Roman" w:eastAsia="Times New Roman" w:hAnsi="Times New Roman"/>
-          <w:color w:val="222222"/>
           <w:sz w:val="28"/>
           <w:szCs w:val="28"/>
         </w:rPr>
@@ -10078,15 +10226,13 @@
       <w:pPr>
         <w:numPr>
           <w:ilvl w:val="0"/>
-          <w:numId w:val="40"/>
+          <w:numId w:val="48"/>
         </w:numPr>
         <w:shd w:val="clear" w:color="auto" w:fill="FFFFFF"/>
         <w:spacing w:after="0" w:line="360" w:lineRule="auto"/>
-        <w:ind w:left="0" w:firstLine="1134"/>
         <w:jc w:val="both"/>
         <w:rPr>
           <w:rFonts w:ascii="Times New Roman" w:eastAsia="Times New Roman" w:hAnsi="Times New Roman"/>
-          <w:color w:val="222222"/>
           <w:sz w:val="28"/>
           <w:szCs w:val="28"/>
         </w:rPr>
@@ -10094,7 +10240,6 @@
       <w:r>
         <w:rPr>
           <w:rFonts w:ascii="Times New Roman" w:eastAsia="Times New Roman" w:hAnsi="Times New Roman"/>
-          <w:color w:val="222222"/>
           <w:sz w:val="28"/>
           <w:szCs w:val="28"/>
         </w:rPr>
@@ -10103,7 +10248,6 @@
       <w:r>
         <w:rPr>
           <w:rFonts w:ascii="Times New Roman" w:eastAsia="Times New Roman" w:hAnsi="Times New Roman"/>
-          <w:color w:val="222222"/>
           <w:sz w:val="28"/>
           <w:szCs w:val="28"/>
           <w:lang w:val="en-US"/>
@@ -10114,7 +10258,6 @@
         <w:rPr>
           <w:rFonts w:ascii="Times New Roman" w:eastAsia="Times New Roman" w:hAnsi="Times New Roman"/>
           <w:bCs/>
-          <w:color w:val="222222"/>
           <w:sz w:val="28"/>
           <w:szCs w:val="28"/>
         </w:rPr>
@@ -10123,7 +10266,6 @@
       <w:r>
         <w:rPr>
           <w:rFonts w:ascii="Times New Roman" w:eastAsia="Times New Roman" w:hAnsi="Times New Roman"/>
-          <w:color w:val="222222"/>
           <w:sz w:val="28"/>
           <w:szCs w:val="28"/>
           <w:lang w:val="en-US"/>
@@ -10133,7 +10275,6 @@
       <w:r>
         <w:rPr>
           <w:rFonts w:ascii="Times New Roman" w:eastAsia="Times New Roman" w:hAnsi="Times New Roman"/>
-          <w:color w:val="222222"/>
           <w:sz w:val="28"/>
           <w:szCs w:val="28"/>
         </w:rPr>
@@ -10144,15 +10285,13 @@
       <w:pPr>
         <w:numPr>
           <w:ilvl w:val="0"/>
-          <w:numId w:val="40"/>
+          <w:numId w:val="48"/>
         </w:numPr>
         <w:shd w:val="clear" w:color="auto" w:fill="FFFFFF"/>
         <w:spacing w:after="0" w:line="360" w:lineRule="auto"/>
-        <w:ind w:left="0" w:firstLine="1134"/>
         <w:jc w:val="both"/>
         <w:rPr>
           <w:rFonts w:ascii="Times New Roman" w:eastAsia="Times New Roman" w:hAnsi="Times New Roman"/>
-          <w:color w:val="222222"/>
           <w:sz w:val="28"/>
           <w:szCs w:val="28"/>
         </w:rPr>
@@ -10160,17 +10299,14 @@
       <w:r>
         <w:rPr>
           <w:rFonts w:ascii="Times New Roman" w:eastAsia="Times New Roman" w:hAnsi="Times New Roman"/>
-          <w:color w:val="222222"/>
-          <w:sz w:val="28"/>
-          <w:szCs w:val="28"/>
-        </w:rPr>
-        <w:lastRenderedPageBreak/>
+          <w:sz w:val="28"/>
+          <w:szCs w:val="28"/>
+        </w:rPr>
         <w:t>В</w:t>
       </w:r>
       <w:r>
         <w:rPr>
           <w:rFonts w:ascii="Times New Roman" w:eastAsia="Times New Roman" w:hAnsi="Times New Roman"/>
-          <w:color w:val="222222"/>
           <w:sz w:val="28"/>
           <w:szCs w:val="28"/>
           <w:lang w:val="en-US"/>
@@ -10181,7 +10317,6 @@
         <w:rPr>
           <w:rFonts w:ascii="Times New Roman" w:eastAsia="Times New Roman" w:hAnsi="Times New Roman"/>
           <w:bCs/>
-          <w:color w:val="222222"/>
           <w:sz w:val="28"/>
           <w:szCs w:val="28"/>
         </w:rPr>
@@ -10190,7 +10325,6 @@
       <w:r>
         <w:rPr>
           <w:rFonts w:ascii="Times New Roman" w:eastAsia="Times New Roman" w:hAnsi="Times New Roman"/>
-          <w:color w:val="222222"/>
           <w:sz w:val="28"/>
           <w:szCs w:val="28"/>
           <w:lang w:val="en-US"/>
@@ -10200,7 +10334,6 @@
       <w:r>
         <w:rPr>
           <w:rFonts w:ascii="Times New Roman" w:eastAsia="Times New Roman" w:hAnsi="Times New Roman"/>
-          <w:color w:val="222222"/>
           <w:sz w:val="28"/>
           <w:szCs w:val="28"/>
         </w:rPr>
@@ -10211,15 +10344,13 @@
       <w:pPr>
         <w:numPr>
           <w:ilvl w:val="0"/>
-          <w:numId w:val="40"/>
+          <w:numId w:val="48"/>
         </w:numPr>
         <w:shd w:val="clear" w:color="auto" w:fill="FFFFFF"/>
         <w:spacing w:after="0" w:line="360" w:lineRule="auto"/>
-        <w:ind w:left="0" w:firstLine="1134"/>
         <w:jc w:val="both"/>
         <w:rPr>
           <w:rFonts w:ascii="Times New Roman" w:eastAsia="Times New Roman" w:hAnsi="Times New Roman"/>
-          <w:color w:val="222222"/>
           <w:sz w:val="28"/>
           <w:szCs w:val="28"/>
         </w:rPr>
@@ -10227,7 +10358,6 @@
       <w:r>
         <w:rPr>
           <w:rFonts w:ascii="Times New Roman" w:eastAsia="Times New Roman" w:hAnsi="Times New Roman"/>
-          <w:color w:val="222222"/>
           <w:sz w:val="28"/>
           <w:szCs w:val="28"/>
         </w:rPr>
@@ -10238,15 +10368,13 @@
       <w:pPr>
         <w:numPr>
           <w:ilvl w:val="0"/>
-          <w:numId w:val="40"/>
+          <w:numId w:val="48"/>
         </w:numPr>
         <w:shd w:val="clear" w:color="auto" w:fill="FFFFFF"/>
         <w:spacing w:after="0" w:line="360" w:lineRule="auto"/>
-        <w:ind w:left="0" w:firstLine="1134"/>
         <w:jc w:val="both"/>
         <w:rPr>
           <w:rFonts w:ascii="Times New Roman" w:eastAsia="Times New Roman" w:hAnsi="Times New Roman"/>
-          <w:color w:val="222222"/>
           <w:sz w:val="28"/>
           <w:szCs w:val="28"/>
         </w:rPr>
@@ -10254,35 +10382,23 @@
       <w:r>
         <w:rPr>
           <w:rFonts w:ascii="Times New Roman" w:eastAsia="Times New Roman" w:hAnsi="Times New Roman"/>
-          <w:color w:val="222222"/>
-          <w:sz w:val="28"/>
-          <w:szCs w:val="28"/>
-        </w:rPr>
-        <w:t>Все элементы списка литературы имеют минимум одно упоминание в тексте</w:t>
-      </w:r>
-      <w:r>
-        <w:rPr>
-          <w:rFonts w:ascii="Times New Roman" w:eastAsia="Times New Roman" w:hAnsi="Times New Roman"/>
-          <w:color w:val="222222"/>
-          <w:sz w:val="28"/>
-          <w:szCs w:val="28"/>
-        </w:rPr>
-        <w:t>.</w:t>
+          <w:sz w:val="28"/>
+          <w:szCs w:val="28"/>
+        </w:rPr>
+        <w:t>Все элементы списка литературы имеют минимум одно упоминание в тексте.</w:t>
       </w:r>
     </w:p>
     <w:p>
       <w:pPr>
         <w:numPr>
           <w:ilvl w:val="0"/>
-          <w:numId w:val="40"/>
+          <w:numId w:val="48"/>
         </w:numPr>
         <w:shd w:val="clear" w:color="auto" w:fill="FFFFFF"/>
         <w:spacing w:after="0" w:line="360" w:lineRule="auto"/>
-        <w:ind w:left="0" w:firstLine="1134"/>
         <w:jc w:val="both"/>
         <w:rPr>
           <w:rFonts w:ascii="Times New Roman" w:eastAsia="Times New Roman" w:hAnsi="Times New Roman"/>
-          <w:color w:val="222222"/>
           <w:sz w:val="28"/>
           <w:szCs w:val="28"/>
         </w:rPr>
@@ -10290,7 +10406,6 @@
       <w:r>
         <w:rPr>
           <w:rFonts w:ascii="Times New Roman" w:eastAsia="Times New Roman" w:hAnsi="Times New Roman"/>
-          <w:color w:val="222222"/>
           <w:sz w:val="28"/>
           <w:szCs w:val="28"/>
         </w:rPr>
@@ -10301,15 +10416,13 @@
       <w:pPr>
         <w:numPr>
           <w:ilvl w:val="0"/>
-          <w:numId w:val="40"/>
+          <w:numId w:val="48"/>
         </w:numPr>
         <w:shd w:val="clear" w:color="auto" w:fill="FFFFFF"/>
         <w:spacing w:after="0" w:line="360" w:lineRule="auto"/>
-        <w:ind w:left="0" w:firstLine="1134"/>
         <w:jc w:val="both"/>
         <w:rPr>
           <w:rFonts w:ascii="Times New Roman" w:eastAsia="Times New Roman" w:hAnsi="Times New Roman"/>
-          <w:color w:val="222222"/>
           <w:sz w:val="28"/>
           <w:szCs w:val="28"/>
         </w:rPr>
@@ -10317,7 +10430,6 @@
       <w:r>
         <w:rPr>
           <w:rFonts w:ascii="Times New Roman" w:eastAsia="Times New Roman" w:hAnsi="Times New Roman"/>
-          <w:color w:val="222222"/>
           <w:sz w:val="28"/>
           <w:szCs w:val="28"/>
         </w:rPr>
@@ -10328,15 +10440,13 @@
       <w:pPr>
         <w:numPr>
           <w:ilvl w:val="0"/>
-          <w:numId w:val="40"/>
+          <w:numId w:val="48"/>
         </w:numPr>
         <w:shd w:val="clear" w:color="auto" w:fill="FFFFFF"/>
         <w:spacing w:after="0" w:line="360" w:lineRule="auto"/>
-        <w:ind w:left="0" w:firstLine="1134"/>
         <w:jc w:val="both"/>
         <w:rPr>
           <w:rFonts w:ascii="Times New Roman" w:eastAsia="Times New Roman" w:hAnsi="Times New Roman"/>
-          <w:color w:val="222222"/>
           <w:sz w:val="28"/>
           <w:szCs w:val="28"/>
         </w:rPr>
@@ -10344,7 +10454,6 @@
       <w:r>
         <w:rPr>
           <w:rFonts w:ascii="Times New Roman" w:eastAsia="Times New Roman" w:hAnsi="Times New Roman"/>
-          <w:color w:val="222222"/>
           <w:sz w:val="28"/>
           <w:szCs w:val="28"/>
         </w:rPr>
@@ -10370,33 +10479,103 @@
           <w:szCs w:val="28"/>
           <w:shd w:val="clear" w:color="auto" w:fill="FFFFFF"/>
         </w:rPr>
-        <w:t>Большая часть требований – структур</w:t>
-      </w:r>
-      <w:bookmarkStart w:id="5" w:name="_GoBack"/>
-      <w:bookmarkEnd w:id="5"/>
-      <w:r>
-        <w:rPr>
-          <w:rFonts w:ascii="Times New Roman" w:hAnsi="Times New Roman"/>
-          <w:sz w:val="28"/>
-          <w:szCs w:val="28"/>
-          <w:shd w:val="clear" w:color="auto" w:fill="FFFFFF"/>
-        </w:rPr>
-        <w:t>ные. Проверку структурных требований возможно автоматизировать.</w:t>
-      </w:r>
-    </w:p>
-    <w:p>
-      <w:pPr>
+        <w:t>Требования 2, 8, 9, 10 автоматизируемы, так как являются структурными.</w:t>
+      </w:r>
+    </w:p>
+    <w:p>
+      <w:pPr>
+        <w:pStyle w:val="ListParagraph"/>
+        <w:numPr>
+          <w:ilvl w:val="1"/>
+          <w:numId w:val="8"/>
+        </w:numPr>
         <w:spacing w:after="0" w:line="360" w:lineRule="auto"/>
         <w:ind w:right="-1"/>
         <w:jc w:val="both"/>
         <w:rPr>
           <w:rFonts w:ascii="Times New Roman" w:hAnsi="Times New Roman"/>
-          <w:color w:val="FF0000"/>
-          <w:sz w:val="28"/>
-          <w:szCs w:val="28"/>
-          <w:shd w:val="clear" w:color="auto" w:fill="FFFFFF"/>
-        </w:rPr>
-      </w:pPr>
+          <w:sz w:val="28"/>
+          <w:szCs w:val="28"/>
+          <w:shd w:val="clear" w:color="auto" w:fill="FFFFFF"/>
+        </w:rPr>
+      </w:pPr>
+      <w:r>
+        <w:rPr>
+          <w:rFonts w:ascii="Times New Roman" w:hAnsi="Times New Roman"/>
+          <w:sz w:val="28"/>
+          <w:szCs w:val="28"/>
+          <w:shd w:val="clear" w:color="auto" w:fill="FFFFFF"/>
+        </w:rPr>
+        <w:t>Выводы</w:t>
+      </w:r>
+    </w:p>
+    <w:p>
+      <w:pPr>
+        <w:pStyle w:val="ListParagraph"/>
+        <w:spacing w:after="0" w:line="360" w:lineRule="auto"/>
+        <w:ind w:left="0" w:right="-1" w:firstLine="720"/>
+        <w:jc w:val="both"/>
+        <w:rPr>
+          <w:rFonts w:ascii="Times New Roman" w:hAnsi="Times New Roman"/>
+          <w:sz w:val="28"/>
+          <w:szCs w:val="28"/>
+          <w:shd w:val="clear" w:color="auto" w:fill="FFFFFF"/>
+        </w:rPr>
+      </w:pPr>
+      <w:r>
+        <w:rPr>
+          <w:rFonts w:ascii="Times New Roman" w:hAnsi="Times New Roman"/>
+          <w:sz w:val="28"/>
+          <w:szCs w:val="28"/>
+          <w:shd w:val="clear" w:color="auto" w:fill="FFFFFF"/>
+        </w:rPr>
+        <w:t xml:space="preserve">В разделе было дано </w:t>
+      </w:r>
+      <w:r>
+        <w:rPr>
+          <w:rFonts w:ascii="Times New Roman" w:hAnsi="Times New Roman"/>
+          <w:sz w:val="28"/>
+          <w:szCs w:val="28"/>
+          <w:shd w:val="clear" w:color="auto" w:fill="FFFFFF"/>
+        </w:rPr>
+        <w:t>описание</w:t>
+      </w:r>
+      <w:r>
+        <w:rPr>
+          <w:rFonts w:ascii="Times New Roman" w:hAnsi="Times New Roman"/>
+          <w:sz w:val="28"/>
+          <w:szCs w:val="28"/>
+          <w:shd w:val="clear" w:color="auto" w:fill="FFFFFF"/>
+        </w:rPr>
+        <w:t xml:space="preserve"> научно</w:t>
+      </w:r>
+      <w:r>
+        <w:rPr>
+          <w:rFonts w:ascii="Times New Roman" w:hAnsi="Times New Roman"/>
+          <w:sz w:val="28"/>
+          <w:szCs w:val="28"/>
+          <w:shd w:val="clear" w:color="auto" w:fill="FFFFFF"/>
+        </w:rPr>
+        <w:t>го</w:t>
+      </w:r>
+      <w:r>
+        <w:rPr>
+          <w:rFonts w:ascii="Times New Roman" w:hAnsi="Times New Roman"/>
+          <w:sz w:val="28"/>
+          <w:szCs w:val="28"/>
+          <w:shd w:val="clear" w:color="auto" w:fill="FFFFFF"/>
+        </w:rPr>
+        <w:t xml:space="preserve"> стил</w:t>
+      </w:r>
+      <w:r>
+        <w:rPr>
+          <w:rFonts w:ascii="Times New Roman" w:hAnsi="Times New Roman"/>
+          <w:sz w:val="28"/>
+          <w:szCs w:val="28"/>
+          <w:shd w:val="clear" w:color="auto" w:fill="FFFFFF"/>
+        </w:rPr>
+        <w:t>я и описание критериев проверки качества текста. Также был проведен анализ аналогов, проверяющих качества текста.</w:t>
+      </w:r>
     </w:p>
     <w:p>
       <w:pPr>
@@ -10465,7 +10644,24 @@
           <w:sz w:val="28"/>
           <w:szCs w:val="28"/>
         </w:rPr>
-        <w:t>Реализовать решение, позволяющее проверить статью на соответствие научному стилю, в том числе, как давая числовую оценку работе, так и показывая ошибки, допущенные автором.</w:t>
+        <w:t xml:space="preserve">Реализовать автоматизированное решение — информационную систему проверки статей на соответствие научному стилю, в том числе, как </w:t>
+      </w:r>
+      <w:r>
+        <w:rPr>
+          <w:rFonts w:ascii="Times New Roman" w:hAnsi="Times New Roman"/>
+          <w:sz w:val="28"/>
+          <w:szCs w:val="28"/>
+        </w:rPr>
+        <w:lastRenderedPageBreak/>
+        <w:t>давая числовую оценку работе, так и показывая ошибки, допущенные автором. Требования к системе сформулированы на основе обзора предметной области и последующего использования приложения — для проверки работ студентов в рамках курса по написанию научных статей</w:t>
+      </w:r>
+      <w:r>
+        <w:rPr>
+          <w:rFonts w:ascii="Times New Roman" w:hAnsi="Times New Roman"/>
+          <w:sz w:val="28"/>
+          <w:szCs w:val="28"/>
+        </w:rPr>
+        <w:t>.</w:t>
       </w:r>
     </w:p>
     <w:p>
@@ -10567,7 +10763,16 @@
           <w:rFonts w:ascii="Times New Roman" w:hAnsi="Times New Roman"/>
           <w:sz w:val="28"/>
           <w:szCs w:val="28"/>
-          <w:lang w:val="en-US" w:eastAsia="ru-RU"/>
+          <w:lang w:eastAsia="ru-RU"/>
+        </w:rPr>
+        <w:t xml:space="preserve"> – интерактивный, понятный пользовательский интерфейс</w:t>
+      </w:r>
+      <w:r>
+        <w:rPr>
+          <w:rFonts w:ascii="Times New Roman" w:hAnsi="Times New Roman"/>
+          <w:sz w:val="28"/>
+          <w:szCs w:val="28"/>
+          <w:lang w:eastAsia="ru-RU"/>
         </w:rPr>
         <w:t>;</w:t>
       </w:r>
@@ -10594,7 +10799,16 @@
           <w:szCs w:val="28"/>
           <w:lang w:eastAsia="ru-RU"/>
         </w:rPr>
-        <w:t>Возможность давать на вход решению файл;</w:t>
+        <w:t>Наглядное представление результатов</w:t>
+      </w:r>
+      <w:r>
+        <w:rPr>
+          <w:rFonts w:ascii="Times New Roman" w:hAnsi="Times New Roman"/>
+          <w:sz w:val="28"/>
+          <w:szCs w:val="28"/>
+          <w:lang w:val="en-US" w:eastAsia="ru-RU"/>
+        </w:rPr>
+        <w:t>;</w:t>
       </w:r>
     </w:p>
     <w:p>
@@ -10619,8 +10833,28 @@
           <w:szCs w:val="28"/>
           <w:lang w:eastAsia="ru-RU"/>
         </w:rPr>
-        <w:lastRenderedPageBreak/>
-        <w:t>Наглядное представление результатов</w:t>
+        <w:t>Возможность контейнеризации решения для быстрого развертывания в любой среде.</w:t>
+      </w:r>
+    </w:p>
+    <w:p>
+      <w:pPr>
+        <w:spacing w:line="360" w:lineRule="auto"/>
+        <w:ind w:firstLine="709"/>
+        <w:rPr>
+          <w:rFonts w:ascii="Times New Roman" w:hAnsi="Times New Roman"/>
+          <w:sz w:val="28"/>
+          <w:szCs w:val="28"/>
+          <w:lang w:eastAsia="ru-RU"/>
+        </w:rPr>
+      </w:pPr>
+      <w:r>
+        <w:rPr>
+          <w:rFonts w:ascii="Times New Roman" w:hAnsi="Times New Roman"/>
+          <w:sz w:val="28"/>
+          <w:szCs w:val="28"/>
+          <w:lang w:eastAsia="ru-RU"/>
+        </w:rPr>
+        <w:t xml:space="preserve">Также необходимо реализовать возможность получать текст статьи из файла, так как это удобно пользователю. Принято решение реализовать получение текста из файлов формата </w:t>
       </w:r>
       <w:r>
         <w:rPr>
@@ -10629,24 +10863,17 @@
           <w:szCs w:val="28"/>
           <w:lang w:val="en-US" w:eastAsia="ru-RU"/>
         </w:rPr>
-        <w:t>;</w:t>
-      </w:r>
-    </w:p>
-    <w:p>
-      <w:pPr>
-        <w:pStyle w:val="ListParagraph"/>
-        <w:numPr>
-          <w:ilvl w:val="0"/>
-          <w:numId w:val="36"/>
-        </w:numPr>
-        <w:spacing w:line="360" w:lineRule="auto"/>
+        <w:t>PDF</w:t>
+      </w:r>
+      <w:r>
         <w:rPr>
           <w:rFonts w:ascii="Times New Roman" w:hAnsi="Times New Roman"/>
           <w:sz w:val="28"/>
           <w:szCs w:val="28"/>
           <w:lang w:eastAsia="ru-RU"/>
         </w:rPr>
-      </w:pPr>
+        <w:t>, в связи с тем, что любой другой формат легко форматируется в него</w:t>
+      </w:r>
       <w:r>
         <w:rPr>
           <w:rFonts w:ascii="Times New Roman" w:hAnsi="Times New Roman"/>
@@ -10654,7 +10881,7 @@
           <w:szCs w:val="28"/>
           <w:lang w:eastAsia="ru-RU"/>
         </w:rPr>
-        <w:t>Возможность контейнеризации решения для быстрого развертывания в любой среде.</w:t>
+        <w:t>.</w:t>
       </w:r>
     </w:p>
     <w:p>
@@ -10710,7 +10937,16 @@
           <w:szCs w:val="28"/>
           <w:lang w:eastAsia="ru-RU"/>
         </w:rPr>
-        <w:t>ринято решение реализовать веб-сервис, так как такой вид решения позволяет создать простой пользовательский интерфейс и наглядно предоставлять результаты.</w:t>
+        <w:t>ринято решение реализовать веб-сервис, так как такой вид решения позволяет создать простой пользовательский интерфейс и наглядно предоставлять результаты</w:t>
+      </w:r>
+      <w:r>
+        <w:rPr>
+          <w:rFonts w:ascii="Times New Roman" w:hAnsi="Times New Roman"/>
+          <w:sz w:val="28"/>
+          <w:szCs w:val="28"/>
+          <w:lang w:eastAsia="ru-RU"/>
+        </w:rPr>
+        <w:t xml:space="preserve"> проверки.</w:t>
       </w:r>
     </w:p>
     <w:p>
@@ -10736,7 +10972,16 @@
           <w:szCs w:val="28"/>
           <w:shd w:val="clear" w:color="auto" w:fill="FFFFFF"/>
         </w:rPr>
-        <w:t>ОПИСАНИЕ МОДЕЛИ «ПРАВИЛЬНОЙ» СТАТЬИ</w:t>
+        <w:t xml:space="preserve">ОПИСАНИЕ МОДЕЛИ </w:t>
+      </w:r>
+      <w:r>
+        <w:rPr>
+          <w:rFonts w:ascii="Times New Roman" w:hAnsi="Times New Roman"/>
+          <w:sz w:val="28"/>
+          <w:szCs w:val="28"/>
+          <w:shd w:val="clear" w:color="auto" w:fill="FFFFFF"/>
+        </w:rPr>
+        <w:t>ПРОВЕРКИ СТАТЬИ</w:t>
       </w:r>
     </w:p>
     <w:p>
@@ -10847,6 +11092,7 @@
           <w:sz w:val="28"/>
           <w:szCs w:val="28"/>
         </w:rPr>
+        <w:lastRenderedPageBreak/>
         <w:t xml:space="preserve">• Уровень воды в тексте или процентное соотношение стоп-слов и общего количества слов в тексте – </w:t>
       </w:r>
       <w:r>
@@ -10973,16 +11219,7 @@
           <w:sz w:val="28"/>
           <w:szCs w:val="28"/>
         </w:rPr>
-        <w:t xml:space="preserve">Поскольку требования научного стиля плохо формализуемы, то будем рассматривать экспериментальные свидетельства качества научных текстов — факты публикации определенных текстов в научных изданиях, индексируемых в ВАК [8] и РИНЦ [9]. Для простоты анализа установили, что качество научной статьи можно выразить булевой переменной (1 - текст </w:t>
-      </w:r>
-      <w:r>
-        <w:rPr>
-          <w:rFonts w:ascii="Times New Roman" w:hAnsi="Times New Roman"/>
-          <w:sz w:val="28"/>
-          <w:szCs w:val="28"/>
-        </w:rPr>
-        <w:lastRenderedPageBreak/>
-        <w:t xml:space="preserve">соответствует нормам научного стиля, 0 - текст не соответствует нормам научного стиля). Рассмотрим, статистические свойства распределений значений критериев </w:t>
+        <w:t xml:space="preserve">Поскольку требования научного стиля плохо формализуемы, то будем рассматривать экспериментальные свидетельства качества научных текстов — факты публикации определенных текстов в научных изданиях, индексируемых в ВАК [8] и РИНЦ [9]. Для простоты анализа установили, что качество научной статьи можно выразить булевой переменной (1 - текст соответствует нормам научного стиля, 0 - текст не соответствует нормам научного стиля). Рассмотрим, статистические свойства распределений значений критериев </w:t>
       </w:r>
       <w:r>
         <w:rPr>
@@ -11191,6 +11428,7 @@
           <w:sz w:val="28"/>
           <w:szCs w:val="28"/>
         </w:rPr>
+        <w:lastRenderedPageBreak/>
         <w:t xml:space="preserve">Был реализован исполняемый сценарий [ссылка] на языке </w:t>
       </w:r>
       <w:r>
@@ -11359,7 +11597,6 @@
           <w:sz w:val="28"/>
           <w:szCs w:val="28"/>
         </w:rPr>
-        <w:lastRenderedPageBreak/>
         <w:drawing>
           <wp:inline distT="0" distB="0" distL="0" distR="0" wp14:anchorId="6092CE5C" wp14:editId="00515552">
             <wp:extent cx="5162550" cy="2162175"/>
@@ -11450,6 +11687,7 @@
           <w:sz w:val="28"/>
           <w:szCs w:val="28"/>
         </w:rPr>
+        <w:lastRenderedPageBreak/>
         <w:drawing>
           <wp:inline distT="0" distB="0" distL="0" distR="0" wp14:anchorId="7B037FA0" wp14:editId="37CE75A4">
             <wp:extent cx="5153025" cy="2019300"/>
@@ -11631,7 +11869,6 @@
           <w:sz w:val="28"/>
           <w:szCs w:val="28"/>
         </w:rPr>
-        <w:lastRenderedPageBreak/>
         <w:t>Из рис. 1-3 видно, что у каждого из распределений наблюдается четкий пик и большинство значений сконцентрированы вокруг него симметрично, в связи с чем можно предположить, что распределения нормальные. Для доказательства воспользуемся тремя тестами нормальности: критерий Шапиро-</w:t>
       </w:r>
       <w:proofErr w:type="spellStart"/>
@@ -11698,7 +11935,15 @@
           <w:sz w:val="28"/>
           <w:szCs w:val="28"/>
         </w:rPr>
-        <w:t> [17] — величина, используемая при тестировании статистических гипотез. Фактически это вероятность ошибки при отклонении </w:t>
+        <w:t xml:space="preserve"> [17] — величина, используемая при тестировании статистических </w:t>
+      </w:r>
+      <w:r>
+        <w:rPr>
+          <w:sz w:val="28"/>
+          <w:szCs w:val="28"/>
+        </w:rPr>
+        <w:lastRenderedPageBreak/>
+        <w:t>гипотез. Фактически это вероятность ошибки при отклонении </w:t>
       </w:r>
       <w:hyperlink r:id="rId12">
         <w:r>
@@ -12637,7 +12882,6 @@
                 <w:sz w:val="28"/>
                 <w:szCs w:val="28"/>
               </w:rPr>
-              <w:lastRenderedPageBreak/>
               <w:t>Андерсон-Дарлинг</w:t>
             </w:r>
           </w:p>
@@ -13187,6 +13431,7 @@
           <w:sz w:val="28"/>
           <w:szCs w:val="28"/>
         </w:rPr>
+        <w:lastRenderedPageBreak/>
         <w:t>Как видно из результатов тестов – нет поводов отклонить нулевую гипотезу для каждой выборки, то есть можно считать, что каждый числовой критерий подчиняется нормальному закону распределения.</w:t>
       </w:r>
     </w:p>
@@ -13387,7 +13632,7 @@
                 <v:shape id="_x0000_i1025" type="#_x0000_t75" style="width:12pt;height:11.25pt" o:ole="">
                   <v:imagedata r:id="rId13" o:title=""/>
                 </v:shape>
-                <o:OLEObject Type="Embed" ProgID="Equation.DSMT4" ShapeID="_x0000_i1025" DrawAspect="Content" ObjectID="_1618698438" r:id="rId14"/>
+                <o:OLEObject Type="Embed" ProgID="Equation.DSMT4" ShapeID="_x0000_i1025" DrawAspect="Content" ObjectID="_1618828077" r:id="rId14"/>
               </w:object>
             </w:r>
           </w:p>
@@ -13482,7 +13727,7 @@
                 <v:shape id="_x0000_i1026" type="#_x0000_t75" style="width:12pt;height:15.75pt" o:ole="">
                   <v:imagedata r:id="rId15" o:title=""/>
                 </v:shape>
-                <o:OLEObject Type="Embed" ProgID="Equation.DSMT4" ShapeID="_x0000_i1026" DrawAspect="Content" ObjectID="_1618698439" r:id="rId16"/>
+                <o:OLEObject Type="Embed" ProgID="Equation.DSMT4" ShapeID="_x0000_i1026" DrawAspect="Content" ObjectID="_1618828078" r:id="rId16"/>
               </w:object>
             </w:r>
           </w:p>
@@ -13576,7 +13821,7 @@
                 <v:shape id="_x0000_i1027" type="#_x0000_t75" style="width:11.25pt;height:14.25pt" o:ole="">
                   <v:imagedata r:id="rId17" o:title=""/>
                 </v:shape>
-                <o:OLEObject Type="Embed" ProgID="Equation.DSMT4" ShapeID="_x0000_i1027" DrawAspect="Content" ObjectID="_1618698440" r:id="rId18"/>
+                <o:OLEObject Type="Embed" ProgID="Equation.DSMT4" ShapeID="_x0000_i1027" DrawAspect="Content" ObjectID="_1618828079" r:id="rId18"/>
               </w:object>
             </w:r>
           </w:p>
@@ -13685,7 +13930,7 @@
           <v:shape id="_x0000_i1028" type="#_x0000_t75" style="width:69pt;height:15.75pt" o:ole="">
             <v:imagedata r:id="rId19" o:title=""/>
           </v:shape>
-          <o:OLEObject Type="Embed" ProgID="Equation.DSMT4" ShapeID="_x0000_i1028" DrawAspect="Content" ObjectID="_1618698441" r:id="rId20"/>
+          <o:OLEObject Type="Embed" ProgID="Equation.DSMT4" ShapeID="_x0000_i1028" DrawAspect="Content" ObjectID="_1618828080" r:id="rId20"/>
         </w:object>
       </w:r>
       <w:r>
@@ -13914,7 +14159,7 @@
                 <v:shape id="_x0000_i1029" type="#_x0000_t75" style="width:12pt;height:11.25pt" o:ole="">
                   <v:imagedata r:id="rId13" o:title=""/>
                 </v:shape>
-                <o:OLEObject Type="Embed" ProgID="Equation.DSMT4" ShapeID="_x0000_i1029" DrawAspect="Content" ObjectID="_1618698442" r:id="rId21"/>
+                <o:OLEObject Type="Embed" ProgID="Equation.DSMT4" ShapeID="_x0000_i1029" DrawAspect="Content" ObjectID="_1618828081" r:id="rId21"/>
               </w:object>
             </w:r>
           </w:p>
@@ -14017,7 +14262,7 @@
                 <v:shape id="_x0000_i1030" type="#_x0000_t75" style="width:12pt;height:15.75pt" o:ole="">
                   <v:imagedata r:id="rId15" o:title=""/>
                 </v:shape>
-                <o:OLEObject Type="Embed" ProgID="Equation.DSMT4" ShapeID="_x0000_i1030" DrawAspect="Content" ObjectID="_1618698443" r:id="rId22"/>
+                <o:OLEObject Type="Embed" ProgID="Equation.DSMT4" ShapeID="_x0000_i1030" DrawAspect="Content" ObjectID="_1618828082" r:id="rId22"/>
               </w:object>
             </w:r>
           </w:p>
@@ -14082,7 +14327,7 @@
                 <v:shape id="_x0000_i1031" type="#_x0000_t75" style="width:11.25pt;height:14.25pt" o:ole="">
                   <v:imagedata r:id="rId17" o:title=""/>
                 </v:shape>
-                <o:OLEObject Type="Embed" ProgID="Equation.DSMT4" ShapeID="_x0000_i1031" DrawAspect="Content" ObjectID="_1618698444" r:id="rId23"/>
+                <o:OLEObject Type="Embed" ProgID="Equation.DSMT4" ShapeID="_x0000_i1031" DrawAspect="Content" ObjectID="_1618828083" r:id="rId23"/>
               </w:object>
             </w:r>
           </w:p>
@@ -14205,7 +14450,18 @@
           <w:szCs w:val="28"/>
           <w:shd w:val="clear" w:color="auto" w:fill="FFFFFF"/>
         </w:rPr>
-        <w:t>линейный коэффициент корреляции</w:t>
+        <w:t xml:space="preserve">линейный коэффициент </w:t>
+      </w:r>
+      <w:r>
+        <w:rPr>
+          <w:rFonts w:ascii="Times New Roman" w:hAnsi="Times New Roman"/>
+          <w:bCs/>
+          <w:sz w:val="28"/>
+          <w:szCs w:val="28"/>
+          <w:shd w:val="clear" w:color="auto" w:fill="FFFFFF"/>
+        </w:rPr>
+        <w:lastRenderedPageBreak/>
+        <w:t>корреляции</w:t>
       </w:r>
       <w:r>
         <w:rPr>
@@ -14248,7 +14504,7 @@
         </w:rPr>
       </w:pPr>
     </w:p>
-    <w:bookmarkStart w:id="6" w:name="MTBlankEqn"/>
+    <w:bookmarkStart w:id="5" w:name="MTBlankEqn"/>
     <w:p>
       <w:pPr>
         <w:keepNext/>
@@ -14272,7 +14528,7 @@
           <v:shape id="_x0000_i1032" type="#_x0000_t75" style="width:199.5pt;height:45.75pt" o:ole="">
             <v:imagedata r:id="rId24" o:title=""/>
           </v:shape>
-          <o:OLEObject Type="Embed" ProgID="Equation.DSMT4" ShapeID="_x0000_i1032" DrawAspect="Content" ObjectID="_1618698445" r:id="rId25"/>
+          <o:OLEObject Type="Embed" ProgID="Equation.DSMT4" ShapeID="_x0000_i1032" DrawAspect="Content" ObjectID="_1618828084" r:id="rId25"/>
         </w:object>
       </w:r>
       <w:r>
@@ -14397,7 +14653,7 @@
           <v:shape id="_x0000_i1033" type="#_x0000_t75" style="width:30.75pt;height:18pt" o:ole="">
             <v:imagedata r:id="rId26" o:title=""/>
           </v:shape>
-          <o:OLEObject Type="Embed" ProgID="Equation.DSMT4" ShapeID="_x0000_i1033" DrawAspect="Content" ObjectID="_1618698446" r:id="rId27"/>
+          <o:OLEObject Type="Embed" ProgID="Equation.DSMT4" ShapeID="_x0000_i1033" DrawAspect="Content" ObjectID="_1618828085" r:id="rId27"/>
         </w:object>
       </w:r>
       <w:r>
@@ -14464,7 +14720,7 @@
           <v:shape id="_x0000_i1034" type="#_x0000_t75" style="width:14.25pt;height:15pt" o:ole="">
             <v:imagedata r:id="rId28" o:title=""/>
           </v:shape>
-          <o:OLEObject Type="Embed" ProgID="Equation.DSMT4" ShapeID="_x0000_i1034" DrawAspect="Content" ObjectID="_1618698447" r:id="rId29"/>
+          <o:OLEObject Type="Embed" ProgID="Equation.DSMT4" ShapeID="_x0000_i1034" DrawAspect="Content" ObjectID="_1618828086" r:id="rId29"/>
         </w:object>
       </w:r>
       <w:r>
@@ -14488,7 +14744,7 @@
           <v:shape id="_x0000_i1035" type="#_x0000_t75" style="width:11.25pt;height:15.75pt" o:ole="">
             <v:imagedata r:id="rId30" o:title=""/>
           </v:shape>
-          <o:OLEObject Type="Embed" ProgID="Equation.DSMT4" ShapeID="_x0000_i1035" DrawAspect="Content" ObjectID="_1618698448" r:id="rId31"/>
+          <o:OLEObject Type="Embed" ProgID="Equation.DSMT4" ShapeID="_x0000_i1035" DrawAspect="Content" ObjectID="_1618828087" r:id="rId31"/>
         </w:object>
       </w:r>
       <w:r>
@@ -14545,7 +14801,7 @@
           <v:shape id="_x0000_i1036" type="#_x0000_t75" style="width:120.75pt;height:60pt" o:ole="">
             <v:imagedata r:id="rId32" o:title=""/>
           </v:shape>
-          <o:OLEObject Type="Embed" ProgID="Equation.DSMT4" ShapeID="_x0000_i1036" DrawAspect="Content" ObjectID="_1618698449" r:id="rId33"/>
+          <o:OLEObject Type="Embed" ProgID="Equation.DSMT4" ShapeID="_x0000_i1036" DrawAspect="Content" ObjectID="_1618828088" r:id="rId33"/>
         </w:object>
       </w:r>
       <w:r>
@@ -14557,7 +14813,7 @@
         <w:t xml:space="preserve">                                                          (2)</w:t>
       </w:r>
     </w:p>
-    <w:bookmarkEnd w:id="6"/>
+    <w:bookmarkEnd w:id="5"/>
     <w:p>
       <w:pPr>
         <w:shd w:val="clear" w:color="auto" w:fill="FFFFFF"/>
@@ -14589,7 +14845,7 @@
           <v:shape id="_x0000_i1037" type="#_x0000_t75" style="width:12pt;height:11.25pt" o:ole="">
             <v:imagedata r:id="rId13" o:title=""/>
           </v:shape>
-          <o:OLEObject Type="Embed" ProgID="Equation.DSMT4" ShapeID="_x0000_i1037" DrawAspect="Content" ObjectID="_1618698450" r:id="rId34"/>
+          <o:OLEObject Type="Embed" ProgID="Equation.DSMT4" ShapeID="_x0000_i1037" DrawAspect="Content" ObjectID="_1618828089" r:id="rId34"/>
         </w:object>
       </w:r>
       <w:r>
@@ -14611,7 +14867,7 @@
           <v:shape id="_x0000_i1038" type="#_x0000_t75" style="width:12pt;height:15.75pt" o:ole="">
             <v:imagedata r:id="rId15" o:title=""/>
           </v:shape>
-          <o:OLEObject Type="Embed" ProgID="Equation.DSMT4" ShapeID="_x0000_i1038" DrawAspect="Content" ObjectID="_1618698451" r:id="rId35"/>
+          <o:OLEObject Type="Embed" ProgID="Equation.DSMT4" ShapeID="_x0000_i1038" DrawAspect="Content" ObjectID="_1618828090" r:id="rId35"/>
         </w:object>
       </w:r>
       <w:r>
@@ -14633,7 +14889,7 @@
           <v:shape id="_x0000_i1039" type="#_x0000_t75" style="width:12pt;height:15.75pt" o:ole="">
             <v:imagedata r:id="rId15" o:title=""/>
           </v:shape>
-          <o:OLEObject Type="Embed" ProgID="Equation.DSMT4" ShapeID="_x0000_i1039" DrawAspect="Content" ObjectID="_1618698452" r:id="rId36"/>
+          <o:OLEObject Type="Embed" ProgID="Equation.DSMT4" ShapeID="_x0000_i1039" DrawAspect="Content" ObjectID="_1618828091" r:id="rId36"/>
         </w:object>
       </w:r>
       <w:r>
@@ -14655,7 +14911,7 @@
           <v:shape id="_x0000_i1040" type="#_x0000_t75" style="width:11.25pt;height:14.25pt" o:ole="">
             <v:imagedata r:id="rId17" o:title=""/>
           </v:shape>
-          <o:OLEObject Type="Embed" ProgID="Equation.DSMT4" ShapeID="_x0000_i1040" DrawAspect="Content" ObjectID="_1618698453" r:id="rId37"/>
+          <o:OLEObject Type="Embed" ProgID="Equation.DSMT4" ShapeID="_x0000_i1040" DrawAspect="Content" ObjectID="_1618828092" r:id="rId37"/>
         </w:object>
       </w:r>
       <w:r>
@@ -14677,7 +14933,7 @@
           <v:shape id="_x0000_i1041" type="#_x0000_t75" style="width:12pt;height:11.25pt" o:ole="">
             <v:imagedata r:id="rId13" o:title=""/>
           </v:shape>
-          <o:OLEObject Type="Embed" ProgID="Equation.DSMT4" ShapeID="_x0000_i1041" DrawAspect="Content" ObjectID="_1618698454" r:id="rId38"/>
+          <o:OLEObject Type="Embed" ProgID="Equation.DSMT4" ShapeID="_x0000_i1041" DrawAspect="Content" ObjectID="_1618828093" r:id="rId38"/>
         </w:object>
       </w:r>
       <w:r>
@@ -14699,7 +14955,7 @@
           <v:shape id="_x0000_i1042" type="#_x0000_t75" style="width:11.25pt;height:14.25pt" o:ole="">
             <v:imagedata r:id="rId17" o:title=""/>
           </v:shape>
-          <o:OLEObject Type="Embed" ProgID="Equation.DSMT4" ShapeID="_x0000_i1042" DrawAspect="Content" ObjectID="_1618698455" r:id="rId39"/>
+          <o:OLEObject Type="Embed" ProgID="Equation.DSMT4" ShapeID="_x0000_i1042" DrawAspect="Content" ObjectID="_1618828094" r:id="rId39"/>
         </w:object>
       </w:r>
       <w:r>
@@ -14768,16 +15024,7 @@
           <w:sz w:val="28"/>
           <w:szCs w:val="28"/>
         </w:rPr>
-        <w:t xml:space="preserve">Для проверки адекватности полученных интервалов и формулировки критерия принятия решения о соответствии научному стилю, было проведено </w:t>
-      </w:r>
-      <w:r>
-        <w:rPr>
-          <w:rFonts w:ascii="Times New Roman" w:eastAsia="Times New Roman" w:hAnsi="Times New Roman"/>
-          <w:sz w:val="28"/>
-          <w:szCs w:val="28"/>
-        </w:rPr>
-        <w:lastRenderedPageBreak/>
-        <w:t xml:space="preserve">оценивание 80 дипломных бакалаврских работ студентов </w:t>
+        <w:t xml:space="preserve">Для проверки адекватности полученных интервалов и формулировки критерия принятия решения о соответствии научному стилю, было проведено оценивание 80 дипломных бакалаврских работ студентов </w:t>
       </w:r>
       <w:proofErr w:type="spellStart"/>
       <w:r>
@@ -14838,6 +15085,7 @@
           <w:sz w:val="28"/>
           <w:szCs w:val="28"/>
         </w:rPr>
+        <w:lastRenderedPageBreak/>
         <w:t xml:space="preserve">Таблица </w:t>
       </w:r>
       <w:r>
@@ -14995,7 +15243,7 @@
                 <v:shape id="_x0000_i1043" type="#_x0000_t75" style="width:48pt;height:20.25pt" o:ole="">
                   <v:imagedata r:id="rId40" o:title=""/>
                 </v:shape>
-                <o:OLEObject Type="Embed" ProgID="Equation.DSMT4" ShapeID="_x0000_i1043" DrawAspect="Content" ObjectID="_1618698456" r:id="rId41"/>
+                <o:OLEObject Type="Embed" ProgID="Equation.DSMT4" ShapeID="_x0000_i1043" DrawAspect="Content" ObjectID="_1618828095" r:id="rId41"/>
               </w:object>
             </w:r>
             <w:r>
@@ -15069,7 +15317,7 @@
                 <v:shape id="_x0000_i1044" type="#_x0000_t75" style="width:47.25pt;height:20.25pt" o:ole="">
                   <v:imagedata r:id="rId42" o:title=""/>
                 </v:shape>
-                <o:OLEObject Type="Embed" ProgID="Equation.DSMT4" ShapeID="_x0000_i1044" DrawAspect="Content" ObjectID="_1618698457" r:id="rId43"/>
+                <o:OLEObject Type="Embed" ProgID="Equation.DSMT4" ShapeID="_x0000_i1044" DrawAspect="Content" ObjectID="_1618828096" r:id="rId43"/>
               </w:object>
             </w:r>
           </w:p>
@@ -15134,7 +15382,7 @@
                 <v:shape id="_x0000_i1045" type="#_x0000_t75" style="width:47.25pt;height:20.25pt" o:ole="">
                   <v:imagedata r:id="rId44" o:title=""/>
                 </v:shape>
-                <o:OLEObject Type="Embed" ProgID="Equation.DSMT4" ShapeID="_x0000_i1045" DrawAspect="Content" ObjectID="_1618698458" r:id="rId45"/>
+                <o:OLEObject Type="Embed" ProgID="Equation.DSMT4" ShapeID="_x0000_i1045" DrawAspect="Content" ObjectID="_1618828097" r:id="rId45"/>
               </w:object>
             </w:r>
           </w:p>
@@ -15185,7 +15433,7 @@
           <v:shape id="_x0000_i1046" type="#_x0000_t75" style="width:221.25pt;height:24pt" o:ole="">
             <v:imagedata r:id="rId46" o:title=""/>
           </v:shape>
-          <o:OLEObject Type="Embed" ProgID="Equation.DSMT4" ShapeID="_x0000_i1046" DrawAspect="Content" ObjectID="_1618698459" r:id="rId47"/>
+          <o:OLEObject Type="Embed" ProgID="Equation.DSMT4" ShapeID="_x0000_i1046" DrawAspect="Content" ObjectID="_1618828098" r:id="rId47"/>
         </w:object>
       </w:r>
       <w:r>
@@ -15350,16 +15598,7 @@
           <w:sz w:val="28"/>
           <w:szCs w:val="28"/>
         </w:rPr>
-        <w:t xml:space="preserve"> [28]: «Моё разочарование в софте» [24], «Наши с вами персональные данные ничего не стоят» [25], </w:t>
-      </w:r>
-      <w:r>
-        <w:rPr>
-          <w:rFonts w:ascii="Times New Roman" w:eastAsia="Times New Roman" w:hAnsi="Times New Roman"/>
-          <w:sz w:val="28"/>
-          <w:szCs w:val="28"/>
-        </w:rPr>
-        <w:lastRenderedPageBreak/>
-        <w:t xml:space="preserve">«Рассказ о том, как я ворую номера кредиток и пароли у посетителей ваших сайтов» [26], «Трехмерный движок на формулах </w:t>
+        <w:t xml:space="preserve"> [28]: «Моё разочарование в софте» [24], «Наши с вами персональные данные ничего не стоят» [25], «Рассказ о том, как я ворую номера кредиток и пароли у посетителей ваших сайтов» [26], «Трехмерный движок на формулах </w:t>
       </w:r>
       <w:proofErr w:type="spellStart"/>
       <w:r>
@@ -15539,6 +15778,7 @@
           <w:sz w:val="28"/>
           <w:szCs w:val="28"/>
         </w:rPr>
+        <w:lastRenderedPageBreak/>
         <w:t>Таблица 7 – Результаты оценки текстов</w:t>
       </w:r>
     </w:p>
@@ -15623,7 +15863,7 @@
                 <v:shape id="_x0000_i1047" type="#_x0000_t75" style="width:12pt;height:11.25pt" o:ole="">
                   <v:imagedata r:id="rId13" o:title=""/>
                 </v:shape>
-                <o:OLEObject Type="Embed" ProgID="Equation.DSMT4" ShapeID="_x0000_i1047" DrawAspect="Content" ObjectID="_1618698460" r:id="rId48"/>
+                <o:OLEObject Type="Embed" ProgID="Equation.DSMT4" ShapeID="_x0000_i1047" DrawAspect="Content" ObjectID="_1618828099" r:id="rId48"/>
               </w:object>
             </w:r>
           </w:p>
@@ -15659,7 +15899,7 @@
                 <v:shape id="_x0000_i1048" type="#_x0000_t75" style="width:51.75pt;height:20.25pt" o:ole="">
                   <v:imagedata r:id="rId49" o:title=""/>
                 </v:shape>
-                <o:OLEObject Type="Embed" ProgID="Equation.DSMT4" ShapeID="_x0000_i1048" DrawAspect="Content" ObjectID="_1618698461" r:id="rId50"/>
+                <o:OLEObject Type="Embed" ProgID="Equation.DSMT4" ShapeID="_x0000_i1048" DrawAspect="Content" ObjectID="_1618828100" r:id="rId50"/>
               </w:object>
             </w:r>
           </w:p>
@@ -15693,7 +15933,7 @@
                 <v:shape id="_x0000_i1049" type="#_x0000_t75" style="width:12pt;height:15.75pt" o:ole="">
                   <v:imagedata r:id="rId15" o:title=""/>
                 </v:shape>
-                <o:OLEObject Type="Embed" ProgID="Equation.DSMT4" ShapeID="_x0000_i1049" DrawAspect="Content" ObjectID="_1618698462" r:id="rId51"/>
+                <o:OLEObject Type="Embed" ProgID="Equation.DSMT4" ShapeID="_x0000_i1049" DrawAspect="Content" ObjectID="_1618828101" r:id="rId51"/>
               </w:object>
             </w:r>
           </w:p>
@@ -15727,7 +15967,7 @@
                 <v:shape id="_x0000_i1050" type="#_x0000_t75" style="width:57.75pt;height:19.5pt" o:ole="">
                   <v:imagedata r:id="rId52" o:title=""/>
                 </v:shape>
-                <o:OLEObject Type="Embed" ProgID="Equation.DSMT4" ShapeID="_x0000_i1050" DrawAspect="Content" ObjectID="_1618698463" r:id="rId53"/>
+                <o:OLEObject Type="Embed" ProgID="Equation.DSMT4" ShapeID="_x0000_i1050" DrawAspect="Content" ObjectID="_1618828102" r:id="rId53"/>
               </w:object>
             </w:r>
           </w:p>
@@ -15761,7 +16001,7 @@
                 <v:shape id="_x0000_i1051" type="#_x0000_t75" style="width:11.25pt;height:14.25pt" o:ole="">
                   <v:imagedata r:id="rId17" o:title=""/>
                 </v:shape>
-                <o:OLEObject Type="Embed" ProgID="Equation.DSMT4" ShapeID="_x0000_i1051" DrawAspect="Content" ObjectID="_1618698464" r:id="rId54"/>
+                <o:OLEObject Type="Embed" ProgID="Equation.DSMT4" ShapeID="_x0000_i1051" DrawAspect="Content" ObjectID="_1618828103" r:id="rId54"/>
               </w:object>
             </w:r>
           </w:p>
@@ -15795,7 +16035,7 @@
                 <v:shape id="_x0000_i1052" type="#_x0000_t75" style="width:68.25pt;height:20.25pt" o:ole="">
                   <v:imagedata r:id="rId55" o:title=""/>
                 </v:shape>
-                <o:OLEObject Type="Embed" ProgID="Equation.DSMT4" ShapeID="_x0000_i1052" DrawAspect="Content" ObjectID="_1618698465" r:id="rId56"/>
+                <o:OLEObject Type="Embed" ProgID="Equation.DSMT4" ShapeID="_x0000_i1052" DrawAspect="Content" ObjectID="_1618828104" r:id="rId56"/>
               </w:object>
             </w:r>
           </w:p>
@@ -16636,16 +16876,7 @@
                 <w:sz w:val="28"/>
                 <w:szCs w:val="28"/>
               </w:rPr>
-              <w:t xml:space="preserve">Интернет-статья «Трехмерный </w:t>
-            </w:r>
-            <w:r>
-              <w:rPr>
-                <w:rFonts w:ascii="Times New Roman" w:eastAsia="Times New Roman" w:hAnsi="Times New Roman"/>
-                <w:sz w:val="28"/>
-                <w:szCs w:val="28"/>
-              </w:rPr>
-              <w:lastRenderedPageBreak/>
-              <w:t xml:space="preserve">движок на формулах </w:t>
+              <w:t xml:space="preserve">Интернет-статья «Трехмерный движок на формулах </w:t>
             </w:r>
             <w:proofErr w:type="spellStart"/>
             <w:r>
@@ -16693,7 +16924,6 @@
                 <w:szCs w:val="28"/>
                 <w:shd w:val="clear" w:color="auto" w:fill="FFFFFF"/>
               </w:rPr>
-              <w:lastRenderedPageBreak/>
               <w:t>11.61</w:t>
             </w:r>
           </w:p>
@@ -17273,6 +17503,7 @@
                 <w:sz w:val="28"/>
                 <w:szCs w:val="28"/>
               </w:rPr>
+              <w:lastRenderedPageBreak/>
               <w:t>«Мёртвые души» Николая Гоголя</w:t>
             </w:r>
           </w:p>
@@ -17705,7 +17936,7 @@
           <v:shape id="_x0000_i1053" type="#_x0000_t75" style="width:12pt;height:15.75pt" o:ole="">
             <v:imagedata r:id="rId15" o:title=""/>
           </v:shape>
-          <o:OLEObject Type="Embed" ProgID="Equation.DSMT4" ShapeID="_x0000_i1053" DrawAspect="Content" ObjectID="_1618698466" r:id="rId57"/>
+          <o:OLEObject Type="Embed" ProgID="Equation.DSMT4" ShapeID="_x0000_i1053" DrawAspect="Content" ObjectID="_1618828105" r:id="rId57"/>
         </w:object>
       </w:r>
       <w:r>
@@ -17762,8 +17993,82 @@
           <w:sz w:val="28"/>
           <w:szCs w:val="28"/>
         </w:rPr>
-        <w:t>Ошибки несоответствия текста научному стилю можно классифицировать:</w:t>
-      </w:r>
+        <w:t>На основе обзор</w:t>
+      </w:r>
+      <w:r>
+        <w:rPr>
+          <w:rFonts w:ascii="Times New Roman" w:hAnsi="Times New Roman"/>
+          <w:sz w:val="28"/>
+          <w:szCs w:val="28"/>
+        </w:rPr>
+        <w:t>а</w:t>
+      </w:r>
+      <w:r>
+        <w:rPr>
+          <w:rFonts w:ascii="Times New Roman" w:hAnsi="Times New Roman"/>
+          <w:sz w:val="28"/>
+          <w:szCs w:val="28"/>
+        </w:rPr>
+        <w:t xml:space="preserve"> предметной области были выделены </w:t>
+      </w:r>
+      <w:r>
+        <w:rPr>
+          <w:rFonts w:ascii="Times New Roman" w:hAnsi="Times New Roman"/>
+          <w:sz w:val="28"/>
+          <w:szCs w:val="28"/>
+        </w:rPr>
+        <w:t>о</w:t>
+      </w:r>
+      <w:r>
+        <w:rPr>
+          <w:rFonts w:ascii="Times New Roman" w:hAnsi="Times New Roman"/>
+          <w:sz w:val="28"/>
+          <w:szCs w:val="28"/>
+        </w:rPr>
+        <w:t>шибки</w:t>
+      </w:r>
+      <w:r>
+        <w:rPr>
+          <w:rFonts w:ascii="Times New Roman" w:hAnsi="Times New Roman"/>
+          <w:sz w:val="28"/>
+          <w:szCs w:val="28"/>
+        </w:rPr>
+        <w:t xml:space="preserve"> с</w:t>
+      </w:r>
+      <w:r>
+        <w:rPr>
+          <w:rFonts w:ascii="Times New Roman" w:hAnsi="Times New Roman"/>
+          <w:sz w:val="28"/>
+          <w:szCs w:val="28"/>
+        </w:rPr>
+        <w:t>оответствия текста научному стилю</w:t>
+      </w:r>
+      <w:r>
+        <w:rPr>
+          <w:rFonts w:ascii="Times New Roman" w:hAnsi="Times New Roman"/>
+          <w:sz w:val="28"/>
+          <w:szCs w:val="28"/>
+        </w:rPr>
+        <w:t xml:space="preserve"> для реализации</w:t>
+      </w:r>
+      <w:r>
+        <w:rPr>
+          <w:rFonts w:ascii="Times New Roman" w:hAnsi="Times New Roman"/>
+          <w:sz w:val="28"/>
+          <w:szCs w:val="28"/>
+        </w:rPr>
+        <w:t>, которые</w:t>
+      </w:r>
+      <w:r>
+        <w:rPr>
+          <w:rFonts w:ascii="Times New Roman" w:hAnsi="Times New Roman"/>
+          <w:sz w:val="28"/>
+          <w:szCs w:val="28"/>
+        </w:rPr>
+        <w:t xml:space="preserve"> можно классифицировать:</w:t>
+      </w:r>
+      <w:bookmarkStart w:id="6" w:name="_GoBack"/>
+      <w:bookmarkEnd w:id="6"/>
     </w:p>
     <w:p>
       <w:pPr>
@@ -17874,7 +18179,6 @@
           <w:sz w:val="28"/>
           <w:szCs w:val="28"/>
         </w:rPr>
-        <w:lastRenderedPageBreak/>
         <w:t>Использование личных местоимений</w:t>
       </w:r>
       <w:r>
@@ -18068,6 +18372,7 @@
           <w:sz w:val="28"/>
           <w:szCs w:val="28"/>
         </w:rPr>
+        <w:lastRenderedPageBreak/>
         <w:t>Отсутствие ссылки на указанный источник;</w:t>
       </w:r>
     </w:p>
@@ -18199,66 +18504,14 @@
       <w:pPr>
         <w:pStyle w:val="ListParagraph"/>
         <w:numPr>
-          <w:ilvl w:val="1"/>
-          <w:numId w:val="8"/>
+          <w:ilvl w:val="0"/>
+          <w:numId w:val="43"/>
         </w:numPr>
         <w:shd w:val="clear" w:color="auto" w:fill="FFFFFF"/>
         <w:spacing w:after="0" w:line="360" w:lineRule="auto"/>
         <w:jc w:val="both"/>
         <w:rPr>
-          <w:rFonts w:ascii="Times New Roman" w:eastAsia="Times New Roman" w:hAnsi="Times New Roman"/>
-          <w:b/>
-          <w:sz w:val="28"/>
-          <w:szCs w:val="28"/>
-        </w:rPr>
-      </w:pPr>
-      <w:r>
-        <w:rPr>
-          <w:rFonts w:ascii="Times New Roman" w:eastAsia="Times New Roman" w:hAnsi="Times New Roman"/>
-          <w:b/>
-          <w:sz w:val="28"/>
-          <w:szCs w:val="28"/>
-        </w:rPr>
-        <w:t>Описание модели оценки «правильности» научной статьи</w:t>
-      </w:r>
-    </w:p>
-    <w:p>
-      <w:pPr>
-        <w:shd w:val="clear" w:color="auto" w:fill="FFFFFF"/>
-        <w:spacing w:after="0" w:line="360" w:lineRule="auto"/>
-        <w:ind w:firstLine="709"/>
-        <w:jc w:val="both"/>
-        <w:rPr>
-          <w:rFonts w:ascii="Times New Roman" w:eastAsia="Times New Roman" w:hAnsi="Times New Roman"/>
-          <w:sz w:val="28"/>
-          <w:szCs w:val="28"/>
-        </w:rPr>
-      </w:pPr>
-      <w:r>
-        <w:rPr>
-          <w:rFonts w:ascii="Times New Roman" w:eastAsia="Times New Roman" w:hAnsi="Times New Roman"/>
-          <w:sz w:val="28"/>
-          <w:szCs w:val="28"/>
-        </w:rPr>
-        <w:t>Наглядным способом оценки на соответствие идеалу является шкала, в связи с чем «правильность» научной статьи – числовое значение в промежутке от 0 до 100.</w:t>
-      </w:r>
-      <w:r>
-        <w:rPr>
-          <w:rFonts w:ascii="Times New Roman" w:eastAsia="Times New Roman" w:hAnsi="Times New Roman"/>
-          <w:sz w:val="28"/>
-          <w:szCs w:val="28"/>
-        </w:rPr>
-        <w:t xml:space="preserve"> Оценка по данной шкале будет получаться по формуле:</w:t>
-      </w:r>
-    </w:p>
-    <w:p>
-      <w:pPr>
-        <w:shd w:val="clear" w:color="auto" w:fill="FFFFFF"/>
-        <w:spacing w:after="0" w:line="360" w:lineRule="auto"/>
-        <w:ind w:firstLine="709"/>
-        <w:jc w:val="both"/>
-        <w:rPr>
-          <w:rFonts w:ascii="Times New Roman" w:eastAsia="Times New Roman" w:hAnsi="Times New Roman"/>
+          <w:rFonts w:ascii="Times New Roman" w:hAnsi="Times New Roman"/>
           <w:color w:val="FF0000"/>
           <w:sz w:val="28"/>
           <w:szCs w:val="28"/>
@@ -18266,39 +18519,13 @@
       </w:pPr>
       <w:r>
         <w:rPr>
-          <w:rFonts w:ascii="Times New Roman" w:eastAsia="Times New Roman" w:hAnsi="Times New Roman"/>
+          <w:rFonts w:ascii="Times New Roman" w:hAnsi="Times New Roman"/>
           <w:color w:val="FF0000"/>
           <w:sz w:val="28"/>
           <w:szCs w:val="28"/>
         </w:rPr>
-        <w:t>БУДЕТ ПОДРОБНО РАСПИСАНО ПОСЛЕ РЕАЛИЗАЦИИ БОЛЬШЕГО КОЛ_ВА ПРОВЕРОК</w:t>
-      </w:r>
-    </w:p>
-    <w:p>
-      <w:pPr>
-        <w:shd w:val="clear" w:color="auto" w:fill="FFFFFF"/>
-        <w:spacing w:after="0" w:line="360" w:lineRule="auto"/>
-        <w:ind w:firstLine="709"/>
-        <w:jc w:val="both"/>
-        <w:rPr>
-          <w:rFonts w:ascii="Times New Roman" w:eastAsia="Times New Roman" w:hAnsi="Times New Roman"/>
-          <w:sz w:val="28"/>
-          <w:szCs w:val="28"/>
-        </w:rPr>
-      </w:pPr>
-    </w:p>
-    <w:p>
-      <w:pPr>
-        <w:shd w:val="clear" w:color="auto" w:fill="FFFFFF"/>
-        <w:spacing w:after="0" w:line="360" w:lineRule="auto"/>
-        <w:ind w:firstLine="709"/>
-        <w:jc w:val="both"/>
-        <w:rPr>
-          <w:rFonts w:ascii="Times New Roman" w:eastAsia="Times New Roman" w:hAnsi="Times New Roman"/>
-          <w:sz w:val="28"/>
-          <w:szCs w:val="28"/>
-        </w:rPr>
-      </w:pPr>
+        <w:t>Использование указанных ключевых слов в тексте.</w:t>
+      </w:r>
     </w:p>
     <w:p>
       <w:pPr>
@@ -18324,6 +18551,732 @@
           <w:sz w:val="28"/>
           <w:szCs w:val="28"/>
         </w:rPr>
+        <w:t>Описание модели оценки «правильности» научной статьи</w:t>
+      </w:r>
+    </w:p>
+    <w:p>
+      <w:pPr>
+        <w:shd w:val="clear" w:color="auto" w:fill="FFFFFF"/>
+        <w:spacing w:after="0" w:line="360" w:lineRule="auto"/>
+        <w:ind w:firstLine="709"/>
+        <w:jc w:val="both"/>
+        <w:rPr>
+          <w:rFonts w:ascii="Times New Roman" w:eastAsia="Times New Roman" w:hAnsi="Times New Roman"/>
+          <w:sz w:val="28"/>
+          <w:szCs w:val="28"/>
+        </w:rPr>
+      </w:pPr>
+      <w:r>
+        <w:rPr>
+          <w:rFonts w:ascii="Times New Roman" w:eastAsia="Times New Roman" w:hAnsi="Times New Roman"/>
+          <w:sz w:val="28"/>
+          <w:szCs w:val="28"/>
+        </w:rPr>
+        <w:t>Наглядным способом оценки на соответствие идеалу является шкала, в связи с чем «правильность» научной статьи – числовое значение в промежутке от 0 до 100.</w:t>
+      </w:r>
+      <w:r>
+        <w:rPr>
+          <w:rFonts w:ascii="Times New Roman" w:eastAsia="Times New Roman" w:hAnsi="Times New Roman"/>
+          <w:sz w:val="28"/>
+          <w:szCs w:val="28"/>
+        </w:rPr>
+        <w:t xml:space="preserve"> </w:t>
+      </w:r>
+      <w:r>
+        <w:rPr>
+          <w:rFonts w:ascii="Times New Roman" w:eastAsia="Times New Roman" w:hAnsi="Times New Roman"/>
+          <w:sz w:val="28"/>
+          <w:szCs w:val="28"/>
+        </w:rPr>
+        <w:t>Для</w:t>
+      </w:r>
+      <w:r>
+        <w:rPr>
+          <w:rFonts w:ascii="Times New Roman" w:eastAsia="Times New Roman" w:hAnsi="Times New Roman"/>
+          <w:sz w:val="28"/>
+          <w:szCs w:val="28"/>
+        </w:rPr>
+        <w:t xml:space="preserve"> </w:t>
+      </w:r>
+      <w:r>
+        <w:rPr>
+          <w:rFonts w:ascii="Times New Roman" w:eastAsia="Times New Roman" w:hAnsi="Times New Roman"/>
+          <w:sz w:val="28"/>
+          <w:szCs w:val="28"/>
+        </w:rPr>
+        <w:t>получения значения по шкале используются полученные значения числовых критериев, а также информация об ошибках в статье.</w:t>
+      </w:r>
+    </w:p>
+    <w:p>
+      <w:pPr>
+        <w:shd w:val="clear" w:color="auto" w:fill="FFFFFF"/>
+        <w:spacing w:after="0" w:line="360" w:lineRule="auto"/>
+        <w:ind w:firstLine="709"/>
+        <w:jc w:val="both"/>
+        <w:rPr>
+          <w:rFonts w:ascii="Times New Roman" w:eastAsia="Times New Roman" w:hAnsi="Times New Roman"/>
+          <w:sz w:val="28"/>
+          <w:szCs w:val="28"/>
+        </w:rPr>
+      </w:pPr>
+      <w:r>
+        <w:rPr>
+          <w:rFonts w:ascii="Times New Roman" w:eastAsia="Times New Roman" w:hAnsi="Times New Roman"/>
+          <w:sz w:val="28"/>
+          <w:szCs w:val="28"/>
+        </w:rPr>
+        <w:t xml:space="preserve">Назовем значение по шкале оценкой и обозначим как </w:t>
+      </w:r>
+      <w:r>
+        <w:rPr>
+          <w:rFonts w:ascii="Times New Roman" w:eastAsia="Times New Roman" w:hAnsi="Times New Roman"/>
+          <w:position w:val="-4"/>
+          <w:sz w:val="28"/>
+          <w:szCs w:val="28"/>
+        </w:rPr>
+        <w:object w:dxaOrig="260" w:dyaOrig="240" w14:anchorId="1146652F">
+          <v:shape id="_x0000_i1084" type="#_x0000_t75" style="width:12.75pt;height:12pt" o:ole="">
+            <v:imagedata r:id="rId58" o:title=""/>
+          </v:shape>
+          <o:OLEObject Type="Embed" ProgID="Equation.DSMT4" ShapeID="_x0000_i1084" DrawAspect="Content" ObjectID="_1618828106" r:id="rId59"/>
+        </w:object>
+      </w:r>
+      <w:r>
+        <w:rPr>
+          <w:rFonts w:ascii="Times New Roman" w:eastAsia="Times New Roman" w:hAnsi="Times New Roman"/>
+          <w:sz w:val="28"/>
+          <w:szCs w:val="28"/>
+        </w:rPr>
+        <w:t xml:space="preserve">. </w:t>
+      </w:r>
+      <w:r>
+        <w:rPr>
+          <w:rFonts w:ascii="Times New Roman" w:eastAsia="Times New Roman" w:hAnsi="Times New Roman"/>
+          <w:sz w:val="28"/>
+          <w:szCs w:val="28"/>
+        </w:rPr>
+        <w:t>Основой для определения</w:t>
+      </w:r>
+      <w:r>
+        <w:rPr>
+          <w:rFonts w:ascii="Times New Roman" w:eastAsia="Times New Roman" w:hAnsi="Times New Roman"/>
+          <w:sz w:val="28"/>
+          <w:szCs w:val="28"/>
+        </w:rPr>
+        <w:t xml:space="preserve"> </w:t>
+      </w:r>
+      <w:r>
+        <w:rPr>
+          <w:rFonts w:ascii="Times New Roman" w:eastAsia="Times New Roman" w:hAnsi="Times New Roman"/>
+          <w:position w:val="-4"/>
+          <w:sz w:val="28"/>
+          <w:szCs w:val="28"/>
+        </w:rPr>
+        <w:object w:dxaOrig="260" w:dyaOrig="240" w14:anchorId="2208CB13">
+          <v:shape id="_x0000_i1085" type="#_x0000_t75" style="width:12.75pt;height:12pt" o:ole="">
+            <v:imagedata r:id="rId58" o:title=""/>
+          </v:shape>
+          <o:OLEObject Type="Embed" ProgID="Equation.DSMT4" ShapeID="_x0000_i1085" DrawAspect="Content" ObjectID="_1618828107" r:id="rId60"/>
+        </w:object>
+      </w:r>
+      <w:r>
+        <w:rPr>
+          <w:rFonts w:ascii="Times New Roman" w:eastAsia="Times New Roman" w:hAnsi="Times New Roman"/>
+          <w:sz w:val="28"/>
+          <w:szCs w:val="28"/>
+        </w:rPr>
+        <w:t xml:space="preserve"> </w:t>
+      </w:r>
+      <w:r>
+        <w:rPr>
+          <w:rFonts w:ascii="Times New Roman" w:eastAsia="Times New Roman" w:hAnsi="Times New Roman"/>
+          <w:sz w:val="28"/>
+          <w:szCs w:val="28"/>
+        </w:rPr>
+        <w:t xml:space="preserve">является формула 3, в которой используются числовые критерии </w:t>
+      </w:r>
+      <w:r>
+        <w:rPr>
+          <w:rFonts w:ascii="Times New Roman" w:eastAsia="Times New Roman" w:hAnsi="Times New Roman"/>
+          <w:position w:val="-6"/>
+          <w:sz w:val="28"/>
+          <w:szCs w:val="28"/>
+        </w:rPr>
+        <w:object w:dxaOrig="240" w:dyaOrig="220" w14:anchorId="606F341D">
+          <v:shape id="_x0000_i1069" type="#_x0000_t75" style="width:12pt;height:11.25pt" o:ole="">
+            <v:imagedata r:id="rId61" o:title=""/>
+          </v:shape>
+          <o:OLEObject Type="Embed" ProgID="Equation.DSMT4" ShapeID="_x0000_i1069" DrawAspect="Content" ObjectID="_1618828108" r:id="rId62"/>
+        </w:object>
+      </w:r>
+      <w:r>
+        <w:rPr>
+          <w:rFonts w:ascii="Times New Roman" w:eastAsia="Times New Roman" w:hAnsi="Times New Roman"/>
+          <w:sz w:val="28"/>
+          <w:szCs w:val="28"/>
+        </w:rPr>
+        <w:t xml:space="preserve">, </w:t>
+      </w:r>
+      <w:r>
+        <w:rPr>
+          <w:rFonts w:ascii="Times New Roman" w:eastAsia="Times New Roman" w:hAnsi="Times New Roman"/>
+          <w:position w:val="-10"/>
+          <w:sz w:val="28"/>
+          <w:szCs w:val="28"/>
+        </w:rPr>
+        <w:object w:dxaOrig="240" w:dyaOrig="320" w14:anchorId="54B98590">
+          <v:shape id="_x0000_i1072" type="#_x0000_t75" style="width:12pt;height:15.75pt" o:ole="">
+            <v:imagedata r:id="rId63" o:title=""/>
+          </v:shape>
+          <o:OLEObject Type="Embed" ProgID="Equation.DSMT4" ShapeID="_x0000_i1072" DrawAspect="Content" ObjectID="_1618828109" r:id="rId64"/>
+        </w:object>
+      </w:r>
+      <w:r>
+        <w:rPr>
+          <w:rFonts w:ascii="Times New Roman" w:eastAsia="Times New Roman" w:hAnsi="Times New Roman"/>
+          <w:sz w:val="28"/>
+          <w:szCs w:val="28"/>
+        </w:rPr>
+        <w:t xml:space="preserve"> и </w:t>
+      </w:r>
+      <w:r>
+        <w:rPr>
+          <w:rFonts w:ascii="Times New Roman" w:eastAsia="Times New Roman" w:hAnsi="Times New Roman"/>
+          <w:position w:val="-6"/>
+          <w:sz w:val="28"/>
+          <w:szCs w:val="28"/>
+        </w:rPr>
+        <w:object w:dxaOrig="220" w:dyaOrig="279" w14:anchorId="45A05DF4">
+          <v:shape id="_x0000_i1075" type="#_x0000_t75" style="width:11.25pt;height:14.25pt" o:ole="">
+            <v:imagedata r:id="rId65" o:title=""/>
+          </v:shape>
+          <o:OLEObject Type="Embed" ProgID="Equation.DSMT4" ShapeID="_x0000_i1075" DrawAspect="Content" ObjectID="_1618828110" r:id="rId66"/>
+        </w:object>
+      </w:r>
+      <w:r>
+        <w:rPr>
+          <w:rFonts w:ascii="Times New Roman" w:eastAsia="Times New Roman" w:hAnsi="Times New Roman"/>
+          <w:sz w:val="28"/>
+          <w:szCs w:val="28"/>
+        </w:rPr>
+        <w:t xml:space="preserve">, определенные ранее. </w:t>
+      </w:r>
+      <w:r>
+        <w:rPr>
+          <w:rFonts w:ascii="Times New Roman" w:eastAsia="Times New Roman" w:hAnsi="Times New Roman"/>
+          <w:sz w:val="28"/>
+          <w:szCs w:val="28"/>
+        </w:rPr>
+        <w:t xml:space="preserve">Попадание значений числовых критериев в </w:t>
+      </w:r>
+      <w:r>
+        <w:rPr>
+          <w:rFonts w:ascii="Times New Roman" w:eastAsia="Times New Roman" w:hAnsi="Times New Roman"/>
+          <w:sz w:val="28"/>
+          <w:szCs w:val="28"/>
+        </w:rPr>
+        <w:t>ранее установленные дозволенные промежутки</w:t>
+      </w:r>
+      <w:r>
+        <w:rPr>
+          <w:rFonts w:ascii="Times New Roman" w:eastAsia="Times New Roman" w:hAnsi="Times New Roman"/>
+          <w:sz w:val="28"/>
+          <w:szCs w:val="28"/>
+        </w:rPr>
+        <w:t xml:space="preserve"> определяет</w:t>
+      </w:r>
+      <w:r>
+        <w:rPr>
+          <w:rFonts w:ascii="Times New Roman" w:eastAsia="Times New Roman" w:hAnsi="Times New Roman"/>
+          <w:sz w:val="28"/>
+          <w:szCs w:val="28"/>
+        </w:rPr>
+        <w:t xml:space="preserve"> </w:t>
+      </w:r>
+      <w:r>
+        <w:rPr>
+          <w:rFonts w:ascii="Times New Roman" w:eastAsia="Times New Roman" w:hAnsi="Times New Roman"/>
+          <w:sz w:val="28"/>
+          <w:szCs w:val="28"/>
+        </w:rPr>
+        <w:t xml:space="preserve">базовое значение </w:t>
+      </w:r>
+      <w:r>
+        <w:rPr>
+          <w:rFonts w:ascii="Times New Roman" w:eastAsia="Times New Roman" w:hAnsi="Times New Roman"/>
+          <w:position w:val="-4"/>
+          <w:sz w:val="28"/>
+          <w:szCs w:val="28"/>
+        </w:rPr>
+        <w:object w:dxaOrig="260" w:dyaOrig="240" w14:anchorId="3C622B1E">
+          <v:shape id="_x0000_i1086" type="#_x0000_t75" style="width:12.75pt;height:12pt" o:ole="">
+            <v:imagedata r:id="rId58" o:title=""/>
+          </v:shape>
+          <o:OLEObject Type="Embed" ProgID="Equation.DSMT4" ShapeID="_x0000_i1086" DrawAspect="Content" ObjectID="_1618828111" r:id="rId67"/>
+        </w:object>
+      </w:r>
+      <w:r>
+        <w:rPr>
+          <w:rFonts w:ascii="Times New Roman" w:eastAsia="Times New Roman" w:hAnsi="Times New Roman"/>
+          <w:sz w:val="28"/>
+          <w:szCs w:val="28"/>
+        </w:rPr>
+        <w:t>.</w:t>
+      </w:r>
+      <w:r>
+        <w:rPr>
+          <w:rFonts w:ascii="Times New Roman" w:eastAsia="Times New Roman" w:hAnsi="Times New Roman"/>
+          <w:sz w:val="28"/>
+          <w:szCs w:val="28"/>
+        </w:rPr>
+        <w:t xml:space="preserve"> Попадание критерия в установленный промежуток обозначим как функцию </w:t>
+      </w:r>
+      <w:r>
+        <w:rPr>
+          <w:rFonts w:ascii="Times New Roman" w:eastAsia="Times New Roman" w:hAnsi="Times New Roman"/>
+          <w:position w:val="-4"/>
+          <w:sz w:val="28"/>
+          <w:szCs w:val="28"/>
+        </w:rPr>
+        <w:object w:dxaOrig="220" w:dyaOrig="240" w14:anchorId="3EF0C50B">
+          <v:shape id="_x0000_i1091" type="#_x0000_t75" style="width:11.25pt;height:12pt" o:ole="">
+            <v:imagedata r:id="rId68" o:title=""/>
+          </v:shape>
+          <o:OLEObject Type="Embed" ProgID="Equation.DSMT4" ShapeID="_x0000_i1091" DrawAspect="Content" ObjectID="_1618828112" r:id="rId69"/>
+        </w:object>
+      </w:r>
+      <w:r>
+        <w:rPr>
+          <w:rFonts w:ascii="Times New Roman" w:eastAsia="Times New Roman" w:hAnsi="Times New Roman"/>
+          <w:sz w:val="28"/>
+          <w:szCs w:val="28"/>
+        </w:rPr>
+        <w:t>:</w:t>
+      </w:r>
+    </w:p>
+    <w:p>
+      <w:pPr>
+        <w:pStyle w:val="MTDisplayEquation"/>
+        <w:ind w:firstLine="0"/>
+        <w:jc w:val="center"/>
+      </w:pPr>
+      <w:r>
+        <w:rPr>
+          <w:position w:val="-34"/>
+        </w:rPr>
+        <w:object w:dxaOrig="2079" w:dyaOrig="800" w14:anchorId="385E0740">
+          <v:shape id="_x0000_i1119" type="#_x0000_t75" style="width:132.75pt;height:51pt" o:ole="">
+            <v:imagedata r:id="rId70" o:title=""/>
+          </v:shape>
+          <o:OLEObject Type="Embed" ProgID="Equation.DSMT4" ShapeID="_x0000_i1119" DrawAspect="Content" ObjectID="_1618828113" r:id="rId71"/>
+        </w:object>
+      </w:r>
+      <w:r>
+        <w:t xml:space="preserve">, </w:t>
+      </w:r>
+      <w:r>
+        <w:rPr>
+          <w:position w:val="-34"/>
+        </w:rPr>
+        <w:object w:dxaOrig="2220" w:dyaOrig="800" w14:anchorId="2ADC8879">
+          <v:shape id="_x0000_i1123" type="#_x0000_t75" style="width:141.75pt;height:51pt" o:ole="">
+            <v:imagedata r:id="rId72" o:title=""/>
+          </v:shape>
+          <o:OLEObject Type="Embed" ProgID="Equation.DSMT4" ShapeID="_x0000_i1123" DrawAspect="Content" ObjectID="_1618828114" r:id="rId73"/>
+        </w:object>
+      </w:r>
+      <w:r>
+        <w:t xml:space="preserve">, </w:t>
+      </w:r>
+      <w:r>
+        <w:rPr>
+          <w:position w:val="-34"/>
+        </w:rPr>
+        <w:object w:dxaOrig="2299" w:dyaOrig="800" w14:anchorId="34F85DBC">
+          <v:shape id="_x0000_i1127" type="#_x0000_t75" style="width:147pt;height:51pt" o:ole="">
+            <v:imagedata r:id="rId74" o:title=""/>
+          </v:shape>
+          <o:OLEObject Type="Embed" ProgID="Equation.DSMT4" ShapeID="_x0000_i1127" DrawAspect="Content" ObjectID="_1618828115" r:id="rId75"/>
+        </w:object>
+      </w:r>
+      <w:r>
+        <w:t>.</w:t>
+      </w:r>
+    </w:p>
+    <w:p>
+      <w:pPr>
+        <w:shd w:val="clear" w:color="auto" w:fill="FFFFFF"/>
+        <w:spacing w:after="0" w:line="360" w:lineRule="auto"/>
+        <w:ind w:firstLine="709"/>
+        <w:jc w:val="both"/>
+        <w:rPr>
+          <w:rFonts w:ascii="Times New Roman" w:eastAsia="Times New Roman" w:hAnsi="Times New Roman"/>
+          <w:sz w:val="28"/>
+          <w:szCs w:val="28"/>
+        </w:rPr>
+      </w:pPr>
+      <w:r>
+        <w:rPr>
+          <w:rFonts w:ascii="Times New Roman" w:eastAsia="Times New Roman" w:hAnsi="Times New Roman"/>
+          <w:sz w:val="28"/>
+          <w:szCs w:val="28"/>
+        </w:rPr>
+        <w:t xml:space="preserve">Обозначим базовое значение </w:t>
+      </w:r>
+      <w:r>
+        <w:rPr>
+          <w:rFonts w:ascii="Times New Roman" w:eastAsia="Times New Roman" w:hAnsi="Times New Roman"/>
+          <w:position w:val="-4"/>
+          <w:sz w:val="28"/>
+          <w:szCs w:val="28"/>
+        </w:rPr>
+        <w:object w:dxaOrig="260" w:dyaOrig="240" w14:anchorId="727F54BC">
+          <v:shape id="_x0000_i1134" type="#_x0000_t75" style="width:12.75pt;height:12pt" o:ole="">
+            <v:imagedata r:id="rId58" o:title=""/>
+          </v:shape>
+          <o:OLEObject Type="Embed" ProgID="Equation.DSMT4" ShapeID="_x0000_i1134" DrawAspect="Content" ObjectID="_1618828116" r:id="rId76"/>
+        </w:object>
+      </w:r>
+      <w:r>
+        <w:rPr>
+          <w:rFonts w:ascii="Times New Roman" w:eastAsia="Times New Roman" w:hAnsi="Times New Roman"/>
+          <w:sz w:val="28"/>
+          <w:szCs w:val="28"/>
+        </w:rPr>
+        <w:t xml:space="preserve"> как </w:t>
+      </w:r>
+      <w:r>
+        <w:rPr>
+          <w:rFonts w:ascii="Times New Roman" w:eastAsia="Times New Roman" w:hAnsi="Times New Roman"/>
+          <w:position w:val="-4"/>
+          <w:sz w:val="28"/>
+          <w:szCs w:val="28"/>
+        </w:rPr>
+        <w:object w:dxaOrig="240" w:dyaOrig="240" w14:anchorId="73BFF6C3">
+          <v:shape id="_x0000_i1137" type="#_x0000_t75" style="width:12pt;height:12pt" o:ole="">
+            <v:imagedata r:id="rId77" o:title=""/>
+          </v:shape>
+          <o:OLEObject Type="Embed" ProgID="Equation.DSMT4" ShapeID="_x0000_i1137" DrawAspect="Content" ObjectID="_1618828117" r:id="rId78"/>
+        </w:object>
+      </w:r>
+      <w:r>
+        <w:rPr>
+          <w:rFonts w:ascii="Times New Roman" w:eastAsia="Times New Roman" w:hAnsi="Times New Roman"/>
+          <w:sz w:val="28"/>
+          <w:szCs w:val="28"/>
+        </w:rPr>
+        <w:t>, тогда:</w:t>
+      </w:r>
+    </w:p>
+    <w:p>
+      <w:pPr>
+        <w:pStyle w:val="MTDisplayEquation"/>
+      </w:pPr>
+      <w:r>
+        <w:tab/>
+      </w:r>
+      <w:r>
+        <w:rPr>
+          <w:position w:val="-10"/>
+        </w:rPr>
+        <w:object w:dxaOrig="3580" w:dyaOrig="320" w14:anchorId="2E3B3F16">
+          <v:shape id="_x0000_i1143" type="#_x0000_t75" style="width:247.5pt;height:21.75pt" o:ole="">
+            <v:imagedata r:id="rId79" o:title=""/>
+          </v:shape>
+          <o:OLEObject Type="Embed" ProgID="Equation.DSMT4" ShapeID="_x0000_i1143" DrawAspect="Content" ObjectID="_1618828118" r:id="rId80"/>
+        </w:object>
+      </w:r>
+      <w:r>
+        <w:t xml:space="preserve"> </w:t>
+      </w:r>
+    </w:p>
+    <w:p>
+      <w:pPr>
+        <w:ind w:firstLine="709"/>
+        <w:rPr>
+          <w:rFonts w:ascii="Times New Roman" w:hAnsi="Times New Roman"/>
+          <w:sz w:val="28"/>
+          <w:szCs w:val="28"/>
+        </w:rPr>
+      </w:pPr>
+      <w:r>
+        <w:rPr>
+          <w:rFonts w:ascii="Times New Roman" w:hAnsi="Times New Roman"/>
+          <w:sz w:val="28"/>
+          <w:szCs w:val="28"/>
+        </w:rPr>
+        <w:t xml:space="preserve">Коэффициент при </w:t>
+      </w:r>
+      <w:r>
+        <w:rPr>
+          <w:rFonts w:ascii="Times New Roman" w:hAnsi="Times New Roman"/>
+          <w:position w:val="-10"/>
+          <w:sz w:val="28"/>
+          <w:szCs w:val="28"/>
+        </w:rPr>
+        <w:object w:dxaOrig="540" w:dyaOrig="320" w14:anchorId="1C731381">
+          <v:shape id="_x0000_i1152" type="#_x0000_t75" style="width:27pt;height:15.75pt" o:ole="">
+            <v:imagedata r:id="rId81" o:title=""/>
+          </v:shape>
+          <o:OLEObject Type="Embed" ProgID="Equation.DSMT4" ShapeID="_x0000_i1152" DrawAspect="Content" ObjectID="_1618828119" r:id="rId82"/>
+        </w:object>
+      </w:r>
+      <w:r>
+        <w:rPr>
+          <w:rFonts w:ascii="Times New Roman" w:hAnsi="Times New Roman"/>
+          <w:sz w:val="28"/>
+          <w:szCs w:val="28"/>
+        </w:rPr>
+        <w:t xml:space="preserve"> меньше других коэффициентов в связи с тем, что </w:t>
+      </w:r>
+      <w:r>
+        <w:rPr>
+          <w:rFonts w:ascii="Times New Roman" w:hAnsi="Times New Roman"/>
+          <w:position w:val="-6"/>
+          <w:sz w:val="28"/>
+          <w:szCs w:val="28"/>
+        </w:rPr>
+        <w:object w:dxaOrig="220" w:dyaOrig="279" w14:anchorId="73DB19E1">
+          <v:shape id="_x0000_i1155" type="#_x0000_t75" style="width:11.25pt;height:14.25pt" o:ole="">
+            <v:imagedata r:id="rId83" o:title=""/>
+          </v:shape>
+          <o:OLEObject Type="Embed" ProgID="Equation.DSMT4" ShapeID="_x0000_i1155" DrawAspect="Content" ObjectID="_1618828120" r:id="rId84"/>
+        </w:object>
+      </w:r>
+      <w:r>
+        <w:rPr>
+          <w:rFonts w:ascii="Times New Roman" w:hAnsi="Times New Roman"/>
+          <w:sz w:val="28"/>
+          <w:szCs w:val="28"/>
+        </w:rPr>
+        <w:t xml:space="preserve"> отражает отклонение речи от естественной, что менее </w:t>
+      </w:r>
+      <w:r>
+        <w:rPr>
+          <w:rFonts w:ascii="Times New Roman" w:hAnsi="Times New Roman"/>
+          <w:sz w:val="28"/>
+          <w:szCs w:val="28"/>
+        </w:rPr>
+        <w:t>важно в контексте научной статьи, чем употребление ключевых слов и уровень «воды» в тексте.</w:t>
+      </w:r>
+    </w:p>
+    <w:p>
+      <w:pPr>
+        <w:ind w:firstLine="709"/>
+        <w:rPr>
+          <w:rFonts w:ascii="Times New Roman" w:eastAsia="Times New Roman" w:hAnsi="Times New Roman"/>
+          <w:sz w:val="28"/>
+          <w:szCs w:val="28"/>
+        </w:rPr>
+      </w:pPr>
+      <w:r>
+        <w:rPr>
+          <w:rFonts w:ascii="Times New Roman" w:hAnsi="Times New Roman"/>
+          <w:sz w:val="28"/>
+          <w:szCs w:val="28"/>
+        </w:rPr>
+        <w:t xml:space="preserve">Итоговое значение </w:t>
+      </w:r>
+      <w:r>
+        <w:rPr>
+          <w:rFonts w:ascii="Times New Roman" w:eastAsia="Times New Roman" w:hAnsi="Times New Roman"/>
+          <w:position w:val="-4"/>
+          <w:sz w:val="28"/>
+          <w:szCs w:val="28"/>
+        </w:rPr>
+        <w:object w:dxaOrig="260" w:dyaOrig="240" w14:anchorId="795857F1">
+          <v:shape id="_x0000_i1160" type="#_x0000_t75" style="width:12.75pt;height:12pt" o:ole="">
+            <v:imagedata r:id="rId58" o:title=""/>
+          </v:shape>
+          <o:OLEObject Type="Embed" ProgID="Equation.DSMT4" ShapeID="_x0000_i1160" DrawAspect="Content" ObjectID="_1618828121" r:id="rId85"/>
+        </w:object>
+      </w:r>
+      <w:r>
+        <w:rPr>
+          <w:rFonts w:ascii="Times New Roman" w:eastAsia="Times New Roman" w:hAnsi="Times New Roman"/>
+          <w:sz w:val="28"/>
+          <w:szCs w:val="28"/>
+        </w:rPr>
+        <w:t xml:space="preserve"> получается при вычете штрафов за ошибки из </w:t>
+      </w:r>
+      <w:r>
+        <w:rPr>
+          <w:rFonts w:ascii="Times New Roman" w:eastAsia="Times New Roman" w:hAnsi="Times New Roman"/>
+          <w:position w:val="-4"/>
+          <w:sz w:val="28"/>
+          <w:szCs w:val="28"/>
+        </w:rPr>
+        <w:object w:dxaOrig="240" w:dyaOrig="240" w14:anchorId="05B31B94">
+          <v:shape id="_x0000_i1161" type="#_x0000_t75" style="width:12pt;height:12pt" o:ole="">
+            <v:imagedata r:id="rId77" o:title=""/>
+          </v:shape>
+          <o:OLEObject Type="Embed" ProgID="Equation.DSMT4" ShapeID="_x0000_i1161" DrawAspect="Content" ObjectID="_1618828122" r:id="rId86"/>
+        </w:object>
+      </w:r>
+      <w:r>
+        <w:rPr>
+          <w:rFonts w:ascii="Times New Roman" w:eastAsia="Times New Roman" w:hAnsi="Times New Roman"/>
+          <w:sz w:val="28"/>
+          <w:szCs w:val="28"/>
+        </w:rPr>
+        <w:t>.</w:t>
+      </w:r>
+      <w:r>
+        <w:rPr>
+          <w:rFonts w:ascii="Times New Roman" w:eastAsia="Times New Roman" w:hAnsi="Times New Roman"/>
+          <w:sz w:val="28"/>
+          <w:szCs w:val="28"/>
+        </w:rPr>
+        <w:t xml:space="preserve"> </w:t>
+      </w:r>
+      <w:r>
+        <w:rPr>
+          <w:rFonts w:ascii="Times New Roman" w:eastAsia="Times New Roman" w:hAnsi="Times New Roman"/>
+          <w:sz w:val="28"/>
+          <w:szCs w:val="28"/>
+        </w:rPr>
+        <w:t xml:space="preserve"> Обозначим штраф как </w:t>
+      </w:r>
+      <w:r>
+        <w:rPr>
+          <w:rFonts w:ascii="Times New Roman" w:eastAsia="Times New Roman" w:hAnsi="Times New Roman"/>
+          <w:position w:val="-4"/>
+          <w:sz w:val="28"/>
+          <w:szCs w:val="28"/>
+        </w:rPr>
+        <w:object w:dxaOrig="260" w:dyaOrig="240" w14:anchorId="52855E48">
+          <v:shape id="_x0000_i1172" type="#_x0000_t75" style="width:12.75pt;height:12pt" o:ole="">
+            <v:imagedata r:id="rId87" o:title=""/>
+          </v:shape>
+          <o:OLEObject Type="Embed" ProgID="Equation.DSMT4" ShapeID="_x0000_i1172" DrawAspect="Content" ObjectID="_1618828123" r:id="rId88"/>
+        </w:object>
+      </w:r>
+      <w:r>
+        <w:rPr>
+          <w:rFonts w:ascii="Times New Roman" w:eastAsia="Times New Roman" w:hAnsi="Times New Roman"/>
+          <w:sz w:val="28"/>
+          <w:szCs w:val="28"/>
+        </w:rPr>
+        <w:t>. Штраф за каждую стилистическую и структурную ошибку равен двум баллам, то есть:</w:t>
+      </w:r>
+    </w:p>
+    <w:p>
+      <w:pPr>
+        <w:pStyle w:val="MTDisplayEquation"/>
+        <w:rPr>
+          <w:lang w:val="en-US"/>
+        </w:rPr>
+      </w:pPr>
+      <w:r>
+        <w:tab/>
+      </w:r>
+      <w:r>
+        <w:rPr>
+          <w:position w:val="-6"/>
+        </w:rPr>
+        <w:object w:dxaOrig="999" w:dyaOrig="279" w14:anchorId="737C583C">
+          <v:shape id="_x0000_i1173" type="#_x0000_t75" style="width:71.25pt;height:20.25pt" o:ole="">
+            <v:imagedata r:id="rId89" o:title=""/>
+          </v:shape>
+          <o:OLEObject Type="Embed" ProgID="Equation.DSMT4" ShapeID="_x0000_i1173" DrawAspect="Content" ObjectID="_1618828124" r:id="rId90"/>
+        </w:object>
+      </w:r>
+      <w:r>
+        <w:rPr>
+          <w:lang w:val="en-US"/>
+        </w:rPr>
+        <w:t>,</w:t>
+      </w:r>
+    </w:p>
+    <w:p>
+      <w:pPr>
+        <w:ind w:firstLine="709"/>
+        <w:jc w:val="both"/>
+        <w:rPr>
+          <w:rFonts w:ascii="Times New Roman" w:hAnsi="Times New Roman"/>
+          <w:sz w:val="28"/>
+          <w:szCs w:val="28"/>
+        </w:rPr>
+      </w:pPr>
+      <w:r>
+        <w:rPr>
+          <w:rFonts w:ascii="Times New Roman" w:hAnsi="Times New Roman"/>
+          <w:sz w:val="28"/>
+          <w:szCs w:val="28"/>
+        </w:rPr>
+        <w:lastRenderedPageBreak/>
+        <w:t xml:space="preserve">где </w:t>
+      </w:r>
+      <w:r>
+        <w:rPr>
+          <w:rFonts w:ascii="Times New Roman" w:hAnsi="Times New Roman"/>
+          <w:position w:val="-6"/>
+          <w:sz w:val="28"/>
+          <w:szCs w:val="28"/>
+          <w:lang w:val="en-US"/>
+        </w:rPr>
+        <w:object w:dxaOrig="279" w:dyaOrig="279" w14:anchorId="6262BD2E">
+          <v:shape id="_x0000_i1178" type="#_x0000_t75" style="width:14.25pt;height:14.25pt" o:ole="">
+            <v:imagedata r:id="rId91" o:title=""/>
+          </v:shape>
+          <o:OLEObject Type="Embed" ProgID="Equation.DSMT4" ShapeID="_x0000_i1178" DrawAspect="Content" ObjectID="_1618828125" r:id="rId92"/>
+        </w:object>
+      </w:r>
+      <w:r>
+        <w:rPr>
+          <w:rFonts w:ascii="Times New Roman" w:hAnsi="Times New Roman"/>
+          <w:sz w:val="28"/>
+          <w:szCs w:val="28"/>
+          <w:lang w:val="en-US"/>
+        </w:rPr>
+        <w:t xml:space="preserve"> –</w:t>
+      </w:r>
+      <w:r>
+        <w:rPr>
+          <w:rFonts w:ascii="Times New Roman" w:hAnsi="Times New Roman"/>
+          <w:sz w:val="28"/>
+          <w:szCs w:val="28"/>
+        </w:rPr>
+        <w:t xml:space="preserve"> количество ошибок.</w:t>
+      </w:r>
+    </w:p>
+    <w:p>
+      <w:pPr>
+        <w:shd w:val="clear" w:color="auto" w:fill="FFFFFF"/>
+        <w:spacing w:after="0" w:line="360" w:lineRule="auto"/>
+        <w:ind w:firstLine="709"/>
+        <w:jc w:val="both"/>
+        <w:rPr>
+          <w:rFonts w:ascii="Times New Roman" w:eastAsia="Times New Roman" w:hAnsi="Times New Roman"/>
+          <w:sz w:val="28"/>
+          <w:szCs w:val="28"/>
+        </w:rPr>
+      </w:pPr>
+    </w:p>
+    <w:p>
+      <w:pPr>
+        <w:pStyle w:val="ListParagraph"/>
+        <w:numPr>
+          <w:ilvl w:val="1"/>
+          <w:numId w:val="8"/>
+        </w:numPr>
+        <w:shd w:val="clear" w:color="auto" w:fill="FFFFFF"/>
+        <w:spacing w:after="0" w:line="360" w:lineRule="auto"/>
+        <w:jc w:val="both"/>
+        <w:rPr>
+          <w:rFonts w:ascii="Times New Roman" w:eastAsia="Times New Roman" w:hAnsi="Times New Roman"/>
+          <w:b/>
+          <w:sz w:val="28"/>
+          <w:szCs w:val="28"/>
+        </w:rPr>
+      </w:pPr>
+      <w:r>
+        <w:rPr>
+          <w:rFonts w:ascii="Times New Roman" w:eastAsia="Times New Roman" w:hAnsi="Times New Roman"/>
+          <w:b/>
+          <w:sz w:val="28"/>
+          <w:szCs w:val="28"/>
+        </w:rPr>
         <w:t>Заключение</w:t>
       </w:r>
     </w:p>
@@ -18550,17 +19503,7 @@
           <w:szCs w:val="28"/>
           <w:shd w:val="clear" w:color="auto" w:fill="FFFFFF"/>
         </w:rPr>
-        <w:t xml:space="preserve">универсальная платформа разработки </w:t>
-      </w:r>
-      <w:r>
-        <w:rPr>
-          <w:rFonts w:ascii="Times New Roman" w:hAnsi="Times New Roman"/>
-          <w:sz w:val="28"/>
-          <w:szCs w:val="28"/>
-          <w:shd w:val="clear" w:color="auto" w:fill="FFFFFF"/>
-        </w:rPr>
-        <w:lastRenderedPageBreak/>
-        <w:t>с </w:t>
+        <w:t>универсальная платформа разработки с </w:t>
       </w:r>
       <w:r>
         <w:rPr>
@@ -18617,7 +19560,7 @@
         </w:rPr>
         <w:t xml:space="preserve"> [</w:t>
       </w:r>
-      <w:hyperlink r:id="rId58" w:history="1">
+      <w:hyperlink r:id="rId93" w:history="1">
         <w:r>
           <w:rPr>
             <w:rStyle w:val="Hyperlink"/>
@@ -18983,7 +19926,7 @@
         </w:rPr>
         <w:t xml:space="preserve"> [</w:t>
       </w:r>
-      <w:hyperlink r:id="rId59" w:history="1">
+      <w:hyperlink r:id="rId94" w:history="1">
         <w:r>
           <w:rPr>
             <w:rStyle w:val="Hyperlink"/>
@@ -19393,6 +20336,7 @@
           <w:shd w:val="clear" w:color="auto" w:fill="FFFFFF"/>
           <w:lang w:val="en-US"/>
         </w:rPr>
+        <w:lastRenderedPageBreak/>
         <w:t>ASP</w:t>
       </w:r>
       <w:r>
@@ -19480,7 +20424,7 @@
         </w:rPr>
         <w:t xml:space="preserve"> [ссылка] фреймворк для создания динамических веб-страниц с явным разделением ответственности [</w:t>
       </w:r>
-      <w:hyperlink r:id="rId60" w:history="1">
+      <w:hyperlink r:id="rId95" w:history="1">
         <w:r>
           <w:rPr>
             <w:rStyle w:val="Hyperlink"/>
@@ -20094,17 +21038,7 @@
           <w:szCs w:val="28"/>
           <w:shd w:val="clear" w:color="auto" w:fill="FFFFFF"/>
         </w:rPr>
-        <w:t xml:space="preserve">, а также проект проще в </w:t>
-      </w:r>
-      <w:r>
-        <w:rPr>
-          <w:rFonts w:ascii="Times New Roman" w:hAnsi="Times New Roman"/>
-          <w:sz w:val="28"/>
-          <w:szCs w:val="28"/>
-          <w:shd w:val="clear" w:color="auto" w:fill="FFFFFF"/>
-        </w:rPr>
-        <w:lastRenderedPageBreak/>
-        <w:t xml:space="preserve">сборке и публикации в облаке или в контейнере, чем стека </w:t>
+        <w:t xml:space="preserve">, а также проект проще в сборке и публикации в облаке или в контейнере, чем стека </w:t>
       </w:r>
       <w:r>
         <w:rPr>
@@ -20545,6 +21479,7 @@
           <w:szCs w:val="28"/>
           <w:lang w:eastAsia="ru-RU"/>
         </w:rPr>
+        <w:lastRenderedPageBreak/>
         <w:tab/>
       </w:r>
       <w:r>
@@ -20571,7 +21506,7 @@
                     <pic:cNvPicPr/>
                   </pic:nvPicPr>
                   <pic:blipFill>
-                    <a:blip r:embed="rId61">
+                    <a:blip r:embed="rId96">
                       <a:extLst>
                         <a:ext uri="{28A0092B-C50C-407E-A947-70E740481C1C}">
                           <a14:useLocalDpi xmlns:a14="http://schemas.microsoft.com/office/drawing/2010/main" val="0"/>
@@ -20915,7 +21850,6 @@
           <w:szCs w:val="28"/>
           <w:lang w:eastAsia="ru-RU"/>
         </w:rPr>
-        <w:lastRenderedPageBreak/>
         <w:t>Исследование решения</w:t>
       </w:r>
     </w:p>
@@ -21244,7 +22178,6 @@
           <w:szCs w:val="28"/>
           <w:lang w:eastAsia="ru-RU"/>
         </w:rPr>
-        <w:lastRenderedPageBreak/>
         <w:t>З</w:t>
       </w:r>
       <w:r>
@@ -21664,7 +22597,7 @@
       </w:pPr>
     </w:p>
     <w:sectPr>
-      <w:footerReference w:type="default" r:id="rId62"/>
+      <w:footerReference w:type="default" r:id="rId97"/>
       <w:pgSz w:w="11906" w:h="16838"/>
       <w:pgMar w:top="1134" w:right="850" w:bottom="1134" w:left="1701" w:header="708" w:footer="708" w:gutter="0"/>
       <w:pgNumType w:start="1"/>
@@ -22945,6 +23878,119 @@
     </w:lvl>
   </w:abstractNum>
   <w:abstractNum w:abstractNumId="11" w15:restartNumberingAfterBreak="0">
+    <w:nsid w:val="257372AA"/>
+    <w:multiLevelType w:val="hybridMultilevel"/>
+    <w:tmpl w:val="8708AE14"/>
+    <w:lvl w:ilvl="0" w:tplc="0409000F">
+      <w:start w:val="1"/>
+      <w:numFmt w:val="decimal"/>
+      <w:lvlText w:val="%1."/>
+      <w:lvlJc w:val="left"/>
+      <w:pPr>
+        <w:ind w:left="1429" w:hanging="360"/>
+      </w:pPr>
+      <w:rPr>
+        <w:rFonts w:hint="default"/>
+      </w:rPr>
+    </w:lvl>
+    <w:lvl w:ilvl="1" w:tplc="04090003" w:tentative="1">
+      <w:start w:val="1"/>
+      <w:numFmt w:val="bullet"/>
+      <w:lvlText w:val="o"/>
+      <w:lvlJc w:val="left"/>
+      <w:pPr>
+        <w:ind w:left="2149" w:hanging="360"/>
+      </w:pPr>
+      <w:rPr>
+        <w:rFonts w:ascii="Courier New" w:hAnsi="Courier New" w:cs="Courier New" w:hint="default"/>
+      </w:rPr>
+    </w:lvl>
+    <w:lvl w:ilvl="2" w:tplc="04090005" w:tentative="1">
+      <w:start w:val="1"/>
+      <w:numFmt w:val="bullet"/>
+      <w:lvlText w:val=""/>
+      <w:lvlJc w:val="left"/>
+      <w:pPr>
+        <w:ind w:left="2869" w:hanging="360"/>
+      </w:pPr>
+      <w:rPr>
+        <w:rFonts w:ascii="Wingdings" w:hAnsi="Wingdings" w:hint="default"/>
+      </w:rPr>
+    </w:lvl>
+    <w:lvl w:ilvl="3" w:tplc="04090001" w:tentative="1">
+      <w:start w:val="1"/>
+      <w:numFmt w:val="bullet"/>
+      <w:lvlText w:val=""/>
+      <w:lvlJc w:val="left"/>
+      <w:pPr>
+        <w:ind w:left="3589" w:hanging="360"/>
+      </w:pPr>
+      <w:rPr>
+        <w:rFonts w:ascii="Symbol" w:hAnsi="Symbol" w:hint="default"/>
+      </w:rPr>
+    </w:lvl>
+    <w:lvl w:ilvl="4" w:tplc="04090003" w:tentative="1">
+      <w:start w:val="1"/>
+      <w:numFmt w:val="bullet"/>
+      <w:lvlText w:val="o"/>
+      <w:lvlJc w:val="left"/>
+      <w:pPr>
+        <w:ind w:left="4309" w:hanging="360"/>
+      </w:pPr>
+      <w:rPr>
+        <w:rFonts w:ascii="Courier New" w:hAnsi="Courier New" w:cs="Courier New" w:hint="default"/>
+      </w:rPr>
+    </w:lvl>
+    <w:lvl w:ilvl="5" w:tplc="04090005" w:tentative="1">
+      <w:start w:val="1"/>
+      <w:numFmt w:val="bullet"/>
+      <w:lvlText w:val=""/>
+      <w:lvlJc w:val="left"/>
+      <w:pPr>
+        <w:ind w:left="5029" w:hanging="360"/>
+      </w:pPr>
+      <w:rPr>
+        <w:rFonts w:ascii="Wingdings" w:hAnsi="Wingdings" w:hint="default"/>
+      </w:rPr>
+    </w:lvl>
+    <w:lvl w:ilvl="6" w:tplc="04090001" w:tentative="1">
+      <w:start w:val="1"/>
+      <w:numFmt w:val="bullet"/>
+      <w:lvlText w:val=""/>
+      <w:lvlJc w:val="left"/>
+      <w:pPr>
+        <w:ind w:left="5749" w:hanging="360"/>
+      </w:pPr>
+      <w:rPr>
+        <w:rFonts w:ascii="Symbol" w:hAnsi="Symbol" w:hint="default"/>
+      </w:rPr>
+    </w:lvl>
+    <w:lvl w:ilvl="7" w:tplc="04090003" w:tentative="1">
+      <w:start w:val="1"/>
+      <w:numFmt w:val="bullet"/>
+      <w:lvlText w:val="o"/>
+      <w:lvlJc w:val="left"/>
+      <w:pPr>
+        <w:ind w:left="6469" w:hanging="360"/>
+      </w:pPr>
+      <w:rPr>
+        <w:rFonts w:ascii="Courier New" w:hAnsi="Courier New" w:cs="Courier New" w:hint="default"/>
+      </w:rPr>
+    </w:lvl>
+    <w:lvl w:ilvl="8" w:tplc="04090005" w:tentative="1">
+      <w:start w:val="1"/>
+      <w:numFmt w:val="bullet"/>
+      <w:lvlText w:val=""/>
+      <w:lvlJc w:val="left"/>
+      <w:pPr>
+        <w:ind w:left="7189" w:hanging="360"/>
+      </w:pPr>
+      <w:rPr>
+        <w:rFonts w:ascii="Wingdings" w:hAnsi="Wingdings" w:hint="default"/>
+      </w:rPr>
+    </w:lvl>
+  </w:abstractNum>
+  <w:abstractNum w:abstractNumId="12" w15:restartNumberingAfterBreak="0">
     <w:nsid w:val="289213F4"/>
     <w:multiLevelType w:val="hybridMultilevel"/>
     <w:tmpl w:val="65FAA268"/>
@@ -23057,7 +24103,7 @@
       </w:rPr>
     </w:lvl>
   </w:abstractNum>
-  <w:abstractNum w:abstractNumId="12" w15:restartNumberingAfterBreak="0">
+  <w:abstractNum w:abstractNumId="13" w15:restartNumberingAfterBreak="0">
     <w:nsid w:val="2AB47F7E"/>
     <w:multiLevelType w:val="hybridMultilevel"/>
     <w:tmpl w:val="102CE080"/>
@@ -23170,7 +24216,7 @@
       </w:rPr>
     </w:lvl>
   </w:abstractNum>
-  <w:abstractNum w:abstractNumId="13" w15:restartNumberingAfterBreak="0">
+  <w:abstractNum w:abstractNumId="14" w15:restartNumberingAfterBreak="0">
     <w:nsid w:val="31D5030D"/>
     <w:multiLevelType w:val="multilevel"/>
     <w:tmpl w:val="6A3CF0DA"/>
@@ -23283,7 +24329,7 @@
       </w:pPr>
     </w:lvl>
   </w:abstractNum>
-  <w:abstractNum w:abstractNumId="14" w15:restartNumberingAfterBreak="0">
+  <w:abstractNum w:abstractNumId="15" w15:restartNumberingAfterBreak="0">
     <w:nsid w:val="3398140D"/>
     <w:multiLevelType w:val="hybridMultilevel"/>
     <w:tmpl w:val="9C0CEF78"/>
@@ -23375,7 +24421,7 @@
       </w:pPr>
     </w:lvl>
   </w:abstractNum>
-  <w:abstractNum w:abstractNumId="15" w15:restartNumberingAfterBreak="0">
+  <w:abstractNum w:abstractNumId="16" w15:restartNumberingAfterBreak="0">
     <w:nsid w:val="33A92B22"/>
     <w:multiLevelType w:val="hybridMultilevel"/>
     <w:tmpl w:val="52866BF0"/>
@@ -23488,7 +24534,7 @@
       </w:rPr>
     </w:lvl>
   </w:abstractNum>
-  <w:abstractNum w:abstractNumId="16" w15:restartNumberingAfterBreak="0">
+  <w:abstractNum w:abstractNumId="17" w15:restartNumberingAfterBreak="0">
     <w:nsid w:val="34F72781"/>
     <w:multiLevelType w:val="hybridMultilevel"/>
     <w:tmpl w:val="B2EEDA40"/>
@@ -23601,7 +24647,7 @@
       </w:rPr>
     </w:lvl>
   </w:abstractNum>
-  <w:abstractNum w:abstractNumId="17" w15:restartNumberingAfterBreak="0">
+  <w:abstractNum w:abstractNumId="18" w15:restartNumberingAfterBreak="0">
     <w:nsid w:val="35827A02"/>
     <w:multiLevelType w:val="hybridMultilevel"/>
     <w:tmpl w:val="E430A562"/>
@@ -23714,7 +24760,7 @@
       </w:rPr>
     </w:lvl>
   </w:abstractNum>
-  <w:abstractNum w:abstractNumId="18" w15:restartNumberingAfterBreak="0">
+  <w:abstractNum w:abstractNumId="19" w15:restartNumberingAfterBreak="0">
     <w:nsid w:val="35DD132E"/>
     <w:multiLevelType w:val="hybridMultilevel"/>
     <w:tmpl w:val="DFCE6DF6"/>
@@ -23827,7 +24873,7 @@
       </w:rPr>
     </w:lvl>
   </w:abstractNum>
-  <w:abstractNum w:abstractNumId="19" w15:restartNumberingAfterBreak="0">
+  <w:abstractNum w:abstractNumId="20" w15:restartNumberingAfterBreak="0">
     <w:nsid w:val="367A31A2"/>
     <w:multiLevelType w:val="hybridMultilevel"/>
     <w:tmpl w:val="A1A0FD02"/>
@@ -23940,7 +24986,7 @@
       </w:rPr>
     </w:lvl>
   </w:abstractNum>
-  <w:abstractNum w:abstractNumId="20" w15:restartNumberingAfterBreak="0">
+  <w:abstractNum w:abstractNumId="21" w15:restartNumberingAfterBreak="0">
     <w:nsid w:val="381652DF"/>
     <w:multiLevelType w:val="hybridMultilevel"/>
     <w:tmpl w:val="07F234F8"/>
@@ -24053,7 +25099,7 @@
       </w:rPr>
     </w:lvl>
   </w:abstractNum>
-  <w:abstractNum w:abstractNumId="21" w15:restartNumberingAfterBreak="0">
+  <w:abstractNum w:abstractNumId="22" w15:restartNumberingAfterBreak="0">
     <w:nsid w:val="3F24150E"/>
     <w:multiLevelType w:val="hybridMultilevel"/>
     <w:tmpl w:val="27184EAA"/>
@@ -24166,7 +25212,7 @@
       </w:rPr>
     </w:lvl>
   </w:abstractNum>
-  <w:abstractNum w:abstractNumId="22" w15:restartNumberingAfterBreak="0">
+  <w:abstractNum w:abstractNumId="23" w15:restartNumberingAfterBreak="0">
     <w:nsid w:val="44B527B3"/>
     <w:multiLevelType w:val="hybridMultilevel"/>
     <w:tmpl w:val="70028730"/>
@@ -24279,7 +25325,7 @@
       </w:rPr>
     </w:lvl>
   </w:abstractNum>
-  <w:abstractNum w:abstractNumId="23" w15:restartNumberingAfterBreak="0">
+  <w:abstractNum w:abstractNumId="24" w15:restartNumberingAfterBreak="0">
     <w:nsid w:val="44FC3152"/>
     <w:multiLevelType w:val="multilevel"/>
     <w:tmpl w:val="4A565160"/>
@@ -24401,7 +25447,7 @@
       </w:rPr>
     </w:lvl>
   </w:abstractNum>
-  <w:abstractNum w:abstractNumId="24" w15:restartNumberingAfterBreak="0">
+  <w:abstractNum w:abstractNumId="25" w15:restartNumberingAfterBreak="0">
     <w:nsid w:val="45A03C68"/>
     <w:multiLevelType w:val="hybridMultilevel"/>
     <w:tmpl w:val="1FBA7E6E"/>
@@ -24514,7 +25560,7 @@
       </w:rPr>
     </w:lvl>
   </w:abstractNum>
-  <w:abstractNum w:abstractNumId="25" w15:restartNumberingAfterBreak="0">
+  <w:abstractNum w:abstractNumId="26" w15:restartNumberingAfterBreak="0">
     <w:nsid w:val="48C5638A"/>
     <w:multiLevelType w:val="hybridMultilevel"/>
     <w:tmpl w:val="844E0282"/>
@@ -24627,7 +25673,7 @@
       </w:rPr>
     </w:lvl>
   </w:abstractNum>
-  <w:abstractNum w:abstractNumId="26" w15:restartNumberingAfterBreak="0">
+  <w:abstractNum w:abstractNumId="27" w15:restartNumberingAfterBreak="0">
     <w:nsid w:val="55EC0642"/>
     <w:multiLevelType w:val="hybridMultilevel"/>
     <w:tmpl w:val="7F86A294"/>
@@ -24740,7 +25786,7 @@
       </w:rPr>
     </w:lvl>
   </w:abstractNum>
-  <w:abstractNum w:abstractNumId="27" w15:restartNumberingAfterBreak="0">
+  <w:abstractNum w:abstractNumId="28" w15:restartNumberingAfterBreak="0">
     <w:nsid w:val="5889373E"/>
     <w:multiLevelType w:val="hybridMultilevel"/>
     <w:tmpl w:val="0EFE8440"/>
@@ -24853,7 +25899,7 @@
       </w:rPr>
     </w:lvl>
   </w:abstractNum>
-  <w:abstractNum w:abstractNumId="28" w15:restartNumberingAfterBreak="0">
+  <w:abstractNum w:abstractNumId="29" w15:restartNumberingAfterBreak="0">
     <w:nsid w:val="589507FD"/>
     <w:multiLevelType w:val="hybridMultilevel"/>
     <w:tmpl w:val="23CA8346"/>
@@ -24966,7 +26012,7 @@
       </w:rPr>
     </w:lvl>
   </w:abstractNum>
-  <w:abstractNum w:abstractNumId="29" w15:restartNumberingAfterBreak="0">
+  <w:abstractNum w:abstractNumId="30" w15:restartNumberingAfterBreak="0">
     <w:nsid w:val="5E7D3279"/>
     <w:multiLevelType w:val="hybridMultilevel"/>
     <w:tmpl w:val="3BFEE5F4"/>
@@ -25055,7 +26101,7 @@
       </w:pPr>
     </w:lvl>
   </w:abstractNum>
-  <w:abstractNum w:abstractNumId="30" w15:restartNumberingAfterBreak="0">
+  <w:abstractNum w:abstractNumId="31" w15:restartNumberingAfterBreak="0">
     <w:nsid w:val="602F2F02"/>
     <w:multiLevelType w:val="multilevel"/>
     <w:tmpl w:val="FD703F7C"/>
@@ -25176,7 +26222,7 @@
       </w:rPr>
     </w:lvl>
   </w:abstractNum>
-  <w:abstractNum w:abstractNumId="31" w15:restartNumberingAfterBreak="0">
+  <w:abstractNum w:abstractNumId="32" w15:restartNumberingAfterBreak="0">
     <w:nsid w:val="613A370D"/>
     <w:multiLevelType w:val="hybridMultilevel"/>
     <w:tmpl w:val="3FE838D4"/>
@@ -25289,7 +26335,7 @@
       </w:rPr>
     </w:lvl>
   </w:abstractNum>
-  <w:abstractNum w:abstractNumId="32" w15:restartNumberingAfterBreak="0">
+  <w:abstractNum w:abstractNumId="33" w15:restartNumberingAfterBreak="0">
     <w:nsid w:val="6256562A"/>
     <w:multiLevelType w:val="hybridMultilevel"/>
     <w:tmpl w:val="9DBCE104"/>
@@ -25402,7 +26448,7 @@
       </w:rPr>
     </w:lvl>
   </w:abstractNum>
-  <w:abstractNum w:abstractNumId="33" w15:restartNumberingAfterBreak="0">
+  <w:abstractNum w:abstractNumId="34" w15:restartNumberingAfterBreak="0">
     <w:nsid w:val="63947E82"/>
     <w:multiLevelType w:val="hybridMultilevel"/>
     <w:tmpl w:val="4B58D9C2"/>
@@ -25515,7 +26561,7 @@
       </w:rPr>
     </w:lvl>
   </w:abstractNum>
-  <w:abstractNum w:abstractNumId="34" w15:restartNumberingAfterBreak="0">
+  <w:abstractNum w:abstractNumId="35" w15:restartNumberingAfterBreak="0">
     <w:nsid w:val="670E5BB1"/>
     <w:multiLevelType w:val="hybridMultilevel"/>
     <w:tmpl w:val="E3FA9952"/>
@@ -25628,7 +26674,7 @@
       </w:rPr>
     </w:lvl>
   </w:abstractNum>
-  <w:abstractNum w:abstractNumId="35" w15:restartNumberingAfterBreak="0">
+  <w:abstractNum w:abstractNumId="36" w15:restartNumberingAfterBreak="0">
     <w:nsid w:val="684D0FA1"/>
     <w:multiLevelType w:val="hybridMultilevel"/>
     <w:tmpl w:val="B036B9E8"/>
@@ -25741,7 +26787,7 @@
       </w:rPr>
     </w:lvl>
   </w:abstractNum>
-  <w:abstractNum w:abstractNumId="36" w15:restartNumberingAfterBreak="0">
+  <w:abstractNum w:abstractNumId="37" w15:restartNumberingAfterBreak="0">
     <w:nsid w:val="69150D0F"/>
     <w:multiLevelType w:val="hybridMultilevel"/>
     <w:tmpl w:val="7842DA6E"/>
@@ -25854,7 +26900,7 @@
       </w:rPr>
     </w:lvl>
   </w:abstractNum>
-  <w:abstractNum w:abstractNumId="37" w15:restartNumberingAfterBreak="0">
+  <w:abstractNum w:abstractNumId="38" w15:restartNumberingAfterBreak="0">
     <w:nsid w:val="6A7B2F3A"/>
     <w:multiLevelType w:val="hybridMultilevel"/>
     <w:tmpl w:val="E50827AE"/>
@@ -25967,7 +27013,7 @@
       </w:rPr>
     </w:lvl>
   </w:abstractNum>
-  <w:abstractNum w:abstractNumId="38" w15:restartNumberingAfterBreak="0">
+  <w:abstractNum w:abstractNumId="39" w15:restartNumberingAfterBreak="0">
     <w:nsid w:val="6FB42A63"/>
     <w:multiLevelType w:val="multilevel"/>
     <w:tmpl w:val="D2885436"/>
@@ -26088,7 +27134,7 @@
       </w:rPr>
     </w:lvl>
   </w:abstractNum>
-  <w:abstractNum w:abstractNumId="39" w15:restartNumberingAfterBreak="0">
+  <w:abstractNum w:abstractNumId="40" w15:restartNumberingAfterBreak="0">
     <w:nsid w:val="721F53C6"/>
     <w:multiLevelType w:val="multilevel"/>
     <w:tmpl w:val="2F9494FA"/>
@@ -26237,7 +27283,7 @@
       </w:rPr>
     </w:lvl>
   </w:abstractNum>
-  <w:abstractNum w:abstractNumId="40" w15:restartNumberingAfterBreak="0">
+  <w:abstractNum w:abstractNumId="41" w15:restartNumberingAfterBreak="0">
     <w:nsid w:val="755B0470"/>
     <w:multiLevelType w:val="hybridMultilevel"/>
     <w:tmpl w:val="AF225C92"/>
@@ -26350,7 +27396,7 @@
       </w:rPr>
     </w:lvl>
   </w:abstractNum>
-  <w:abstractNum w:abstractNumId="41" w15:restartNumberingAfterBreak="0">
+  <w:abstractNum w:abstractNumId="42" w15:restartNumberingAfterBreak="0">
     <w:nsid w:val="765905F3"/>
     <w:multiLevelType w:val="hybridMultilevel"/>
     <w:tmpl w:val="DAE03E20"/>
@@ -26463,7 +27509,7 @@
       </w:rPr>
     </w:lvl>
   </w:abstractNum>
-  <w:abstractNum w:abstractNumId="42" w15:restartNumberingAfterBreak="0">
+  <w:abstractNum w:abstractNumId="43" w15:restartNumberingAfterBreak="0">
     <w:nsid w:val="772754C8"/>
     <w:multiLevelType w:val="hybridMultilevel"/>
     <w:tmpl w:val="8D9290E2"/>
@@ -26576,7 +27622,7 @@
       </w:rPr>
     </w:lvl>
   </w:abstractNum>
-  <w:abstractNum w:abstractNumId="43" w15:restartNumberingAfterBreak="0">
+  <w:abstractNum w:abstractNumId="44" w15:restartNumberingAfterBreak="0">
     <w:nsid w:val="7908034D"/>
     <w:multiLevelType w:val="hybridMultilevel"/>
     <w:tmpl w:val="03788606"/>
@@ -26689,7 +27735,7 @@
       </w:rPr>
     </w:lvl>
   </w:abstractNum>
-  <w:abstractNum w:abstractNumId="44" w15:restartNumberingAfterBreak="0">
+  <w:abstractNum w:abstractNumId="45" w15:restartNumberingAfterBreak="0">
     <w:nsid w:val="7CB73C43"/>
     <w:multiLevelType w:val="hybridMultilevel"/>
     <w:tmpl w:val="53BA6816"/>
@@ -26802,7 +27848,7 @@
       </w:rPr>
     </w:lvl>
   </w:abstractNum>
-  <w:abstractNum w:abstractNumId="45" w15:restartNumberingAfterBreak="0">
+  <w:abstractNum w:abstractNumId="46" w15:restartNumberingAfterBreak="0">
     <w:nsid w:val="7DB72317"/>
     <w:multiLevelType w:val="multilevel"/>
     <w:tmpl w:val="E1285DA4"/>
@@ -26915,7 +27961,7 @@
       </w:rPr>
     </w:lvl>
   </w:abstractNum>
-  <w:abstractNum w:abstractNumId="46" w15:restartNumberingAfterBreak="0">
+  <w:abstractNum w:abstractNumId="47" w15:restartNumberingAfterBreak="0">
     <w:nsid w:val="7FC218B9"/>
     <w:multiLevelType w:val="hybridMultilevel"/>
     <w:tmpl w:val="2C901840"/>
@@ -27029,28 +28075,28 @@
     </w:lvl>
   </w:abstractNum>
   <w:num w:numId="1">
-    <w:abstractNumId w:val="14"/>
+    <w:abstractNumId w:val="15"/>
   </w:num>
   <w:num w:numId="2">
-    <w:abstractNumId w:val="23"/>
+    <w:abstractNumId w:val="24"/>
   </w:num>
   <w:num w:numId="3">
-    <w:abstractNumId w:val="15"/>
+    <w:abstractNumId w:val="16"/>
   </w:num>
   <w:num w:numId="4">
     <w:abstractNumId w:val="7"/>
   </w:num>
   <w:num w:numId="5">
-    <w:abstractNumId w:val="39"/>
+    <w:abstractNumId w:val="40"/>
   </w:num>
   <w:num w:numId="6">
-    <w:abstractNumId w:val="13"/>
+    <w:abstractNumId w:val="14"/>
   </w:num>
   <w:num w:numId="7">
-    <w:abstractNumId w:val="28"/>
+    <w:abstractNumId w:val="29"/>
   </w:num>
   <w:num w:numId="8">
-    <w:abstractNumId w:val="38"/>
+    <w:abstractNumId w:val="39"/>
   </w:num>
   <w:num w:numId="9">
     <w:abstractNumId w:val="0"/>
@@ -27059,16 +28105,16 @@
     <w:abstractNumId w:val="4"/>
   </w:num>
   <w:num w:numId="11">
-    <w:abstractNumId w:val="20"/>
+    <w:abstractNumId w:val="21"/>
   </w:num>
   <w:num w:numId="12">
+    <w:abstractNumId w:val="45"/>
+  </w:num>
+  <w:num w:numId="13">
     <w:abstractNumId w:val="44"/>
   </w:num>
-  <w:num w:numId="13">
-    <w:abstractNumId w:val="43"/>
-  </w:num>
   <w:num w:numId="14">
-    <w:abstractNumId w:val="22"/>
+    <w:abstractNumId w:val="23"/>
   </w:num>
   <w:num w:numId="15">
     <w:abstractNumId w:val="9"/>
@@ -27077,88 +28123,88 @@
     <w:abstractNumId w:val="2"/>
   </w:num>
   <w:num w:numId="17">
-    <w:abstractNumId w:val="24"/>
+    <w:abstractNumId w:val="25"/>
   </w:num>
   <w:num w:numId="18">
-    <w:abstractNumId w:val="35"/>
+    <w:abstractNumId w:val="36"/>
   </w:num>
   <w:num w:numId="19">
-    <w:abstractNumId w:val="25"/>
+    <w:abstractNumId w:val="26"/>
   </w:num>
   <w:num w:numId="20">
-    <w:abstractNumId w:val="16"/>
+    <w:abstractNumId w:val="17"/>
   </w:num>
   <w:num w:numId="21">
-    <w:abstractNumId w:val="18"/>
+    <w:abstractNumId w:val="19"/>
   </w:num>
   <w:num w:numId="22">
-    <w:abstractNumId w:val="21"/>
+    <w:abstractNumId w:val="22"/>
   </w:num>
   <w:num w:numId="23">
-    <w:abstractNumId w:val="12"/>
+    <w:abstractNumId w:val="13"/>
   </w:num>
   <w:num w:numId="24">
-    <w:abstractNumId w:val="46"/>
+    <w:abstractNumId w:val="47"/>
   </w:num>
   <w:num w:numId="25">
     <w:abstractNumId w:val="6"/>
   </w:num>
   <w:num w:numId="26">
-    <w:abstractNumId w:val="17"/>
+    <w:abstractNumId w:val="18"/>
   </w:num>
   <w:num w:numId="27">
+    <w:abstractNumId w:val="42"/>
+  </w:num>
+  <w:num w:numId="28">
+    <w:abstractNumId w:val="43"/>
+  </w:num>
+  <w:num w:numId="29">
     <w:abstractNumId w:val="41"/>
   </w:num>
-  <w:num w:numId="28">
-    <w:abstractNumId w:val="42"/>
-  </w:num>
-  <w:num w:numId="29">
-    <w:abstractNumId w:val="40"/>
-  </w:num>
   <w:num w:numId="30">
-    <w:abstractNumId w:val="26"/>
+    <w:abstractNumId w:val="27"/>
   </w:num>
   <w:num w:numId="31">
-    <w:abstractNumId w:val="37"/>
+    <w:abstractNumId w:val="38"/>
   </w:num>
   <w:num w:numId="32">
     <w:abstractNumId w:val="8"/>
   </w:num>
   <w:num w:numId="33">
+    <w:abstractNumId w:val="35"/>
+  </w:num>
+  <w:num w:numId="34">
+    <w:abstractNumId w:val="30"/>
+  </w:num>
+  <w:num w:numId="35">
+    <w:abstractNumId w:val="46"/>
+  </w:num>
+  <w:num w:numId="36">
+    <w:abstractNumId w:val="33"/>
+  </w:num>
+  <w:num w:numId="37">
+    <w:abstractNumId w:val="32"/>
+  </w:num>
+  <w:num w:numId="38">
     <w:abstractNumId w:val="34"/>
   </w:num>
-  <w:num w:numId="34">
-    <w:abstractNumId w:val="29"/>
-  </w:num>
-  <w:num w:numId="35">
-    <w:abstractNumId w:val="45"/>
-  </w:num>
-  <w:num w:numId="36">
-    <w:abstractNumId w:val="32"/>
-  </w:num>
-  <w:num w:numId="37">
+  <w:num w:numId="39">
     <w:abstractNumId w:val="31"/>
   </w:num>
-  <w:num w:numId="38">
-    <w:abstractNumId w:val="33"/>
-  </w:num>
-  <w:num w:numId="39">
-    <w:abstractNumId w:val="30"/>
-  </w:num>
   <w:num w:numId="40">
-    <w:abstractNumId w:val="11"/>
+    <w:abstractNumId w:val="12"/>
   </w:num>
   <w:num w:numId="41">
-    <w:abstractNumId w:val="27"/>
+    <w:abstractNumId w:val="28"/>
   </w:num>
   <w:num w:numId="42">
     <w:abstractNumId w:val="1"/>
   </w:num>
   <w:num w:numId="43">
-    <w:abstractNumId w:val="36"/>
+    <w:abstractNumId w:val="37"/>
   </w:num>
   <w:num w:numId="44">
-    <w:abstractNumId w:val="19"/>
+    <w:abstractNumId w:val="20"/>
   </w:num>
   <w:num w:numId="45">
     <w:abstractNumId w:val="10"/>
@@ -27168,6 +28214,9 @@
   </w:num>
   <w:num w:numId="47">
     <w:abstractNumId w:val="3"/>
+  </w:num>
+  <w:num w:numId="48">
+    <w:abstractNumId w:val="11"/>
   </w:num>
 </w:numbering>
 </file>
@@ -28144,6 +29193,41 @@
       <w:lang w:val="en-US"/>
     </w:rPr>
   </w:style>
+  <w:style w:type="paragraph" w:customStyle="1" w:styleId="MTDisplayEquation">
+    <w:name w:val="MTDisplayEquation"/>
+    <w:basedOn w:val="Normal"/>
+    <w:next w:val="Normal"/>
+    <w:link w:val="MTDisplayEquationChar"/>
+    <w:rsid w:val="00506EF9"/>
+    <w:pPr>
+      <w:shd w:val="clear" w:color="auto" w:fill="FFFFFF"/>
+      <w:tabs>
+        <w:tab w:val="center" w:pos="4680"/>
+        <w:tab w:val="right" w:pos="9360"/>
+      </w:tabs>
+      <w:spacing w:after="0" w:line="360" w:lineRule="auto"/>
+      <w:ind w:firstLine="709"/>
+      <w:jc w:val="both"/>
+    </w:pPr>
+    <w:rPr>
+      <w:rFonts w:ascii="Times New Roman" w:eastAsia="Times New Roman" w:hAnsi="Times New Roman"/>
+      <w:sz w:val="28"/>
+      <w:szCs w:val="28"/>
+    </w:rPr>
+  </w:style>
+  <w:style w:type="character" w:customStyle="1" w:styleId="MTDisplayEquationChar">
+    <w:name w:val="MTDisplayEquation Char"/>
+    <w:basedOn w:val="DefaultParagraphFont"/>
+    <w:link w:val="MTDisplayEquation"/>
+    <w:rsid w:val="00506EF9"/>
+    <w:rPr>
+      <w:rFonts w:ascii="Times New Roman" w:eastAsia="Times New Roman" w:hAnsi="Times New Roman"/>
+      <w:sz w:val="28"/>
+      <w:szCs w:val="28"/>
+      <w:shd w:val="clear" w:color="auto" w:fill="FFFFFF"/>
+      <w:lang w:eastAsia="en-US"/>
+    </w:rPr>
+  </w:style>
 </w:styles>
 </file>
 
@@ -28447,7 +29531,7 @@
 </file>
 
 <file path=customXml/itemProps1.xml><?xml version="1.0" encoding="utf-8"?>
-<ds:datastoreItem xmlns:ds="http://schemas.openxmlformats.org/officeDocument/2006/customXml" ds:itemID="{C6435EFA-76A8-41F4-933C-4EA22E03BFBA}">
+<ds:datastoreItem xmlns:ds="http://schemas.openxmlformats.org/officeDocument/2006/customXml" ds:itemID="{42FEE2F4-B7D1-4EAA-9799-B6F4B79C793A}">
   <ds:schemaRefs>
     <ds:schemaRef ds:uri="http://schemas.openxmlformats.org/officeDocument/2006/bibliography"/>
   </ds:schemaRefs>

</xml_diff>

<commit_message>
diagram, section 4 wip
</commit_message>
<xml_diff>
--- a/paper_work/masters thesis/msc_report.docx
+++ b/paper_work/masters thesis/msc_report.docx
@@ -5652,6 +5652,12 @@
             <w:webHidden/>
           </w:rPr>
           <w:instrText xml:space="preserve"> PAGEREF _Toc7039646 \h </w:instrText>
+        </w:r>
+        <w:r>
+          <w:rPr>
+            <w:noProof/>
+            <w:webHidden/>
+          </w:rPr>
         </w:r>
         <w:r>
           <w:rPr>
@@ -5835,6 +5841,12 @@
             <w:noProof/>
             <w:webHidden/>
           </w:rPr>
+        </w:r>
+        <w:r>
+          <w:rPr>
+            <w:noProof/>
+            <w:webHidden/>
+          </w:rPr>
           <w:fldChar w:fldCharType="separate"/>
         </w:r>
         <w:r>
@@ -6689,15 +6701,7 @@
           <w:sz w:val="28"/>
           <w:szCs w:val="28"/>
         </w:rPr>
-        <w:t xml:space="preserve"> кафедры МОЭВМ</w:t>
-      </w:r>
-      <w:r>
-        <w:rPr>
-          <w:rFonts w:ascii="Times New Roman" w:hAnsi="Times New Roman"/>
-          <w:sz w:val="28"/>
-          <w:szCs w:val="28"/>
-        </w:rPr>
-        <w:t xml:space="preserve"> в рамках курса обучения написанию научных статей студентов.</w:t>
+        <w:t xml:space="preserve"> кафедры МОЭВМ в рамках курса обучения написанию научных статей студентов.</w:t>
       </w:r>
     </w:p>
     <w:p>
@@ -13632,7 +13636,7 @@
                 <v:shape id="_x0000_i1025" type="#_x0000_t75" style="width:12pt;height:11.25pt" o:ole="">
                   <v:imagedata r:id="rId13" o:title=""/>
                 </v:shape>
-                <o:OLEObject Type="Embed" ProgID="Equation.DSMT4" ShapeID="_x0000_i1025" DrawAspect="Content" ObjectID="_1618828077" r:id="rId14"/>
+                <o:OLEObject Type="Embed" ProgID="Equation.DSMT4" ShapeID="_x0000_i1025" DrawAspect="Content" ObjectID="_1618958155" r:id="rId14"/>
               </w:object>
             </w:r>
           </w:p>
@@ -13727,7 +13731,7 @@
                 <v:shape id="_x0000_i1026" type="#_x0000_t75" style="width:12pt;height:15.75pt" o:ole="">
                   <v:imagedata r:id="rId15" o:title=""/>
                 </v:shape>
-                <o:OLEObject Type="Embed" ProgID="Equation.DSMT4" ShapeID="_x0000_i1026" DrawAspect="Content" ObjectID="_1618828078" r:id="rId16"/>
+                <o:OLEObject Type="Embed" ProgID="Equation.DSMT4" ShapeID="_x0000_i1026" DrawAspect="Content" ObjectID="_1618958156" r:id="rId16"/>
               </w:object>
             </w:r>
           </w:p>
@@ -13821,7 +13825,7 @@
                 <v:shape id="_x0000_i1027" type="#_x0000_t75" style="width:11.25pt;height:14.25pt" o:ole="">
                   <v:imagedata r:id="rId17" o:title=""/>
                 </v:shape>
-                <o:OLEObject Type="Embed" ProgID="Equation.DSMT4" ShapeID="_x0000_i1027" DrawAspect="Content" ObjectID="_1618828079" r:id="rId18"/>
+                <o:OLEObject Type="Embed" ProgID="Equation.DSMT4" ShapeID="_x0000_i1027" DrawAspect="Content" ObjectID="_1618958157" r:id="rId18"/>
               </w:object>
             </w:r>
           </w:p>
@@ -13930,7 +13934,7 @@
           <v:shape id="_x0000_i1028" type="#_x0000_t75" style="width:69pt;height:15.75pt" o:ole="">
             <v:imagedata r:id="rId19" o:title=""/>
           </v:shape>
-          <o:OLEObject Type="Embed" ProgID="Equation.DSMT4" ShapeID="_x0000_i1028" DrawAspect="Content" ObjectID="_1618828080" r:id="rId20"/>
+          <o:OLEObject Type="Embed" ProgID="Equation.DSMT4" ShapeID="_x0000_i1028" DrawAspect="Content" ObjectID="_1618958158" r:id="rId20"/>
         </w:object>
       </w:r>
       <w:r>
@@ -14159,7 +14163,7 @@
                 <v:shape id="_x0000_i1029" type="#_x0000_t75" style="width:12pt;height:11.25pt" o:ole="">
                   <v:imagedata r:id="rId13" o:title=""/>
                 </v:shape>
-                <o:OLEObject Type="Embed" ProgID="Equation.DSMT4" ShapeID="_x0000_i1029" DrawAspect="Content" ObjectID="_1618828081" r:id="rId21"/>
+                <o:OLEObject Type="Embed" ProgID="Equation.DSMT4" ShapeID="_x0000_i1029" DrawAspect="Content" ObjectID="_1618958159" r:id="rId21"/>
               </w:object>
             </w:r>
           </w:p>
@@ -14262,7 +14266,7 @@
                 <v:shape id="_x0000_i1030" type="#_x0000_t75" style="width:12pt;height:15.75pt" o:ole="">
                   <v:imagedata r:id="rId15" o:title=""/>
                 </v:shape>
-                <o:OLEObject Type="Embed" ProgID="Equation.DSMT4" ShapeID="_x0000_i1030" DrawAspect="Content" ObjectID="_1618828082" r:id="rId22"/>
+                <o:OLEObject Type="Embed" ProgID="Equation.DSMT4" ShapeID="_x0000_i1030" DrawAspect="Content" ObjectID="_1618958160" r:id="rId22"/>
               </w:object>
             </w:r>
           </w:p>
@@ -14327,7 +14331,7 @@
                 <v:shape id="_x0000_i1031" type="#_x0000_t75" style="width:11.25pt;height:14.25pt" o:ole="">
                   <v:imagedata r:id="rId17" o:title=""/>
                 </v:shape>
-                <o:OLEObject Type="Embed" ProgID="Equation.DSMT4" ShapeID="_x0000_i1031" DrawAspect="Content" ObjectID="_1618828083" r:id="rId23"/>
+                <o:OLEObject Type="Embed" ProgID="Equation.DSMT4" ShapeID="_x0000_i1031" DrawAspect="Content" ObjectID="_1618958161" r:id="rId23"/>
               </w:object>
             </w:r>
           </w:p>
@@ -14528,7 +14532,7 @@
           <v:shape id="_x0000_i1032" type="#_x0000_t75" style="width:199.5pt;height:45.75pt" o:ole="">
             <v:imagedata r:id="rId24" o:title=""/>
           </v:shape>
-          <o:OLEObject Type="Embed" ProgID="Equation.DSMT4" ShapeID="_x0000_i1032" DrawAspect="Content" ObjectID="_1618828084" r:id="rId25"/>
+          <o:OLEObject Type="Embed" ProgID="Equation.DSMT4" ShapeID="_x0000_i1032" DrawAspect="Content" ObjectID="_1618958162" r:id="rId25"/>
         </w:object>
       </w:r>
       <w:r>
@@ -14653,7 +14657,7 @@
           <v:shape id="_x0000_i1033" type="#_x0000_t75" style="width:30.75pt;height:18pt" o:ole="">
             <v:imagedata r:id="rId26" o:title=""/>
           </v:shape>
-          <o:OLEObject Type="Embed" ProgID="Equation.DSMT4" ShapeID="_x0000_i1033" DrawAspect="Content" ObjectID="_1618828085" r:id="rId27"/>
+          <o:OLEObject Type="Embed" ProgID="Equation.DSMT4" ShapeID="_x0000_i1033" DrawAspect="Content" ObjectID="_1618958163" r:id="rId27"/>
         </w:object>
       </w:r>
       <w:r>
@@ -14720,7 +14724,7 @@
           <v:shape id="_x0000_i1034" type="#_x0000_t75" style="width:14.25pt;height:15pt" o:ole="">
             <v:imagedata r:id="rId28" o:title=""/>
           </v:shape>
-          <o:OLEObject Type="Embed" ProgID="Equation.DSMT4" ShapeID="_x0000_i1034" DrawAspect="Content" ObjectID="_1618828086" r:id="rId29"/>
+          <o:OLEObject Type="Embed" ProgID="Equation.DSMT4" ShapeID="_x0000_i1034" DrawAspect="Content" ObjectID="_1618958164" r:id="rId29"/>
         </w:object>
       </w:r>
       <w:r>
@@ -14744,7 +14748,7 @@
           <v:shape id="_x0000_i1035" type="#_x0000_t75" style="width:11.25pt;height:15.75pt" o:ole="">
             <v:imagedata r:id="rId30" o:title=""/>
           </v:shape>
-          <o:OLEObject Type="Embed" ProgID="Equation.DSMT4" ShapeID="_x0000_i1035" DrawAspect="Content" ObjectID="_1618828087" r:id="rId31"/>
+          <o:OLEObject Type="Embed" ProgID="Equation.DSMT4" ShapeID="_x0000_i1035" DrawAspect="Content" ObjectID="_1618958165" r:id="rId31"/>
         </w:object>
       </w:r>
       <w:r>
@@ -14801,7 +14805,7 @@
           <v:shape id="_x0000_i1036" type="#_x0000_t75" style="width:120.75pt;height:60pt" o:ole="">
             <v:imagedata r:id="rId32" o:title=""/>
           </v:shape>
-          <o:OLEObject Type="Embed" ProgID="Equation.DSMT4" ShapeID="_x0000_i1036" DrawAspect="Content" ObjectID="_1618828088" r:id="rId33"/>
+          <o:OLEObject Type="Embed" ProgID="Equation.DSMT4" ShapeID="_x0000_i1036" DrawAspect="Content" ObjectID="_1618958166" r:id="rId33"/>
         </w:object>
       </w:r>
       <w:r>
@@ -14845,7 +14849,7 @@
           <v:shape id="_x0000_i1037" type="#_x0000_t75" style="width:12pt;height:11.25pt" o:ole="">
             <v:imagedata r:id="rId13" o:title=""/>
           </v:shape>
-          <o:OLEObject Type="Embed" ProgID="Equation.DSMT4" ShapeID="_x0000_i1037" DrawAspect="Content" ObjectID="_1618828089" r:id="rId34"/>
+          <o:OLEObject Type="Embed" ProgID="Equation.DSMT4" ShapeID="_x0000_i1037" DrawAspect="Content" ObjectID="_1618958167" r:id="rId34"/>
         </w:object>
       </w:r>
       <w:r>
@@ -14867,7 +14871,7 @@
           <v:shape id="_x0000_i1038" type="#_x0000_t75" style="width:12pt;height:15.75pt" o:ole="">
             <v:imagedata r:id="rId15" o:title=""/>
           </v:shape>
-          <o:OLEObject Type="Embed" ProgID="Equation.DSMT4" ShapeID="_x0000_i1038" DrawAspect="Content" ObjectID="_1618828090" r:id="rId35"/>
+          <o:OLEObject Type="Embed" ProgID="Equation.DSMT4" ShapeID="_x0000_i1038" DrawAspect="Content" ObjectID="_1618958168" r:id="rId35"/>
         </w:object>
       </w:r>
       <w:r>
@@ -14889,7 +14893,7 @@
           <v:shape id="_x0000_i1039" type="#_x0000_t75" style="width:12pt;height:15.75pt" o:ole="">
             <v:imagedata r:id="rId15" o:title=""/>
           </v:shape>
-          <o:OLEObject Type="Embed" ProgID="Equation.DSMT4" ShapeID="_x0000_i1039" DrawAspect="Content" ObjectID="_1618828091" r:id="rId36"/>
+          <o:OLEObject Type="Embed" ProgID="Equation.DSMT4" ShapeID="_x0000_i1039" DrawAspect="Content" ObjectID="_1618958169" r:id="rId36"/>
         </w:object>
       </w:r>
       <w:r>
@@ -14911,7 +14915,7 @@
           <v:shape id="_x0000_i1040" type="#_x0000_t75" style="width:11.25pt;height:14.25pt" o:ole="">
             <v:imagedata r:id="rId17" o:title=""/>
           </v:shape>
-          <o:OLEObject Type="Embed" ProgID="Equation.DSMT4" ShapeID="_x0000_i1040" DrawAspect="Content" ObjectID="_1618828092" r:id="rId37"/>
+          <o:OLEObject Type="Embed" ProgID="Equation.DSMT4" ShapeID="_x0000_i1040" DrawAspect="Content" ObjectID="_1618958170" r:id="rId37"/>
         </w:object>
       </w:r>
       <w:r>
@@ -14933,7 +14937,7 @@
           <v:shape id="_x0000_i1041" type="#_x0000_t75" style="width:12pt;height:11.25pt" o:ole="">
             <v:imagedata r:id="rId13" o:title=""/>
           </v:shape>
-          <o:OLEObject Type="Embed" ProgID="Equation.DSMT4" ShapeID="_x0000_i1041" DrawAspect="Content" ObjectID="_1618828093" r:id="rId38"/>
+          <o:OLEObject Type="Embed" ProgID="Equation.DSMT4" ShapeID="_x0000_i1041" DrawAspect="Content" ObjectID="_1618958171" r:id="rId38"/>
         </w:object>
       </w:r>
       <w:r>
@@ -14955,7 +14959,7 @@
           <v:shape id="_x0000_i1042" type="#_x0000_t75" style="width:11.25pt;height:14.25pt" o:ole="">
             <v:imagedata r:id="rId17" o:title=""/>
           </v:shape>
-          <o:OLEObject Type="Embed" ProgID="Equation.DSMT4" ShapeID="_x0000_i1042" DrawAspect="Content" ObjectID="_1618828094" r:id="rId39"/>
+          <o:OLEObject Type="Embed" ProgID="Equation.DSMT4" ShapeID="_x0000_i1042" DrawAspect="Content" ObjectID="_1618958172" r:id="rId39"/>
         </w:object>
       </w:r>
       <w:r>
@@ -15243,7 +15247,7 @@
                 <v:shape id="_x0000_i1043" type="#_x0000_t75" style="width:48pt;height:20.25pt" o:ole="">
                   <v:imagedata r:id="rId40" o:title=""/>
                 </v:shape>
-                <o:OLEObject Type="Embed" ProgID="Equation.DSMT4" ShapeID="_x0000_i1043" DrawAspect="Content" ObjectID="_1618828095" r:id="rId41"/>
+                <o:OLEObject Type="Embed" ProgID="Equation.DSMT4" ShapeID="_x0000_i1043" DrawAspect="Content" ObjectID="_1618958173" r:id="rId41"/>
               </w:object>
             </w:r>
             <w:r>
@@ -15317,7 +15321,7 @@
                 <v:shape id="_x0000_i1044" type="#_x0000_t75" style="width:47.25pt;height:20.25pt" o:ole="">
                   <v:imagedata r:id="rId42" o:title=""/>
                 </v:shape>
-                <o:OLEObject Type="Embed" ProgID="Equation.DSMT4" ShapeID="_x0000_i1044" DrawAspect="Content" ObjectID="_1618828096" r:id="rId43"/>
+                <o:OLEObject Type="Embed" ProgID="Equation.DSMT4" ShapeID="_x0000_i1044" DrawAspect="Content" ObjectID="_1618958174" r:id="rId43"/>
               </w:object>
             </w:r>
           </w:p>
@@ -15382,7 +15386,7 @@
                 <v:shape id="_x0000_i1045" type="#_x0000_t75" style="width:47.25pt;height:20.25pt" o:ole="">
                   <v:imagedata r:id="rId44" o:title=""/>
                 </v:shape>
-                <o:OLEObject Type="Embed" ProgID="Equation.DSMT4" ShapeID="_x0000_i1045" DrawAspect="Content" ObjectID="_1618828097" r:id="rId45"/>
+                <o:OLEObject Type="Embed" ProgID="Equation.DSMT4" ShapeID="_x0000_i1045" DrawAspect="Content" ObjectID="_1618958175" r:id="rId45"/>
               </w:object>
             </w:r>
           </w:p>
@@ -15433,7 +15437,7 @@
           <v:shape id="_x0000_i1046" type="#_x0000_t75" style="width:221.25pt;height:24pt" o:ole="">
             <v:imagedata r:id="rId46" o:title=""/>
           </v:shape>
-          <o:OLEObject Type="Embed" ProgID="Equation.DSMT4" ShapeID="_x0000_i1046" DrawAspect="Content" ObjectID="_1618828098" r:id="rId47"/>
+          <o:OLEObject Type="Embed" ProgID="Equation.DSMT4" ShapeID="_x0000_i1046" DrawAspect="Content" ObjectID="_1618958176" r:id="rId47"/>
         </w:object>
       </w:r>
       <w:r>
@@ -15863,7 +15867,7 @@
                 <v:shape id="_x0000_i1047" type="#_x0000_t75" style="width:12pt;height:11.25pt" o:ole="">
                   <v:imagedata r:id="rId13" o:title=""/>
                 </v:shape>
-                <o:OLEObject Type="Embed" ProgID="Equation.DSMT4" ShapeID="_x0000_i1047" DrawAspect="Content" ObjectID="_1618828099" r:id="rId48"/>
+                <o:OLEObject Type="Embed" ProgID="Equation.DSMT4" ShapeID="_x0000_i1047" DrawAspect="Content" ObjectID="_1618958177" r:id="rId48"/>
               </w:object>
             </w:r>
           </w:p>
@@ -15899,7 +15903,7 @@
                 <v:shape id="_x0000_i1048" type="#_x0000_t75" style="width:51.75pt;height:20.25pt" o:ole="">
                   <v:imagedata r:id="rId49" o:title=""/>
                 </v:shape>
-                <o:OLEObject Type="Embed" ProgID="Equation.DSMT4" ShapeID="_x0000_i1048" DrawAspect="Content" ObjectID="_1618828100" r:id="rId50"/>
+                <o:OLEObject Type="Embed" ProgID="Equation.DSMT4" ShapeID="_x0000_i1048" DrawAspect="Content" ObjectID="_1618958178" r:id="rId50"/>
               </w:object>
             </w:r>
           </w:p>
@@ -15933,7 +15937,7 @@
                 <v:shape id="_x0000_i1049" type="#_x0000_t75" style="width:12pt;height:15.75pt" o:ole="">
                   <v:imagedata r:id="rId15" o:title=""/>
                 </v:shape>
-                <o:OLEObject Type="Embed" ProgID="Equation.DSMT4" ShapeID="_x0000_i1049" DrawAspect="Content" ObjectID="_1618828101" r:id="rId51"/>
+                <o:OLEObject Type="Embed" ProgID="Equation.DSMT4" ShapeID="_x0000_i1049" DrawAspect="Content" ObjectID="_1618958179" r:id="rId51"/>
               </w:object>
             </w:r>
           </w:p>
@@ -15967,7 +15971,7 @@
                 <v:shape id="_x0000_i1050" type="#_x0000_t75" style="width:57.75pt;height:19.5pt" o:ole="">
                   <v:imagedata r:id="rId52" o:title=""/>
                 </v:shape>
-                <o:OLEObject Type="Embed" ProgID="Equation.DSMT4" ShapeID="_x0000_i1050" DrawAspect="Content" ObjectID="_1618828102" r:id="rId53"/>
+                <o:OLEObject Type="Embed" ProgID="Equation.DSMT4" ShapeID="_x0000_i1050" DrawAspect="Content" ObjectID="_1618958180" r:id="rId53"/>
               </w:object>
             </w:r>
           </w:p>
@@ -16001,7 +16005,7 @@
                 <v:shape id="_x0000_i1051" type="#_x0000_t75" style="width:11.25pt;height:14.25pt" o:ole="">
                   <v:imagedata r:id="rId17" o:title=""/>
                 </v:shape>
-                <o:OLEObject Type="Embed" ProgID="Equation.DSMT4" ShapeID="_x0000_i1051" DrawAspect="Content" ObjectID="_1618828103" r:id="rId54"/>
+                <o:OLEObject Type="Embed" ProgID="Equation.DSMT4" ShapeID="_x0000_i1051" DrawAspect="Content" ObjectID="_1618958181" r:id="rId54"/>
               </w:object>
             </w:r>
           </w:p>
@@ -16035,7 +16039,7 @@
                 <v:shape id="_x0000_i1052" type="#_x0000_t75" style="width:68.25pt;height:20.25pt" o:ole="">
                   <v:imagedata r:id="rId55" o:title=""/>
                 </v:shape>
-                <o:OLEObject Type="Embed" ProgID="Equation.DSMT4" ShapeID="_x0000_i1052" DrawAspect="Content" ObjectID="_1618828104" r:id="rId56"/>
+                <o:OLEObject Type="Embed" ProgID="Equation.DSMT4" ShapeID="_x0000_i1052" DrawAspect="Content" ObjectID="_1618958182" r:id="rId56"/>
               </w:object>
             </w:r>
           </w:p>
@@ -17936,7 +17940,7 @@
           <v:shape id="_x0000_i1053" type="#_x0000_t75" style="width:12pt;height:15.75pt" o:ole="">
             <v:imagedata r:id="rId15" o:title=""/>
           </v:shape>
-          <o:OLEObject Type="Embed" ProgID="Equation.DSMT4" ShapeID="_x0000_i1053" DrawAspect="Content" ObjectID="_1618828105" r:id="rId57"/>
+          <o:OLEObject Type="Embed" ProgID="Equation.DSMT4" ShapeID="_x0000_i1053" DrawAspect="Content" ObjectID="_1618958183" r:id="rId57"/>
         </w:object>
       </w:r>
       <w:r>
@@ -18067,8 +18071,6 @@
         </w:rPr>
         <w:t xml:space="preserve"> можно классифицировать:</w:t>
       </w:r>
-      <w:bookmarkStart w:id="6" w:name="_GoBack"/>
-      <w:bookmarkEnd w:id="6"/>
     </w:p>
     <w:p>
       <w:pPr>
@@ -18635,10 +18637,10 @@
           <w:szCs w:val="28"/>
         </w:rPr>
         <w:object w:dxaOrig="260" w:dyaOrig="240" w14:anchorId="1146652F">
-          <v:shape id="_x0000_i1084" type="#_x0000_t75" style="width:12.75pt;height:12pt" o:ole="">
+          <v:shape id="_x0000_i1054" type="#_x0000_t75" style="width:12.75pt;height:12pt" o:ole="">
             <v:imagedata r:id="rId58" o:title=""/>
           </v:shape>
-          <o:OLEObject Type="Embed" ProgID="Equation.DSMT4" ShapeID="_x0000_i1084" DrawAspect="Content" ObjectID="_1618828106" r:id="rId59"/>
+          <o:OLEObject Type="Embed" ProgID="Equation.DSMT4" ShapeID="_x0000_i1054" DrawAspect="Content" ObjectID="_1618958184" r:id="rId59"/>
         </w:object>
       </w:r>
       <w:r>
@@ -18673,10 +18675,10 @@
           <w:szCs w:val="28"/>
         </w:rPr>
         <w:object w:dxaOrig="260" w:dyaOrig="240" w14:anchorId="2208CB13">
-          <v:shape id="_x0000_i1085" type="#_x0000_t75" style="width:12.75pt;height:12pt" o:ole="">
+          <v:shape id="_x0000_i1055" type="#_x0000_t75" style="width:12.75pt;height:12pt" o:ole="">
             <v:imagedata r:id="rId58" o:title=""/>
           </v:shape>
-          <o:OLEObject Type="Embed" ProgID="Equation.DSMT4" ShapeID="_x0000_i1085" DrawAspect="Content" ObjectID="_1618828107" r:id="rId60"/>
+          <o:OLEObject Type="Embed" ProgID="Equation.DSMT4" ShapeID="_x0000_i1055" DrawAspect="Content" ObjectID="_1618958185" r:id="rId60"/>
         </w:object>
       </w:r>
       <w:r>
@@ -18703,10 +18705,10 @@
           <w:szCs w:val="28"/>
         </w:rPr>
         <w:object w:dxaOrig="240" w:dyaOrig="220" w14:anchorId="606F341D">
-          <v:shape id="_x0000_i1069" type="#_x0000_t75" style="width:12pt;height:11.25pt" o:ole="">
+          <v:shape id="_x0000_i1056" type="#_x0000_t75" style="width:12pt;height:11.25pt" o:ole="">
             <v:imagedata r:id="rId61" o:title=""/>
           </v:shape>
-          <o:OLEObject Type="Embed" ProgID="Equation.DSMT4" ShapeID="_x0000_i1069" DrawAspect="Content" ObjectID="_1618828108" r:id="rId62"/>
+          <o:OLEObject Type="Embed" ProgID="Equation.DSMT4" ShapeID="_x0000_i1056" DrawAspect="Content" ObjectID="_1618958186" r:id="rId62"/>
         </w:object>
       </w:r>
       <w:r>
@@ -18725,10 +18727,10 @@
           <w:szCs w:val="28"/>
         </w:rPr>
         <w:object w:dxaOrig="240" w:dyaOrig="320" w14:anchorId="54B98590">
-          <v:shape id="_x0000_i1072" type="#_x0000_t75" style="width:12pt;height:15.75pt" o:ole="">
+          <v:shape id="_x0000_i1057" type="#_x0000_t75" style="width:12pt;height:15.75pt" o:ole="">
             <v:imagedata r:id="rId63" o:title=""/>
           </v:shape>
-          <o:OLEObject Type="Embed" ProgID="Equation.DSMT4" ShapeID="_x0000_i1072" DrawAspect="Content" ObjectID="_1618828109" r:id="rId64"/>
+          <o:OLEObject Type="Embed" ProgID="Equation.DSMT4" ShapeID="_x0000_i1057" DrawAspect="Content" ObjectID="_1618958187" r:id="rId64"/>
         </w:object>
       </w:r>
       <w:r>
@@ -18747,10 +18749,10 @@
           <w:szCs w:val="28"/>
         </w:rPr>
         <w:object w:dxaOrig="220" w:dyaOrig="279" w14:anchorId="45A05DF4">
-          <v:shape id="_x0000_i1075" type="#_x0000_t75" style="width:11.25pt;height:14.25pt" o:ole="">
+          <v:shape id="_x0000_i1058" type="#_x0000_t75" style="width:11.25pt;height:14.25pt" o:ole="">
             <v:imagedata r:id="rId65" o:title=""/>
           </v:shape>
-          <o:OLEObject Type="Embed" ProgID="Equation.DSMT4" ShapeID="_x0000_i1075" DrawAspect="Content" ObjectID="_1618828110" r:id="rId66"/>
+          <o:OLEObject Type="Embed" ProgID="Equation.DSMT4" ShapeID="_x0000_i1058" DrawAspect="Content" ObjectID="_1618958188" r:id="rId66"/>
         </w:object>
       </w:r>
       <w:r>
@@ -18809,10 +18811,10 @@
           <w:szCs w:val="28"/>
         </w:rPr>
         <w:object w:dxaOrig="260" w:dyaOrig="240" w14:anchorId="3C622B1E">
-          <v:shape id="_x0000_i1086" type="#_x0000_t75" style="width:12.75pt;height:12pt" o:ole="">
+          <v:shape id="_x0000_i1059" type="#_x0000_t75" style="width:12.75pt;height:12pt" o:ole="">
             <v:imagedata r:id="rId58" o:title=""/>
           </v:shape>
-          <o:OLEObject Type="Embed" ProgID="Equation.DSMT4" ShapeID="_x0000_i1086" DrawAspect="Content" ObjectID="_1618828111" r:id="rId67"/>
+          <o:OLEObject Type="Embed" ProgID="Equation.DSMT4" ShapeID="_x0000_i1059" DrawAspect="Content" ObjectID="_1618958189" r:id="rId67"/>
         </w:object>
       </w:r>
       <w:r>
@@ -18839,10 +18841,10 @@
           <w:szCs w:val="28"/>
         </w:rPr>
         <w:object w:dxaOrig="220" w:dyaOrig="240" w14:anchorId="3EF0C50B">
-          <v:shape id="_x0000_i1091" type="#_x0000_t75" style="width:11.25pt;height:12pt" o:ole="">
+          <v:shape id="_x0000_i1060" type="#_x0000_t75" style="width:11.25pt;height:12pt" o:ole="">
             <v:imagedata r:id="rId68" o:title=""/>
           </v:shape>
-          <o:OLEObject Type="Embed" ProgID="Equation.DSMT4" ShapeID="_x0000_i1091" DrawAspect="Content" ObjectID="_1618828112" r:id="rId69"/>
+          <o:OLEObject Type="Embed" ProgID="Equation.DSMT4" ShapeID="_x0000_i1060" DrawAspect="Content" ObjectID="_1618958190" r:id="rId69"/>
         </w:object>
       </w:r>
       <w:r>
@@ -18865,10 +18867,10 @@
           <w:position w:val="-34"/>
         </w:rPr>
         <w:object w:dxaOrig="2079" w:dyaOrig="800" w14:anchorId="385E0740">
-          <v:shape id="_x0000_i1119" type="#_x0000_t75" style="width:132.75pt;height:51pt" o:ole="">
+          <v:shape id="_x0000_i1061" type="#_x0000_t75" style="width:132.75pt;height:51pt" o:ole="">
             <v:imagedata r:id="rId70" o:title=""/>
           </v:shape>
-          <o:OLEObject Type="Embed" ProgID="Equation.DSMT4" ShapeID="_x0000_i1119" DrawAspect="Content" ObjectID="_1618828113" r:id="rId71"/>
+          <o:OLEObject Type="Embed" ProgID="Equation.DSMT4" ShapeID="_x0000_i1061" DrawAspect="Content" ObjectID="_1618958191" r:id="rId71"/>
         </w:object>
       </w:r>
       <w:r>
@@ -18879,10 +18881,10 @@
           <w:position w:val="-34"/>
         </w:rPr>
         <w:object w:dxaOrig="2220" w:dyaOrig="800" w14:anchorId="2ADC8879">
-          <v:shape id="_x0000_i1123" type="#_x0000_t75" style="width:141.75pt;height:51pt" o:ole="">
+          <v:shape id="_x0000_i1062" type="#_x0000_t75" style="width:141.75pt;height:51pt" o:ole="">
             <v:imagedata r:id="rId72" o:title=""/>
           </v:shape>
-          <o:OLEObject Type="Embed" ProgID="Equation.DSMT4" ShapeID="_x0000_i1123" DrawAspect="Content" ObjectID="_1618828114" r:id="rId73"/>
+          <o:OLEObject Type="Embed" ProgID="Equation.DSMT4" ShapeID="_x0000_i1062" DrawAspect="Content" ObjectID="_1618958192" r:id="rId73"/>
         </w:object>
       </w:r>
       <w:r>
@@ -18893,10 +18895,10 @@
           <w:position w:val="-34"/>
         </w:rPr>
         <w:object w:dxaOrig="2299" w:dyaOrig="800" w14:anchorId="34F85DBC">
-          <v:shape id="_x0000_i1127" type="#_x0000_t75" style="width:147pt;height:51pt" o:ole="">
+          <v:shape id="_x0000_i1063" type="#_x0000_t75" style="width:147pt;height:51pt" o:ole="">
             <v:imagedata r:id="rId74" o:title=""/>
           </v:shape>
-          <o:OLEObject Type="Embed" ProgID="Equation.DSMT4" ShapeID="_x0000_i1127" DrawAspect="Content" ObjectID="_1618828115" r:id="rId75"/>
+          <o:OLEObject Type="Embed" ProgID="Equation.DSMT4" ShapeID="_x0000_i1063" DrawAspect="Content" ObjectID="_1618958193" r:id="rId75"/>
         </w:object>
       </w:r>
       <w:r>
@@ -18931,10 +18933,10 @@
           <w:szCs w:val="28"/>
         </w:rPr>
         <w:object w:dxaOrig="260" w:dyaOrig="240" w14:anchorId="727F54BC">
-          <v:shape id="_x0000_i1134" type="#_x0000_t75" style="width:12.75pt;height:12pt" o:ole="">
+          <v:shape id="_x0000_i1064" type="#_x0000_t75" style="width:12.75pt;height:12pt" o:ole="">
             <v:imagedata r:id="rId58" o:title=""/>
           </v:shape>
-          <o:OLEObject Type="Embed" ProgID="Equation.DSMT4" ShapeID="_x0000_i1134" DrawAspect="Content" ObjectID="_1618828116" r:id="rId76"/>
+          <o:OLEObject Type="Embed" ProgID="Equation.DSMT4" ShapeID="_x0000_i1064" DrawAspect="Content" ObjectID="_1618958194" r:id="rId76"/>
         </w:object>
       </w:r>
       <w:r>
@@ -18953,10 +18955,10 @@
           <w:szCs w:val="28"/>
         </w:rPr>
         <w:object w:dxaOrig="240" w:dyaOrig="240" w14:anchorId="73BFF6C3">
-          <v:shape id="_x0000_i1137" type="#_x0000_t75" style="width:12pt;height:12pt" o:ole="">
+          <v:shape id="_x0000_i1065" type="#_x0000_t75" style="width:12pt;height:12pt" o:ole="">
             <v:imagedata r:id="rId77" o:title=""/>
           </v:shape>
-          <o:OLEObject Type="Embed" ProgID="Equation.DSMT4" ShapeID="_x0000_i1137" DrawAspect="Content" ObjectID="_1618828117" r:id="rId78"/>
+          <o:OLEObject Type="Embed" ProgID="Equation.DSMT4" ShapeID="_x0000_i1065" DrawAspect="Content" ObjectID="_1618958195" r:id="rId78"/>
         </w:object>
       </w:r>
       <w:r>
@@ -18980,10 +18982,10 @@
           <w:position w:val="-10"/>
         </w:rPr>
         <w:object w:dxaOrig="3580" w:dyaOrig="320" w14:anchorId="2E3B3F16">
-          <v:shape id="_x0000_i1143" type="#_x0000_t75" style="width:247.5pt;height:21.75pt" o:ole="">
+          <v:shape id="_x0000_i1066" type="#_x0000_t75" style="width:247.5pt;height:21.75pt" o:ole="">
             <v:imagedata r:id="rId79" o:title=""/>
           </v:shape>
-          <o:OLEObject Type="Embed" ProgID="Equation.DSMT4" ShapeID="_x0000_i1143" DrawAspect="Content" ObjectID="_1618828118" r:id="rId80"/>
+          <o:OLEObject Type="Embed" ProgID="Equation.DSMT4" ShapeID="_x0000_i1066" DrawAspect="Content" ObjectID="_1618958196" r:id="rId80"/>
         </w:object>
       </w:r>
       <w:r>
@@ -19015,10 +19017,10 @@
           <w:szCs w:val="28"/>
         </w:rPr>
         <w:object w:dxaOrig="540" w:dyaOrig="320" w14:anchorId="1C731381">
-          <v:shape id="_x0000_i1152" type="#_x0000_t75" style="width:27pt;height:15.75pt" o:ole="">
+          <v:shape id="_x0000_i1067" type="#_x0000_t75" style="width:27pt;height:15.75pt" o:ole="">
             <v:imagedata r:id="rId81" o:title=""/>
           </v:shape>
-          <o:OLEObject Type="Embed" ProgID="Equation.DSMT4" ShapeID="_x0000_i1152" DrawAspect="Content" ObjectID="_1618828119" r:id="rId82"/>
+          <o:OLEObject Type="Embed" ProgID="Equation.DSMT4" ShapeID="_x0000_i1067" DrawAspect="Content" ObjectID="_1618958197" r:id="rId82"/>
         </w:object>
       </w:r>
       <w:r>
@@ -19037,10 +19039,10 @@
           <w:szCs w:val="28"/>
         </w:rPr>
         <w:object w:dxaOrig="220" w:dyaOrig="279" w14:anchorId="73DB19E1">
-          <v:shape id="_x0000_i1155" type="#_x0000_t75" style="width:11.25pt;height:14.25pt" o:ole="">
+          <v:shape id="_x0000_i1068" type="#_x0000_t75" style="width:11.25pt;height:14.25pt" o:ole="">
             <v:imagedata r:id="rId83" o:title=""/>
           </v:shape>
-          <o:OLEObject Type="Embed" ProgID="Equation.DSMT4" ShapeID="_x0000_i1155" DrawAspect="Content" ObjectID="_1618828120" r:id="rId84"/>
+          <o:OLEObject Type="Embed" ProgID="Equation.DSMT4" ShapeID="_x0000_i1068" DrawAspect="Content" ObjectID="_1618958198" r:id="rId84"/>
         </w:object>
       </w:r>
       <w:r>
@@ -19085,10 +19087,10 @@
           <w:szCs w:val="28"/>
         </w:rPr>
         <w:object w:dxaOrig="260" w:dyaOrig="240" w14:anchorId="795857F1">
-          <v:shape id="_x0000_i1160" type="#_x0000_t75" style="width:12.75pt;height:12pt" o:ole="">
+          <v:shape id="_x0000_i1069" type="#_x0000_t75" style="width:12.75pt;height:12pt" o:ole="">
             <v:imagedata r:id="rId58" o:title=""/>
           </v:shape>
-          <o:OLEObject Type="Embed" ProgID="Equation.DSMT4" ShapeID="_x0000_i1160" DrawAspect="Content" ObjectID="_1618828121" r:id="rId85"/>
+          <o:OLEObject Type="Embed" ProgID="Equation.DSMT4" ShapeID="_x0000_i1069" DrawAspect="Content" ObjectID="_1618958199" r:id="rId85"/>
         </w:object>
       </w:r>
       <w:r>
@@ -19107,10 +19109,10 @@
           <w:szCs w:val="28"/>
         </w:rPr>
         <w:object w:dxaOrig="240" w:dyaOrig="240" w14:anchorId="05B31B94">
-          <v:shape id="_x0000_i1161" type="#_x0000_t75" style="width:12pt;height:12pt" o:ole="">
+          <v:shape id="_x0000_i1070" type="#_x0000_t75" style="width:12pt;height:12pt" o:ole="">
             <v:imagedata r:id="rId77" o:title=""/>
           </v:shape>
-          <o:OLEObject Type="Embed" ProgID="Equation.DSMT4" ShapeID="_x0000_i1161" DrawAspect="Content" ObjectID="_1618828122" r:id="rId86"/>
+          <o:OLEObject Type="Embed" ProgID="Equation.DSMT4" ShapeID="_x0000_i1070" DrawAspect="Content" ObjectID="_1618958200" r:id="rId86"/>
         </w:object>
       </w:r>
       <w:r>
@@ -19145,10 +19147,10 @@
           <w:szCs w:val="28"/>
         </w:rPr>
         <w:object w:dxaOrig="260" w:dyaOrig="240" w14:anchorId="52855E48">
-          <v:shape id="_x0000_i1172" type="#_x0000_t75" style="width:12.75pt;height:12pt" o:ole="">
+          <v:shape id="_x0000_i1071" type="#_x0000_t75" style="width:12.75pt;height:12pt" o:ole="">
             <v:imagedata r:id="rId87" o:title=""/>
           </v:shape>
-          <o:OLEObject Type="Embed" ProgID="Equation.DSMT4" ShapeID="_x0000_i1172" DrawAspect="Content" ObjectID="_1618828123" r:id="rId88"/>
+          <o:OLEObject Type="Embed" ProgID="Equation.DSMT4" ShapeID="_x0000_i1071" DrawAspect="Content" ObjectID="_1618958201" r:id="rId88"/>
         </w:object>
       </w:r>
       <w:r>
@@ -19175,10 +19177,10 @@
           <w:position w:val="-6"/>
         </w:rPr>
         <w:object w:dxaOrig="999" w:dyaOrig="279" w14:anchorId="737C583C">
-          <v:shape id="_x0000_i1173" type="#_x0000_t75" style="width:71.25pt;height:20.25pt" o:ole="">
+          <v:shape id="_x0000_i1072" type="#_x0000_t75" style="width:71.25pt;height:20.25pt" o:ole="">
             <v:imagedata r:id="rId89" o:title=""/>
           </v:shape>
-          <o:OLEObject Type="Embed" ProgID="Equation.DSMT4" ShapeID="_x0000_i1173" DrawAspect="Content" ObjectID="_1618828124" r:id="rId90"/>
+          <o:OLEObject Type="Embed" ProgID="Equation.DSMT4" ShapeID="_x0000_i1072" DrawAspect="Content" ObjectID="_1618958202" r:id="rId90"/>
         </w:object>
       </w:r>
       <w:r>
@@ -19216,10 +19218,10 @@
           <w:lang w:val="en-US"/>
         </w:rPr>
         <w:object w:dxaOrig="279" w:dyaOrig="279" w14:anchorId="6262BD2E">
-          <v:shape id="_x0000_i1178" type="#_x0000_t75" style="width:14.25pt;height:14.25pt" o:ole="">
+          <v:shape id="_x0000_i1073" type="#_x0000_t75" style="width:14.25pt;height:14.25pt" o:ole="">
             <v:imagedata r:id="rId91" o:title=""/>
           </v:shape>
-          <o:OLEObject Type="Embed" ProgID="Equation.DSMT4" ShapeID="_x0000_i1178" DrawAspect="Content" ObjectID="_1618828125" r:id="rId92"/>
+          <o:OLEObject Type="Embed" ProgID="Equation.DSMT4" ShapeID="_x0000_i1073" DrawAspect="Content" ObjectID="_1618958203" r:id="rId92"/>
         </w:object>
       </w:r>
       <w:r>
@@ -19335,33 +19337,6 @@
     </w:p>
     <w:p>
       <w:pPr>
-        <w:shd w:val="clear" w:color="auto" w:fill="FFFFFF"/>
-        <w:spacing w:after="0" w:line="360" w:lineRule="auto"/>
-        <w:ind w:firstLine="567"/>
-        <w:jc w:val="both"/>
-        <w:rPr>
-          <w:rFonts w:ascii="Times New Roman" w:eastAsia="Times New Roman" w:hAnsi="Times New Roman"/>
-          <w:sz w:val="28"/>
-          <w:szCs w:val="28"/>
-        </w:rPr>
-      </w:pPr>
-    </w:p>
-    <w:p>
-      <w:pPr>
-        <w:shd w:val="clear" w:color="auto" w:fill="FFFFFF"/>
-        <w:spacing w:line="360" w:lineRule="auto"/>
-        <w:ind w:right="-1" w:firstLine="426"/>
-        <w:jc w:val="both"/>
-        <w:rPr>
-          <w:rFonts w:ascii="Times New Roman" w:hAnsi="Times New Roman"/>
-          <w:sz w:val="28"/>
-          <w:szCs w:val="28"/>
-          <w:lang w:eastAsia="ru-RU"/>
-        </w:rPr>
-      </w:pPr>
-    </w:p>
-    <w:p>
-      <w:pPr>
         <w:pStyle w:val="Heading1"/>
         <w:numPr>
           <w:ilvl w:val="0"/>
@@ -19376,7 +19351,7 @@
           <w:lang w:eastAsia="ru-RU"/>
         </w:rPr>
       </w:pPr>
-      <w:bookmarkStart w:id="7" w:name="_Toc7039647"/>
+      <w:bookmarkStart w:id="6" w:name="_Toc7039647"/>
       <w:r>
         <w:rPr>
           <w:rFonts w:ascii="Times New Roman" w:hAnsi="Times New Roman"/>
@@ -19404,7 +19379,7 @@
         </w:rPr>
         <w:t>РЕШЕНИЯ</w:t>
       </w:r>
-      <w:bookmarkEnd w:id="7"/>
+      <w:bookmarkEnd w:id="6"/>
     </w:p>
     <w:p>
       <w:pPr>
@@ -19416,6 +19391,7 @@
         <w:spacing w:after="0" w:line="360" w:lineRule="auto"/>
         <w:rPr>
           <w:rFonts w:ascii="Times New Roman" w:hAnsi="Times New Roman"/>
+          <w:b/>
           <w:sz w:val="28"/>
           <w:szCs w:val="28"/>
           <w:lang w:eastAsia="ru-RU"/>
@@ -19424,6 +19400,7 @@
       <w:r>
         <w:rPr>
           <w:rFonts w:ascii="Times New Roman" w:hAnsi="Times New Roman"/>
+          <w:b/>
           <w:sz w:val="28"/>
           <w:szCs w:val="28"/>
           <w:lang w:eastAsia="ru-RU"/>
@@ -20336,7 +20313,6 @@
           <w:shd w:val="clear" w:color="auto" w:fill="FFFFFF"/>
           <w:lang w:val="en-US"/>
         </w:rPr>
-        <w:lastRenderedPageBreak/>
         <w:t>ASP</w:t>
       </w:r>
       <w:r>
@@ -20453,6 +20429,7 @@
           <w:shd w:val="clear" w:color="auto" w:fill="FFFFFF"/>
           <w:lang w:val="en-US"/>
         </w:rPr>
+        <w:lastRenderedPageBreak/>
         <w:t>Web</w:t>
       </w:r>
       <w:r>
@@ -21312,7 +21289,6 @@
         </w:rPr>
         <w:t xml:space="preserve"> </w:t>
       </w:r>
-      <w:proofErr w:type="gramStart"/>
       <w:r>
         <w:rPr>
           <w:rFonts w:ascii="Times New Roman" w:hAnsi="Times New Roman"/>
@@ -21330,9 +21306,26 @@
           <w:szCs w:val="28"/>
           <w:shd w:val="clear" w:color="auto" w:fill="FFFFFF"/>
         </w:rPr>
-        <w:t>)[</w:t>
-      </w:r>
-      <w:proofErr w:type="gramEnd"/>
+        <w:t>)</w:t>
+      </w:r>
+      <w:r>
+        <w:rPr>
+          <w:rFonts w:ascii="Times New Roman" w:hAnsi="Times New Roman"/>
+          <w:sz w:val="28"/>
+          <w:szCs w:val="28"/>
+          <w:shd w:val="clear" w:color="auto" w:fill="FFFFFF"/>
+        </w:rPr>
+        <w:t xml:space="preserve"> </w:t>
+      </w:r>
+      <w:r>
+        <w:rPr>
+          <w:rFonts w:ascii="Times New Roman" w:hAnsi="Times New Roman"/>
+          <w:sz w:val="28"/>
+          <w:szCs w:val="28"/>
+          <w:shd w:val="clear" w:color="auto" w:fill="FFFFFF"/>
+        </w:rPr>
+        <w:t>[</w:t>
+      </w:r>
       <w:r>
         <w:rPr>
           <w:rFonts w:ascii="Times New Roman" w:hAnsi="Times New Roman"/>
@@ -21441,11 +21434,12 @@
         <w:pStyle w:val="ListParagraph"/>
         <w:numPr>
           <w:ilvl w:val="1"/>
-          <w:numId w:val="39"/>
+          <w:numId w:val="8"/>
         </w:numPr>
         <w:spacing w:after="0" w:line="360" w:lineRule="auto"/>
         <w:rPr>
           <w:rFonts w:ascii="Times New Roman" w:hAnsi="Times New Roman"/>
+          <w:b/>
           <w:sz w:val="28"/>
           <w:szCs w:val="28"/>
           <w:shd w:val="clear" w:color="auto" w:fill="FFFFFF"/>
@@ -21455,6 +21449,7 @@
       <w:r>
         <w:rPr>
           <w:rFonts w:ascii="Times New Roman" w:hAnsi="Times New Roman"/>
+          <w:b/>
           <w:sz w:val="28"/>
           <w:szCs w:val="28"/>
           <w:shd w:val="clear" w:color="auto" w:fill="FFFFFF"/>
@@ -21467,6 +21462,7 @@
         <w:spacing w:after="0" w:line="360" w:lineRule="auto"/>
         <w:rPr>
           <w:rFonts w:ascii="Times New Roman" w:hAnsi="Times New Roman"/>
+          <w:noProof/>
           <w:sz w:val="28"/>
           <w:szCs w:val="28"/>
           <w:lang w:eastAsia="ru-RU"/>
@@ -21479,7 +21475,6 @@
           <w:szCs w:val="28"/>
           <w:lang w:eastAsia="ru-RU"/>
         </w:rPr>
-        <w:lastRenderedPageBreak/>
         <w:tab/>
       </w:r>
       <w:r>
@@ -21490,11 +21485,32 @@
           <w:szCs w:val="28"/>
           <w:lang w:eastAsia="ru-RU"/>
         </w:rPr>
+        <w:t>На рис. 4 представлена архитектура решения:</w:t>
+      </w:r>
+    </w:p>
+    <w:p>
+      <w:pPr>
+        <w:keepNext/>
+        <w:spacing w:after="0" w:line="360" w:lineRule="auto"/>
+        <w:jc w:val="center"/>
+        <w:rPr>
+          <w:sz w:val="28"/>
+          <w:szCs w:val="28"/>
+        </w:rPr>
+      </w:pPr>
+      <w:r>
+        <w:rPr>
+          <w:rFonts w:ascii="Times New Roman" w:hAnsi="Times New Roman"/>
+          <w:noProof/>
+          <w:sz w:val="28"/>
+          <w:szCs w:val="28"/>
+          <w:lang w:eastAsia="ru-RU"/>
+        </w:rPr>
         <w:drawing>
-          <wp:inline distT="0" distB="0" distL="0" distR="0" wp14:anchorId="03D57BED" wp14:editId="47CBE717">
-            <wp:extent cx="5940425" cy="3248660"/>
-            <wp:effectExtent l="0" t="0" r="0" b="8890"/>
-            <wp:docPr id="1" name="Picture 1"/>
+          <wp:inline distT="0" distB="0" distL="0" distR="0" wp14:anchorId="490C00DD" wp14:editId="2881D018">
+            <wp:extent cx="5791200" cy="3287767"/>
+            <wp:effectExtent l="0" t="0" r="0" b="0"/>
+            <wp:docPr id="2" name="Picture 2"/>
             <wp:cNvGraphicFramePr>
               <a:graphicFrameLocks xmlns:a="http://schemas.openxmlformats.org/drawingml/2006/main" noChangeAspect="1"/>
             </wp:cNvGraphicFramePr>
@@ -21502,7 +21518,7 @@
               <a:graphicData uri="http://schemas.openxmlformats.org/drawingml/2006/picture">
                 <pic:pic xmlns:pic="http://schemas.openxmlformats.org/drawingml/2006/picture">
                   <pic:nvPicPr>
-                    <pic:cNvPr id="1" name="1.png"/>
+                    <pic:cNvPr id="2" name="Msc_architecture_diagram.png"/>
                     <pic:cNvPicPr/>
                   </pic:nvPicPr>
                   <pic:blipFill>
@@ -21520,7 +21536,7 @@
                   <pic:spPr>
                     <a:xfrm>
                       <a:off x="0" y="0"/>
-                      <a:ext cx="5940425" cy="3248660"/>
+                      <a:ext cx="5804893" cy="3295541"/>
                     </a:xfrm>
                     <a:prstGeom prst="rect">
                       <a:avLst/>
@@ -21535,10 +21551,309 @@
     </w:p>
     <w:p>
       <w:pPr>
+        <w:pStyle w:val="Caption"/>
+        <w:spacing w:before="0"/>
+        <w:jc w:val="center"/>
+        <w:rPr>
+          <w:i w:val="0"/>
+          <w:sz w:val="28"/>
+          <w:szCs w:val="28"/>
+        </w:rPr>
+      </w:pPr>
+      <w:r>
+        <w:rPr>
+          <w:i w:val="0"/>
+          <w:sz w:val="28"/>
+          <w:szCs w:val="28"/>
+        </w:rPr>
+        <w:t xml:space="preserve">Рисунок </w:t>
+      </w:r>
+      <w:r>
+        <w:rPr>
+          <w:i w:val="0"/>
+          <w:sz w:val="28"/>
+          <w:szCs w:val="28"/>
+        </w:rPr>
+        <w:t>4 – Архитектура решения</w:t>
+      </w:r>
+    </w:p>
+    <w:p>
+      <w:pPr>
+        <w:pStyle w:val="Caption"/>
+        <w:spacing w:before="0" w:line="360" w:lineRule="auto"/>
+        <w:ind w:firstLine="709"/>
+        <w:jc w:val="both"/>
+        <w:rPr>
+          <w:i w:val="0"/>
+          <w:sz w:val="28"/>
+          <w:szCs w:val="28"/>
+          <w:lang w:eastAsia="ru-RU"/>
+        </w:rPr>
+      </w:pPr>
+      <w:r>
+        <w:rPr>
+          <w:i w:val="0"/>
+          <w:sz w:val="28"/>
+          <w:szCs w:val="28"/>
+          <w:lang w:eastAsia="ru-RU"/>
+        </w:rPr>
+        <w:lastRenderedPageBreak/>
+        <w:t xml:space="preserve">Веб-приложение реализовано с помощью фреймворка </w:t>
+      </w:r>
+      <w:r>
+        <w:rPr>
+          <w:i w:val="0"/>
+          <w:sz w:val="28"/>
+          <w:szCs w:val="28"/>
+          <w:lang w:val="en-US" w:eastAsia="ru-RU"/>
+        </w:rPr>
+        <w:t>ASP</w:t>
+      </w:r>
+      <w:r>
+        <w:rPr>
+          <w:i w:val="0"/>
+          <w:sz w:val="28"/>
+          <w:szCs w:val="28"/>
+          <w:lang w:eastAsia="ru-RU"/>
+        </w:rPr>
+        <w:t>.</w:t>
+      </w:r>
+      <w:r>
+        <w:rPr>
+          <w:i w:val="0"/>
+          <w:sz w:val="28"/>
+          <w:szCs w:val="28"/>
+          <w:lang w:val="en-US" w:eastAsia="ru-RU"/>
+        </w:rPr>
+        <w:t>NET</w:t>
+      </w:r>
+      <w:r>
+        <w:rPr>
+          <w:i w:val="0"/>
+          <w:sz w:val="28"/>
+          <w:szCs w:val="28"/>
+          <w:lang w:eastAsia="ru-RU"/>
+        </w:rPr>
+        <w:t xml:space="preserve"> </w:t>
+      </w:r>
+      <w:r>
+        <w:rPr>
+          <w:i w:val="0"/>
+          <w:sz w:val="28"/>
+          <w:szCs w:val="28"/>
+          <w:lang w:val="en-US" w:eastAsia="ru-RU"/>
+        </w:rPr>
+        <w:t>Core</w:t>
+      </w:r>
+      <w:r>
+        <w:rPr>
+          <w:i w:val="0"/>
+          <w:sz w:val="28"/>
+          <w:szCs w:val="28"/>
+          <w:lang w:eastAsia="ru-RU"/>
+        </w:rPr>
+        <w:t xml:space="preserve"> </w:t>
+      </w:r>
+      <w:r>
+        <w:rPr>
+          <w:i w:val="0"/>
+          <w:sz w:val="28"/>
+          <w:szCs w:val="28"/>
+          <w:lang w:val="en-US" w:eastAsia="ru-RU"/>
+        </w:rPr>
+        <w:t>MVC</w:t>
+      </w:r>
+      <w:r>
+        <w:rPr>
+          <w:i w:val="0"/>
+          <w:sz w:val="28"/>
+          <w:szCs w:val="28"/>
+          <w:lang w:eastAsia="ru-RU"/>
+        </w:rPr>
+        <w:t xml:space="preserve">, </w:t>
+      </w:r>
+      <w:r>
+        <w:rPr>
+          <w:i w:val="0"/>
+          <w:sz w:val="28"/>
+          <w:szCs w:val="28"/>
+          <w:lang w:eastAsia="ru-RU"/>
+        </w:rPr>
+        <w:t xml:space="preserve">и использует паттерн </w:t>
+      </w:r>
+      <w:r>
+        <w:rPr>
+          <w:i w:val="0"/>
+          <w:sz w:val="28"/>
+          <w:szCs w:val="28"/>
+          <w:lang w:val="en-US" w:eastAsia="ru-RU"/>
+        </w:rPr>
+        <w:t>MVC</w:t>
+      </w:r>
+      <w:r>
+        <w:rPr>
+          <w:i w:val="0"/>
+          <w:sz w:val="28"/>
+          <w:szCs w:val="28"/>
+          <w:lang w:eastAsia="ru-RU"/>
+        </w:rPr>
+        <w:t xml:space="preserve"> (</w:t>
+      </w:r>
+      <w:r>
+        <w:rPr>
+          <w:i w:val="0"/>
+          <w:sz w:val="28"/>
+          <w:szCs w:val="28"/>
+          <w:lang w:val="en-US" w:eastAsia="ru-RU"/>
+        </w:rPr>
+        <w:t>Model</w:t>
+      </w:r>
+      <w:r>
+        <w:rPr>
+          <w:i w:val="0"/>
+          <w:sz w:val="28"/>
+          <w:szCs w:val="28"/>
+          <w:lang w:eastAsia="ru-RU"/>
+        </w:rPr>
+        <w:t xml:space="preserve"> </w:t>
+      </w:r>
+      <w:r>
+        <w:rPr>
+          <w:i w:val="0"/>
+          <w:sz w:val="28"/>
+          <w:szCs w:val="28"/>
+          <w:lang w:eastAsia="ru-RU"/>
+        </w:rPr>
+        <w:t>–</w:t>
+      </w:r>
+      <w:r>
+        <w:rPr>
+          <w:i w:val="0"/>
+          <w:sz w:val="28"/>
+          <w:szCs w:val="28"/>
+          <w:lang w:eastAsia="ru-RU"/>
+        </w:rPr>
+        <w:t xml:space="preserve"> </w:t>
+      </w:r>
+      <w:r>
+        <w:rPr>
+          <w:i w:val="0"/>
+          <w:sz w:val="28"/>
+          <w:szCs w:val="28"/>
+          <w:lang w:val="en-US" w:eastAsia="ru-RU"/>
+        </w:rPr>
+        <w:t>View</w:t>
+      </w:r>
+      <w:r>
+        <w:rPr>
+          <w:i w:val="0"/>
+          <w:sz w:val="28"/>
+          <w:szCs w:val="28"/>
+          <w:lang w:eastAsia="ru-RU"/>
+        </w:rPr>
+        <w:t xml:space="preserve"> </w:t>
+      </w:r>
+      <w:r>
+        <w:rPr>
+          <w:i w:val="0"/>
+          <w:sz w:val="28"/>
+          <w:szCs w:val="28"/>
+          <w:lang w:eastAsia="ru-RU"/>
+        </w:rPr>
+        <w:t>–</w:t>
+      </w:r>
+      <w:r>
+        <w:rPr>
+          <w:i w:val="0"/>
+          <w:sz w:val="28"/>
+          <w:szCs w:val="28"/>
+          <w:lang w:eastAsia="ru-RU"/>
+        </w:rPr>
+        <w:t xml:space="preserve"> </w:t>
+      </w:r>
+      <w:r>
+        <w:rPr>
+          <w:i w:val="0"/>
+          <w:sz w:val="28"/>
+          <w:szCs w:val="28"/>
+          <w:lang w:val="en-US" w:eastAsia="ru-RU"/>
+        </w:rPr>
+        <w:t>Controller</w:t>
+      </w:r>
+      <w:r>
+        <w:rPr>
+          <w:i w:val="0"/>
+          <w:sz w:val="28"/>
+          <w:szCs w:val="28"/>
+          <w:lang w:eastAsia="ru-RU"/>
+        </w:rPr>
+        <w:t xml:space="preserve">), </w:t>
+      </w:r>
+      <w:r>
+        <w:rPr>
+          <w:i w:val="0"/>
+          <w:sz w:val="28"/>
+          <w:szCs w:val="28"/>
+          <w:lang w:eastAsia="ru-RU"/>
+        </w:rPr>
+        <w:t>позволяющий отделить логику приложения от данных и их представления пользователю.</w:t>
+      </w:r>
+    </w:p>
+    <w:p>
+      <w:pPr>
         <w:pStyle w:val="ListParagraph"/>
         <w:numPr>
           <w:ilvl w:val="1"/>
-          <w:numId w:val="39"/>
+          <w:numId w:val="8"/>
+        </w:numPr>
+        <w:spacing w:before="240" w:after="0" w:line="360" w:lineRule="auto"/>
+        <w:rPr>
+          <w:rFonts w:ascii="Times New Roman" w:hAnsi="Times New Roman"/>
+          <w:b/>
+          <w:sz w:val="28"/>
+          <w:szCs w:val="28"/>
+          <w:lang w:eastAsia="ru-RU"/>
+        </w:rPr>
+      </w:pPr>
+      <w:r>
+        <w:rPr>
+          <w:rFonts w:ascii="Times New Roman" w:hAnsi="Times New Roman"/>
+          <w:b/>
+          <w:sz w:val="28"/>
+          <w:szCs w:val="28"/>
+          <w:lang w:eastAsia="ru-RU"/>
+        </w:rPr>
+        <w:t>Сценарии использования</w:t>
+      </w:r>
+    </w:p>
+    <w:p>
+      <w:pPr>
+        <w:pStyle w:val="ListParagraph"/>
+        <w:spacing w:after="0" w:line="360" w:lineRule="auto"/>
+        <w:ind w:left="0" w:firstLine="709"/>
+        <w:rPr>
+          <w:rFonts w:ascii="Times New Roman" w:hAnsi="Times New Roman"/>
+          <w:sz w:val="28"/>
+          <w:szCs w:val="28"/>
+          <w:lang w:eastAsia="ru-RU"/>
+        </w:rPr>
+      </w:pPr>
+      <w:r>
+        <w:rPr>
+          <w:rFonts w:ascii="Times New Roman" w:hAnsi="Times New Roman"/>
+          <w:sz w:val="28"/>
+          <w:szCs w:val="28"/>
+          <w:lang w:eastAsia="ru-RU"/>
+        </w:rPr>
+        <w:t>Сценарий №1:</w:t>
+      </w:r>
+    </w:p>
+    <w:p>
+      <w:pPr>
+        <w:pStyle w:val="ListParagraph"/>
+        <w:numPr>
+          <w:ilvl w:val="0"/>
+          <w:numId w:val="50"/>
         </w:numPr>
         <w:spacing w:after="0" w:line="360" w:lineRule="auto"/>
         <w:rPr>
@@ -21555,14 +21870,26 @@
           <w:szCs w:val="28"/>
           <w:lang w:eastAsia="ru-RU"/>
         </w:rPr>
-        <w:t>Сценарии использования</w:t>
+        <w:t>Пользователь открывает веб-приложение</w:t>
+      </w:r>
+      <w:r>
+        <w:rPr>
+          <w:rFonts w:ascii="Times New Roman" w:hAnsi="Times New Roman"/>
+          <w:sz w:val="28"/>
+          <w:szCs w:val="28"/>
+          <w:lang w:val="en-US" w:eastAsia="ru-RU"/>
+        </w:rPr>
+        <w:t>;</w:t>
       </w:r>
     </w:p>
     <w:p>
       <w:pPr>
         <w:pStyle w:val="ListParagraph"/>
+        <w:numPr>
+          <w:ilvl w:val="0"/>
+          <w:numId w:val="50"/>
+        </w:numPr>
         <w:spacing w:after="0" w:line="360" w:lineRule="auto"/>
-        <w:ind w:left="1069"/>
         <w:rPr>
           <w:rFonts w:ascii="Times New Roman" w:hAnsi="Times New Roman"/>
           <w:sz w:val="28"/>
@@ -21570,7 +21897,6 @@
           <w:lang w:eastAsia="ru-RU"/>
         </w:rPr>
       </w:pPr>
-      <w:proofErr w:type="gramStart"/>
       <w:r>
         <w:rPr>
           <w:rFonts w:ascii="Times New Roman" w:hAnsi="Times New Roman"/>
@@ -21578,9 +21904,8 @@
           <w:szCs w:val="28"/>
           <w:lang w:eastAsia="ru-RU"/>
         </w:rPr>
-        <w:t>Тут по сути</w:t>
-      </w:r>
-      <w:proofErr w:type="gramEnd"/>
+        <w:t>Пользователь выбирает файл со статьей для проверки</w:t>
+      </w:r>
       <w:r>
         <w:rPr>
           <w:rFonts w:ascii="Times New Roman" w:hAnsi="Times New Roman"/>
@@ -21588,19 +21913,20 @@
           <w:szCs w:val="28"/>
           <w:lang w:eastAsia="ru-RU"/>
         </w:rPr>
-        <w:t xml:space="preserve"> один сценарий, </w:t>
-      </w:r>
-      <w:proofErr w:type="spellStart"/>
-      <w:r>
+        <w:t>;</w:t>
+      </w:r>
+    </w:p>
+    <w:p>
+      <w:pPr>
+        <w:spacing w:after="0" w:line="360" w:lineRule="auto"/>
+        <w:ind w:left="710"/>
         <w:rPr>
           <w:rFonts w:ascii="Times New Roman" w:hAnsi="Times New Roman"/>
           <w:sz w:val="28"/>
           <w:szCs w:val="28"/>
           <w:lang w:eastAsia="ru-RU"/>
         </w:rPr>
-        <w:t>добавяться</w:t>
-      </w:r>
-      <w:proofErr w:type="spellEnd"/>
+      </w:pPr>
       <w:r>
         <w:rPr>
           <w:rFonts w:ascii="Times New Roman" w:hAnsi="Times New Roman"/>
@@ -21608,19 +21934,323 @@
           <w:szCs w:val="28"/>
           <w:lang w:eastAsia="ru-RU"/>
         </w:rPr>
-        <w:t xml:space="preserve"> только ответвления вначале, при загрузке-добавлении настроек проверки</w:t>
-      </w:r>
+        <w:t>3</w:t>
+      </w:r>
+      <w:r>
+        <w:rPr>
+          <w:rFonts w:ascii="Times New Roman" w:hAnsi="Times New Roman"/>
+          <w:sz w:val="28"/>
+          <w:szCs w:val="28"/>
+          <w:lang w:val="en-US" w:eastAsia="ru-RU"/>
+        </w:rPr>
+        <w:t>a</w:t>
+      </w:r>
+      <w:r>
+        <w:rPr>
+          <w:rFonts w:ascii="Times New Roman" w:hAnsi="Times New Roman"/>
+          <w:sz w:val="28"/>
+          <w:szCs w:val="28"/>
+          <w:lang w:eastAsia="ru-RU"/>
+        </w:rPr>
+        <w:t xml:space="preserve">. </w:t>
+      </w:r>
+      <w:r>
+        <w:rPr>
+          <w:rFonts w:ascii="Times New Roman" w:hAnsi="Times New Roman"/>
+          <w:sz w:val="28"/>
+          <w:szCs w:val="28"/>
+          <w:lang w:eastAsia="ru-RU"/>
+        </w:rPr>
+        <w:t>Пользователь заполняет настройки</w:t>
+      </w:r>
+      <w:r>
+        <w:rPr>
+          <w:rFonts w:ascii="Times New Roman" w:hAnsi="Times New Roman"/>
+          <w:sz w:val="28"/>
+          <w:szCs w:val="28"/>
+          <w:lang w:eastAsia="ru-RU"/>
+        </w:rPr>
+        <w:t xml:space="preserve"> проверки;</w:t>
+      </w:r>
+    </w:p>
+    <w:p>
+      <w:pPr>
+        <w:spacing w:after="0" w:line="360" w:lineRule="auto"/>
+        <w:ind w:left="710"/>
+        <w:rPr>
+          <w:rFonts w:ascii="Times New Roman" w:hAnsi="Times New Roman"/>
+          <w:sz w:val="28"/>
+          <w:szCs w:val="28"/>
+          <w:lang w:eastAsia="ru-RU"/>
+        </w:rPr>
+      </w:pPr>
+      <w:r>
+        <w:rPr>
+          <w:rFonts w:ascii="Times New Roman" w:hAnsi="Times New Roman"/>
+          <w:sz w:val="28"/>
+          <w:szCs w:val="28"/>
+          <w:lang w:eastAsia="ru-RU"/>
+        </w:rPr>
+        <w:t>3</w:t>
+      </w:r>
+      <w:r>
+        <w:rPr>
+          <w:rFonts w:ascii="Times New Roman" w:hAnsi="Times New Roman"/>
+          <w:sz w:val="28"/>
+          <w:szCs w:val="28"/>
+          <w:lang w:val="en-US" w:eastAsia="ru-RU"/>
+        </w:rPr>
+        <w:t>b</w:t>
+      </w:r>
+      <w:r>
+        <w:rPr>
+          <w:rFonts w:ascii="Times New Roman" w:hAnsi="Times New Roman"/>
+          <w:sz w:val="28"/>
+          <w:szCs w:val="28"/>
+          <w:lang w:eastAsia="ru-RU"/>
+        </w:rPr>
+        <w:t xml:space="preserve">. </w:t>
+      </w:r>
+      <w:r>
+        <w:rPr>
+          <w:rFonts w:ascii="Times New Roman" w:hAnsi="Times New Roman"/>
+          <w:sz w:val="28"/>
+          <w:szCs w:val="28"/>
+          <w:lang w:eastAsia="ru-RU"/>
+        </w:rPr>
+        <w:t xml:space="preserve">Пользователь импортирует настройки в формате </w:t>
+      </w:r>
+      <w:r>
+        <w:rPr>
+          <w:rFonts w:ascii="Times New Roman" w:hAnsi="Times New Roman"/>
+          <w:sz w:val="28"/>
+          <w:szCs w:val="28"/>
+          <w:lang w:val="en-US" w:eastAsia="ru-RU"/>
+        </w:rPr>
+        <w:t>json</w:t>
+      </w:r>
+      <w:r>
+        <w:rPr>
+          <w:rFonts w:ascii="Times New Roman" w:hAnsi="Times New Roman"/>
+          <w:sz w:val="28"/>
+          <w:szCs w:val="28"/>
+          <w:lang w:eastAsia="ru-RU"/>
+        </w:rPr>
+        <w:t>;</w:t>
+      </w:r>
+    </w:p>
+    <w:p>
+      <w:pPr>
+        <w:spacing w:after="0" w:line="360" w:lineRule="auto"/>
+        <w:ind w:left="710"/>
+        <w:rPr>
+          <w:rFonts w:ascii="Times New Roman" w:hAnsi="Times New Roman"/>
+          <w:sz w:val="28"/>
+          <w:szCs w:val="28"/>
+          <w:lang w:eastAsia="ru-RU"/>
+        </w:rPr>
+      </w:pPr>
+      <w:r>
+        <w:rPr>
+          <w:rFonts w:ascii="Times New Roman" w:hAnsi="Times New Roman"/>
+          <w:sz w:val="28"/>
+          <w:szCs w:val="28"/>
+          <w:lang w:eastAsia="ru-RU"/>
+        </w:rPr>
+        <w:t xml:space="preserve">3*. </w:t>
+      </w:r>
+      <w:r>
+        <w:rPr>
+          <w:rFonts w:ascii="Times New Roman" w:hAnsi="Times New Roman"/>
+          <w:sz w:val="28"/>
+          <w:szCs w:val="28"/>
+          <w:lang w:eastAsia="ru-RU"/>
+        </w:rPr>
+        <w:t xml:space="preserve">Пользователь экспортирует настройки в формате </w:t>
+      </w:r>
+      <w:r>
+        <w:rPr>
+          <w:rFonts w:ascii="Times New Roman" w:hAnsi="Times New Roman"/>
+          <w:sz w:val="28"/>
+          <w:szCs w:val="28"/>
+          <w:lang w:val="en-US" w:eastAsia="ru-RU"/>
+        </w:rPr>
+        <w:t>json</w:t>
+      </w:r>
+      <w:r>
+        <w:rPr>
+          <w:rFonts w:ascii="Times New Roman" w:hAnsi="Times New Roman"/>
+          <w:sz w:val="28"/>
+          <w:szCs w:val="28"/>
+          <w:lang w:eastAsia="ru-RU"/>
+        </w:rPr>
+        <w:t>;</w:t>
+      </w:r>
+    </w:p>
+    <w:p>
+      <w:pPr>
+        <w:spacing w:after="0" w:line="360" w:lineRule="auto"/>
+        <w:ind w:firstLine="709"/>
+        <w:rPr>
+          <w:rFonts w:ascii="Times New Roman" w:hAnsi="Times New Roman"/>
+          <w:sz w:val="28"/>
+          <w:szCs w:val="28"/>
+          <w:lang w:eastAsia="ru-RU"/>
+        </w:rPr>
+      </w:pPr>
+      <w:r>
+        <w:rPr>
+          <w:rFonts w:ascii="Times New Roman" w:hAnsi="Times New Roman"/>
+          <w:sz w:val="28"/>
+          <w:szCs w:val="28"/>
+          <w:lang w:eastAsia="ru-RU"/>
+        </w:rPr>
+        <w:t xml:space="preserve">4. </w:t>
+      </w:r>
+      <w:r>
+        <w:rPr>
+          <w:rFonts w:ascii="Times New Roman" w:hAnsi="Times New Roman"/>
+          <w:sz w:val="28"/>
+          <w:szCs w:val="28"/>
+          <w:lang w:eastAsia="ru-RU"/>
+        </w:rPr>
+        <w:t>Пользователь нажимает на кнопку «Начать проверку»</w:t>
+      </w:r>
+      <w:r>
+        <w:rPr>
+          <w:rFonts w:ascii="Times New Roman" w:hAnsi="Times New Roman"/>
+          <w:sz w:val="28"/>
+          <w:szCs w:val="28"/>
+          <w:lang w:eastAsia="ru-RU"/>
+        </w:rPr>
+        <w:t>;</w:t>
+      </w:r>
+    </w:p>
+    <w:p>
+      <w:pPr>
+        <w:spacing w:after="0" w:line="360" w:lineRule="auto"/>
+        <w:ind w:firstLine="709"/>
+        <w:rPr>
+          <w:rFonts w:ascii="Times New Roman" w:hAnsi="Times New Roman"/>
+          <w:sz w:val="28"/>
+          <w:szCs w:val="28"/>
+          <w:lang w:eastAsia="ru-RU"/>
+        </w:rPr>
+      </w:pPr>
+      <w:r>
+        <w:rPr>
+          <w:rFonts w:ascii="Times New Roman" w:hAnsi="Times New Roman"/>
+          <w:sz w:val="28"/>
+          <w:szCs w:val="28"/>
+          <w:lang w:eastAsia="ru-RU"/>
+        </w:rPr>
+        <w:t>5. Пользователь попадает на страницу с результатом проверки статьи</w:t>
+      </w:r>
+      <w:r>
+        <w:rPr>
+          <w:rFonts w:ascii="Times New Roman" w:hAnsi="Times New Roman"/>
+          <w:sz w:val="28"/>
+          <w:szCs w:val="28"/>
+          <w:lang w:eastAsia="ru-RU"/>
+        </w:rPr>
+        <w:t>;</w:t>
+      </w:r>
+    </w:p>
+    <w:p>
+      <w:pPr>
+        <w:spacing w:after="0" w:line="360" w:lineRule="auto"/>
+        <w:ind w:firstLine="709"/>
+        <w:rPr>
+          <w:rFonts w:ascii="Times New Roman" w:hAnsi="Times New Roman"/>
+          <w:sz w:val="28"/>
+          <w:szCs w:val="28"/>
+          <w:lang w:eastAsia="ru-RU"/>
+        </w:rPr>
+      </w:pPr>
+      <w:r>
+        <w:rPr>
+          <w:rFonts w:ascii="Times New Roman" w:hAnsi="Times New Roman"/>
+          <w:sz w:val="28"/>
+          <w:szCs w:val="28"/>
+          <w:lang w:eastAsia="ru-RU"/>
+        </w:rPr>
+        <w:t xml:space="preserve">6. </w:t>
+      </w:r>
+      <w:r>
+        <w:rPr>
+          <w:rFonts w:ascii="Times New Roman" w:hAnsi="Times New Roman"/>
+          <w:sz w:val="28"/>
+          <w:szCs w:val="28"/>
+          <w:lang w:eastAsia="ru-RU"/>
+        </w:rPr>
+        <w:t>Пользователь видит оценку стиля статьи, значения числовых критериев, советы по улучшению значений критериев;</w:t>
+      </w:r>
+    </w:p>
+    <w:p>
+      <w:pPr>
+        <w:spacing w:after="0" w:line="360" w:lineRule="auto"/>
+        <w:ind w:firstLine="709"/>
+        <w:rPr>
+          <w:rFonts w:ascii="Times New Roman" w:hAnsi="Times New Roman"/>
+          <w:sz w:val="28"/>
+          <w:szCs w:val="28"/>
+          <w:lang w:eastAsia="ru-RU"/>
+        </w:rPr>
+      </w:pPr>
+      <w:r>
+        <w:rPr>
+          <w:rFonts w:ascii="Times New Roman" w:hAnsi="Times New Roman"/>
+          <w:sz w:val="28"/>
+          <w:szCs w:val="28"/>
+          <w:lang w:eastAsia="ru-RU"/>
+        </w:rPr>
+        <w:t>7. Пользователь видит количество ошибок в тексте, выделенные ошибки в тексте, советы по их исправлению;</w:t>
+      </w:r>
+    </w:p>
+    <w:p>
+      <w:pPr>
+        <w:spacing w:after="0" w:line="360" w:lineRule="auto"/>
+        <w:ind w:firstLine="709"/>
+        <w:rPr>
+          <w:rFonts w:ascii="Times New Roman" w:hAnsi="Times New Roman"/>
+          <w:sz w:val="28"/>
+          <w:szCs w:val="28"/>
+          <w:lang w:eastAsia="ru-RU"/>
+        </w:rPr>
+      </w:pPr>
+      <w:r>
+        <w:rPr>
+          <w:rFonts w:ascii="Times New Roman" w:hAnsi="Times New Roman"/>
+          <w:sz w:val="28"/>
+          <w:szCs w:val="28"/>
+          <w:lang w:eastAsia="ru-RU"/>
+        </w:rPr>
+        <w:t>8. Пользователь пользуется советами и улучшает статью.</w:t>
+      </w:r>
+    </w:p>
+    <w:p>
+      <w:pPr>
+        <w:spacing w:after="0" w:line="360" w:lineRule="auto"/>
+        <w:ind w:firstLine="709"/>
+        <w:rPr>
+          <w:rFonts w:ascii="Times New Roman" w:hAnsi="Times New Roman"/>
+          <w:sz w:val="28"/>
+          <w:szCs w:val="28"/>
+          <w:lang w:eastAsia="ru-RU"/>
+        </w:rPr>
+      </w:pPr>
     </w:p>
     <w:p>
       <w:pPr>
         <w:pStyle w:val="ListParagraph"/>
         <w:numPr>
           <w:ilvl w:val="1"/>
-          <w:numId w:val="39"/>
+          <w:numId w:val="8"/>
         </w:numPr>
         <w:spacing w:after="0" w:line="360" w:lineRule="auto"/>
         <w:rPr>
           <w:rFonts w:ascii="Times New Roman" w:hAnsi="Times New Roman"/>
+          <w:b/>
           <w:sz w:val="28"/>
           <w:szCs w:val="28"/>
           <w:lang w:eastAsia="ru-RU"/>
@@ -21629,11 +22259,82 @@
       <w:r>
         <w:rPr>
           <w:rFonts w:ascii="Times New Roman" w:hAnsi="Times New Roman"/>
+          <w:b/>
           <w:sz w:val="28"/>
           <w:szCs w:val="28"/>
           <w:lang w:eastAsia="ru-RU"/>
         </w:rPr>
         <w:t>Описание алгоритмов работы</w:t>
+      </w:r>
+    </w:p>
+    <w:p>
+      <w:pPr>
+        <w:pStyle w:val="ListParagraph"/>
+        <w:spacing w:after="0" w:line="360" w:lineRule="auto"/>
+        <w:ind w:left="0" w:firstLine="709"/>
+        <w:jc w:val="both"/>
+        <w:rPr>
+          <w:rFonts w:ascii="Times New Roman" w:hAnsi="Times New Roman"/>
+          <w:sz w:val="28"/>
+          <w:szCs w:val="28"/>
+          <w:lang w:eastAsia="ru-RU"/>
+        </w:rPr>
+      </w:pPr>
+      <w:r>
+        <w:rPr>
+          <w:rFonts w:ascii="Times New Roman" w:hAnsi="Times New Roman"/>
+          <w:sz w:val="28"/>
+          <w:szCs w:val="28"/>
+          <w:lang w:eastAsia="ru-RU"/>
+        </w:rPr>
+        <w:t xml:space="preserve">На рис. 4 изображен модуль </w:t>
+      </w:r>
+      <w:proofErr w:type="spellStart"/>
+      <w:r>
+        <w:rPr>
+          <w:rFonts w:ascii="Times New Roman" w:hAnsi="Times New Roman"/>
+          <w:sz w:val="28"/>
+          <w:szCs w:val="28"/>
+          <w:lang w:val="en-US" w:eastAsia="ru-RU"/>
+        </w:rPr>
+        <w:t>PaperAnalyzer</w:t>
+      </w:r>
+      <w:proofErr w:type="spellEnd"/>
+      <w:r>
+        <w:rPr>
+          <w:rFonts w:ascii="Times New Roman" w:hAnsi="Times New Roman"/>
+          <w:sz w:val="28"/>
+          <w:szCs w:val="28"/>
+          <w:lang w:eastAsia="ru-RU"/>
+        </w:rPr>
+        <w:t xml:space="preserve">, который выполняет обработку </w:t>
+      </w:r>
+      <w:r>
+        <w:rPr>
+          <w:rFonts w:ascii="Times New Roman" w:hAnsi="Times New Roman"/>
+          <w:sz w:val="28"/>
+          <w:szCs w:val="28"/>
+          <w:lang w:val="en-US" w:eastAsia="ru-RU"/>
+        </w:rPr>
+        <w:t>pdf</w:t>
+      </w:r>
+      <w:r>
+        <w:rPr>
+          <w:rFonts w:ascii="Times New Roman" w:hAnsi="Times New Roman"/>
+          <w:sz w:val="28"/>
+          <w:szCs w:val="28"/>
+          <w:lang w:eastAsia="ru-RU"/>
+        </w:rPr>
+        <w:t xml:space="preserve"> </w:t>
+      </w:r>
+      <w:r>
+        <w:rPr>
+          <w:rFonts w:ascii="Times New Roman" w:hAnsi="Times New Roman"/>
+          <w:sz w:val="28"/>
+          <w:szCs w:val="28"/>
+          <w:lang w:eastAsia="ru-RU"/>
+        </w:rPr>
+        <w:t>файла статьи – получение текста и его последующий анализ.</w:t>
       </w:r>
     </w:p>
     <w:p>
@@ -21641,12 +22342,245 @@
         <w:pStyle w:val="ListParagraph"/>
         <w:numPr>
           <w:ilvl w:val="2"/>
-          <w:numId w:val="39"/>
+          <w:numId w:val="8"/>
+        </w:numPr>
+        <w:spacing w:before="240" w:after="0" w:line="360" w:lineRule="auto"/>
+        <w:jc w:val="both"/>
+        <w:rPr>
+          <w:rFonts w:ascii="Times New Roman" w:hAnsi="Times New Roman"/>
+          <w:b/>
+          <w:sz w:val="28"/>
+          <w:szCs w:val="28"/>
+          <w:lang w:eastAsia="ru-RU"/>
+        </w:rPr>
+      </w:pPr>
+      <w:r>
+        <w:rPr>
+          <w:rFonts w:ascii="Times New Roman" w:hAnsi="Times New Roman"/>
+          <w:b/>
+          <w:sz w:val="28"/>
+          <w:szCs w:val="28"/>
+          <w:lang w:eastAsia="ru-RU"/>
+        </w:rPr>
+        <w:t xml:space="preserve">Получение текста из </w:t>
+      </w:r>
+      <w:r>
+        <w:rPr>
+          <w:rFonts w:ascii="Times New Roman" w:hAnsi="Times New Roman"/>
+          <w:b/>
+          <w:sz w:val="28"/>
+          <w:szCs w:val="28"/>
+          <w:lang w:val="en-US" w:eastAsia="ru-RU"/>
+        </w:rPr>
+        <w:t>pdf</w:t>
+      </w:r>
+      <w:bookmarkStart w:id="7" w:name="_GoBack"/>
+      <w:bookmarkEnd w:id="7"/>
+    </w:p>
+    <w:p>
+      <w:pPr>
+        <w:pStyle w:val="ListParagraph"/>
+        <w:spacing w:after="0" w:line="360" w:lineRule="auto"/>
+        <w:ind w:left="0" w:firstLine="709"/>
+        <w:jc w:val="both"/>
+        <w:rPr>
+          <w:rFonts w:ascii="Times New Roman" w:hAnsi="Times New Roman"/>
+          <w:sz w:val="28"/>
+          <w:szCs w:val="28"/>
+          <w:lang w:eastAsia="ru-RU"/>
+        </w:rPr>
+      </w:pPr>
+      <w:r>
+        <w:rPr>
+          <w:rFonts w:ascii="Times New Roman" w:hAnsi="Times New Roman"/>
+          <w:sz w:val="28"/>
+          <w:szCs w:val="28"/>
+          <w:lang w:eastAsia="ru-RU"/>
+        </w:rPr>
+        <w:t xml:space="preserve">За извлечения текста из </w:t>
+      </w:r>
+      <w:r>
+        <w:rPr>
+          <w:rFonts w:ascii="Times New Roman" w:hAnsi="Times New Roman"/>
+          <w:sz w:val="28"/>
+          <w:szCs w:val="28"/>
+          <w:lang w:val="en-US" w:eastAsia="ru-RU"/>
+        </w:rPr>
+        <w:t>pdf</w:t>
+      </w:r>
+      <w:r>
+        <w:rPr>
+          <w:rFonts w:ascii="Times New Roman" w:hAnsi="Times New Roman"/>
+          <w:sz w:val="28"/>
+          <w:szCs w:val="28"/>
+          <w:lang w:eastAsia="ru-RU"/>
+        </w:rPr>
+        <w:t xml:space="preserve"> файла отвечает модуль </w:t>
+      </w:r>
+      <w:proofErr w:type="spellStart"/>
+      <w:r>
+        <w:rPr>
+          <w:rFonts w:ascii="Times New Roman" w:hAnsi="Times New Roman"/>
+          <w:sz w:val="28"/>
+          <w:szCs w:val="28"/>
+          <w:lang w:val="en-US" w:eastAsia="ru-RU"/>
+        </w:rPr>
+        <w:t>TextExtractor</w:t>
+      </w:r>
+      <w:proofErr w:type="spellEnd"/>
+      <w:r>
+        <w:rPr>
+          <w:rFonts w:ascii="Times New Roman" w:hAnsi="Times New Roman"/>
+          <w:sz w:val="28"/>
+          <w:szCs w:val="28"/>
+          <w:lang w:eastAsia="ru-RU"/>
+        </w:rPr>
+        <w:t xml:space="preserve">, изображенный на рис. 4. </w:t>
+      </w:r>
+      <w:r>
+        <w:rPr>
+          <w:rFonts w:ascii="Times New Roman" w:hAnsi="Times New Roman"/>
+          <w:sz w:val="28"/>
+          <w:szCs w:val="28"/>
+          <w:lang w:eastAsia="ru-RU"/>
+        </w:rPr>
+        <w:t xml:space="preserve">Работа с </w:t>
+      </w:r>
+      <w:r>
+        <w:rPr>
+          <w:rFonts w:ascii="Times New Roman" w:hAnsi="Times New Roman"/>
+          <w:sz w:val="28"/>
+          <w:szCs w:val="28"/>
+          <w:lang w:val="en-US" w:eastAsia="ru-RU"/>
+        </w:rPr>
+        <w:t>pdf</w:t>
+      </w:r>
+      <w:r>
+        <w:rPr>
+          <w:rFonts w:ascii="Times New Roman" w:hAnsi="Times New Roman"/>
+          <w:sz w:val="28"/>
+          <w:szCs w:val="28"/>
+          <w:lang w:eastAsia="ru-RU"/>
+        </w:rPr>
+        <w:t xml:space="preserve"> форматом осуществляется с помощью бесплатной библиотеки </w:t>
+      </w:r>
+      <w:r>
+        <w:rPr>
+          <w:rFonts w:ascii="Times New Roman" w:hAnsi="Times New Roman"/>
+          <w:sz w:val="28"/>
+          <w:szCs w:val="28"/>
+          <w:lang w:val="en-US" w:eastAsia="ru-RU"/>
+        </w:rPr>
+        <w:t>iTextSharp</w:t>
+      </w:r>
+      <w:r>
+        <w:rPr>
+          <w:rFonts w:ascii="Times New Roman" w:hAnsi="Times New Roman"/>
+          <w:sz w:val="28"/>
+          <w:szCs w:val="28"/>
+          <w:lang w:eastAsia="ru-RU"/>
+        </w:rPr>
+        <w:t xml:space="preserve"> [</w:t>
+      </w:r>
+      <w:hyperlink r:id="rId97" w:history="1">
+        <w:r>
+          <w:rPr>
+            <w:rStyle w:val="Hyperlink"/>
+            <w:rFonts w:ascii="Times New Roman" w:hAnsi="Times New Roman"/>
+            <w:color w:val="auto"/>
+            <w:sz w:val="28"/>
+            <w:szCs w:val="28"/>
+            <w:u w:val="none"/>
+          </w:rPr>
+          <w:t>https://itextpdf.com/ru</w:t>
+        </w:r>
+      </w:hyperlink>
+      <w:r>
+        <w:rPr>
+          <w:rFonts w:ascii="Times New Roman" w:hAnsi="Times New Roman"/>
+          <w:sz w:val="28"/>
+          <w:szCs w:val="28"/>
+          <w:lang w:eastAsia="ru-RU"/>
+        </w:rPr>
+        <w:t>]</w:t>
+      </w:r>
+      <w:r>
+        <w:rPr>
+          <w:rFonts w:ascii="Times New Roman" w:hAnsi="Times New Roman"/>
+          <w:sz w:val="28"/>
+          <w:szCs w:val="28"/>
+          <w:lang w:eastAsia="ru-RU"/>
+        </w:rPr>
+        <w:t>.</w:t>
+      </w:r>
+      <w:r>
+        <w:rPr>
+          <w:rFonts w:ascii="Times New Roman" w:hAnsi="Times New Roman"/>
+          <w:sz w:val="28"/>
+          <w:szCs w:val="28"/>
+          <w:lang w:eastAsia="ru-RU"/>
+        </w:rPr>
+        <w:t xml:space="preserve"> С помощью этой библиотеки </w:t>
+      </w:r>
+      <w:r>
+        <w:rPr>
+          <w:rFonts w:ascii="Times New Roman" w:hAnsi="Times New Roman"/>
+          <w:sz w:val="28"/>
+          <w:szCs w:val="28"/>
+          <w:lang w:val="en-US" w:eastAsia="ru-RU"/>
+        </w:rPr>
+        <w:t>pdf</w:t>
+      </w:r>
+      <w:r>
+        <w:rPr>
+          <w:rFonts w:ascii="Times New Roman" w:hAnsi="Times New Roman"/>
+          <w:sz w:val="28"/>
+          <w:szCs w:val="28"/>
+          <w:lang w:eastAsia="ru-RU"/>
+        </w:rPr>
+        <w:t xml:space="preserve"> файл обрабатывает постранично, из каждой страницы извлекается весь текст.</w:t>
+      </w:r>
+    </w:p>
+    <w:p>
+      <w:pPr>
+        <w:pStyle w:val="ListParagraph"/>
+        <w:numPr>
+          <w:ilvl w:val="2"/>
+          <w:numId w:val="8"/>
+        </w:numPr>
+        <w:spacing w:before="240" w:after="0" w:line="360" w:lineRule="auto"/>
+        <w:jc w:val="both"/>
+        <w:rPr>
+          <w:rFonts w:ascii="Times New Roman" w:hAnsi="Times New Roman"/>
+          <w:b/>
+          <w:sz w:val="28"/>
+          <w:szCs w:val="28"/>
+          <w:lang w:eastAsia="ru-RU"/>
+        </w:rPr>
+      </w:pPr>
+      <w:r>
+        <w:rPr>
+          <w:rFonts w:ascii="Times New Roman" w:hAnsi="Times New Roman"/>
+          <w:b/>
+          <w:sz w:val="28"/>
+          <w:szCs w:val="28"/>
+          <w:lang w:eastAsia="ru-RU"/>
+        </w:rPr>
+        <w:t>Анализ текста</w:t>
+      </w:r>
+    </w:p>
+    <w:p>
+      <w:pPr>
+        <w:pStyle w:val="ListParagraph"/>
+        <w:numPr>
+          <w:ilvl w:val="3"/>
+          <w:numId w:val="8"/>
         </w:numPr>
         <w:spacing w:after="0" w:line="360" w:lineRule="auto"/>
         <w:jc w:val="both"/>
         <w:rPr>
           <w:rFonts w:ascii="Times New Roman" w:hAnsi="Times New Roman"/>
+          <w:b/>
           <w:sz w:val="28"/>
           <w:szCs w:val="28"/>
           <w:lang w:eastAsia="ru-RU"/>
@@ -21655,20 +22589,41 @@
       <w:r>
         <w:rPr>
           <w:rFonts w:ascii="Times New Roman" w:hAnsi="Times New Roman"/>
+          <w:b/>
           <w:sz w:val="28"/>
           <w:szCs w:val="28"/>
           <w:lang w:eastAsia="ru-RU"/>
         </w:rPr>
-        <w:t xml:space="preserve">Получение текста из </w:t>
-      </w:r>
-      <w:r>
-        <w:rPr>
-          <w:rFonts w:ascii="Times New Roman" w:hAnsi="Times New Roman"/>
-          <w:sz w:val="28"/>
-          <w:szCs w:val="28"/>
-          <w:lang w:val="en-US" w:eastAsia="ru-RU"/>
-        </w:rPr>
-        <w:t>pdf</w:t>
+        <w:lastRenderedPageBreak/>
+        <w:t>Морфологический анализ слов текста</w:t>
+      </w:r>
+    </w:p>
+    <w:p>
+      <w:pPr>
+        <w:pStyle w:val="ListParagraph"/>
+        <w:numPr>
+          <w:ilvl w:val="3"/>
+          <w:numId w:val="8"/>
+        </w:numPr>
+        <w:spacing w:after="0" w:line="360" w:lineRule="auto"/>
+        <w:jc w:val="both"/>
+        <w:rPr>
+          <w:rFonts w:ascii="Times New Roman" w:hAnsi="Times New Roman"/>
+          <w:b/>
+          <w:sz w:val="28"/>
+          <w:szCs w:val="28"/>
+          <w:lang w:eastAsia="ru-RU"/>
+        </w:rPr>
+      </w:pPr>
+      <w:r>
+        <w:rPr>
+          <w:rFonts w:ascii="Times New Roman" w:hAnsi="Times New Roman"/>
+          <w:b/>
+          <w:sz w:val="28"/>
+          <w:szCs w:val="28"/>
+          <w:lang w:eastAsia="ru-RU"/>
+        </w:rPr>
+        <w:t>Выделение предложений</w:t>
       </w:r>
     </w:p>
     <w:p>
@@ -21676,12 +22631,13 @@
         <w:pStyle w:val="ListParagraph"/>
         <w:numPr>
           <w:ilvl w:val="2"/>
-          <w:numId w:val="39"/>
+          <w:numId w:val="8"/>
         </w:numPr>
         <w:spacing w:after="0" w:line="360" w:lineRule="auto"/>
         <w:jc w:val="both"/>
         <w:rPr>
           <w:rFonts w:ascii="Times New Roman" w:hAnsi="Times New Roman"/>
+          <w:b/>
           <w:sz w:val="28"/>
           <w:szCs w:val="28"/>
           <w:lang w:eastAsia="ru-RU"/>
@@ -21690,24 +22646,26 @@
       <w:r>
         <w:rPr>
           <w:rFonts w:ascii="Times New Roman" w:hAnsi="Times New Roman"/>
+          <w:b/>
           <w:sz w:val="28"/>
           <w:szCs w:val="28"/>
           <w:lang w:eastAsia="ru-RU"/>
         </w:rPr>
-        <w:t>Анализ текста</w:t>
+        <w:t>Вычисление числовых критериев</w:t>
       </w:r>
     </w:p>
     <w:p>
       <w:pPr>
         <w:pStyle w:val="ListParagraph"/>
         <w:numPr>
-          <w:ilvl w:val="3"/>
-          <w:numId w:val="39"/>
+          <w:ilvl w:val="2"/>
+          <w:numId w:val="8"/>
         </w:numPr>
         <w:spacing w:after="0" w:line="360" w:lineRule="auto"/>
         <w:jc w:val="both"/>
         <w:rPr>
           <w:rFonts w:ascii="Times New Roman" w:hAnsi="Times New Roman"/>
+          <w:b/>
           <w:sz w:val="28"/>
           <w:szCs w:val="28"/>
           <w:lang w:eastAsia="ru-RU"/>
@@ -21716,24 +22674,26 @@
       <w:r>
         <w:rPr>
           <w:rFonts w:ascii="Times New Roman" w:hAnsi="Times New Roman"/>
+          <w:b/>
           <w:sz w:val="28"/>
           <w:szCs w:val="28"/>
           <w:lang w:eastAsia="ru-RU"/>
         </w:rPr>
-        <w:t>Морфологический анализ слов текста</w:t>
+        <w:t>Анализ стилистических ошибок в тексте</w:t>
       </w:r>
     </w:p>
     <w:p>
       <w:pPr>
         <w:pStyle w:val="ListParagraph"/>
         <w:numPr>
-          <w:ilvl w:val="3"/>
-          <w:numId w:val="39"/>
+          <w:ilvl w:val="2"/>
+          <w:numId w:val="8"/>
         </w:numPr>
         <w:spacing w:after="0" w:line="360" w:lineRule="auto"/>
         <w:jc w:val="both"/>
         <w:rPr>
           <w:rFonts w:ascii="Times New Roman" w:hAnsi="Times New Roman"/>
+          <w:b/>
           <w:sz w:val="28"/>
           <w:szCs w:val="28"/>
           <w:lang w:eastAsia="ru-RU"/>
@@ -21742,19 +22702,48 @@
       <w:r>
         <w:rPr>
           <w:rFonts w:ascii="Times New Roman" w:hAnsi="Times New Roman"/>
+          <w:b/>
           <w:sz w:val="28"/>
           <w:szCs w:val="28"/>
           <w:lang w:eastAsia="ru-RU"/>
         </w:rPr>
-        <w:t>Выделение предложений</w:t>
+        <w:t>Анализ структурных ошибок в тексте</w:t>
       </w:r>
     </w:p>
     <w:p>
       <w:pPr>
         <w:pStyle w:val="ListParagraph"/>
         <w:numPr>
-          <w:ilvl w:val="2"/>
-          <w:numId w:val="39"/>
+          <w:ilvl w:val="0"/>
+          <w:numId w:val="8"/>
+        </w:numPr>
+        <w:spacing w:after="0" w:line="360" w:lineRule="auto"/>
+        <w:jc w:val="center"/>
+        <w:rPr>
+          <w:rFonts w:ascii="Times New Roman" w:hAnsi="Times New Roman"/>
+          <w:b/>
+          <w:sz w:val="28"/>
+          <w:szCs w:val="28"/>
+          <w:lang w:eastAsia="ru-RU"/>
+        </w:rPr>
+      </w:pPr>
+      <w:r>
+        <w:rPr>
+          <w:rFonts w:ascii="Times New Roman" w:hAnsi="Times New Roman"/>
+          <w:b/>
+          <w:sz w:val="28"/>
+          <w:szCs w:val="28"/>
+          <w:lang w:eastAsia="ru-RU"/>
+        </w:rPr>
+        <w:t>ИССЛЕДОВАНИЕ РЕШЕНИЯ</w:t>
+      </w:r>
+    </w:p>
+    <w:p>
+      <w:pPr>
+        <w:pStyle w:val="ListParagraph"/>
+        <w:numPr>
+          <w:ilvl w:val="1"/>
+          <w:numId w:val="8"/>
         </w:numPr>
         <w:spacing w:after="0" w:line="360" w:lineRule="auto"/>
         <w:jc w:val="both"/>
@@ -21772,15 +22761,15 @@
           <w:szCs w:val="28"/>
           <w:lang w:eastAsia="ru-RU"/>
         </w:rPr>
-        <w:t>Вычисление числовых критериев</w:t>
+        <w:t>Исследование времени анализа статьи</w:t>
       </w:r>
     </w:p>
     <w:p>
       <w:pPr>
         <w:pStyle w:val="ListParagraph"/>
         <w:numPr>
-          <w:ilvl w:val="2"/>
-          <w:numId w:val="39"/>
+          <w:ilvl w:val="1"/>
+          <w:numId w:val="8"/>
         </w:numPr>
         <w:spacing w:after="0" w:line="360" w:lineRule="auto"/>
         <w:jc w:val="both"/>
@@ -21798,96 +22787,8 @@
           <w:szCs w:val="28"/>
           <w:lang w:eastAsia="ru-RU"/>
         </w:rPr>
-        <w:t>Анализ стилистических ошибок в тексте</w:t>
-      </w:r>
-    </w:p>
-    <w:p>
-      <w:pPr>
-        <w:pStyle w:val="ListParagraph"/>
-        <w:numPr>
-          <w:ilvl w:val="2"/>
-          <w:numId w:val="39"/>
-        </w:numPr>
-        <w:spacing w:after="0" w:line="360" w:lineRule="auto"/>
-        <w:jc w:val="both"/>
-        <w:rPr>
-          <w:rFonts w:ascii="Times New Roman" w:hAnsi="Times New Roman"/>
-          <w:sz w:val="28"/>
-          <w:szCs w:val="28"/>
-          <w:lang w:eastAsia="ru-RU"/>
-        </w:rPr>
-      </w:pPr>
-      <w:r>
-        <w:rPr>
-          <w:rFonts w:ascii="Times New Roman" w:hAnsi="Times New Roman"/>
-          <w:sz w:val="28"/>
-          <w:szCs w:val="28"/>
-          <w:lang w:eastAsia="ru-RU"/>
-        </w:rPr>
-        <w:t>Анализ структурных ошибок в тексте</w:t>
-      </w:r>
-    </w:p>
-    <w:p>
-      <w:pPr>
-        <w:pStyle w:val="ListParagraph"/>
-        <w:numPr>
-          <w:ilvl w:val="0"/>
-          <w:numId w:val="39"/>
-        </w:numPr>
-        <w:spacing w:after="0" w:line="360" w:lineRule="auto"/>
-        <w:jc w:val="both"/>
-        <w:rPr>
-          <w:rFonts w:ascii="Times New Roman" w:hAnsi="Times New Roman"/>
-          <w:sz w:val="28"/>
-          <w:szCs w:val="28"/>
-          <w:lang w:eastAsia="ru-RU"/>
-        </w:rPr>
-      </w:pPr>
-      <w:r>
-        <w:rPr>
-          <w:rFonts w:ascii="Times New Roman" w:hAnsi="Times New Roman"/>
-          <w:sz w:val="28"/>
-          <w:szCs w:val="28"/>
-          <w:lang w:eastAsia="ru-RU"/>
-        </w:rPr>
-        <w:t>Исследование решения</w:t>
-      </w:r>
-    </w:p>
-    <w:p>
-      <w:pPr>
-        <w:spacing w:after="0" w:line="360" w:lineRule="auto"/>
-        <w:ind w:left="709"/>
-        <w:jc w:val="both"/>
-        <w:rPr>
-          <w:rFonts w:ascii="Times New Roman" w:hAnsi="Times New Roman"/>
-          <w:color w:val="FF0000"/>
-          <w:sz w:val="28"/>
-          <w:szCs w:val="28"/>
-          <w:lang w:eastAsia="ru-RU"/>
-        </w:rPr>
-      </w:pPr>
-      <w:r>
-        <w:rPr>
-          <w:rFonts w:ascii="Times New Roman" w:hAnsi="Times New Roman"/>
-          <w:color w:val="FF0000"/>
-          <w:sz w:val="28"/>
-          <w:szCs w:val="28"/>
-          <w:lang w:eastAsia="ru-RU"/>
-        </w:rPr>
-        <w:t>Не понял</w:t>
-      </w:r>
-    </w:p>
-    <w:p>
-      <w:pPr>
-        <w:spacing w:after="0" w:line="360" w:lineRule="auto"/>
-        <w:jc w:val="both"/>
-        <w:rPr>
-          <w:rFonts w:ascii="Times New Roman" w:hAnsi="Times New Roman"/>
-          <w:sz w:val="28"/>
-          <w:szCs w:val="28"/>
-          <w:lang w:eastAsia="ru-RU"/>
-        </w:rPr>
-      </w:pPr>
+        <w:t>Пригодность использования приложения на кафедре</w:t>
+      </w:r>
     </w:p>
     <w:p>
       <w:pPr>
@@ -22597,7 +23498,7 @@
       </w:pPr>
     </w:p>
     <w:sectPr>
-      <w:footerReference w:type="default" r:id="rId97"/>
+      <w:footerReference w:type="default" r:id="rId98"/>
       <w:pgSz w:w="11906" w:h="16838"/>
       <w:pgMar w:top="1134" w:right="850" w:bottom="1134" w:left="1701" w:header="708" w:footer="708" w:gutter="0"/>
       <w:pgNumType w:start="1"/>
@@ -23329,6 +24230,184 @@
     </w:lvl>
   </w:abstractNum>
   <w:abstractNum w:abstractNumId="6" w15:restartNumberingAfterBreak="0">
+    <w:nsid w:val="0EBD1BB5"/>
+    <w:multiLevelType w:val="hybridMultilevel"/>
+    <w:tmpl w:val="305A507C"/>
+    <w:lvl w:ilvl="0" w:tplc="73DEA38E">
+      <w:start w:val="1"/>
+      <w:numFmt w:val="decimal"/>
+      <w:lvlText w:val="%1."/>
+      <w:lvlJc w:val="left"/>
+      <w:pPr>
+        <w:ind w:left="1069" w:hanging="360"/>
+      </w:pPr>
+      <w:rPr>
+        <w:rFonts w:hint="default"/>
+      </w:rPr>
+    </w:lvl>
+    <w:lvl w:ilvl="1" w:tplc="04090019" w:tentative="1">
+      <w:start w:val="1"/>
+      <w:numFmt w:val="lowerLetter"/>
+      <w:lvlText w:val="%2."/>
+      <w:lvlJc w:val="left"/>
+      <w:pPr>
+        <w:ind w:left="1789" w:hanging="360"/>
+      </w:pPr>
+    </w:lvl>
+    <w:lvl w:ilvl="2" w:tplc="0409001B" w:tentative="1">
+      <w:start w:val="1"/>
+      <w:numFmt w:val="lowerRoman"/>
+      <w:lvlText w:val="%3."/>
+      <w:lvlJc w:val="right"/>
+      <w:pPr>
+        <w:ind w:left="2509" w:hanging="180"/>
+      </w:pPr>
+    </w:lvl>
+    <w:lvl w:ilvl="3" w:tplc="0409000F" w:tentative="1">
+      <w:start w:val="1"/>
+      <w:numFmt w:val="decimal"/>
+      <w:lvlText w:val="%4."/>
+      <w:lvlJc w:val="left"/>
+      <w:pPr>
+        <w:ind w:left="3229" w:hanging="360"/>
+      </w:pPr>
+    </w:lvl>
+    <w:lvl w:ilvl="4" w:tplc="04090019" w:tentative="1">
+      <w:start w:val="1"/>
+      <w:numFmt w:val="lowerLetter"/>
+      <w:lvlText w:val="%5."/>
+      <w:lvlJc w:val="left"/>
+      <w:pPr>
+        <w:ind w:left="3949" w:hanging="360"/>
+      </w:pPr>
+    </w:lvl>
+    <w:lvl w:ilvl="5" w:tplc="0409001B" w:tentative="1">
+      <w:start w:val="1"/>
+      <w:numFmt w:val="lowerRoman"/>
+      <w:lvlText w:val="%6."/>
+      <w:lvlJc w:val="right"/>
+      <w:pPr>
+        <w:ind w:left="4669" w:hanging="180"/>
+      </w:pPr>
+    </w:lvl>
+    <w:lvl w:ilvl="6" w:tplc="0409000F" w:tentative="1">
+      <w:start w:val="1"/>
+      <w:numFmt w:val="decimal"/>
+      <w:lvlText w:val="%7."/>
+      <w:lvlJc w:val="left"/>
+      <w:pPr>
+        <w:ind w:left="5389" w:hanging="360"/>
+      </w:pPr>
+    </w:lvl>
+    <w:lvl w:ilvl="7" w:tplc="04090019" w:tentative="1">
+      <w:start w:val="1"/>
+      <w:numFmt w:val="lowerLetter"/>
+      <w:lvlText w:val="%8."/>
+      <w:lvlJc w:val="left"/>
+      <w:pPr>
+        <w:ind w:left="6109" w:hanging="360"/>
+      </w:pPr>
+    </w:lvl>
+    <w:lvl w:ilvl="8" w:tplc="0409001B" w:tentative="1">
+      <w:start w:val="1"/>
+      <w:numFmt w:val="lowerRoman"/>
+      <w:lvlText w:val="%9."/>
+      <w:lvlJc w:val="right"/>
+      <w:pPr>
+        <w:ind w:left="6829" w:hanging="180"/>
+      </w:pPr>
+    </w:lvl>
+  </w:abstractNum>
+  <w:abstractNum w:abstractNumId="7" w15:restartNumberingAfterBreak="0">
+    <w:nsid w:val="10EA1D8D"/>
+    <w:multiLevelType w:val="hybridMultilevel"/>
+    <w:tmpl w:val="0C0C91E6"/>
+    <w:lvl w:ilvl="0" w:tplc="66820F6C">
+      <w:start w:val="1"/>
+      <w:numFmt w:val="decimal"/>
+      <w:lvlText w:val="%1."/>
+      <w:lvlJc w:val="left"/>
+      <w:pPr>
+        <w:ind w:left="1070" w:hanging="360"/>
+      </w:pPr>
+      <w:rPr>
+        <w:rFonts w:hint="default"/>
+      </w:rPr>
+    </w:lvl>
+    <w:lvl w:ilvl="1" w:tplc="04090019" w:tentative="1">
+      <w:start w:val="1"/>
+      <w:numFmt w:val="lowerLetter"/>
+      <w:lvlText w:val="%2."/>
+      <w:lvlJc w:val="left"/>
+      <w:pPr>
+        <w:ind w:left="1790" w:hanging="360"/>
+      </w:pPr>
+    </w:lvl>
+    <w:lvl w:ilvl="2" w:tplc="0409001B" w:tentative="1">
+      <w:start w:val="1"/>
+      <w:numFmt w:val="lowerRoman"/>
+      <w:lvlText w:val="%3."/>
+      <w:lvlJc w:val="right"/>
+      <w:pPr>
+        <w:ind w:left="2510" w:hanging="180"/>
+      </w:pPr>
+    </w:lvl>
+    <w:lvl w:ilvl="3" w:tplc="0409000F" w:tentative="1">
+      <w:start w:val="1"/>
+      <w:numFmt w:val="decimal"/>
+      <w:lvlText w:val="%4."/>
+      <w:lvlJc w:val="left"/>
+      <w:pPr>
+        <w:ind w:left="3230" w:hanging="360"/>
+      </w:pPr>
+    </w:lvl>
+    <w:lvl w:ilvl="4" w:tplc="04090019" w:tentative="1">
+      <w:start w:val="1"/>
+      <w:numFmt w:val="lowerLetter"/>
+      <w:lvlText w:val="%5."/>
+      <w:lvlJc w:val="left"/>
+      <w:pPr>
+        <w:ind w:left="3950" w:hanging="360"/>
+      </w:pPr>
+    </w:lvl>
+    <w:lvl w:ilvl="5" w:tplc="0409001B" w:tentative="1">
+      <w:start w:val="1"/>
+      <w:numFmt w:val="lowerRoman"/>
+      <w:lvlText w:val="%6."/>
+      <w:lvlJc w:val="right"/>
+      <w:pPr>
+        <w:ind w:left="4670" w:hanging="180"/>
+      </w:pPr>
+    </w:lvl>
+    <w:lvl w:ilvl="6" w:tplc="0409000F" w:tentative="1">
+      <w:start w:val="1"/>
+      <w:numFmt w:val="decimal"/>
+      <w:lvlText w:val="%7."/>
+      <w:lvlJc w:val="left"/>
+      <w:pPr>
+        <w:ind w:left="5390" w:hanging="360"/>
+      </w:pPr>
+    </w:lvl>
+    <w:lvl w:ilvl="7" w:tplc="04090019" w:tentative="1">
+      <w:start w:val="1"/>
+      <w:numFmt w:val="lowerLetter"/>
+      <w:lvlText w:val="%8."/>
+      <w:lvlJc w:val="left"/>
+      <w:pPr>
+        <w:ind w:left="6110" w:hanging="360"/>
+      </w:pPr>
+    </w:lvl>
+    <w:lvl w:ilvl="8" w:tplc="0409001B" w:tentative="1">
+      <w:start w:val="1"/>
+      <w:numFmt w:val="lowerRoman"/>
+      <w:lvlText w:val="%9."/>
+      <w:lvlJc w:val="right"/>
+      <w:pPr>
+        <w:ind w:left="6830" w:hanging="180"/>
+      </w:pPr>
+    </w:lvl>
+  </w:abstractNum>
+  <w:abstractNum w:abstractNumId="8" w15:restartNumberingAfterBreak="0">
     <w:nsid w:val="13596A0A"/>
     <w:multiLevelType w:val="hybridMultilevel"/>
     <w:tmpl w:val="A05A0660"/>
@@ -23441,7 +24520,7 @@
       </w:rPr>
     </w:lvl>
   </w:abstractNum>
-  <w:abstractNum w:abstractNumId="7" w15:restartNumberingAfterBreak="0">
+  <w:abstractNum w:abstractNumId="9" w15:restartNumberingAfterBreak="0">
     <w:nsid w:val="13846B2A"/>
     <w:multiLevelType w:val="multilevel"/>
     <w:tmpl w:val="6A163130"/>
@@ -23562,7 +24641,7 @@
       </w:rPr>
     </w:lvl>
   </w:abstractNum>
-  <w:abstractNum w:abstractNumId="8" w15:restartNumberingAfterBreak="0">
+  <w:abstractNum w:abstractNumId="10" w15:restartNumberingAfterBreak="0">
     <w:nsid w:val="172F0CB9"/>
     <w:multiLevelType w:val="hybridMultilevel"/>
     <w:tmpl w:val="48FA3592"/>
@@ -23651,7 +24730,7 @@
       </w:pPr>
     </w:lvl>
   </w:abstractNum>
-  <w:abstractNum w:abstractNumId="9" w15:restartNumberingAfterBreak="0">
+  <w:abstractNum w:abstractNumId="11" w15:restartNumberingAfterBreak="0">
     <w:nsid w:val="1EA12CF0"/>
     <w:multiLevelType w:val="hybridMultilevel"/>
     <w:tmpl w:val="6FA0BFAC"/>
@@ -23764,7 +24843,7 @@
       </w:rPr>
     </w:lvl>
   </w:abstractNum>
-  <w:abstractNum w:abstractNumId="10" w15:restartNumberingAfterBreak="0">
+  <w:abstractNum w:abstractNumId="12" w15:restartNumberingAfterBreak="0">
     <w:nsid w:val="1FF11CB7"/>
     <w:multiLevelType w:val="hybridMultilevel"/>
     <w:tmpl w:val="7DD60DEA"/>
@@ -23877,7 +24956,7 @@
       </w:rPr>
     </w:lvl>
   </w:abstractNum>
-  <w:abstractNum w:abstractNumId="11" w15:restartNumberingAfterBreak="0">
+  <w:abstractNum w:abstractNumId="13" w15:restartNumberingAfterBreak="0">
     <w:nsid w:val="257372AA"/>
     <w:multiLevelType w:val="hybridMultilevel"/>
     <w:tmpl w:val="8708AE14"/>
@@ -23990,7 +25069,7 @@
       </w:rPr>
     </w:lvl>
   </w:abstractNum>
-  <w:abstractNum w:abstractNumId="12" w15:restartNumberingAfterBreak="0">
+  <w:abstractNum w:abstractNumId="14" w15:restartNumberingAfterBreak="0">
     <w:nsid w:val="289213F4"/>
     <w:multiLevelType w:val="hybridMultilevel"/>
     <w:tmpl w:val="65FAA268"/>
@@ -24103,7 +25182,7 @@
       </w:rPr>
     </w:lvl>
   </w:abstractNum>
-  <w:abstractNum w:abstractNumId="13" w15:restartNumberingAfterBreak="0">
+  <w:abstractNum w:abstractNumId="15" w15:restartNumberingAfterBreak="0">
     <w:nsid w:val="2AB47F7E"/>
     <w:multiLevelType w:val="hybridMultilevel"/>
     <w:tmpl w:val="102CE080"/>
@@ -24216,7 +25295,7 @@
       </w:rPr>
     </w:lvl>
   </w:abstractNum>
-  <w:abstractNum w:abstractNumId="14" w15:restartNumberingAfterBreak="0">
+  <w:abstractNum w:abstractNumId="16" w15:restartNumberingAfterBreak="0">
     <w:nsid w:val="31D5030D"/>
     <w:multiLevelType w:val="multilevel"/>
     <w:tmpl w:val="6A3CF0DA"/>
@@ -24329,7 +25408,7 @@
       </w:pPr>
     </w:lvl>
   </w:abstractNum>
-  <w:abstractNum w:abstractNumId="15" w15:restartNumberingAfterBreak="0">
+  <w:abstractNum w:abstractNumId="17" w15:restartNumberingAfterBreak="0">
     <w:nsid w:val="3398140D"/>
     <w:multiLevelType w:val="hybridMultilevel"/>
     <w:tmpl w:val="9C0CEF78"/>
@@ -24421,7 +25500,7 @@
       </w:pPr>
     </w:lvl>
   </w:abstractNum>
-  <w:abstractNum w:abstractNumId="16" w15:restartNumberingAfterBreak="0">
+  <w:abstractNum w:abstractNumId="18" w15:restartNumberingAfterBreak="0">
     <w:nsid w:val="33A92B22"/>
     <w:multiLevelType w:val="hybridMultilevel"/>
     <w:tmpl w:val="52866BF0"/>
@@ -24534,7 +25613,7 @@
       </w:rPr>
     </w:lvl>
   </w:abstractNum>
-  <w:abstractNum w:abstractNumId="17" w15:restartNumberingAfterBreak="0">
+  <w:abstractNum w:abstractNumId="19" w15:restartNumberingAfterBreak="0">
     <w:nsid w:val="34F72781"/>
     <w:multiLevelType w:val="hybridMultilevel"/>
     <w:tmpl w:val="B2EEDA40"/>
@@ -24647,7 +25726,7 @@
       </w:rPr>
     </w:lvl>
   </w:abstractNum>
-  <w:abstractNum w:abstractNumId="18" w15:restartNumberingAfterBreak="0">
+  <w:abstractNum w:abstractNumId="20" w15:restartNumberingAfterBreak="0">
     <w:nsid w:val="35827A02"/>
     <w:multiLevelType w:val="hybridMultilevel"/>
     <w:tmpl w:val="E430A562"/>
@@ -24760,7 +25839,7 @@
       </w:rPr>
     </w:lvl>
   </w:abstractNum>
-  <w:abstractNum w:abstractNumId="19" w15:restartNumberingAfterBreak="0">
+  <w:abstractNum w:abstractNumId="21" w15:restartNumberingAfterBreak="0">
     <w:nsid w:val="35DD132E"/>
     <w:multiLevelType w:val="hybridMultilevel"/>
     <w:tmpl w:val="DFCE6DF6"/>
@@ -24873,7 +25952,7 @@
       </w:rPr>
     </w:lvl>
   </w:abstractNum>
-  <w:abstractNum w:abstractNumId="20" w15:restartNumberingAfterBreak="0">
+  <w:abstractNum w:abstractNumId="22" w15:restartNumberingAfterBreak="0">
     <w:nsid w:val="367A31A2"/>
     <w:multiLevelType w:val="hybridMultilevel"/>
     <w:tmpl w:val="A1A0FD02"/>
@@ -24986,7 +26065,7 @@
       </w:rPr>
     </w:lvl>
   </w:abstractNum>
-  <w:abstractNum w:abstractNumId="21" w15:restartNumberingAfterBreak="0">
+  <w:abstractNum w:abstractNumId="23" w15:restartNumberingAfterBreak="0">
     <w:nsid w:val="381652DF"/>
     <w:multiLevelType w:val="hybridMultilevel"/>
     <w:tmpl w:val="07F234F8"/>
@@ -25099,7 +26178,7 @@
       </w:rPr>
     </w:lvl>
   </w:abstractNum>
-  <w:abstractNum w:abstractNumId="22" w15:restartNumberingAfterBreak="0">
+  <w:abstractNum w:abstractNumId="24" w15:restartNumberingAfterBreak="0">
     <w:nsid w:val="3F24150E"/>
     <w:multiLevelType w:val="hybridMultilevel"/>
     <w:tmpl w:val="27184EAA"/>
@@ -25212,7 +26291,7 @@
       </w:rPr>
     </w:lvl>
   </w:abstractNum>
-  <w:abstractNum w:abstractNumId="23" w15:restartNumberingAfterBreak="0">
+  <w:abstractNum w:abstractNumId="25" w15:restartNumberingAfterBreak="0">
     <w:nsid w:val="44B527B3"/>
     <w:multiLevelType w:val="hybridMultilevel"/>
     <w:tmpl w:val="70028730"/>
@@ -25325,7 +26404,7 @@
       </w:rPr>
     </w:lvl>
   </w:abstractNum>
-  <w:abstractNum w:abstractNumId="24" w15:restartNumberingAfterBreak="0">
+  <w:abstractNum w:abstractNumId="26" w15:restartNumberingAfterBreak="0">
     <w:nsid w:val="44FC3152"/>
     <w:multiLevelType w:val="multilevel"/>
     <w:tmpl w:val="4A565160"/>
@@ -25447,7 +26526,7 @@
       </w:rPr>
     </w:lvl>
   </w:abstractNum>
-  <w:abstractNum w:abstractNumId="25" w15:restartNumberingAfterBreak="0">
+  <w:abstractNum w:abstractNumId="27" w15:restartNumberingAfterBreak="0">
     <w:nsid w:val="45A03C68"/>
     <w:multiLevelType w:val="hybridMultilevel"/>
     <w:tmpl w:val="1FBA7E6E"/>
@@ -25560,7 +26639,7 @@
       </w:rPr>
     </w:lvl>
   </w:abstractNum>
-  <w:abstractNum w:abstractNumId="26" w15:restartNumberingAfterBreak="0">
+  <w:abstractNum w:abstractNumId="28" w15:restartNumberingAfterBreak="0">
     <w:nsid w:val="48C5638A"/>
     <w:multiLevelType w:val="hybridMultilevel"/>
     <w:tmpl w:val="844E0282"/>
@@ -25673,7 +26752,7 @@
       </w:rPr>
     </w:lvl>
   </w:abstractNum>
-  <w:abstractNum w:abstractNumId="27" w15:restartNumberingAfterBreak="0">
+  <w:abstractNum w:abstractNumId="29" w15:restartNumberingAfterBreak="0">
     <w:nsid w:val="55EC0642"/>
     <w:multiLevelType w:val="hybridMultilevel"/>
     <w:tmpl w:val="7F86A294"/>
@@ -25786,7 +26865,7 @@
       </w:rPr>
     </w:lvl>
   </w:abstractNum>
-  <w:abstractNum w:abstractNumId="28" w15:restartNumberingAfterBreak="0">
+  <w:abstractNum w:abstractNumId="30" w15:restartNumberingAfterBreak="0">
     <w:nsid w:val="5889373E"/>
     <w:multiLevelType w:val="hybridMultilevel"/>
     <w:tmpl w:val="0EFE8440"/>
@@ -25899,7 +26978,7 @@
       </w:rPr>
     </w:lvl>
   </w:abstractNum>
-  <w:abstractNum w:abstractNumId="29" w15:restartNumberingAfterBreak="0">
+  <w:abstractNum w:abstractNumId="31" w15:restartNumberingAfterBreak="0">
     <w:nsid w:val="589507FD"/>
     <w:multiLevelType w:val="hybridMultilevel"/>
     <w:tmpl w:val="23CA8346"/>
@@ -26012,7 +27091,7 @@
       </w:rPr>
     </w:lvl>
   </w:abstractNum>
-  <w:abstractNum w:abstractNumId="30" w15:restartNumberingAfterBreak="0">
+  <w:abstractNum w:abstractNumId="32" w15:restartNumberingAfterBreak="0">
     <w:nsid w:val="5E7D3279"/>
     <w:multiLevelType w:val="hybridMultilevel"/>
     <w:tmpl w:val="3BFEE5F4"/>
@@ -26101,7 +27180,7 @@
       </w:pPr>
     </w:lvl>
   </w:abstractNum>
-  <w:abstractNum w:abstractNumId="31" w15:restartNumberingAfterBreak="0">
+  <w:abstractNum w:abstractNumId="33" w15:restartNumberingAfterBreak="0">
     <w:nsid w:val="602F2F02"/>
     <w:multiLevelType w:val="multilevel"/>
     <w:tmpl w:val="FD703F7C"/>
@@ -26222,7 +27301,7 @@
       </w:rPr>
     </w:lvl>
   </w:abstractNum>
-  <w:abstractNum w:abstractNumId="32" w15:restartNumberingAfterBreak="0">
+  <w:abstractNum w:abstractNumId="34" w15:restartNumberingAfterBreak="0">
     <w:nsid w:val="613A370D"/>
     <w:multiLevelType w:val="hybridMultilevel"/>
     <w:tmpl w:val="3FE838D4"/>
@@ -26335,7 +27414,7 @@
       </w:rPr>
     </w:lvl>
   </w:abstractNum>
-  <w:abstractNum w:abstractNumId="33" w15:restartNumberingAfterBreak="0">
+  <w:abstractNum w:abstractNumId="35" w15:restartNumberingAfterBreak="0">
     <w:nsid w:val="6256562A"/>
     <w:multiLevelType w:val="hybridMultilevel"/>
     <w:tmpl w:val="9DBCE104"/>
@@ -26448,7 +27527,7 @@
       </w:rPr>
     </w:lvl>
   </w:abstractNum>
-  <w:abstractNum w:abstractNumId="34" w15:restartNumberingAfterBreak="0">
+  <w:abstractNum w:abstractNumId="36" w15:restartNumberingAfterBreak="0">
     <w:nsid w:val="63947E82"/>
     <w:multiLevelType w:val="hybridMultilevel"/>
     <w:tmpl w:val="4B58D9C2"/>
@@ -26561,7 +27640,7 @@
       </w:rPr>
     </w:lvl>
   </w:abstractNum>
-  <w:abstractNum w:abstractNumId="35" w15:restartNumberingAfterBreak="0">
+  <w:abstractNum w:abstractNumId="37" w15:restartNumberingAfterBreak="0">
     <w:nsid w:val="670E5BB1"/>
     <w:multiLevelType w:val="hybridMultilevel"/>
     <w:tmpl w:val="E3FA9952"/>
@@ -26674,7 +27753,7 @@
       </w:rPr>
     </w:lvl>
   </w:abstractNum>
-  <w:abstractNum w:abstractNumId="36" w15:restartNumberingAfterBreak="0">
+  <w:abstractNum w:abstractNumId="38" w15:restartNumberingAfterBreak="0">
     <w:nsid w:val="684D0FA1"/>
     <w:multiLevelType w:val="hybridMultilevel"/>
     <w:tmpl w:val="B036B9E8"/>
@@ -26787,7 +27866,7 @@
       </w:rPr>
     </w:lvl>
   </w:abstractNum>
-  <w:abstractNum w:abstractNumId="37" w15:restartNumberingAfterBreak="0">
+  <w:abstractNum w:abstractNumId="39" w15:restartNumberingAfterBreak="0">
     <w:nsid w:val="69150D0F"/>
     <w:multiLevelType w:val="hybridMultilevel"/>
     <w:tmpl w:val="7842DA6E"/>
@@ -26900,7 +27979,7 @@
       </w:rPr>
     </w:lvl>
   </w:abstractNum>
-  <w:abstractNum w:abstractNumId="38" w15:restartNumberingAfterBreak="0">
+  <w:abstractNum w:abstractNumId="40" w15:restartNumberingAfterBreak="0">
     <w:nsid w:val="6A7B2F3A"/>
     <w:multiLevelType w:val="hybridMultilevel"/>
     <w:tmpl w:val="E50827AE"/>
@@ -27013,7 +28092,7 @@
       </w:rPr>
     </w:lvl>
   </w:abstractNum>
-  <w:abstractNum w:abstractNumId="39" w15:restartNumberingAfterBreak="0">
+  <w:abstractNum w:abstractNumId="41" w15:restartNumberingAfterBreak="0">
     <w:nsid w:val="6FB42A63"/>
     <w:multiLevelType w:val="multilevel"/>
     <w:tmpl w:val="D2885436"/>
@@ -27134,7 +28213,7 @@
       </w:rPr>
     </w:lvl>
   </w:abstractNum>
-  <w:abstractNum w:abstractNumId="40" w15:restartNumberingAfterBreak="0">
+  <w:abstractNum w:abstractNumId="42" w15:restartNumberingAfterBreak="0">
     <w:nsid w:val="721F53C6"/>
     <w:multiLevelType w:val="multilevel"/>
     <w:tmpl w:val="2F9494FA"/>
@@ -27283,7 +28362,7 @@
       </w:rPr>
     </w:lvl>
   </w:abstractNum>
-  <w:abstractNum w:abstractNumId="41" w15:restartNumberingAfterBreak="0">
+  <w:abstractNum w:abstractNumId="43" w15:restartNumberingAfterBreak="0">
     <w:nsid w:val="755B0470"/>
     <w:multiLevelType w:val="hybridMultilevel"/>
     <w:tmpl w:val="AF225C92"/>
@@ -27396,7 +28475,7 @@
       </w:rPr>
     </w:lvl>
   </w:abstractNum>
-  <w:abstractNum w:abstractNumId="42" w15:restartNumberingAfterBreak="0">
+  <w:abstractNum w:abstractNumId="44" w15:restartNumberingAfterBreak="0">
     <w:nsid w:val="765905F3"/>
     <w:multiLevelType w:val="hybridMultilevel"/>
     <w:tmpl w:val="DAE03E20"/>
@@ -27509,7 +28588,7 @@
       </w:rPr>
     </w:lvl>
   </w:abstractNum>
-  <w:abstractNum w:abstractNumId="43" w15:restartNumberingAfterBreak="0">
+  <w:abstractNum w:abstractNumId="45" w15:restartNumberingAfterBreak="0">
     <w:nsid w:val="772754C8"/>
     <w:multiLevelType w:val="hybridMultilevel"/>
     <w:tmpl w:val="8D9290E2"/>
@@ -27622,7 +28701,7 @@
       </w:rPr>
     </w:lvl>
   </w:abstractNum>
-  <w:abstractNum w:abstractNumId="44" w15:restartNumberingAfterBreak="0">
+  <w:abstractNum w:abstractNumId="46" w15:restartNumberingAfterBreak="0">
     <w:nsid w:val="7908034D"/>
     <w:multiLevelType w:val="hybridMultilevel"/>
     <w:tmpl w:val="03788606"/>
@@ -27735,7 +28814,7 @@
       </w:rPr>
     </w:lvl>
   </w:abstractNum>
-  <w:abstractNum w:abstractNumId="45" w15:restartNumberingAfterBreak="0">
+  <w:abstractNum w:abstractNumId="47" w15:restartNumberingAfterBreak="0">
     <w:nsid w:val="7CB73C43"/>
     <w:multiLevelType w:val="hybridMultilevel"/>
     <w:tmpl w:val="53BA6816"/>
@@ -27848,7 +28927,7 @@
       </w:rPr>
     </w:lvl>
   </w:abstractNum>
-  <w:abstractNum w:abstractNumId="46" w15:restartNumberingAfterBreak="0">
+  <w:abstractNum w:abstractNumId="48" w15:restartNumberingAfterBreak="0">
     <w:nsid w:val="7DB72317"/>
     <w:multiLevelType w:val="multilevel"/>
     <w:tmpl w:val="E1285DA4"/>
@@ -27961,7 +29040,7 @@
       </w:rPr>
     </w:lvl>
   </w:abstractNum>
-  <w:abstractNum w:abstractNumId="47" w15:restartNumberingAfterBreak="0">
+  <w:abstractNum w:abstractNumId="49" w15:restartNumberingAfterBreak="0">
     <w:nsid w:val="7FC218B9"/>
     <w:multiLevelType w:val="hybridMultilevel"/>
     <w:tmpl w:val="2C901840"/>
@@ -28075,28 +29154,28 @@
     </w:lvl>
   </w:abstractNum>
   <w:num w:numId="1">
-    <w:abstractNumId w:val="15"/>
+    <w:abstractNumId w:val="17"/>
   </w:num>
   <w:num w:numId="2">
-    <w:abstractNumId w:val="24"/>
+    <w:abstractNumId w:val="26"/>
   </w:num>
   <w:num w:numId="3">
+    <w:abstractNumId w:val="18"/>
+  </w:num>
+  <w:num w:numId="4">
+    <w:abstractNumId w:val="9"/>
+  </w:num>
+  <w:num w:numId="5">
+    <w:abstractNumId w:val="42"/>
+  </w:num>
+  <w:num w:numId="6">
     <w:abstractNumId w:val="16"/>
   </w:num>
-  <w:num w:numId="4">
-    <w:abstractNumId w:val="7"/>
-  </w:num>
-  <w:num w:numId="5">
-    <w:abstractNumId w:val="40"/>
-  </w:num>
-  <w:num w:numId="6">
-    <w:abstractNumId w:val="14"/>
-  </w:num>
   <w:num w:numId="7">
-    <w:abstractNumId w:val="29"/>
+    <w:abstractNumId w:val="31"/>
   </w:num>
   <w:num w:numId="8">
-    <w:abstractNumId w:val="39"/>
+    <w:abstractNumId w:val="41"/>
   </w:num>
   <w:num w:numId="9">
     <w:abstractNumId w:val="0"/>
@@ -28105,109 +29184,109 @@
     <w:abstractNumId w:val="4"/>
   </w:num>
   <w:num w:numId="11">
-    <w:abstractNumId w:val="21"/>
+    <w:abstractNumId w:val="23"/>
   </w:num>
   <w:num w:numId="12">
-    <w:abstractNumId w:val="45"/>
+    <w:abstractNumId w:val="47"/>
   </w:num>
   <w:num w:numId="13">
-    <w:abstractNumId w:val="44"/>
+    <w:abstractNumId w:val="46"/>
   </w:num>
   <w:num w:numId="14">
-    <w:abstractNumId w:val="23"/>
+    <w:abstractNumId w:val="25"/>
   </w:num>
   <w:num w:numId="15">
-    <w:abstractNumId w:val="9"/>
+    <w:abstractNumId w:val="11"/>
   </w:num>
   <w:num w:numId="16">
     <w:abstractNumId w:val="2"/>
   </w:num>
   <w:num w:numId="17">
-    <w:abstractNumId w:val="25"/>
+    <w:abstractNumId w:val="27"/>
   </w:num>
   <w:num w:numId="18">
+    <w:abstractNumId w:val="38"/>
+  </w:num>
+  <w:num w:numId="19">
+    <w:abstractNumId w:val="28"/>
+  </w:num>
+  <w:num w:numId="20">
+    <w:abstractNumId w:val="19"/>
+  </w:num>
+  <w:num w:numId="21">
+    <w:abstractNumId w:val="21"/>
+  </w:num>
+  <w:num w:numId="22">
+    <w:abstractNumId w:val="24"/>
+  </w:num>
+  <w:num w:numId="23">
+    <w:abstractNumId w:val="15"/>
+  </w:num>
+  <w:num w:numId="24">
+    <w:abstractNumId w:val="49"/>
+  </w:num>
+  <w:num w:numId="25">
+    <w:abstractNumId w:val="8"/>
+  </w:num>
+  <w:num w:numId="26">
+    <w:abstractNumId w:val="20"/>
+  </w:num>
+  <w:num w:numId="27">
+    <w:abstractNumId w:val="44"/>
+  </w:num>
+  <w:num w:numId="28">
+    <w:abstractNumId w:val="45"/>
+  </w:num>
+  <w:num w:numId="29">
+    <w:abstractNumId w:val="43"/>
+  </w:num>
+  <w:num w:numId="30">
+    <w:abstractNumId w:val="29"/>
+  </w:num>
+  <w:num w:numId="31">
+    <w:abstractNumId w:val="40"/>
+  </w:num>
+  <w:num w:numId="32">
+    <w:abstractNumId w:val="10"/>
+  </w:num>
+  <w:num w:numId="33">
+    <w:abstractNumId w:val="37"/>
+  </w:num>
+  <w:num w:numId="34">
+    <w:abstractNumId w:val="32"/>
+  </w:num>
+  <w:num w:numId="35">
+    <w:abstractNumId w:val="48"/>
+  </w:num>
+  <w:num w:numId="36">
+    <w:abstractNumId w:val="35"/>
+  </w:num>
+  <w:num w:numId="37">
+    <w:abstractNumId w:val="34"/>
+  </w:num>
+  <w:num w:numId="38">
     <w:abstractNumId w:val="36"/>
   </w:num>
-  <w:num w:numId="19">
-    <w:abstractNumId w:val="26"/>
-  </w:num>
-  <w:num w:numId="20">
-    <w:abstractNumId w:val="17"/>
-  </w:num>
-  <w:num w:numId="21">
-    <w:abstractNumId w:val="19"/>
-  </w:num>
-  <w:num w:numId="22">
-    <w:abstractNumId w:val="22"/>
-  </w:num>
-  <w:num w:numId="23">
-    <w:abstractNumId w:val="13"/>
-  </w:num>
-  <w:num w:numId="24">
-    <w:abstractNumId w:val="47"/>
-  </w:num>
-  <w:num w:numId="25">
-    <w:abstractNumId w:val="6"/>
-  </w:num>
-  <w:num w:numId="26">
-    <w:abstractNumId w:val="18"/>
-  </w:num>
-  <w:num w:numId="27">
-    <w:abstractNumId w:val="42"/>
-  </w:num>
-  <w:num w:numId="28">
-    <w:abstractNumId w:val="43"/>
-  </w:num>
-  <w:num w:numId="29">
-    <w:abstractNumId w:val="41"/>
-  </w:num>
-  <w:num w:numId="30">
-    <w:abstractNumId w:val="27"/>
-  </w:num>
-  <w:num w:numId="31">
-    <w:abstractNumId w:val="38"/>
-  </w:num>
-  <w:num w:numId="32">
-    <w:abstractNumId w:val="8"/>
-  </w:num>
-  <w:num w:numId="33">
-    <w:abstractNumId w:val="35"/>
-  </w:num>
-  <w:num w:numId="34">
-    <w:abstractNumId w:val="30"/>
-  </w:num>
-  <w:num w:numId="35">
-    <w:abstractNumId w:val="46"/>
-  </w:num>
-  <w:num w:numId="36">
+  <w:num w:numId="39">
     <w:abstractNumId w:val="33"/>
   </w:num>
-  <w:num w:numId="37">
-    <w:abstractNumId w:val="32"/>
-  </w:num>
-  <w:num w:numId="38">
-    <w:abstractNumId w:val="34"/>
-  </w:num>
-  <w:num w:numId="39">
-    <w:abstractNumId w:val="31"/>
-  </w:num>
   <w:num w:numId="40">
-    <w:abstractNumId w:val="12"/>
+    <w:abstractNumId w:val="14"/>
   </w:num>
   <w:num w:numId="41">
-    <w:abstractNumId w:val="28"/>
+    <w:abstractNumId w:val="30"/>
   </w:num>
   <w:num w:numId="42">
     <w:abstractNumId w:val="1"/>
   </w:num>
   <w:num w:numId="43">
-    <w:abstractNumId w:val="37"/>
+    <w:abstractNumId w:val="39"/>
   </w:num>
   <w:num w:numId="44">
-    <w:abstractNumId w:val="20"/>
+    <w:abstractNumId w:val="22"/>
   </w:num>
   <w:num w:numId="45">
-    <w:abstractNumId w:val="10"/>
+    <w:abstractNumId w:val="12"/>
   </w:num>
   <w:num w:numId="46">
     <w:abstractNumId w:val="5"/>
@@ -28216,7 +29295,13 @@
     <w:abstractNumId w:val="3"/>
   </w:num>
   <w:num w:numId="48">
-    <w:abstractNumId w:val="11"/>
+    <w:abstractNumId w:val="13"/>
+  </w:num>
+  <w:num w:numId="49">
+    <w:abstractNumId w:val="6"/>
+  </w:num>
+  <w:num w:numId="50">
+    <w:abstractNumId w:val="7"/>
   </w:num>
 </w:numbering>
 </file>
@@ -29531,7 +30616,7 @@
 </file>
 
 <file path=customXml/itemProps1.xml><?xml version="1.0" encoding="utf-8"?>
-<ds:datastoreItem xmlns:ds="http://schemas.openxmlformats.org/officeDocument/2006/customXml" ds:itemID="{42FEE2F4-B7D1-4EAA-9799-B6F4B79C793A}">
+<ds:datastoreItem xmlns:ds="http://schemas.openxmlformats.org/officeDocument/2006/customXml" ds:itemID="{DDEFE27C-20FB-436D-AEDA-DEFD4A36EDF0}">
   <ds:schemaRefs>
     <ds:schemaRef ds:uri="http://schemas.openxmlformats.org/officeDocument/2006/bibliography"/>
   </ds:schemaRefs>

</xml_diff>